<commit_message>
Documentation started to emerge from the depth of the Abyss.
</commit_message>
<xml_diff>
--- a/Documentation/Szakdolgozat.docx
+++ b/Documentation/Szakdolgozat.docx
@@ -229,15 +229,7 @@
         <w:rPr>
           <w:szCs w:val="24"/>
         </w:rPr>
-        <w:t>Belső fedőla</w:t>
-      </w:r>
-      <w:bookmarkStart w:id="2" w:name="_GoBack"/>
-      <w:bookmarkEnd w:id="2"/>
-      <w:r>
-        <w:rPr>
-          <w:szCs w:val="24"/>
-        </w:rPr>
-        <w:t>p</w:t>
+        <w:t>Belső fedőlap</w:t>
       </w:r>
     </w:p>
     <w:p>
@@ -283,6 +275,15 @@
     </w:p>
     <w:sdt>
       <w:sdtPr>
+        <w:rPr>
+          <w:rFonts w:asciiTheme="minorHAnsi" w:eastAsiaTheme="minorHAnsi" w:hAnsiTheme="minorHAnsi" w:cstheme="minorBidi"/>
+          <w:b w:val="0"/>
+          <w:bCs w:val="0"/>
+          <w:color w:val="auto"/>
+          <w:sz w:val="24"/>
+          <w:szCs w:val="22"/>
+          <w:lang w:val="hu-HU" w:eastAsia="en-US"/>
+        </w:rPr>
         <w:id w:val="-645894786"/>
         <w:docPartObj>
           <w:docPartGallery w:val="Table of Contents"/>
@@ -291,12 +292,7 @@
       </w:sdtPr>
       <w:sdtEndPr>
         <w:rPr>
-          <w:rFonts w:asciiTheme="minorHAnsi" w:eastAsiaTheme="minorHAnsi" w:hAnsiTheme="minorHAnsi" w:cstheme="minorBidi"/>
           <w:noProof/>
-          <w:color w:val="auto"/>
-          <w:sz w:val="24"/>
-          <w:szCs w:val="22"/>
-          <w:lang w:val="hu-HU" w:eastAsia="en-US"/>
         </w:rPr>
       </w:sdtEndPr>
       <w:sdtContent>
@@ -2492,26 +2488,27 @@
         <w:spacing w:line="360" w:lineRule="auto"/>
         <w:jc w:val="both"/>
       </w:pPr>
-      <w:bookmarkStart w:id="3" w:name="_Toc323154877"/>
+      <w:bookmarkStart w:id="2" w:name="_Toc323154877"/>
       <w:r>
         <w:lastRenderedPageBreak/>
-        <w:t>Bevezetés</w:t>
-      </w:r>
-      <w:bookmarkEnd w:id="3"/>
+        <w:t>Bevezet</w:t>
+      </w:r>
+      <w:bookmarkEnd w:id="2"/>
+      <w:r>
+        <w:t>ő</w:t>
+      </w:r>
     </w:p>
     <w:p>
       <w:pPr>
         <w:spacing w:line="360" w:lineRule="auto"/>
         <w:jc w:val="both"/>
       </w:pPr>
-      <w:bookmarkStart w:id="4" w:name="_Toc323154878"/>
       <w:r>
         <w:rPr>
           <w:rStyle w:val="Heading2Char"/>
         </w:rPr>
-        <w:t>Mit csinál ez a program</w:t>
-      </w:r>
-      <w:bookmarkEnd w:id="4"/>
+        <w:t>A Program</w:t>
+      </w:r>
       <w:r>
         <w:t xml:space="preserve"> </w:t>
       </w:r>
@@ -2522,7 +2519,13 @@
         <w:jc w:val="both"/>
       </w:pPr>
       <w:r>
-        <w:t>(máv, utazás, érdekes helyek)</w:t>
+        <w:t>A programom</w:t>
+      </w:r>
+      <w:r>
+        <w:t xml:space="preserve"> egy weboldal, aminek </w:t>
+      </w:r>
+      <w:r>
+        <w:t>két célja van. Az egyik, hogy bárki kényelmesen találhasson magának és ajánlhasson másoknak utazási célt, és ott található érdekes látnivalókat, szórakozóhelyeket. A másik, hogy népszerűsítse és egyszerűvé tegye az országon belüli utazást.</w:t>
       </w:r>
     </w:p>
     <w:p>
@@ -2530,16 +2533,11 @@
         <w:spacing w:line="360" w:lineRule="auto"/>
         <w:jc w:val="both"/>
       </w:pPr>
-      <w:bookmarkStart w:id="5" w:name="_Toc323154879"/>
-      <w:r>
-        <w:rPr>
-          <w:rStyle w:val="Heading2Char"/>
-        </w:rPr>
-        <w:t>Milyen környezetben</w:t>
-      </w:r>
-      <w:bookmarkEnd w:id="5"/>
-      <w:r>
-        <w:t xml:space="preserve"> </w:t>
+      <w:r>
+        <w:t xml:space="preserve">Az első célt egy térképes kereső biztosítja. </w:t>
+      </w:r>
+      <w:r>
+        <w:t>Az oldalon egy térképen lehet úticélokat keresni és kinézni. A kinézett utazási célok  magyarországi falvak vagy városok, ahova el lehet jutni vonattal. Ezeken az utazási céloknál meg lehet nézni a látnivalókat, szórakozóhelyeket, múzeumokat, és egyéb  érdekes helyeket, illetve bárki hozzáadhat egy általa ismert új érdekességet is.</w:t>
       </w:r>
     </w:p>
     <w:p>
@@ -2548,25 +2546,23 @@
         <w:jc w:val="both"/>
       </w:pPr>
       <w:r>
-        <w:t>(web, honlap, átlagembereknek)</w:t>
+        <w:t>A másik célt a kereséssel összefűzött elvira MÁV menetrendje biztosítja. Az utazás keresésekor időpontot és a vonatokon igénybevehető kedvezményeket is ki lehet választani. Ezekkel az adatokkal az utazással kapcsolatos vonat információkat is megjeleníti a honlap, például a vonatok indulását, érkezését, a jegy árát, indulási vágány számát és egyéb hasznos adatokat mutat meg, minden keresés alkalmával.</w:t>
       </w:r>
     </w:p>
     <w:p>
       <w:pPr>
         <w:spacing w:line="360" w:lineRule="auto"/>
         <w:jc w:val="both"/>
+      </w:pPr>
+      <w:r>
         <w:rPr>
           <w:rStyle w:val="Heading2Char"/>
         </w:rPr>
-      </w:pPr>
-      <w:bookmarkStart w:id="6" w:name="_Toc323154880"/>
-      <w:r>
-        <w:rPr>
-          <w:rStyle w:val="Heading2Char"/>
-        </w:rPr>
-        <w:t>Milyen eszközökkel</w:t>
-      </w:r>
-      <w:bookmarkEnd w:id="6"/>
+        <w:t>Környezet</w:t>
+      </w:r>
+      <w:r>
+        <w:t xml:space="preserve"> </w:t>
+      </w:r>
     </w:p>
     <w:p>
       <w:pPr>
@@ -2574,7 +2570,28 @@
         <w:jc w:val="both"/>
       </w:pPr>
       <w:r>
-        <w:t>(GWT,web-service,külső REST api,RDF)</w:t>
+        <w:t>A feltelepített program az internetről bárhonnan elérhető, és</w:t>
+      </w:r>
+      <w:r>
+        <w:t xml:space="preserve"> bármelyik korszerű</w:t>
+      </w:r>
+      <w:r>
+        <w:t xml:space="preserve"> böngészővel használható</w:t>
+      </w:r>
+      <w:r>
+        <w:t>. A program Java (1.6)</w:t>
+      </w:r>
+      <w:r>
+        <w:t xml:space="preserve"> nyelven készítettem</w:t>
+      </w:r>
+      <w:r>
+        <w:t>, és egy war fájlként futtatható egy tetszőleges web-szerveren</w:t>
+      </w:r>
+      <w:r>
+        <w:t xml:space="preserve">, </w:t>
+      </w:r>
+      <w:r>
+        <w:t>például Glassfish vagy Apache Tomcat application server segítségével.</w:t>
       </w:r>
     </w:p>
     <w:p>
@@ -2585,14 +2602,12 @@
           <w:rStyle w:val="Heading2Char"/>
         </w:rPr>
       </w:pPr>
-      <w:bookmarkStart w:id="7" w:name="_Toc323154881"/>
       <w:r>
         <w:rPr>
           <w:rStyle w:val="Heading2Char"/>
         </w:rPr>
-        <w:t>Milyen hozzáállással készült</w:t>
-      </w:r>
-      <w:bookmarkEnd w:id="7"/>
+        <w:t>Eszközök</w:t>
+      </w:r>
     </w:p>
     <w:p>
       <w:pPr>
@@ -2600,7 +2615,92 @@
         <w:jc w:val="both"/>
       </w:pPr>
       <w:r>
-        <w:t>(Clean code, Refactoring)</w:t>
+        <w:t>A keretrendszer amib</w:t>
+      </w:r>
+      <w:r>
+        <w:t>en az alkalmazást fejlesztettem a</w:t>
+      </w:r>
+      <w:r>
+        <w:t xml:space="preserve"> Google Web Toolkit(GWT)</w:t>
+      </w:r>
+      <w:r>
+        <w:rPr>
+          <w:rStyle w:val="EndnoteReference"/>
+        </w:rPr>
+        <w:endnoteReference w:id="1"/>
+      </w:r>
+      <w:r>
+        <w:t xml:space="preserve">, ami roppantul leegyszerűsíti a webes alkalmazások fejlesztését, és </w:t>
+      </w:r>
+      <w:r>
+        <w:t>elfedi a böngészők közötti különbséget. A keretrendszer biztosítja kliens és a szerver közötti egyszerű kommunikációt RPC</w:t>
+      </w:r>
+      <w:r>
+        <w:rPr>
+          <w:rStyle w:val="EndnoteReference"/>
+        </w:rPr>
+        <w:endnoteReference w:id="2"/>
+      </w:r>
+      <w:r>
+        <w:t xml:space="preserve"> segítségével, így ezt választottam az összekapcsolásukra. Sajnos ezt a technológiát nem használhattam ki a MÁV Elvira rendszerének lekérdezéséhez. Az Elvira egy REST API-n keresztül kérdezhető le, így a tőle szükséges adatokat ezen </w:t>
+      </w:r>
+      <w:r>
+        <w:lastRenderedPageBreak/>
+        <w:t>keresztül szereztem be. A program egy saját RDF adatbázist használ az útvonalak és városok meghatározásához, ezt bővíti a felhasználók által megadott adatokkal.</w:t>
+      </w:r>
+    </w:p>
+    <w:p>
+      <w:pPr>
+        <w:spacing w:line="360" w:lineRule="auto"/>
+        <w:jc w:val="both"/>
+        <w:rPr>
+          <w:rStyle w:val="Heading2Char"/>
+        </w:rPr>
+      </w:pPr>
+      <w:r>
+        <w:rPr>
+          <w:rStyle w:val="Heading2Char"/>
+        </w:rPr>
+        <w:t>Hozzáállás</w:t>
+      </w:r>
+    </w:p>
+    <w:p>
+      <w:pPr>
+        <w:spacing w:line="360" w:lineRule="auto"/>
+        <w:jc w:val="both"/>
+      </w:pPr>
+      <w:r>
+        <w:t>A szakdolgozat írásakor nagyon nagy hangsúlyt fektettem a kód minőségére és átláthatóságára. A munkámra nagy hatással volt Robert C. Martin</w:t>
+      </w:r>
+      <w:r>
+        <w:rPr>
+          <w:rStyle w:val="EndnoteReference"/>
+        </w:rPr>
+        <w:endnoteReference w:id="3"/>
+      </w:r>
+      <w:r>
+        <w:t xml:space="preserve"> és Martin Flower</w:t>
+      </w:r>
+      <w:r>
+        <w:rPr>
+          <w:rStyle w:val="EndnoteReference"/>
+        </w:rPr>
+        <w:endnoteReference w:id="4"/>
+      </w:r>
+      <w:r>
+        <w:t xml:space="preserve"> könyvei, amikben az olvasható, tiszta kód készítését írják le. I</w:t>
+      </w:r>
+      <w:r>
+        <w:t>gyekeztem a szakdolgozatnak minden részét modulárisan,</w:t>
+      </w:r>
+      <w:r>
+        <w:t xml:space="preserve"> kicsi és könnyen érthető</w:t>
+      </w:r>
+      <w:r>
+        <w:t xml:space="preserve"> elemekb</w:t>
+      </w:r>
+      <w:r>
+        <w:t>ől felépíteni, és bár nem sikerült mindenhol megvalósítani az elveket, de mindenhol törekedtem a kódom olvashatóságára és szépségére, az öndokumentáló változó, függvény és osztálynevek használatára.</w:t>
       </w:r>
     </w:p>
     <w:p>
@@ -2624,12 +2724,12 @@
         <w:spacing w:line="360" w:lineRule="auto"/>
         <w:jc w:val="both"/>
       </w:pPr>
-      <w:bookmarkStart w:id="8" w:name="_Toc323154882"/>
+      <w:bookmarkStart w:id="3" w:name="_Toc323154882"/>
       <w:r>
         <w:lastRenderedPageBreak/>
         <w:t>Felhasználói dokumentáció</w:t>
       </w:r>
-      <w:bookmarkEnd w:id="8"/>
+      <w:bookmarkEnd w:id="3"/>
     </w:p>
     <w:p>
       <w:pPr>
@@ -2637,63 +2737,435 @@
       </w:pPr>
     </w:p>
     <w:p>
-      <w:bookmarkStart w:id="9" w:name="_Toc323154883"/>
       <w:r>
         <w:rPr>
           <w:rStyle w:val="Heading2Char"/>
         </w:rPr>
-        <w:t>Mire való a szoftver</w:t>
-      </w:r>
-      <w:bookmarkEnd w:id="9"/>
+        <w:t>Bevezető</w:t>
+      </w:r>
       <w:r>
         <w:t xml:space="preserve"> </w:t>
       </w:r>
     </w:p>
     <w:p>
-      <w:r>
-        <w:t xml:space="preserve">A </w:t>
-      </w:r>
-      <w:r>
-        <w:t>program</w:t>
-      </w:r>
-      <w:r>
-        <w:t xml:space="preserve"> rövid ism</w:t>
-      </w:r>
-      <w:r>
-        <w:t>ertetése ~= bevezető? Szakmai ismertetés?</w:t>
-      </w:r>
-    </w:p>
-    <w:p>
-      <w:bookmarkStart w:id="10" w:name="_Toc323154884"/>
-      <w:r>
-        <w:rPr>
-          <w:rStyle w:val="Heading2Char"/>
-        </w:rPr>
-        <w:t>Célközönség</w:t>
-      </w:r>
-      <w:bookmarkEnd w:id="10"/>
-      <w:r>
-        <w:t xml:space="preserve"> </w:t>
-      </w:r>
-    </w:p>
-    <w:p>
-      <w:r>
-        <w:t xml:space="preserve">(kik, mikor, mire használhatják a programot) </w:t>
+      <w:pPr>
+        <w:jc w:val="both"/>
+      </w:pPr>
+      <w:r>
+        <w:t>Ez a program egy webes alkalmazás ami információkat biztosít olyan kirándulásokhoz, utazásokhoz, ahol az utazók vonattal terveznek menni. A honlapon a célállomások érdekességei közt lehet böngészni, és új érdekességeket hozzáadni.</w:t>
+      </w:r>
+      <w:bookmarkStart w:id="4" w:name="_Toc323154885"/>
+    </w:p>
+    <w:p>
+      <w:pPr>
+        <w:jc w:val="both"/>
+      </w:pPr>
+      <w:r>
+        <w:t>Mivel a weblapnak szükségtelen a felhasználók adatait eltárolni a feladat ellátásához, a honlap használata regisztrációhoz illetve bejelentkezéshez nem kötött, bárki szabadon használhatja. A széles felhasználói közönség miatt a felhasználói felületet a lehető legegyszerűbbre lett tervezve.</w:t>
+      </w:r>
+    </w:p>
+    <w:p>
+      <w:pPr>
+        <w:jc w:val="both"/>
+      </w:pPr>
+      <w:r>
+        <w:rPr>
+          <w:highlight w:val="red"/>
+        </w:rPr>
+        <w:t>TODO</w:t>
+      </w:r>
+      <w:r>
+        <w:t xml:space="preserve"> Ide rakni egy olyan képet a programról, amin már nem ilyen ronda.</w:t>
+      </w:r>
+    </w:p>
+    <w:p>
+      <w:pPr>
+        <w:keepNext/>
+        <w:jc w:val="center"/>
+      </w:pPr>
+      <w:r>
+        <w:rPr>
+          <w:noProof/>
+          <w:lang w:eastAsia="hu-HU"/>
+        </w:rPr>
+        <w:drawing>
+          <wp:inline distT="0" distB="0" distL="0" distR="0" wp14:anchorId="58C64C89" wp14:editId="4A72FF55">
+            <wp:extent cx="4886325" cy="5066768"/>
+            <wp:effectExtent l="0" t="0" r="0" b="635"/>
+            <wp:docPr id="4" name="Picture 4"/>
+            <wp:cNvGraphicFramePr>
+              <a:graphicFrameLocks xmlns:a="http://schemas.openxmlformats.org/drawingml/2006/main" noChangeAspect="1"/>
+            </wp:cNvGraphicFramePr>
+            <a:graphic xmlns:a="http://schemas.openxmlformats.org/drawingml/2006/main">
+              <a:graphicData uri="http://schemas.openxmlformats.org/drawingml/2006/picture">
+                <pic:pic xmlns:pic="http://schemas.openxmlformats.org/drawingml/2006/picture">
+                  <pic:nvPicPr>
+                    <pic:cNvPr id="0" name="UserInterface01.jpg"/>
+                    <pic:cNvPicPr/>
+                  </pic:nvPicPr>
+                  <pic:blipFill>
+                    <a:blip r:embed="rId8">
+                      <a:extLst>
+                        <a:ext uri="{28A0092B-C50C-407E-A947-70E740481C1C}">
+                          <a14:useLocalDpi xmlns:a14="http://schemas.microsoft.com/office/drawing/2010/main" val="0"/>
+                        </a:ext>
+                      </a:extLst>
+                    </a:blip>
+                    <a:stretch>
+                      <a:fillRect/>
+                    </a:stretch>
+                  </pic:blipFill>
+                  <pic:spPr>
+                    <a:xfrm>
+                      <a:off x="0" y="0"/>
+                      <a:ext cx="4885176" cy="5065577"/>
+                    </a:xfrm>
+                    <a:prstGeom prst="rect">
+                      <a:avLst/>
+                    </a:prstGeom>
+                  </pic:spPr>
+                </pic:pic>
+              </a:graphicData>
+            </a:graphic>
+          </wp:inline>
+        </w:drawing>
+      </w:r>
+    </w:p>
+    <w:p>
+      <w:pPr>
+        <w:pStyle w:val="Caption"/>
+        <w:jc w:val="center"/>
+      </w:pPr>
+      <w:fldSimple w:instr=" SEQ ábra \* ARABIC ">
+        <w:r>
+          <w:rPr>
+            <w:noProof/>
+          </w:rPr>
+          <w:t>1</w:t>
+        </w:r>
+      </w:fldSimple>
+      <w:r>
+        <w:t>. Felhasználói felület</w:t>
       </w:r>
     </w:p>
     <w:p>
       <w:pPr>
         <w:pStyle w:val="Heading2"/>
       </w:pPr>
-      <w:bookmarkStart w:id="11" w:name="_Toc323154885"/>
+      <w:r>
+        <w:lastRenderedPageBreak/>
+        <w:t>Felhasználói esetek</w:t>
+      </w:r>
+    </w:p>
+    <w:p>
+      <w:pPr>
+        <w:jc w:val="both"/>
+      </w:pPr>
+      <w:r>
+        <w:t>A felhasználó alapvetően három interaktív dolgot csinálhat a honlapon, azaz olyasmit, amihez klikkelni vagy gépelni kell:</w:t>
+      </w:r>
+    </w:p>
+    <w:p>
+      <w:pPr>
+        <w:keepNext/>
+        <w:jc w:val="center"/>
+      </w:pPr>
+      <w:r>
+        <w:rPr>
+          <w:noProof/>
+          <w:lang w:eastAsia="hu-HU"/>
+        </w:rPr>
+        <w:drawing>
+          <wp:inline distT="0" distB="0" distL="0" distR="0" wp14:anchorId="38BA385F" wp14:editId="5B115BD8">
+            <wp:extent cx="3381375" cy="2714625"/>
+            <wp:effectExtent l="0" t="0" r="9525" b="9525"/>
+            <wp:docPr id="1" name="Picture 1"/>
+            <wp:cNvGraphicFramePr>
+              <a:graphicFrameLocks xmlns:a="http://schemas.openxmlformats.org/drawingml/2006/main" noChangeAspect="1"/>
+            </wp:cNvGraphicFramePr>
+            <a:graphic xmlns:a="http://schemas.openxmlformats.org/drawingml/2006/main">
+              <a:graphicData uri="http://schemas.openxmlformats.org/drawingml/2006/picture">
+                <pic:pic xmlns:pic="http://schemas.openxmlformats.org/drawingml/2006/picture">
+                  <pic:nvPicPr>
+                    <pic:cNvPr id="0" name="UseCase-01.png"/>
+                    <pic:cNvPicPr/>
+                  </pic:nvPicPr>
+                  <pic:blipFill>
+                    <a:blip r:embed="rId9">
+                      <a:extLst>
+                        <a:ext uri="{28A0092B-C50C-407E-A947-70E740481C1C}">
+                          <a14:useLocalDpi xmlns:a14="http://schemas.microsoft.com/office/drawing/2010/main" val="0"/>
+                        </a:ext>
+                      </a:extLst>
+                    </a:blip>
+                    <a:stretch>
+                      <a:fillRect/>
+                    </a:stretch>
+                  </pic:blipFill>
+                  <pic:spPr>
+                    <a:xfrm>
+                      <a:off x="0" y="0"/>
+                      <a:ext cx="3381375" cy="2714625"/>
+                    </a:xfrm>
+                    <a:prstGeom prst="rect">
+                      <a:avLst/>
+                    </a:prstGeom>
+                  </pic:spPr>
+                </pic:pic>
+              </a:graphicData>
+            </a:graphic>
+          </wp:inline>
+        </w:drawing>
+      </w:r>
+    </w:p>
+    <w:p>
+      <w:pPr>
+        <w:pStyle w:val="Caption"/>
+        <w:jc w:val="center"/>
+      </w:pPr>
+      <w:fldSimple w:instr=" SEQ ábra \* ARABIC ">
+        <w:r>
+          <w:rPr>
+            <w:noProof/>
+          </w:rPr>
+          <w:t>2</w:t>
+        </w:r>
+      </w:fldSimple>
+      <w:r>
+        <w:t>. Felhasználói esetek</w:t>
+      </w:r>
+    </w:p>
+    <w:p>
+      <w:pPr>
+        <w:keepNext/>
+        <w:jc w:val="both"/>
+      </w:pPr>
+      <w:r>
+        <w:t>Ebből az útvonalkeresés részletesen úgy történik, hogy a felhasználó kitölti a kereséshez szükséges mezőket. Az „honnan” és „hova” mezőket</w:t>
+      </w:r>
+      <w:r>
+        <w:t xml:space="preserve"> kötelező kitölteni, különben a keresés nem lehetséges. A dátum és a kedvezmények kiválasztása nem kötelező: ebben az esetben aznapi dátummal és kedvezmény nélkül, teljes árú vonatjeggyel érkeznek meg az adatok az oldalra.</w:t>
+      </w:r>
+    </w:p>
+    <w:p>
+      <w:pPr>
+        <w:keepNext/>
+        <w:jc w:val="center"/>
+      </w:pPr>
+      <w:r>
+        <w:rPr>
+          <w:noProof/>
+          <w:lang w:eastAsia="hu-HU"/>
+        </w:rPr>
+        <w:drawing>
+          <wp:inline distT="0" distB="0" distL="0" distR="0" wp14:anchorId="43FD4450" wp14:editId="6632788B">
+            <wp:extent cx="4524375" cy="3095625"/>
+            <wp:effectExtent l="0" t="0" r="9525" b="9525"/>
+            <wp:docPr id="2" name="Picture 2"/>
+            <wp:cNvGraphicFramePr>
+              <a:graphicFrameLocks xmlns:a="http://schemas.openxmlformats.org/drawingml/2006/main" noChangeAspect="1"/>
+            </wp:cNvGraphicFramePr>
+            <a:graphic xmlns:a="http://schemas.openxmlformats.org/drawingml/2006/main">
+              <a:graphicData uri="http://schemas.openxmlformats.org/drawingml/2006/picture">
+                <pic:pic xmlns:pic="http://schemas.openxmlformats.org/drawingml/2006/picture">
+                  <pic:nvPicPr>
+                    <pic:cNvPr id="0" name="UseCase-02.png"/>
+                    <pic:cNvPicPr/>
+                  </pic:nvPicPr>
+                  <pic:blipFill>
+                    <a:blip r:embed="rId10">
+                      <a:extLst>
+                        <a:ext uri="{28A0092B-C50C-407E-A947-70E740481C1C}">
+                          <a14:useLocalDpi xmlns:a14="http://schemas.microsoft.com/office/drawing/2010/main" val="0"/>
+                        </a:ext>
+                      </a:extLst>
+                    </a:blip>
+                    <a:stretch>
+                      <a:fillRect/>
+                    </a:stretch>
+                  </pic:blipFill>
+                  <pic:spPr>
+                    <a:xfrm>
+                      <a:off x="0" y="0"/>
+                      <a:ext cx="4524375" cy="3095625"/>
+                    </a:xfrm>
+                    <a:prstGeom prst="rect">
+                      <a:avLst/>
+                    </a:prstGeom>
+                  </pic:spPr>
+                </pic:pic>
+              </a:graphicData>
+            </a:graphic>
+          </wp:inline>
+        </w:drawing>
+      </w:r>
+    </w:p>
+    <w:p>
+      <w:pPr>
+        <w:pStyle w:val="Caption"/>
+        <w:jc w:val="center"/>
+      </w:pPr>
+      <w:fldSimple w:instr=" SEQ ábra \* ARABIC ">
+        <w:r>
+          <w:rPr>
+            <w:noProof/>
+          </w:rPr>
+          <w:t>3</w:t>
+        </w:r>
+      </w:fldSimple>
+      <w:r>
+        <w:t>. Útvonalkeresés</w:t>
+      </w:r>
+    </w:p>
+    <w:p/>
+    <w:p>
+      <w:pPr>
+        <w:jc w:val="both"/>
+      </w:pPr>
+      <w:r>
+        <w:lastRenderedPageBreak/>
+        <w:t>Sikeres útvonalkeresés után a térképen megjelenik a vonat által bejárt út. Ennek kezdete a kezdeti, a jelölővel megjelölt vége pedig a célállomás.</w:t>
+      </w:r>
+    </w:p>
+    <w:p>
+      <w:pPr>
+        <w:jc w:val="both"/>
+      </w:pPr>
+      <w:r>
+        <w:t>A második, azaz „célállomások böngészése” felhasználói esetben a felhasználó a térképen a sikeres útvonalkeresés után a térképen felbukkanó jelölőre kattintva nyithatja meg annak a városnak a listáját, amin a jelölő áll.</w:t>
+      </w:r>
+      <w:r>
+        <w:t xml:space="preserve"> A felugró ablakban a listában szereplő elemekre kattintva nyithatja meg az egyes helykről szóló rövid leírásokat, valamint a leírásban szereplő linkre kattintva az adott érdekesség honlapját.</w:t>
+      </w:r>
+    </w:p>
+    <w:p>
+      <w:pPr>
+        <w:jc w:val="both"/>
+      </w:pPr>
+      <w:r>
+        <w:t xml:space="preserve">Ennek a listának a legalsó kék „Új hely hozzáadása” elemével lehet új érdekes helyet hozzáadni a listához. Ekkor ki kell tölteni a hely nevét, rövid leírását, az érdekesség honlapját, valamint </w:t>
+      </w:r>
+      <w:r>
+        <w:t>opcionálisan egy neten található kép</w:t>
+      </w:r>
+      <w:r>
+        <w:t xml:space="preserve"> webcímét megadni.</w:t>
+      </w:r>
+    </w:p>
+    <w:p>
+      <w:pPr>
+        <w:keepNext/>
+        <w:jc w:val="center"/>
+      </w:pPr>
+      <w:r>
+        <w:rPr>
+          <w:noProof/>
+          <w:lang w:eastAsia="hu-HU"/>
+        </w:rPr>
+        <w:drawing>
+          <wp:inline distT="0" distB="0" distL="0" distR="0" wp14:anchorId="71C5368A" wp14:editId="35CA2D77">
+            <wp:extent cx="5286375" cy="3286125"/>
+            <wp:effectExtent l="0" t="0" r="9525" b="9525"/>
+            <wp:docPr id="3" name="Picture 3"/>
+            <wp:cNvGraphicFramePr>
+              <a:graphicFrameLocks xmlns:a="http://schemas.openxmlformats.org/drawingml/2006/main" noChangeAspect="1"/>
+            </wp:cNvGraphicFramePr>
+            <a:graphic xmlns:a="http://schemas.openxmlformats.org/drawingml/2006/main">
+              <a:graphicData uri="http://schemas.openxmlformats.org/drawingml/2006/picture">
+                <pic:pic xmlns:pic="http://schemas.openxmlformats.org/drawingml/2006/picture">
+                  <pic:nvPicPr>
+                    <pic:cNvPr id="0" name="UseCase-03.png"/>
+                    <pic:cNvPicPr/>
+                  </pic:nvPicPr>
+                  <pic:blipFill>
+                    <a:blip r:embed="rId11">
+                      <a:extLst>
+                        <a:ext uri="{28A0092B-C50C-407E-A947-70E740481C1C}">
+                          <a14:useLocalDpi xmlns:a14="http://schemas.microsoft.com/office/drawing/2010/main" val="0"/>
+                        </a:ext>
+                      </a:extLst>
+                    </a:blip>
+                    <a:stretch>
+                      <a:fillRect/>
+                    </a:stretch>
+                  </pic:blipFill>
+                  <pic:spPr>
+                    <a:xfrm>
+                      <a:off x="0" y="0"/>
+                      <a:ext cx="5286375" cy="3286125"/>
+                    </a:xfrm>
+                    <a:prstGeom prst="rect">
+                      <a:avLst/>
+                    </a:prstGeom>
+                  </pic:spPr>
+                </pic:pic>
+              </a:graphicData>
+            </a:graphic>
+          </wp:inline>
+        </w:drawing>
+      </w:r>
+    </w:p>
+    <w:p>
+      <w:pPr>
+        <w:pStyle w:val="Caption"/>
+        <w:jc w:val="center"/>
+      </w:pPr>
+      <w:fldSimple w:instr=" SEQ ábra \* ARABIC ">
+        <w:r>
+          <w:rPr>
+            <w:noProof/>
+          </w:rPr>
+          <w:t>4</w:t>
+        </w:r>
+      </w:fldSimple>
+      <w:r>
+        <w:t>. Új érdekesség hozzáadása</w:t>
+      </w:r>
+    </w:p>
+    <w:p>
+      <w:pPr>
+        <w:jc w:val="both"/>
+      </w:pPr>
+      <w:r>
+        <w:t>Amennyiben ez a lista üres, akkor a hozzáadási funkción kívül csak egy felirat látszik, közölve a felhasználóval, hogy „Itt nincsen semmi érdekes...”.</w:t>
+      </w:r>
+    </w:p>
+    <w:p>
+      <w:pPr>
+        <w:pStyle w:val="Heading2"/>
+      </w:pPr>
       <w:r>
         <w:t>Futtatási környezet</w:t>
       </w:r>
-      <w:bookmarkEnd w:id="11"/>
-    </w:p>
-    <w:p>
-      <w:r>
-        <w:t>A rendszer használatához szükséges minimális, illetve optimális HW/S</w:t>
+      <w:bookmarkEnd w:id="4"/>
+    </w:p>
+    <w:p>
+      <w:pPr>
+        <w:pStyle w:val="Heading3"/>
+      </w:pPr>
+      <w:r>
+        <w:t>Kliens</w:t>
+      </w:r>
+    </w:p>
+    <w:p>
+      <w:r>
+        <w:t>A weboldal minden modern böngészőben működik, ahol a „modern” a jelenleg letölthető legfrissebb böngészőket jelentik. Ezen kívül a böngészőben engedélyezve kell lennie a javascript kód futtatásának, és mivel honlapról van szó, természetesen szükséges az internet hozzáférés</w:t>
+      </w:r>
+      <w:r>
+        <w:t xml:space="preserve"> is</w:t>
+      </w:r>
+      <w:r>
+        <w:t>.</w:t>
+      </w:r>
+    </w:p>
+    <w:p>
+      <w:r>
+        <w:t>A rendszer használatához szüks</w:t>
+      </w:r>
+      <w:bookmarkStart w:id="5" w:name="_GoBack"/>
+      <w:bookmarkEnd w:id="5"/>
+      <w:r>
+        <w:t>éges minimális, illetve optimális HW/S</w:t>
       </w:r>
       <w:r>
         <w:t>W környezet</w:t>
@@ -2707,11 +3179,12 @@
       <w:pPr>
         <w:pStyle w:val="Heading2"/>
       </w:pPr>
-      <w:bookmarkStart w:id="12" w:name="_Toc323154886"/>
-      <w:r>
+      <w:bookmarkStart w:id="6" w:name="_Toc323154886"/>
+      <w:r>
+        <w:lastRenderedPageBreak/>
         <w:t>Üzembe helyezés</w:t>
       </w:r>
-      <w:bookmarkEnd w:id="12"/>
+      <w:bookmarkEnd w:id="6"/>
     </w:p>
     <w:p>
       <w:r>
@@ -2722,11 +3195,11 @@
       <w:pPr>
         <w:pStyle w:val="Heading2"/>
       </w:pPr>
-      <w:bookmarkStart w:id="13" w:name="_Toc323154887"/>
+      <w:bookmarkStart w:id="7" w:name="_Toc323154887"/>
       <w:r>
         <w:t>Használati útmutató</w:t>
       </w:r>
-      <w:bookmarkEnd w:id="13"/>
+      <w:bookmarkEnd w:id="7"/>
     </w:p>
     <w:p>
       <w:r>
@@ -2737,11 +3210,11 @@
       <w:pPr>
         <w:pStyle w:val="Heading2"/>
       </w:pPr>
-      <w:bookmarkStart w:id="14" w:name="_Toc323154888"/>
+      <w:bookmarkStart w:id="8" w:name="_Toc323154888"/>
       <w:r>
         <w:t>Rendszerfunkciók</w:t>
       </w:r>
-      <w:bookmarkEnd w:id="14"/>
+      <w:bookmarkEnd w:id="8"/>
     </w:p>
     <w:p>
       <w:r>
@@ -2752,11 +3225,11 @@
       <w:pPr>
         <w:pStyle w:val="Heading2"/>
       </w:pPr>
-      <w:bookmarkStart w:id="15" w:name="_Toc323154889"/>
+      <w:bookmarkStart w:id="9" w:name="_Toc323154889"/>
       <w:r>
         <w:t>Rendszerüzenetek</w:t>
       </w:r>
-      <w:bookmarkEnd w:id="15"/>
+      <w:bookmarkEnd w:id="9"/>
     </w:p>
     <w:p>
       <w:r>
@@ -2801,22 +3274,22 @@
         <w:spacing w:line="360" w:lineRule="auto"/>
         <w:jc w:val="both"/>
       </w:pPr>
-      <w:bookmarkStart w:id="16" w:name="_Toc323154890"/>
+      <w:bookmarkStart w:id="10" w:name="_Toc323154890"/>
       <w:r>
         <w:lastRenderedPageBreak/>
         <w:t>Fejlesztői dokumentáció</w:t>
       </w:r>
-      <w:bookmarkEnd w:id="16"/>
+      <w:bookmarkEnd w:id="10"/>
     </w:p>
     <w:p>
       <w:pPr>
         <w:pStyle w:val="Heading2"/>
       </w:pPr>
-      <w:bookmarkStart w:id="17" w:name="_Toc323154891"/>
+      <w:bookmarkStart w:id="11" w:name="_Toc323154891"/>
       <w:r>
         <w:t>Megoldási terv</w:t>
       </w:r>
-      <w:bookmarkEnd w:id="17"/>
+      <w:bookmarkEnd w:id="11"/>
     </w:p>
     <w:p>
       <w:pPr>
@@ -2834,11 +3307,11 @@
       <w:pPr>
         <w:pStyle w:val="Heading3"/>
       </w:pPr>
-      <w:bookmarkStart w:id="18" w:name="_Toc323154892"/>
+      <w:bookmarkStart w:id="12" w:name="_Toc323154892"/>
       <w:r>
         <w:t>Rendszer Architektúra</w:t>
       </w:r>
-      <w:bookmarkEnd w:id="18"/>
+      <w:bookmarkEnd w:id="12"/>
     </w:p>
     <w:p>
       <w:pPr>
@@ -2861,11 +3334,11 @@
       <w:pPr>
         <w:pStyle w:val="Heading3"/>
       </w:pPr>
-      <w:bookmarkStart w:id="19" w:name="_Toc323154893"/>
+      <w:bookmarkStart w:id="13" w:name="_Toc323154893"/>
       <w:r>
         <w:t>Adatbázis</w:t>
       </w:r>
-      <w:bookmarkEnd w:id="19"/>
+      <w:bookmarkEnd w:id="13"/>
     </w:p>
     <w:p>
       <w:pPr>
@@ -2888,14 +3361,14 @@
       <w:pPr>
         <w:pStyle w:val="Heading3"/>
       </w:pPr>
-      <w:bookmarkStart w:id="20" w:name="_Toc323154894"/>
+      <w:bookmarkStart w:id="14" w:name="_Toc323154894"/>
       <w:r>
         <w:t xml:space="preserve">Csomag, </w:t>
       </w:r>
       <w:r>
         <w:t>Modul és Osztályszerkezet</w:t>
       </w:r>
-      <w:bookmarkEnd w:id="20"/>
+      <w:bookmarkEnd w:id="14"/>
     </w:p>
     <w:p>
       <w:pPr>
@@ -2918,11 +3391,11 @@
       <w:pPr>
         <w:pStyle w:val="Heading3"/>
       </w:pPr>
-      <w:bookmarkStart w:id="21" w:name="_Toc323154895"/>
+      <w:bookmarkStart w:id="15" w:name="_Toc323154895"/>
       <w:r>
         <w:t>Felhasználói Felület</w:t>
       </w:r>
-      <w:bookmarkEnd w:id="21"/>
+      <w:bookmarkEnd w:id="15"/>
     </w:p>
     <w:p>
       <w:pPr>
@@ -2945,11 +3418,11 @@
       <w:pPr>
         <w:pStyle w:val="Heading2"/>
       </w:pPr>
-      <w:bookmarkStart w:id="22" w:name="_Toc323154896"/>
+      <w:bookmarkStart w:id="16" w:name="_Toc323154896"/>
       <w:r>
         <w:t>Megvalósítás</w:t>
       </w:r>
-      <w:bookmarkEnd w:id="22"/>
+      <w:bookmarkEnd w:id="16"/>
     </w:p>
     <w:p>
       <w:pPr>
@@ -2968,11 +3441,11 @@
       <w:pPr>
         <w:pStyle w:val="Heading3"/>
       </w:pPr>
-      <w:bookmarkStart w:id="23" w:name="_Toc323154897"/>
+      <w:bookmarkStart w:id="17" w:name="_Toc323154897"/>
       <w:r>
         <w:t>#Ez mi a fene, cleancode-ról meséljek egy egész fejezetet? Oké...</w:t>
       </w:r>
-      <w:bookmarkEnd w:id="23"/>
+      <w:bookmarkEnd w:id="17"/>
     </w:p>
     <w:p>
       <w:pPr>
@@ -3124,11 +3597,11 @@
       <w:pPr>
         <w:pStyle w:val="Heading2"/>
       </w:pPr>
-      <w:bookmarkStart w:id="24" w:name="_Toc323154898"/>
+      <w:bookmarkStart w:id="18" w:name="_Toc323154898"/>
       <w:r>
         <w:t>Tesztelés</w:t>
       </w:r>
-      <w:bookmarkEnd w:id="24"/>
+      <w:bookmarkEnd w:id="18"/>
     </w:p>
     <w:p>
       <w:pPr>
@@ -3166,11 +3639,11 @@
       <w:pPr>
         <w:pStyle w:val="Heading3"/>
       </w:pPr>
-      <w:bookmarkStart w:id="25" w:name="_Toc323154899"/>
+      <w:bookmarkStart w:id="19" w:name="_Toc323154899"/>
       <w:r>
         <w:t>Junit</w:t>
       </w:r>
-      <w:bookmarkEnd w:id="25"/>
+      <w:bookmarkEnd w:id="19"/>
     </w:p>
     <w:p>
       <w:pPr>
@@ -3193,11 +3666,11 @@
       <w:pPr>
         <w:pStyle w:val="Heading3"/>
       </w:pPr>
-      <w:bookmarkStart w:id="26" w:name="_Toc323154900"/>
+      <w:bookmarkStart w:id="20" w:name="_Toc323154900"/>
       <w:r>
         <w:t>MVP / Database interface / Sycron vs Asyncron hívások</w:t>
       </w:r>
-      <w:bookmarkEnd w:id="26"/>
+      <w:bookmarkEnd w:id="20"/>
     </w:p>
     <w:p>
       <w:pPr>
@@ -3220,11 +3693,11 @@
       <w:pPr>
         <w:pStyle w:val="Heading3"/>
       </w:pPr>
-      <w:bookmarkStart w:id="27" w:name="_Toc323154901"/>
+      <w:bookmarkStart w:id="21" w:name="_Toc323154901"/>
       <w:r>
         <w:t>RDF Adatbázis mérete</w:t>
       </w:r>
-      <w:bookmarkEnd w:id="27"/>
+      <w:bookmarkEnd w:id="21"/>
     </w:p>
     <w:p>
       <w:pPr>
@@ -3247,11 +3720,11 @@
       <w:pPr>
         <w:pStyle w:val="Heading3"/>
       </w:pPr>
-      <w:bookmarkStart w:id="28" w:name="_Toc323154902"/>
+      <w:bookmarkStart w:id="22" w:name="_Toc323154902"/>
       <w:r>
         <w:t>Eeh...? Eredményhelyesség - kihagyós</w:t>
       </w:r>
-      <w:bookmarkEnd w:id="28"/>
+      <w:bookmarkEnd w:id="22"/>
     </w:p>
     <w:p>
       <w:pPr>
@@ -3274,11 +3747,11 @@
       <w:pPr>
         <w:pStyle w:val="Heading3"/>
       </w:pPr>
-      <w:bookmarkStart w:id="29" w:name="_Toc323154903"/>
+      <w:bookmarkStart w:id="23" w:name="_Toc323154903"/>
       <w:r>
         <w:t>Hatékonyság elemzés: GWT Speed Tracer</w:t>
       </w:r>
-      <w:bookmarkEnd w:id="29"/>
+      <w:bookmarkEnd w:id="23"/>
     </w:p>
     <w:p>
       <w:pPr>
@@ -3318,12 +3791,12 @@
         <w:spacing w:line="360" w:lineRule="auto"/>
         <w:jc w:val="both"/>
       </w:pPr>
-      <w:bookmarkStart w:id="30" w:name="_Toc323154904"/>
+      <w:bookmarkStart w:id="24" w:name="_Toc323154904"/>
       <w:r>
         <w:lastRenderedPageBreak/>
         <w:t>Irodalomjegyzék</w:t>
       </w:r>
-      <w:bookmarkEnd w:id="30"/>
+      <w:bookmarkEnd w:id="24"/>
     </w:p>
     <w:p>
       <w:pPr>
@@ -3359,7 +3832,10 @@
       </w:pPr>
     </w:p>
     <w:sectPr>
-      <w:footerReference w:type="default" r:id="rId8"/>
+      <w:footerReference w:type="default" r:id="rId12"/>
+      <w:endnotePr>
+        <w:numFmt w:val="decimal"/>
+      </w:endnotePr>
       <w:pgSz w:w="11906" w:h="16838"/>
       <w:pgMar w:top="1418" w:right="1418" w:bottom="1418" w:left="1985" w:header="709" w:footer="709" w:gutter="0"/>
       <w:cols w:space="708"/>
@@ -3388,6 +3864,85 @@
       </w:pPr>
       <w:r>
         <w:continuationSeparator/>
+      </w:r>
+    </w:p>
+  </w:endnote>
+  <w:endnote w:id="1">
+    <w:p>
+      <w:pPr>
+        <w:pStyle w:val="EndnoteText"/>
+      </w:pPr>
+      <w:r>
+        <w:rPr>
+          <w:rStyle w:val="EndnoteReference"/>
+        </w:rPr>
+        <w:endnoteRef/>
+      </w:r>
+      <w:r>
+        <w:t xml:space="preserve"> </w:t>
+      </w:r>
+      <w:r>
+        <w:t>GWT: Google Web Toolkit – Keretrendszer webes alkalmazások fejlesztéséhez</w:t>
+      </w:r>
+    </w:p>
+  </w:endnote>
+  <w:endnote w:id="2">
+    <w:p>
+      <w:pPr>
+        <w:pStyle w:val="EndnoteText"/>
+      </w:pPr>
+      <w:r>
+        <w:rPr>
+          <w:rStyle w:val="EndnoteReference"/>
+        </w:rPr>
+        <w:endnoteRef/>
+      </w:r>
+      <w:r>
+        <w:t xml:space="preserve">RPC :Remote Procedure Call – </w:t>
+      </w:r>
+      <w:r>
+        <w:t>E</w:t>
+      </w:r>
+      <w:r>
+        <w:t>losztott rendszerek kommunikációjához használt technológia</w:t>
+      </w:r>
+    </w:p>
+  </w:endnote>
+  <w:endnote w:id="3">
+    <w:p>
+      <w:pPr>
+        <w:pStyle w:val="EndnoteText"/>
+      </w:pPr>
+      <w:r>
+        <w:rPr>
+          <w:rStyle w:val="EndnoteReference"/>
+        </w:rPr>
+        <w:endnoteRef/>
+      </w:r>
+      <w:r>
+        <w:t xml:space="preserve"> </w:t>
+      </w:r>
+      <w:r>
+        <w:t>Robert C. Martin – Clean Code – Könyv illetve előadássorozat a jól olvasható kód írásáról</w:t>
+      </w:r>
+    </w:p>
+  </w:endnote>
+  <w:endnote w:id="4">
+    <w:p>
+      <w:pPr>
+        <w:pStyle w:val="EndnoteText"/>
+      </w:pPr>
+      <w:r>
+        <w:rPr>
+          <w:rStyle w:val="EndnoteReference"/>
+        </w:rPr>
+        <w:endnoteRef/>
+      </w:r>
+      <w:r>
+        <w:t xml:space="preserve"> </w:t>
+      </w:r>
+      <w:r>
+        <w:t>Martin Flower – Refactoring – Köny a kód „refaktorálásáról”, struktúrájának javításáról</w:t>
       </w:r>
     </w:p>
   </w:endnote>
@@ -3428,7 +3983,7 @@
           <w:rPr>
             <w:noProof/>
           </w:rPr>
-          <w:t>1</w:t>
+          <w:t>8</w:t>
         </w:r>
         <w:r>
           <w:rPr>
@@ -3708,6 +4263,7 @@
   <w:style w:type="character" w:default="1" w:styleId="DefaultParagraphFont">
     <w:name w:val="Default Paragraph Font"/>
     <w:uiPriority w:val="1"/>
+    <w:semiHidden/>
     <w:unhideWhenUsed/>
   </w:style>
   <w:style w:type="table" w:default="1" w:styleId="TableNormal">
@@ -3984,6 +4540,64 @@
       <w:rFonts w:ascii="Tahoma" w:hAnsi="Tahoma" w:cs="Tahoma"/>
       <w:sz w:val="16"/>
       <w:szCs w:val="16"/>
+    </w:rPr>
+  </w:style>
+  <w:style w:type="paragraph" w:styleId="EndnoteText">
+    <w:name w:val="endnote text"/>
+    <w:basedOn w:val="Normal"/>
+    <w:link w:val="EndnoteTextChar"/>
+    <w:uiPriority w:val="99"/>
+    <w:semiHidden/>
+    <w:unhideWhenUsed/>
+    <w:rsid w:val="000048D0"/>
+    <w:pPr>
+      <w:spacing w:after="0" w:line="240" w:lineRule="auto"/>
+    </w:pPr>
+    <w:rPr>
+      <w:sz w:val="20"/>
+      <w:szCs w:val="20"/>
+    </w:rPr>
+  </w:style>
+  <w:style w:type="character" w:customStyle="1" w:styleId="EndnoteTextChar">
+    <w:name w:val="Endnote Text Char"/>
+    <w:basedOn w:val="DefaultParagraphFont"/>
+    <w:link w:val="EndnoteText"/>
+    <w:uiPriority w:val="99"/>
+    <w:semiHidden/>
+    <w:rsid w:val="000048D0"/>
+    <w:rPr>
+      <w:sz w:val="20"/>
+      <w:szCs w:val="20"/>
+    </w:rPr>
+  </w:style>
+  <w:style w:type="character" w:styleId="EndnoteReference">
+    <w:name w:val="endnote reference"/>
+    <w:basedOn w:val="DefaultParagraphFont"/>
+    <w:uiPriority w:val="99"/>
+    <w:semiHidden/>
+    <w:unhideWhenUsed/>
+    <w:rsid w:val="000048D0"/>
+    <w:rPr>
+      <w:vertAlign w:val="superscript"/>
+    </w:rPr>
+  </w:style>
+  <w:style w:type="paragraph" w:styleId="Caption">
+    <w:name w:val="caption"/>
+    <w:basedOn w:val="Normal"/>
+    <w:next w:val="Normal"/>
+    <w:uiPriority w:val="35"/>
+    <w:unhideWhenUsed/>
+    <w:qFormat/>
+    <w:rsid w:val="007261EA"/>
+    <w:pPr>
+      <w:spacing w:line="240" w:lineRule="auto"/>
+    </w:pPr>
+    <w:rPr>
+      <w:b/>
+      <w:bCs/>
+      <w:color w:val="4F81BD" w:themeColor="accent1"/>
+      <w:sz w:val="18"/>
+      <w:szCs w:val="18"/>
     </w:rPr>
   </w:style>
 </w:styles>
@@ -4225,6 +4839,7 @@
   <w:style w:type="character" w:default="1" w:styleId="DefaultParagraphFont">
     <w:name w:val="Default Paragraph Font"/>
     <w:uiPriority w:val="1"/>
+    <w:semiHidden/>
     <w:unhideWhenUsed/>
   </w:style>
   <w:style w:type="table" w:default="1" w:styleId="TableNormal">
@@ -4501,6 +5116,64 @@
       <w:rFonts w:ascii="Tahoma" w:hAnsi="Tahoma" w:cs="Tahoma"/>
       <w:sz w:val="16"/>
       <w:szCs w:val="16"/>
+    </w:rPr>
+  </w:style>
+  <w:style w:type="paragraph" w:styleId="EndnoteText">
+    <w:name w:val="endnote text"/>
+    <w:basedOn w:val="Normal"/>
+    <w:link w:val="EndnoteTextChar"/>
+    <w:uiPriority w:val="99"/>
+    <w:semiHidden/>
+    <w:unhideWhenUsed/>
+    <w:rsid w:val="000048D0"/>
+    <w:pPr>
+      <w:spacing w:after="0" w:line="240" w:lineRule="auto"/>
+    </w:pPr>
+    <w:rPr>
+      <w:sz w:val="20"/>
+      <w:szCs w:val="20"/>
+    </w:rPr>
+  </w:style>
+  <w:style w:type="character" w:customStyle="1" w:styleId="EndnoteTextChar">
+    <w:name w:val="Endnote Text Char"/>
+    <w:basedOn w:val="DefaultParagraphFont"/>
+    <w:link w:val="EndnoteText"/>
+    <w:uiPriority w:val="99"/>
+    <w:semiHidden/>
+    <w:rsid w:val="000048D0"/>
+    <w:rPr>
+      <w:sz w:val="20"/>
+      <w:szCs w:val="20"/>
+    </w:rPr>
+  </w:style>
+  <w:style w:type="character" w:styleId="EndnoteReference">
+    <w:name w:val="endnote reference"/>
+    <w:basedOn w:val="DefaultParagraphFont"/>
+    <w:uiPriority w:val="99"/>
+    <w:semiHidden/>
+    <w:unhideWhenUsed/>
+    <w:rsid w:val="000048D0"/>
+    <w:rPr>
+      <w:vertAlign w:val="superscript"/>
+    </w:rPr>
+  </w:style>
+  <w:style w:type="paragraph" w:styleId="Caption">
+    <w:name w:val="caption"/>
+    <w:basedOn w:val="Normal"/>
+    <w:next w:val="Normal"/>
+    <w:uiPriority w:val="35"/>
+    <w:unhideWhenUsed/>
+    <w:qFormat/>
+    <w:rsid w:val="007261EA"/>
+    <w:pPr>
+      <w:spacing w:line="240" w:lineRule="auto"/>
+    </w:pPr>
+    <w:rPr>
+      <w:b/>
+      <w:bCs/>
+      <w:color w:val="4F81BD" w:themeColor="accent1"/>
+      <w:sz w:val="18"/>
+      <w:szCs w:val="18"/>
     </w:rPr>
   </w:style>
 </w:styles>
@@ -4796,7 +5469,7 @@
 </file>
 
 <file path=customXml/itemProps1.xml><?xml version="1.0" encoding="utf-8"?>
-<ds:datastoreItem xmlns:ds="http://schemas.openxmlformats.org/officeDocument/2006/customXml" ds:itemID="{336860A1-1F47-41FA-8B0E-DC6730A3E9D9}">
+<ds:datastoreItem xmlns:ds="http://schemas.openxmlformats.org/officeDocument/2006/customXml" ds:itemID="{07F6317E-E62F-41AA-9752-9E4FFBEBAAF0}">
   <ds:schemaRefs>
     <ds:schemaRef ds:uri="http://schemas.openxmlformats.org/officeDocument/2006/bibliography"/>
   </ds:schemaRefs>

</xml_diff>

<commit_message>
Added some more documentation.
</commit_message>
<xml_diff>
--- a/Documentation/Szakdolgozat.docx
+++ b/Documentation/Szakdolgozat.docx
@@ -328,110 +328,63 @@
           <w:r>
             <w:fldChar w:fldCharType="separate"/>
           </w:r>
-          <w:bookmarkStart w:id="2" w:name="_GoBack"/>
-          <w:bookmarkEnd w:id="2"/>
-          <w:r>
-            <w:rPr>
-              <w:rStyle w:val="Hyperlink"/>
-              <w:noProof/>
-            </w:rPr>
-            <w:fldChar w:fldCharType="begin"/>
-          </w:r>
-          <w:r>
-            <w:rPr>
-              <w:rStyle w:val="Hyperlink"/>
-              <w:noProof/>
-            </w:rPr>
-            <w:instrText xml:space="preserve"> </w:instrText>
-          </w:r>
-          <w:r>
-            <w:rPr>
-              <w:noProof/>
-            </w:rPr>
-            <w:instrText>HYPERLINK \l "_Toc324027312"</w:instrText>
-          </w:r>
-          <w:r>
-            <w:rPr>
-              <w:rStyle w:val="Hyperlink"/>
-              <w:noProof/>
-            </w:rPr>
-            <w:instrText xml:space="preserve"> </w:instrText>
-          </w:r>
-          <w:r>
-            <w:rPr>
-              <w:rStyle w:val="Hyperlink"/>
-              <w:noProof/>
-            </w:rPr>
-          </w:r>
-          <w:r>
-            <w:rPr>
-              <w:rStyle w:val="Hyperlink"/>
-              <w:noProof/>
-            </w:rPr>
-            <w:fldChar w:fldCharType="separate"/>
-          </w:r>
-          <w:r>
-            <w:rPr>
-              <w:rStyle w:val="Hyperlink"/>
-              <w:noProof/>
-            </w:rPr>
-            <w:t>Oldalszám</w:t>
-          </w:r>
-          <w:r>
-            <w:rPr>
-              <w:noProof/>
-              <w:webHidden/>
-            </w:rPr>
-            <w:tab/>
-          </w:r>
-          <w:r>
-            <w:rPr>
-              <w:noProof/>
-              <w:webHidden/>
-            </w:rPr>
-            <w:fldChar w:fldCharType="begin"/>
-          </w:r>
-          <w:r>
-            <w:rPr>
-              <w:noProof/>
-              <w:webHidden/>
-            </w:rPr>
-            <w:instrText xml:space="preserve"> PAGEREF _Toc324027312 \h </w:instrText>
-          </w:r>
-          <w:r>
-            <w:rPr>
-              <w:noProof/>
-              <w:webHidden/>
-            </w:rPr>
-          </w:r>
-          <w:r>
-            <w:rPr>
-              <w:noProof/>
-              <w:webHidden/>
-            </w:rPr>
-            <w:fldChar w:fldCharType="separate"/>
-          </w:r>
-          <w:r>
-            <w:rPr>
-              <w:noProof/>
-              <w:webHidden/>
-            </w:rPr>
-            <w:t>1</w:t>
-          </w:r>
-          <w:r>
-            <w:rPr>
-              <w:noProof/>
-              <w:webHidden/>
-            </w:rPr>
-            <w:fldChar w:fldCharType="end"/>
-          </w:r>
-          <w:r>
-            <w:rPr>
-              <w:rStyle w:val="Hyperlink"/>
-              <w:noProof/>
-            </w:rPr>
-            <w:fldChar w:fldCharType="end"/>
-          </w:r>
+          <w:hyperlink w:anchor="_Toc324027312" w:history="1">
+            <w:r>
+              <w:rPr>
+                <w:rStyle w:val="Hyperlink"/>
+                <w:noProof/>
+              </w:rPr>
+              <w:t>Oldalszám</w:t>
+            </w:r>
+            <w:r>
+              <w:rPr>
+                <w:noProof/>
+                <w:webHidden/>
+              </w:rPr>
+              <w:tab/>
+            </w:r>
+            <w:r>
+              <w:rPr>
+                <w:noProof/>
+                <w:webHidden/>
+              </w:rPr>
+              <w:fldChar w:fldCharType="begin"/>
+            </w:r>
+            <w:r>
+              <w:rPr>
+                <w:noProof/>
+                <w:webHidden/>
+              </w:rPr>
+              <w:instrText xml:space="preserve"> PAGEREF _Toc324027312 \h </w:instrText>
+            </w:r>
+            <w:r>
+              <w:rPr>
+                <w:noProof/>
+                <w:webHidden/>
+              </w:rPr>
+            </w:r>
+            <w:r>
+              <w:rPr>
+                <w:noProof/>
+                <w:webHidden/>
+              </w:rPr>
+              <w:fldChar w:fldCharType="separate"/>
+            </w:r>
+            <w:r>
+              <w:rPr>
+                <w:noProof/>
+                <w:webHidden/>
+              </w:rPr>
+              <w:t>1</w:t>
+            </w:r>
+            <w:r>
+              <w:rPr>
+                <w:noProof/>
+                <w:webHidden/>
+              </w:rPr>
+              <w:fldChar w:fldCharType="end"/>
+            </w:r>
+          </w:hyperlink>
         </w:p>
         <w:p>
           <w:pPr>
@@ -919,7 +872,7 @@
                 <w:noProof/>
                 <w:webHidden/>
               </w:rPr>
-              <w:t>6</w:t>
+              <w:t>7</w:t>
             </w:r>
             <w:r>
               <w:rPr>
@@ -990,7 +943,7 @@
                 <w:noProof/>
                 <w:webHidden/>
               </w:rPr>
-              <w:t>6</w:t>
+              <w:t>7</w:t>
             </w:r>
             <w:r>
               <w:rPr>
@@ -1061,7 +1014,7 @@
                 <w:noProof/>
                 <w:webHidden/>
               </w:rPr>
-              <w:t>7</w:t>
+              <w:t>8</w:t>
             </w:r>
             <w:r>
               <w:rPr>
@@ -1132,7 +1085,7 @@
                 <w:noProof/>
                 <w:webHidden/>
               </w:rPr>
-              <w:t>8</w:t>
+              <w:t>9</w:t>
             </w:r>
             <w:r>
               <w:rPr>
@@ -1203,7 +1156,7 @@
                 <w:noProof/>
                 <w:webHidden/>
               </w:rPr>
-              <w:t>8</w:t>
+              <w:t>9</w:t>
             </w:r>
             <w:r>
               <w:rPr>
@@ -1274,7 +1227,7 @@
                 <w:noProof/>
                 <w:webHidden/>
               </w:rPr>
-              <w:t>9</w:t>
+              <w:t>10</w:t>
             </w:r>
             <w:r>
               <w:rPr>
@@ -1345,7 +1298,7 @@
                 <w:noProof/>
                 <w:webHidden/>
               </w:rPr>
-              <w:t>9</w:t>
+              <w:t>10</w:t>
             </w:r>
             <w:r>
               <w:rPr>
@@ -1416,7 +1369,7 @@
                 <w:noProof/>
                 <w:webHidden/>
               </w:rPr>
-              <w:t>10</w:t>
+              <w:t>11</w:t>
             </w:r>
             <w:r>
               <w:rPr>
@@ -1474,20 +1427,17 @@
                 <w:noProof/>
                 <w:webHidden/>
               </w:rPr>
-            </w:r>
-            <w:r>
-              <w:rPr>
-                <w:noProof/>
-                <w:webHidden/>
-              </w:rPr>
               <w:fldChar w:fldCharType="separate"/>
             </w:r>
             <w:r>
               <w:rPr>
-                <w:noProof/>
-                <w:webHidden/>
-              </w:rPr>
-              <w:t>10</w:t>
+                <w:b/>
+                <w:bCs/>
+                <w:noProof/>
+                <w:webHidden/>
+                <w:lang w:val="en-US"/>
+              </w:rPr>
+              <w:t>Error! Bookmark not defined.</w:t>
             </w:r>
             <w:r>
               <w:rPr>
@@ -1545,20 +1495,17 @@
                 <w:noProof/>
                 <w:webHidden/>
               </w:rPr>
-            </w:r>
-            <w:r>
-              <w:rPr>
-                <w:noProof/>
-                <w:webHidden/>
-              </w:rPr>
               <w:fldChar w:fldCharType="separate"/>
             </w:r>
             <w:r>
               <w:rPr>
-                <w:noProof/>
-                <w:webHidden/>
-              </w:rPr>
-              <w:t>10</w:t>
+                <w:b/>
+                <w:bCs/>
+                <w:noProof/>
+                <w:webHidden/>
+                <w:lang w:val="en-US"/>
+              </w:rPr>
+              <w:t>Error! Bookmark not defined.</w:t>
             </w:r>
             <w:r>
               <w:rPr>
@@ -1629,7 +1576,7 @@
                 <w:noProof/>
                 <w:webHidden/>
               </w:rPr>
-              <w:t>11</w:t>
+              <w:t>12</w:t>
             </w:r>
             <w:r>
               <w:rPr>
@@ -1700,7 +1647,7 @@
                 <w:noProof/>
                 <w:webHidden/>
               </w:rPr>
-              <w:t>11</w:t>
+              <w:t>12</w:t>
             </w:r>
             <w:r>
               <w:rPr>
@@ -1771,7 +1718,7 @@
                 <w:noProof/>
                 <w:webHidden/>
               </w:rPr>
-              <w:t>11</w:t>
+              <w:t>12</w:t>
             </w:r>
             <w:r>
               <w:rPr>
@@ -1842,7 +1789,7 @@
                 <w:noProof/>
                 <w:webHidden/>
               </w:rPr>
-              <w:t>11</w:t>
+              <w:t>12</w:t>
             </w:r>
             <w:r>
               <w:rPr>
@@ -1913,7 +1860,7 @@
                 <w:noProof/>
                 <w:webHidden/>
               </w:rPr>
-              <w:t>11</w:t>
+              <w:t>15</w:t>
             </w:r>
             <w:r>
               <w:rPr>
@@ -1984,7 +1931,7 @@
                 <w:noProof/>
                 <w:webHidden/>
               </w:rPr>
-              <w:t>11</w:t>
+              <w:t>15</w:t>
             </w:r>
             <w:r>
               <w:rPr>
@@ -2055,7 +2002,7 @@
                 <w:noProof/>
                 <w:webHidden/>
               </w:rPr>
-              <w:t>11</w:t>
+              <w:t>15</w:t>
             </w:r>
             <w:r>
               <w:rPr>
@@ -2126,7 +2073,7 @@
                 <w:noProof/>
                 <w:webHidden/>
               </w:rPr>
-              <w:t>11</w:t>
+              <w:t>15</w:t>
             </w:r>
             <w:r>
               <w:rPr>
@@ -2197,7 +2144,7 @@
                 <w:noProof/>
                 <w:webHidden/>
               </w:rPr>
-              <w:t>12</w:t>
+              <w:t>16</w:t>
             </w:r>
             <w:r>
               <w:rPr>
@@ -2268,7 +2215,7 @@
                 <w:noProof/>
                 <w:webHidden/>
               </w:rPr>
-              <w:t>12</w:t>
+              <w:t>16</w:t>
             </w:r>
             <w:r>
               <w:rPr>
@@ -2339,7 +2286,7 @@
                 <w:noProof/>
                 <w:webHidden/>
               </w:rPr>
-              <w:t>12</w:t>
+              <w:t>16</w:t>
             </w:r>
             <w:r>
               <w:rPr>
@@ -2410,7 +2357,7 @@
                 <w:noProof/>
                 <w:webHidden/>
               </w:rPr>
-              <w:t>12</w:t>
+              <w:t>16</w:t>
             </w:r>
             <w:r>
               <w:rPr>
@@ -2481,7 +2428,7 @@
                 <w:noProof/>
                 <w:webHidden/>
               </w:rPr>
-              <w:t>12</w:t>
+              <w:t>16</w:t>
             </w:r>
             <w:r>
               <w:rPr>
@@ -2552,7 +2499,7 @@
                 <w:noProof/>
                 <w:webHidden/>
               </w:rPr>
-              <w:t>12</w:t>
+              <w:t>16</w:t>
             </w:r>
             <w:r>
               <w:rPr>
@@ -2623,7 +2570,7 @@
                 <w:noProof/>
                 <w:webHidden/>
               </w:rPr>
-              <w:t>13</w:t>
+              <w:t>17</w:t>
             </w:r>
             <w:r>
               <w:rPr>
@@ -2677,7 +2624,7 @@
         <w:spacing w:line="360" w:lineRule="auto"/>
         <w:jc w:val="both"/>
       </w:pPr>
-      <w:bookmarkStart w:id="3" w:name="_Toc324027314"/>
+      <w:bookmarkStart w:id="2" w:name="_Toc324027314"/>
       <w:r>
         <w:lastRenderedPageBreak/>
         <w:t>Bevezet</w:t>
@@ -2685,21 +2632,21 @@
       <w:r>
         <w:t>ő</w:t>
       </w:r>
-      <w:bookmarkEnd w:id="3"/>
+      <w:bookmarkEnd w:id="2"/>
     </w:p>
     <w:p>
       <w:pPr>
         <w:spacing w:line="360" w:lineRule="auto"/>
         <w:jc w:val="both"/>
       </w:pPr>
-      <w:bookmarkStart w:id="4" w:name="_Toc324027315"/>
+      <w:bookmarkStart w:id="3" w:name="_Toc324027315"/>
       <w:r>
         <w:rPr>
           <w:rStyle w:val="Heading2Char"/>
         </w:rPr>
         <w:t>A Program</w:t>
       </w:r>
-      <w:bookmarkEnd w:id="4"/>
+      <w:bookmarkEnd w:id="3"/>
       <w:r>
         <w:t xml:space="preserve"> </w:t>
       </w:r>
@@ -2745,14 +2692,14 @@
         <w:spacing w:line="360" w:lineRule="auto"/>
         <w:jc w:val="both"/>
       </w:pPr>
-      <w:bookmarkStart w:id="5" w:name="_Toc324027316"/>
+      <w:bookmarkStart w:id="4" w:name="_Toc324027316"/>
       <w:r>
         <w:rPr>
           <w:rStyle w:val="Heading2Char"/>
         </w:rPr>
         <w:t>Környezet</w:t>
       </w:r>
-      <w:bookmarkEnd w:id="5"/>
+      <w:bookmarkEnd w:id="4"/>
       <w:r>
         <w:t xml:space="preserve"> </w:t>
       </w:r>
@@ -2795,14 +2742,14 @@
           <w:rStyle w:val="Heading2Char"/>
         </w:rPr>
       </w:pPr>
-      <w:bookmarkStart w:id="6" w:name="_Toc324027317"/>
+      <w:bookmarkStart w:id="5" w:name="_Toc324027317"/>
       <w:r>
         <w:rPr>
           <w:rStyle w:val="Heading2Char"/>
         </w:rPr>
         <w:t>Eszközök</w:t>
       </w:r>
-      <w:bookmarkEnd w:id="6"/>
+      <w:bookmarkEnd w:id="5"/>
     </w:p>
     <w:p>
       <w:pPr>
@@ -2852,14 +2799,14 @@
           <w:rStyle w:val="Heading2Char"/>
         </w:rPr>
       </w:pPr>
-      <w:bookmarkStart w:id="7" w:name="_Toc324027318"/>
+      <w:bookmarkStart w:id="6" w:name="_Toc324027318"/>
       <w:r>
         <w:rPr>
           <w:rStyle w:val="Heading2Char"/>
         </w:rPr>
         <w:t>Hozzáállás</w:t>
       </w:r>
-      <w:bookmarkEnd w:id="7"/>
+      <w:bookmarkEnd w:id="6"/>
     </w:p>
     <w:p>
       <w:pPr>
@@ -2887,6 +2834,52 @@
       <w:r>
         <w:t xml:space="preserve"> könyvei, amikben az olvasható, tiszta kód készítését írják le. Igyekeztem a szakdolgozatnak minden részét modulárisan, kicsi és könnyen érthető elemekből felépíteni, és bár nem sikerült mindenhol megvalósítani az elveket, de mindenhol törekedtem a kódom olvashatóságára és szépségére, az öndokumentáló változó, függvény és osztálynevek használatára.</w:t>
       </w:r>
+    </w:p>
+    <w:p>
+      <w:pPr>
+        <w:pStyle w:val="Heading2"/>
+      </w:pPr>
+      <w:r>
+        <w:t>Kezdeti terv, nehézségek</w:t>
+      </w:r>
+    </w:p>
+    <w:p/>
+    <w:p>
+      <w:pPr>
+        <w:spacing w:line="360" w:lineRule="auto"/>
+        <w:jc w:val="both"/>
+      </w:pPr>
+      <w:r>
+        <w:t xml:space="preserve">A szakdolgozat témabejelentőjében az áll, hogy PDFből kinyert adatokat használok fel az alkalmazás RDF adatbázisának létrehozásához. A bejelentő megírásakor ugyan elég határozott elképzelésem volt az alkalmazásról, de nem tudtam sokat arról, hogy ennek megalkotásához milyen adatokra lesz szükségem. Tervezés és a kezdeti prototipizálás közben nyilvánvalóvá vált, hogy a MÁV honlapján található PDF-ek nem tartalmazzák az alkalmazáshoz elengedhetetlen információkat, például a megállók koordinátáit, vagy a közöttük lévő utak leírását, amik a térképes megjelenítést tették volna lehetővé. Így aztán más adatforrást kellett keresnem. A Google térképes tömegközlekedés útvonalainak leírásához létezik egy GTFS(General Transit Feed Specification) nevű formátum, ami szimpla szöveges txt fájlokból, formáját tekintve csv adatbázisfájlokból áll. Ezek ugyan nem a kívánt formában, de minden adatot tartalmaztak arról, amire szükségem volt a térképes megjelenítéshez, a hiányzó adatokat pedig az elvirának egy nem hivatalos REST apijától beszerezve pótoltam ki. Úgy érzem, hogy a váltás nem könnyítette, inkább nehezítette dolgomat a program írása során, mivel több és különböző módon elérhető forrásokból kellett egyedi adatbázist felépítenem. A GTFS és a pdf fájlokat egyaránt egy külső program segítségével(CSVReader illetve IText) alakítottam olyan formára, amit fel tudtam dolgozni, és egyik sem a pontos adatokat </w:t>
+      </w:r>
+      <w:r>
+        <w:lastRenderedPageBreak/>
+        <w:t>tartalmazta; szűrésekre, adatok összekapcsolására és nagy adatmennyiség feldolgozására ugyanúgy lehetőségem nyílt.</w:t>
+      </w:r>
+    </w:p>
+    <w:p>
+      <w:pPr>
+        <w:spacing w:line="360" w:lineRule="auto"/>
+        <w:jc w:val="both"/>
+      </w:pPr>
+      <w:r>
+        <w:t xml:space="preserve">Az adatbázis építése során a nagy adathalmaz miatt beleütköztem az adatok feldolgozásának lassúságába, mert az adatbázis első verziója körülbelül 4 óra alatt készült el. Ez természetesen optimalizálásra szorult, és emiatt a feladat ezen részét izgalmassá és roppant szórakoztatóvá tették. </w:t>
+      </w:r>
+    </w:p>
+    <w:p>
+      <w:pPr>
+        <w:spacing w:line="360" w:lineRule="auto"/>
+        <w:jc w:val="both"/>
+      </w:pPr>
+      <w:r>
+        <w:t>Ugyan tervezetten, de nagyon nagy nehézségekbe ütköztem a technológiák elsajátítása közben. A szakdolgozat megírása és megtervezése során célom volt, hogy minél több új technológiát elsajátítsak elkészítése alatt. Ezt a célt sikeresen elértem. Az írás közben újonnan megismert technológiák között volt a Java, a Google Web Toolkit webes keretrendszer, az Ant build-script megismerése, a Git verziókövető rendszer, az Remote Procedure Call technológia, amivel a szerver és a kliens közötti kommunikációt lehetett könnyedén áthidalni, a REST és a hozzá kapcsolódó elmélet megismerése és ezzel számítógépek magasszintű, http protokollt használó kommunikációjának módjai a hálózaton, a JUnit tesztek megismerése és írása, az RDF adatbázis és a szemantikus web fogalmának megismerése.</w:t>
+      </w:r>
+    </w:p>
+    <w:p>
+      <w:pPr>
+        <w:spacing w:line="360" w:lineRule="auto"/>
+        <w:jc w:val="both"/>
+      </w:pPr>
     </w:p>
     <w:p>
       <w:pPr>
@@ -2909,27 +2902,27 @@
         <w:spacing w:line="360" w:lineRule="auto"/>
         <w:jc w:val="both"/>
       </w:pPr>
-      <w:bookmarkStart w:id="8" w:name="_Toc324027319"/>
+      <w:bookmarkStart w:id="7" w:name="_Toc324027319"/>
       <w:r>
         <w:lastRenderedPageBreak/>
         <w:t>Felhasználói dokumentáció</w:t>
       </w:r>
+      <w:bookmarkEnd w:id="7"/>
+    </w:p>
+    <w:p>
+      <w:pPr>
+        <w:pStyle w:val="Default"/>
+      </w:pPr>
+    </w:p>
+    <w:p>
+      <w:bookmarkStart w:id="8" w:name="_Toc324027320"/>
+      <w:r>
+        <w:rPr>
+          <w:rStyle w:val="Heading2Char"/>
+        </w:rPr>
+        <w:t>Bevezető</w:t>
+      </w:r>
       <w:bookmarkEnd w:id="8"/>
-    </w:p>
-    <w:p>
-      <w:pPr>
-        <w:pStyle w:val="Default"/>
-      </w:pPr>
-    </w:p>
-    <w:p>
-      <w:bookmarkStart w:id="9" w:name="_Toc324027320"/>
-      <w:r>
-        <w:rPr>
-          <w:rStyle w:val="Heading2Char"/>
-        </w:rPr>
-        <w:t>Bevezető</w:t>
-      </w:r>
-      <w:bookmarkEnd w:id="9"/>
       <w:r>
         <w:t xml:space="preserve"> </w:t>
       </w:r>
@@ -3038,12 +3031,12 @@
       <w:pPr>
         <w:pStyle w:val="Heading2"/>
       </w:pPr>
-      <w:bookmarkStart w:id="10" w:name="_Toc324027321"/>
+      <w:bookmarkStart w:id="9" w:name="_Toc324027321"/>
       <w:r>
         <w:lastRenderedPageBreak/>
         <w:t>Felhasználói esetek</w:t>
       </w:r>
-      <w:bookmarkEnd w:id="10"/>
+      <w:bookmarkEnd w:id="9"/>
     </w:p>
     <w:p>
       <w:pPr>
@@ -3316,23 +3309,26 @@
       <w:pPr>
         <w:pStyle w:val="Heading2"/>
       </w:pPr>
-      <w:bookmarkStart w:id="11" w:name="_Toc324027322"/>
+      <w:bookmarkStart w:id="10" w:name="_Toc324027322"/>
       <w:r>
         <w:t>Futtatási környezet</w:t>
       </w:r>
+      <w:bookmarkEnd w:id="10"/>
+    </w:p>
+    <w:p>
+      <w:pPr>
+        <w:pStyle w:val="Heading3"/>
+      </w:pPr>
+      <w:bookmarkStart w:id="11" w:name="_Toc324027323"/>
+      <w:r>
+        <w:t>Kliens</w:t>
+      </w:r>
       <w:bookmarkEnd w:id="11"/>
     </w:p>
     <w:p>
       <w:pPr>
-        <w:pStyle w:val="Heading3"/>
-      </w:pPr>
-      <w:bookmarkStart w:id="12" w:name="_Toc324027323"/>
-      <w:r>
-        <w:t>Kliens</w:t>
-      </w:r>
-      <w:bookmarkEnd w:id="12"/>
-    </w:p>
-    <w:p>
+        <w:jc w:val="both"/>
+      </w:pPr>
       <w:r>
         <w:t>A weboldal minden modern böngészőben működik, ahol a „modern” a jelenleg letölthető legfrissebb böngészőket jelentik. Ezen kívül a böngészőben engedélyezve kell lennie a javascript kód futtatásának, és mivel honlapról van szó, természetesen szükséges az internet hozzáférés</w:t>
       </w:r>
@@ -3349,16 +3345,24 @@
       <w:pPr>
         <w:pStyle w:val="Heading3"/>
       </w:pPr>
-      <w:bookmarkStart w:id="13" w:name="_Toc324027324"/>
+      <w:bookmarkStart w:id="12" w:name="_Toc324027324"/>
       <w:r>
         <w:lastRenderedPageBreak/>
         <w:t>Szerver</w:t>
       </w:r>
+      <w:bookmarkEnd w:id="12"/>
+    </w:p>
+    <w:p>
+      <w:pPr>
+        <w:jc w:val="both"/>
+      </w:pPr>
+      <w:r>
+        <w:t>A szerver futtatási körn</w:t>
+      </w:r>
+      <w:bookmarkStart w:id="13" w:name="_GoBack"/>
       <w:bookmarkEnd w:id="13"/>
-    </w:p>
-    <w:p>
-      <w:r>
-        <w:t>A szerver futtatási környezete egy tetszőleges Web Application Server(WAS)</w:t>
+      <w:r>
+        <w:t>yezete egy tetszőleges Web Application Server(WAS)</w:t>
       </w:r>
       <w:r>
         <w:rPr>
@@ -3514,13 +3518,30 @@
         </w:numPr>
       </w:pPr>
       <w:r>
-        <w:t>A JVM maximális memóriaméretét (és ajánlott a minimálist is) legalább 500 MB nagyságúra kell állítani. Ehhez a JVM indítási paramétereként meg kell adni a következő parancsokat:</w:t>
+        <w:t>A JVM maximális memóriaméretét (és aján</w:t>
+      </w:r>
+      <w:r>
+        <w:t>lott a minimálist is) legalább 10</w:t>
+      </w:r>
+      <w:r>
+        <w:t>00 MB nagyságúra kell állítani. Ehhez a JVM indítási paramétereként meg kell adni a következő para</w:t>
+      </w:r>
+      <w:r>
+        <w:t>ncsokat:</w:t>
       </w:r>
       <w:r>
         <w:br/>
-        <w:t>-Xmn100M -Xms500M –Xmx5</w:t>
-      </w:r>
-      <w:r>
+      </w:r>
+      <w:r>
+        <w:rPr>
+          <w:highlight w:val="lightGray"/>
+        </w:rPr>
+        <w:t>-Xmn100M -Xms500M –Xmx10</w:t>
+      </w:r>
+      <w:r>
+        <w:rPr>
+          <w:highlight w:val="lightGray"/>
+        </w:rPr>
         <w:t>00M</w:t>
       </w:r>
     </w:p>
@@ -3531,6 +3552,9 @@
           <w:ilvl w:val="1"/>
           <w:numId w:val="1"/>
         </w:numPr>
+        <w:rPr>
+          <w:highlight w:val="lightGray"/>
+        </w:rPr>
       </w:pPr>
       <w:r>
         <w:t>Szintén a program indításakor JVM paramétereként meg kell adni a program konfigurációs fájljának helyét és nevét, relativ vagy abszolút elérési útvonallal:</w:t>
@@ -3539,14 +3563,20 @@
         <w:br/>
       </w:r>
       <w:r>
-        <w:t>-Dconfig.location=</w:t>
-      </w:r>
-      <w:r>
-        <w:t>&lt;konfigurációs fájl&gt;</w:t>
+        <w:rPr>
+          <w:highlight w:val="lightGray"/>
+        </w:rPr>
+        <w:t>-Dconfig.location=&lt;konfigurációs fájl&gt;</w:t>
       </w:r>
       <w:r>
         <w:br/>
-        <w:t>pl.: –Dconfig.location=c:\work\Szakdolgozat\config.properites</w:t>
+        <w:t xml:space="preserve">pl.: </w:t>
+      </w:r>
+      <w:r>
+        <w:rPr>
+          <w:highlight w:val="lightGray"/>
+        </w:rPr>
+        <w:t>–Dconfig.location=c:\work\Szakdolgozat\config.properites</w:t>
       </w:r>
     </w:p>
     <w:p>
@@ -3556,18 +3586,32 @@
           <w:ilvl w:val="1"/>
           <w:numId w:val="1"/>
         </w:numPr>
+        <w:rPr>
+          <w:highlight w:val="lightGray"/>
+        </w:rPr>
       </w:pPr>
       <w:r>
         <w:t>A program a Java alap temp könyvtárát használja futás közben az ideiglenes fájlok tárolásához. Amennyiben ez nem megfelelő, vagy a programnak nincs joga ezt a könyvtárat használni, egy alternatív helyet kell megadni neki:</w:t>
       </w:r>
       <w:r>
         <w:br/>
+      </w:r>
+      <w:r>
+        <w:rPr>
+          <w:highlight w:val="lightGray"/>
+        </w:rPr>
         <w:t>-Djava.io.tmpdir=&lt;</w:t>
       </w:r>
       <w:r>
+        <w:rPr>
+          <w:highlight w:val="lightGray"/>
+        </w:rPr>
         <w:t>abszolút elérési út a végén per jellel</w:t>
       </w:r>
       <w:r>
+        <w:rPr>
+          <w:highlight w:val="lightGray"/>
+        </w:rPr>
         <w:t>&gt;</w:t>
       </w:r>
     </w:p>
@@ -3612,7 +3656,7 @@
       </w:r>
       <w:r>
         <w:br/>
-        <w:t xml:space="preserve"> rdf.database.file=&lt;az RDF adatbázis helye és neve&gt;</w:t>
+        <w:t>rdf.database.file=&lt;az RDF adatbázis helye és neve&gt;</w:t>
       </w:r>
     </w:p>
     <w:p>
@@ -3639,6 +3683,94 @@
         <w:ind w:left="1440"/>
       </w:pPr>
       <w:r>
+        <w:rPr>
+          <w:noProof/>
+          <w:lang w:eastAsia="hu-HU"/>
+        </w:rPr>
+        <mc:AlternateContent>
+          <mc:Choice Requires="wps">
+            <w:drawing>
+              <wp:anchor distT="0" distB="0" distL="114300" distR="114300" simplePos="0" relativeHeight="251659264" behindDoc="0" locked="0" layoutInCell="1" allowOverlap="1">
+                <wp:simplePos x="0" y="0"/>
+                <wp:positionH relativeFrom="column">
+                  <wp:posOffset>796924</wp:posOffset>
+                </wp:positionH>
+                <wp:positionV relativeFrom="paragraph">
+                  <wp:posOffset>196850</wp:posOffset>
+                </wp:positionV>
+                <wp:extent cx="3781425" cy="676275"/>
+                <wp:effectExtent l="38100" t="57150" r="47625" b="47625"/>
+                <wp:wrapNone/>
+                <wp:docPr id="14" name="Rectangle 14"/>
+                <wp:cNvGraphicFramePr/>
+                <a:graphic xmlns:a="http://schemas.openxmlformats.org/drawingml/2006/main">
+                  <a:graphicData uri="http://schemas.microsoft.com/office/word/2010/wordprocessingShape">
+                    <wps:wsp>
+                      <wps:cNvSpPr/>
+                      <wps:spPr>
+                        <a:xfrm>
+                          <a:off x="0" y="0"/>
+                          <a:ext cx="3781425" cy="676275"/>
+                        </a:xfrm>
+                        <a:prstGeom prst="rect">
+                          <a:avLst/>
+                        </a:prstGeom>
+                        <a:ln>
+                          <a:noFill/>
+                        </a:ln>
+                        <a:effectLst/>
+                        <a:scene3d>
+                          <a:camera prst="orthographicFront">
+                            <a:rot lat="0" lon="0" rev="0"/>
+                          </a:camera>
+                          <a:lightRig rig="chilly" dir="t">
+                            <a:rot lat="0" lon="0" rev="18480000"/>
+                          </a:lightRig>
+                        </a:scene3d>
+                        <a:sp3d prstMaterial="clear">
+                          <a:bevelT h="63500"/>
+                        </a:sp3d>
+                      </wps:spPr>
+                      <wps:style>
+                        <a:lnRef idx="2">
+                          <a:schemeClr val="accent6"/>
+                        </a:lnRef>
+                        <a:fillRef idx="1">
+                          <a:schemeClr val="lt1"/>
+                        </a:fillRef>
+                        <a:effectRef idx="0">
+                          <a:schemeClr val="accent6"/>
+                        </a:effectRef>
+                        <a:fontRef idx="minor">
+                          <a:schemeClr val="dk1"/>
+                        </a:fontRef>
+                      </wps:style>
+                      <wps:bodyPr rot="0" spcFirstLastPara="0" vertOverflow="overflow" horzOverflow="overflow" vert="horz" wrap="square" lIns="91440" tIns="45720" rIns="91440" bIns="45720" numCol="1" spcCol="0" rtlCol="0" fromWordArt="0" anchor="ctr" anchorCtr="0" forceAA="0" compatLnSpc="1">
+                        <a:prstTxWarp prst="textNoShape">
+                          <a:avLst/>
+                        </a:prstTxWarp>
+                        <a:noAutofit/>
+                      </wps:bodyPr>
+                    </wps:wsp>
+                  </a:graphicData>
+                </a:graphic>
+                <wp14:sizeRelH relativeFrom="margin">
+                  <wp14:pctWidth>0</wp14:pctWidth>
+                </wp14:sizeRelH>
+                <wp14:sizeRelV relativeFrom="margin">
+                  <wp14:pctHeight>0</wp14:pctHeight>
+                </wp14:sizeRelV>
+              </wp:anchor>
+            </w:drawing>
+          </mc:Choice>
+          <mc:Fallback>
+            <w:pict>
+              <v:rect id="Rectangle 14" o:spid="_x0000_s1026" style="position:absolute;margin-left:62.75pt;margin-top:15.5pt;width:297.75pt;height:53.25pt;z-index:251659264;visibility:visible;mso-wrap-style:square;mso-width-percent:0;mso-height-percent:0;mso-wrap-distance-left:9pt;mso-wrap-distance-top:0;mso-wrap-distance-right:9pt;mso-wrap-distance-bottom:0;mso-position-horizontal:absolute;mso-position-horizontal-relative:text;mso-position-vertical:absolute;mso-position-vertical-relative:text;mso-width-percent:0;mso-height-percent:0;mso-width-relative:margin;mso-height-relative:margin;v-text-anchor:middle" o:gfxdata="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" fillcolor="white [3201]" stroked="f" strokeweight="2pt"/>
+            </w:pict>
+          </mc:Fallback>
+        </mc:AlternateContent>
+      </w:r>
+      <w:r>
         <w:t>***config.properties***</w:t>
       </w:r>
       <w:r>
@@ -3651,10 +3783,7 @@
       </w:r>
       <w:r>
         <w:br/>
-        <w:t xml:space="preserve">3 </w:t>
-      </w:r>
-      <w:r>
-        <w:t>http://data.flaktack.net/transit/mav/latest/feed/gtfs.zip</w:t>
+        <w:t>3 http://data.flaktack.net/transit/mav/latest/feed/gtfs.zip</w:t>
       </w:r>
     </w:p>
     <w:p>
@@ -3688,36 +3817,6 @@
     <w:p>
       <w:r>
         <w:t>A kritikus hibaüzenetek a rendszer belső hibáját, vagy egyes erőforrások hiányát jelzik. Ezek a szervertől „HTTP 500 hibakódú, internal server error” felirattal jelennek meg a honlap bal felső sarkában egy felugró ablakban. A hibák hatékonyabb kiszűrése miatt ezek közül a hibák közül a legtöbb részletes információt is közöl a szerverben keletkezett problémáról. Ilyen hiba lehet például ha az adatbázis nem létezik, ha nem elérhető vagy nincs jogosultsága írni egy szükséges fájlt a szervernek, és egyéb belső hibák.</w:t>
-      </w:r>
-    </w:p>
-    <w:p>
-      <w:pPr>
-        <w:pStyle w:val="Heading2"/>
-      </w:pPr>
-      <w:bookmarkStart w:id="16" w:name="_Toc324027327"/>
-      <w:r>
-        <w:t>Használati útmutató – nem kell?</w:t>
-      </w:r>
-      <w:bookmarkEnd w:id="16"/>
-    </w:p>
-    <w:p>
-      <w:r>
-        <w:t xml:space="preserve">Általános felhasználói tájékoztató (például a szokásostól eltérő képernyő-, billentyű-, illetve egérkezelés leírása, teendők hibaüzenetek esetén stb.). </w:t>
-      </w:r>
-    </w:p>
-    <w:p>
-      <w:pPr>
-        <w:pStyle w:val="Heading2"/>
-      </w:pPr>
-      <w:bookmarkStart w:id="17" w:name="_Toc324027328"/>
-      <w:r>
-        <w:t>Rendszerfunkciók – Nem kell?</w:t>
-      </w:r>
-      <w:bookmarkEnd w:id="17"/>
-    </w:p>
-    <w:p>
-      <w:r>
-        <w:t xml:space="preserve">A rendszer funkcióinak ismertetése. A feladat jellegéből fakadóan célszerű lehet ezt folyamatszerűen, képernyőképekkel alátámasztva bemutatni. A funkciókat ajánlatos a felhasználói szintek szerint csoportosítani. Itt vegyük figyelembe, hogy a leírás a fejlesztői dokumentációban meghatározott részfeladathoz illeszkedik-e, az ott meghatározott funkciókat/használati eseteket írja-e le? </w:t>
       </w:r>
     </w:p>
     <w:p>
@@ -3747,44 +3846,1264 @@
         <w:spacing w:line="360" w:lineRule="auto"/>
         <w:jc w:val="both"/>
       </w:pPr>
-      <w:bookmarkStart w:id="18" w:name="_Toc324027329"/>
+      <w:bookmarkStart w:id="16" w:name="_Toc324027329"/>
       <w:r>
         <w:lastRenderedPageBreak/>
         <w:t>Fejlesztői dokumentáció</w:t>
       </w:r>
+      <w:bookmarkEnd w:id="16"/>
+    </w:p>
+    <w:p>
+      <w:pPr>
+        <w:pStyle w:val="Heading2"/>
+      </w:pPr>
+      <w:bookmarkStart w:id="17" w:name="_Toc324027330"/>
+      <w:r>
+        <w:t>Megoldási terv</w:t>
+      </w:r>
+      <w:bookmarkEnd w:id="17"/>
+    </w:p>
+    <w:p>
+      <w:r>
+        <w:rPr>
+          <w:highlight w:val="red"/>
+        </w:rPr>
+        <w:t>TODO</w:t>
+      </w:r>
+    </w:p>
+    <w:p>
+      <w:r>
+        <w:t>Ez a fejlesztői leírás része, a rendszerterv, amelyből az alkalmazás célja, felépítése és működése megérthető, ez alapján az alkalmazás forráskódja lényegében elkészíthető.</w:t>
+      </w:r>
+    </w:p>
+    <w:p>
+      <w:pPr>
+        <w:pStyle w:val="Heading3"/>
+      </w:pPr>
+      <w:bookmarkStart w:id="18" w:name="_Toc324027331"/>
+      <w:r>
+        <w:t>Rendszer Architektúra</w:t>
+      </w:r>
       <w:bookmarkEnd w:id="18"/>
     </w:p>
     <w:p>
-      <w:pPr>
-        <w:pStyle w:val="Heading2"/>
-      </w:pPr>
-      <w:bookmarkStart w:id="19" w:name="_Toc324027330"/>
-      <w:r>
-        <w:t>Megoldási terv</w:t>
+      <w:r>
+        <w:rPr>
+          <w:highlight w:val="red"/>
+        </w:rPr>
+        <w:t>TODO</w:t>
+      </w:r>
+      <w:r>
+        <w:t xml:space="preserve"> még csak a programtervezési minták vannak meg</w:t>
+      </w:r>
+    </w:p>
+    <w:p>
+      <w:r>
+        <w:t xml:space="preserve">Rendszer architektúrájának leírását (alrendszerek, rétegek bemutatása, az alkalmazott szabványok, technológiák, fejlesztő módszerek megadása, felhasznált eszközök és kész komponensek definiálása). Az értékelésnél vegyük figyelembe, hogy mennyire válnak szét az alkalmazás rétegei (például felhasználói felület, logika, adatforrás)? </w:t>
+      </w:r>
+    </w:p>
+    <w:p>
+      <w:pPr>
+        <w:pStyle w:val="Heading4"/>
+      </w:pPr>
+      <w:r>
+        <w:t>Programtervezési Minták a kódban</w:t>
+      </w:r>
+    </w:p>
+    <w:p>
+      <w:pPr>
+        <w:jc w:val="both"/>
+      </w:pPr>
+      <w:r>
+        <w:t xml:space="preserve">Két programtervezési mintát használtam a program megépítése során. Az első és legfontosabb az MVP tervezési minta. Ez a minta határozta meg a kód szerkezetét a kliensben. Megértése elengedhetetlen a kód struktúráltságának megértéséhez. A másik minta a Singleton tervezési minta, aminek segítségével elérhetővé tettem a program paraméter-fájl értékeinek lekérdezését az egész kliensben. </w:t>
+      </w:r>
+    </w:p>
+    <w:p>
+      <w:pPr>
+        <w:pStyle w:val="Heading5"/>
+      </w:pPr>
+      <w:r>
+        <w:t>Mo</w:t>
+      </w:r>
+      <w:r>
+        <w:t>del-View-Presenter(MVP) Pattern</w:t>
+      </w:r>
+    </w:p>
+    <w:p>
+      <w:pPr>
+        <w:jc w:val="both"/>
+      </w:pPr>
+      <w:r>
+        <w:t xml:space="preserve">Az MVP pattern, azaz programtervezési minta a GWT kliens fejlesztésében kap nagy szerepet. Feladata, hogy elválassza a grafikus felületet a logikától és az adatszerkezetektől. A View részt az alkalmazásban a view csomagban található xml felületleíró fájlok és a hozzájuk tartozó java osztályok alkotják. A view-ben nem található logika, minden olyan feladatot, ami nem a kinézettel kapcsolatos, a saját presenterének delegál. A presenter kommunikálhat a view-el egy display interfészen keresztül, ami biztosítja, hogy a grafikai felület teljesen elváljon az alkalmazás többi részétől, cserélhető és moduláris legyen. A presenter intézi a hívásokat az alsóbb rétegekbe, azaz a model-be, illetve kapja a válaszokat, amiket szükség esetén delegál a view-hez. A modelben az alkalmazáshoz tartozó erőforrásokat és adatokat érhetjük el, ami esetünkben a szerver interfészeit jelenti. </w:t>
+      </w:r>
+    </w:p>
+    <w:p>
+      <w:pPr>
+        <w:jc w:val="both"/>
+      </w:pPr>
+      <w:r>
+        <w:t>Az MVP programtervezési minta nagyobb alkalm</w:t>
+      </w:r>
+      <w:r>
+        <w:t>azásokban a struktúráltsák mellett</w:t>
+      </w:r>
+      <w:r>
+        <w:t xml:space="preserve"> a tesztelést segíti elő; a GWT által generált javascript tesztelése ugyanis nehézkes, és a felületi elemek elválasztása lehetővé teszi, hogy a minden szükséges logikát javascriptre fordítás nélkül lehessen letesztelni. A kliens kód szerkezete ezen minta köré lett felépítve. Ugyan a gyakorlatban a grafikát és a logikát nem </w:t>
+      </w:r>
+      <w:r>
+        <w:t>mindig triviális elválasztani, ez a minta a</w:t>
+      </w:r>
+      <w:r>
+        <w:t xml:space="preserve"> legtöbb helyen</w:t>
+      </w:r>
+      <w:r>
+        <w:t xml:space="preserve"> jól </w:t>
+      </w:r>
+      <w:r>
+        <w:t>biztosítja az</w:t>
+      </w:r>
+      <w:r>
+        <w:t xml:space="preserve"> olvashatóságot és a rétegek</w:t>
+      </w:r>
+      <w:r>
+        <w:t xml:space="preserve"> elkülönülését.</w:t>
+      </w:r>
+    </w:p>
+    <w:p>
+      <w:pPr>
+        <w:pStyle w:val="Heading5"/>
+        <w:rPr>
+          <w:rStyle w:val="Heading5Char"/>
+          <w:rFonts w:asciiTheme="minorHAnsi" w:eastAsiaTheme="minorHAnsi" w:hAnsiTheme="minorHAnsi" w:cstheme="minorBidi"/>
+          <w:color w:val="auto"/>
+        </w:rPr>
+      </w:pPr>
+      <w:r>
+        <w:rPr>
+          <w:rStyle w:val="Heading5Char"/>
+        </w:rPr>
+        <w:lastRenderedPageBreak/>
+        <w:t>Singleton Pattern</w:t>
+      </w:r>
+    </w:p>
+    <w:p>
+      <w:pPr>
+        <w:jc w:val="both"/>
+        <w:rPr>
+          <w:rFonts w:asciiTheme="majorHAnsi" w:eastAsiaTheme="majorEastAsia" w:hAnsiTheme="majorHAnsi" w:cstheme="majorBidi"/>
+          <w:color w:val="243F60" w:themeColor="accent1" w:themeShade="7F"/>
+        </w:rPr>
+      </w:pPr>
+      <w:r>
+        <w:t>A singleton tervezési minta biztosítja, hogy egy objektumból legfeljebb egy létezzen az egész kódunkban, ezzel biztosítva egy globális változót az objektumorientált nyelvekben. Használata ugyanúgy kerülendő, mint a globális változóé, de természetesen itt is vannak olyan helyzetek, amikor alkalm</w:t>
+      </w:r>
+      <w:r>
+        <w:t xml:space="preserve">azásuk hasznos és ajánlott. </w:t>
+      </w:r>
+      <w:r>
+        <w:t>A kódban egy singleton található, aminek neve SystemProperties. Ez az osztály olvassa be a kulcs-érték párokat tartalmazó properties fájlt ami felparaméterezi az alkalmazást.</w:t>
+      </w:r>
+    </w:p>
+    <w:p>
+      <w:pPr>
+        <w:pStyle w:val="Heading3"/>
+      </w:pPr>
+      <w:bookmarkStart w:id="19" w:name="_Toc324027332"/>
+      <w:r>
+        <w:t>Adatbázis</w:t>
       </w:r>
       <w:bookmarkEnd w:id="19"/>
     </w:p>
     <w:p>
       <w:pPr>
         <w:pStyle w:val="Default"/>
-      </w:pPr>
-      <w:r>
+        <w:spacing w:after="107"/>
+      </w:pPr>
+      <w:r>
+        <w:br/>
+      </w:r>
+      <w:r>
+        <w:t>A program adatait egy RDF adatbázisban tárolja. Az adatbázis egy rdf kiterjesztésű</w:t>
+      </w:r>
+      <w:r>
+        <w:t xml:space="preserve"> fájlban van tárolva egy tetszőleges, a szerver indításakor megadott helyen.</w:t>
+      </w:r>
+      <w:r>
+        <w:br/>
+      </w:r>
+      <w:r>
+        <w:br/>
+      </w:r>
+      <w:r>
+        <w:rPr>
+          <w:rStyle w:val="Heading4Char"/>
+        </w:rPr>
+        <w:t>Adatbázis létrehozása</w:t>
+      </w:r>
+      <w:r>
+        <w:br/>
+        <w:t>Amennyiben az adatbázis nem létezik, a szerver létrehozza azt.</w:t>
+      </w:r>
+    </w:p>
+    <w:p>
+      <w:pPr>
+        <w:pStyle w:val="Default"/>
+        <w:spacing w:after="107"/>
+      </w:pPr>
+      <w:r>
+        <w:t>A szerver elindításakor a MapService servlet létrehozásakor indul el az adatbázis generálás folyamata. Ennek az adatbázisnak a létrehozása a forrásadatok méretétől és a szerver kapacitásától függően 10 perc is lehet, és program memóriaigénye is jelentősen megnőhet. Ezalatt a szerver letölti az előre megadott helyről azt a zip fájlt, amiben található fájlok megfelelnek a GTFS(General Transit Feed Specification) specifikációnak, kitömöríti és beolvassa a benne található csv fájlokat, és felépíti belőlük az rdf adatbázist amelyben szerepelnek a megállók/városok, a közöttük menő útvonalak, valamint minden városhoz egy üres lista, ami annak a helynek a látnivalóit fogja tartalmazni. Ezután a zip-fájlt és az ideiglenes fájlokat törli.</w:t>
+      </w:r>
+      <w:r>
+        <w:br/>
+      </w:r>
+      <w:r>
+        <w:br/>
+      </w:r>
+      <w:r>
+        <w:rPr>
+          <w:rStyle w:val="Heading4Char"/>
+        </w:rPr>
+        <w:t>Szerkezeti felépítés</w:t>
+      </w:r>
+      <w:r>
+        <w:br/>
+      </w:r>
+      <w:r>
+        <w:t xml:space="preserve">Az RDF adatbázis hármasokból áll, amit </w:t>
+      </w:r>
+      <w:r>
+        <w:rPr>
+          <w:i/>
+        </w:rPr>
+        <w:t>statement</w:t>
+      </w:r>
+      <w:r>
+        <w:t xml:space="preserve">nek hívunk. A hármas két elem, és a közöttük lévő relációból áll. A </w:t>
+      </w:r>
+      <w:r>
+        <w:rPr>
+          <w:i/>
+        </w:rPr>
+        <w:t>subject</w:t>
+      </w:r>
+      <w:r>
+        <w:t xml:space="preserve"> </w:t>
+      </w:r>
+      <w:r>
+        <w:t>az első eleme a hármasnak,</w:t>
+      </w:r>
+      <w:r>
+        <w:t xml:space="preserve"> ami relációban áll</w:t>
+      </w:r>
+      <w:r>
+        <w:t xml:space="preserve"> a hármas harmadik elemével, az </w:t>
+      </w:r>
+      <w:r>
+        <w:rPr>
+          <w:i/>
+        </w:rPr>
+        <w:t>object</w:t>
+      </w:r>
+      <w:r>
+        <w:t xml:space="preserve">el. A köztük lévő reláció a hármas középső tagja, ezt </w:t>
+      </w:r>
+      <w:r>
+        <w:rPr>
+          <w:i/>
+        </w:rPr>
+        <w:t>predicate</w:t>
+      </w:r>
+      <w:r>
+        <w:t>nek nevezzük. Ezekből a relációkból sok előre definiált létezik, amiknek használata hasznos, mert így egy reláción mindenki ugyanazt fogja érteni.</w:t>
+      </w:r>
+      <w:r>
+        <w:br/>
+        <w:t>például a Város Neve Budapest hármasban a Neve reláció definiálva van és elterjedt reláció. Ezek a relációkat az RDFben felsorolt névterek azonosítanak egyértelműen.</w:t>
+      </w:r>
+    </w:p>
+    <w:p>
+      <w:pPr>
+        <w:rPr>
+          <w:rFonts w:asciiTheme="majorHAnsi" w:eastAsiaTheme="majorEastAsia" w:hAnsiTheme="majorHAnsi" w:cstheme="majorBidi"/>
+          <w:b/>
+          <w:bCs/>
+          <w:i/>
+          <w:iCs/>
+          <w:color w:val="4F81BD" w:themeColor="accent1"/>
+        </w:rPr>
+      </w:pPr>
+      <w:r>
+        <w:br w:type="page"/>
+      </w:r>
+    </w:p>
+    <w:p>
+      <w:pPr>
+        <w:pStyle w:val="Heading4"/>
+      </w:pPr>
+      <w:r>
+        <w:lastRenderedPageBreak/>
+        <w:t xml:space="preserve">RDF névterek </w:t>
+      </w:r>
+    </w:p>
+    <w:p>
+      <w:pPr>
+        <w:pStyle w:val="Default"/>
+        <w:spacing w:after="107"/>
+      </w:pPr>
+      <w:r>
+        <w:t xml:space="preserve">névterek és azok </w:t>
+      </w:r>
+      <w:r>
+        <w:t xml:space="preserve">elemei </w:t>
+      </w:r>
+      <w:r>
+        <w:t>segítségével írható le az e</w:t>
+      </w:r>
+      <w:r>
+        <w:t>gyes elemek közötti reláció.</w:t>
+      </w:r>
+    </w:p>
+    <w:p>
+      <w:pPr>
+        <w:pStyle w:val="Default"/>
+        <w:spacing w:after="107"/>
+      </w:pPr>
+      <w:r>
+        <w:t>Az adatbázis a következő információkat tartalmazza:</w:t>
+      </w:r>
+    </w:p>
+    <w:p>
+      <w:pPr>
+        <w:pStyle w:val="Default"/>
+        <w:numPr>
+          <w:ilvl w:val="0"/>
+          <w:numId w:val="5"/>
+        </w:numPr>
+        <w:spacing w:after="107"/>
+      </w:pPr>
+      <w:r>
+        <w:rPr>
+          <w:b/>
+        </w:rPr>
+        <w:t>rdf</w:t>
+      </w:r>
+      <w:r>
+        <w:t>=</w:t>
+      </w:r>
+      <w:r>
+        <w:t>http://www.w3.org/1999/02/22-rdf-syntax-ns#</w:t>
+      </w:r>
+    </w:p>
+    <w:p>
+      <w:pPr>
+        <w:pStyle w:val="Default"/>
+        <w:numPr>
+          <w:ilvl w:val="1"/>
+          <w:numId w:val="5"/>
+        </w:numPr>
+        <w:spacing w:after="107"/>
+      </w:pPr>
+      <w:r>
+        <w:t>Az rdf adatbázis struktúrájában használt elemek névtere.(például ID,about) Minden RDF adatbázisban megtalálható.</w:t>
+      </w:r>
+    </w:p>
+    <w:p>
+      <w:pPr>
+        <w:pStyle w:val="Default"/>
+        <w:numPr>
+          <w:ilvl w:val="0"/>
+          <w:numId w:val="5"/>
+        </w:numPr>
+        <w:spacing w:after="107"/>
+      </w:pPr>
+      <w:r>
+        <w:rPr>
+          <w:b/>
+        </w:rPr>
+        <w:t>dc</w:t>
+      </w:r>
+      <w:r>
+        <w:t>=</w:t>
+      </w:r>
+      <w:r>
+        <w:t>http://purl.org/dc/terms/</w:t>
+      </w:r>
+    </w:p>
+    <w:p>
+      <w:pPr>
+        <w:pStyle w:val="Default"/>
+        <w:numPr>
+          <w:ilvl w:val="1"/>
+          <w:numId w:val="5"/>
+        </w:numPr>
+        <w:spacing w:after="107"/>
+      </w:pPr>
+      <w:r>
+        <w:t>A Dublin Core névtere. A honlap(</w:t>
+      </w:r>
+      <w:r>
+        <w:rPr>
+          <w:b/>
+        </w:rPr>
+        <w:t>references</w:t>
+      </w:r>
+      <w:r>
+        <w:t>) és a leírás(</w:t>
+      </w:r>
+      <w:r>
+        <w:rPr>
+          <w:b/>
+        </w:rPr>
+        <w:t>description</w:t>
+      </w:r>
+      <w:r>
+        <w:t>) relációkat használja belőle az adatbázis.</w:t>
+      </w:r>
+    </w:p>
+    <w:p>
+      <w:pPr>
+        <w:pStyle w:val="Default"/>
+        <w:numPr>
+          <w:ilvl w:val="0"/>
+          <w:numId w:val="5"/>
+        </w:numPr>
+        <w:spacing w:after="107"/>
+      </w:pPr>
+      <w:r>
+        <w:rPr>
+          <w:b/>
+        </w:rPr>
+        <w:t>geo</w:t>
+      </w:r>
+      <w:r>
+        <w:t>=</w:t>
+      </w:r>
+      <w:r>
+        <w:t>http://www.w3.org/2003/01/geo/wgs84_pos#</w:t>
+      </w:r>
+    </w:p>
+    <w:p>
+      <w:pPr>
+        <w:pStyle w:val="Default"/>
+        <w:numPr>
+          <w:ilvl w:val="1"/>
+          <w:numId w:val="5"/>
+        </w:numPr>
+        <w:spacing w:after="107"/>
+      </w:pPr>
+      <w:r>
+        <w:t>A WGS84</w:t>
+      </w:r>
+      <w:r>
+        <w:rPr>
+          <w:rStyle w:val="EndnoteReference"/>
+        </w:rPr>
+        <w:endnoteReference w:id="9"/>
+      </w:r>
+      <w:r>
+        <w:t xml:space="preserve"> specifikációnak megfelelően földrajzi helyek leírására alkalmas névtér. A szélesség(</w:t>
+      </w:r>
+      <w:r>
+        <w:rPr>
+          <w:b/>
+        </w:rPr>
+        <w:t>lat</w:t>
+      </w:r>
+      <w:r>
+        <w:t>) és a hosszúság(</w:t>
+      </w:r>
+      <w:r>
+        <w:rPr>
+          <w:b/>
+        </w:rPr>
+        <w:t>long</w:t>
+      </w:r>
+      <w:r>
+        <w:t>) koordináták leírását használja belőle az adatbázis.</w:t>
+      </w:r>
+    </w:p>
+    <w:p>
+      <w:pPr>
+        <w:pStyle w:val="Default"/>
+        <w:numPr>
+          <w:ilvl w:val="0"/>
+          <w:numId w:val="5"/>
+        </w:numPr>
+        <w:spacing w:after="107"/>
+      </w:pPr>
+      <w:r>
+        <w:rPr>
+          <w:b/>
+        </w:rPr>
+        <w:t>georss</w:t>
+      </w:r>
+      <w:r>
+        <w:t>=</w:t>
+      </w:r>
+      <w:r>
+        <w:t>http://www.georss.org/georss</w:t>
+      </w:r>
+    </w:p>
+    <w:p>
+      <w:pPr>
+        <w:pStyle w:val="Default"/>
+        <w:numPr>
+          <w:ilvl w:val="1"/>
+          <w:numId w:val="5"/>
+        </w:numPr>
+        <w:spacing w:after="107"/>
+      </w:pPr>
+      <w:r>
+        <w:t>Földrajzi koordináták, útvonalak tárolására alkalmas névtér. Az adatbázisban az útvonal leírására(</w:t>
+      </w:r>
+      <w:r>
+        <w:rPr>
+          <w:b/>
+        </w:rPr>
+        <w:t>line</w:t>
+      </w:r>
+      <w:r>
+        <w:t>) van használva.</w:t>
+      </w:r>
+    </w:p>
+    <w:p>
+      <w:pPr>
+        <w:pStyle w:val="Default"/>
+        <w:numPr>
+          <w:ilvl w:val="0"/>
+          <w:numId w:val="5"/>
+        </w:numPr>
+        <w:spacing w:after="107"/>
+      </w:pPr>
+      <w:r>
+        <w:rPr>
+          <w:b/>
+        </w:rPr>
+        <w:t>foaf</w:t>
+      </w:r>
+      <w:r>
+        <w:t>=</w:t>
+      </w:r>
+      <w:r>
+        <w:t>http://xmlns.com/foaf/0.1/</w:t>
+      </w:r>
+    </w:p>
+    <w:p>
+      <w:pPr>
+        <w:pStyle w:val="Default"/>
+        <w:numPr>
+          <w:ilvl w:val="1"/>
+          <w:numId w:val="5"/>
+        </w:numPr>
+        <w:spacing w:after="107"/>
+      </w:pPr>
+      <w:r>
+        <w:t>foaf azaz „friend of a friend” nevű névtér, emberi kapcsolatok leírására. A nevek(</w:t>
+      </w:r>
+      <w:r>
+        <w:rPr>
+          <w:b/>
+        </w:rPr>
+        <w:t>name</w:t>
+      </w:r>
+      <w:r>
+        <w:t>) és kép-urlek(</w:t>
+      </w:r>
+      <w:r>
+        <w:rPr>
+          <w:b/>
+        </w:rPr>
+        <w:t>img</w:t>
+      </w:r>
+      <w:r>
+        <w:t>) tárolására.</w:t>
+      </w:r>
+    </w:p>
+    <w:p>
+      <w:pPr>
+        <w:pStyle w:val="Default"/>
+        <w:numPr>
+          <w:ilvl w:val="0"/>
+          <w:numId w:val="5"/>
+        </w:numPr>
+        <w:spacing w:after="107"/>
+        <w:rPr>
+          <w:rFonts w:asciiTheme="majorHAnsi" w:eastAsiaTheme="majorEastAsia" w:hAnsiTheme="majorHAnsi" w:cstheme="majorBidi"/>
+          <w:b/>
+          <w:bCs/>
+          <w:i/>
+          <w:iCs/>
+          <w:color w:val="4F81BD" w:themeColor="accent1"/>
+        </w:rPr>
+      </w:pPr>
+      <w:r>
+        <w:rPr>
+          <w:b/>
+        </w:rPr>
+        <w:t>croo</w:t>
+      </w:r>
+      <w:r>
+        <w:t>=</w:t>
+      </w:r>
+      <w:r>
+        <w:t>http://example.org/croo#</w:t>
+      </w:r>
+    </w:p>
+    <w:p>
+      <w:pPr>
+        <w:pStyle w:val="Default"/>
+        <w:numPr>
+          <w:ilvl w:val="1"/>
+          <w:numId w:val="5"/>
+        </w:numPr>
+        <w:spacing w:after="107"/>
+        <w:rPr>
+          <w:rStyle w:val="Heading4Char"/>
+        </w:rPr>
+      </w:pPr>
+      <w:r>
+        <w:t>Ez az adatbázis saját névtere amiben az adatbázisra egyedi elemek találhatóak. Azaz a városok(</w:t>
+      </w:r>
+      <w:r>
+        <w:rPr>
+          <w:b/>
+        </w:rPr>
+        <w:t>town</w:t>
+      </w:r>
+      <w:r>
+        <w:t>) az útvonalak(</w:t>
+      </w:r>
+      <w:r>
+        <w:rPr>
+          <w:b/>
+        </w:rPr>
+        <w:t>route</w:t>
+      </w:r>
+      <w:r>
+        <w:t>) és az érdekes helyek(place).</w:t>
+      </w:r>
+      <w:r>
+        <w:br/>
+      </w:r>
+    </w:p>
+    <w:p>
+      <w:pPr>
+        <w:pStyle w:val="Default"/>
+        <w:spacing w:after="107"/>
+      </w:pPr>
+      <w:r>
+        <w:rPr>
+          <w:rStyle w:val="Heading4Char"/>
+        </w:rPr>
+        <w:t>Az adatbázis elemei</w:t>
+      </w:r>
+    </w:p>
+    <w:p>
+      <w:pPr>
+        <w:pStyle w:val="Default"/>
+        <w:spacing w:after="107"/>
+        <w:ind w:left="708"/>
+      </w:pPr>
+      <w:r>
+        <w:rPr>
+          <w:b/>
+        </w:rPr>
+        <w:t>Város</w:t>
+      </w:r>
+      <w:r>
+        <w:rPr>
+          <w:b/>
+        </w:rPr>
+        <w:t>(Town)</w:t>
+      </w:r>
+      <w:r>
+        <w:rPr>
+          <w:b/>
+        </w:rPr>
+        <w:t>:</w:t>
+      </w:r>
+      <w:r>
+        <w:rPr>
+          <w:b/>
+        </w:rPr>
+        <w:br/>
+      </w:r>
+      <w:r>
+        <w:t>- A város neve</w:t>
+      </w:r>
+      <w:r>
+        <w:br/>
+        <w:t>- A város pontos helyrajzi koordinátája</w:t>
+      </w:r>
+      <w:r>
+        <w:br/>
+        <w:t>- Latitude</w:t>
+      </w:r>
+      <w:r>
+        <w:br/>
+        <w:t>- Longitude</w:t>
+      </w:r>
+      <w:r>
+        <w:br/>
+        <w:t>- A városban található érdekes helyek listája</w:t>
+      </w:r>
+      <w:r>
+        <w:br/>
+      </w:r>
+      <w:r>
+        <w:br/>
+      </w:r>
+      <w:r>
+        <w:rPr>
+          <w:b/>
+        </w:rPr>
+        <w:t>Érdekes Hely</w:t>
+      </w:r>
+      <w:r>
+        <w:rPr>
+          <w:b/>
+        </w:rPr>
+        <w:t>(Place)</w:t>
+      </w:r>
+      <w:r>
+        <w:rPr>
+          <w:b/>
+        </w:rPr>
+        <w:t>:</w:t>
+      </w:r>
+      <w:r>
+        <w:rPr>
+          <w:b/>
+        </w:rPr>
+        <w:br/>
+      </w:r>
+      <w:r>
+        <w:t>- A hely neve</w:t>
+      </w:r>
+      <w:r>
+        <w:br/>
+        <w:t>- A hely leírása</w:t>
+      </w:r>
+      <w:r>
+        <w:br/>
+        <w:t>- A hely honlapja</w:t>
+      </w:r>
+      <w:r>
+        <w:br/>
+        <w:t>- Egy, a helyhez kapcsolódó kép netes linkje</w:t>
+      </w:r>
+      <w:r>
+        <w:br/>
+      </w:r>
+      <w:r>
+        <w:br/>
+      </w:r>
+      <w:r>
+        <w:rPr>
+          <w:b/>
+        </w:rPr>
+        <w:t>Útvonal</w:t>
+      </w:r>
+      <w:r>
+        <w:rPr>
+          <w:b/>
+        </w:rPr>
+        <w:t>(Route)</w:t>
+      </w:r>
+      <w:r>
+        <w:rPr>
+          <w:b/>
+        </w:rPr>
+        <w:t>:</w:t>
+      </w:r>
+      <w:r>
+        <w:rPr>
+          <w:b/>
+        </w:rPr>
+        <w:br/>
+      </w:r>
+      <w:r>
+        <w:t>- Az útvonal kezdőállomása</w:t>
+      </w:r>
+      <w:r>
+        <w:br/>
+        <w:t>- Az útvonal végállomása</w:t>
+      </w:r>
+      <w:r>
+        <w:br/>
+        <w:t>- Az útvonalat leíró koordináták listája</w:t>
+      </w:r>
+      <w:r>
+        <w:br/>
+      </w:r>
+      <w:r>
+        <w:br/>
+        <w:t>Ezek a köztük lévő relác</w:t>
+      </w:r>
+      <w:r>
+        <w:t>iók alapján egy gráfot alkotnak:</w:t>
+      </w:r>
+    </w:p>
+    <w:p>
+      <w:pPr>
+        <w:pStyle w:val="Default"/>
+        <w:spacing w:after="107"/>
+        <w:ind w:left="708"/>
+        <w:jc w:val="center"/>
+      </w:pPr>
+      <w:r>
+        <w:rPr>
+          <w:noProof/>
+          <w:lang w:eastAsia="hu-HU"/>
+        </w:rPr>
+        <w:lastRenderedPageBreak/>
+        <w:drawing>
+          <wp:inline distT="0" distB="0" distL="0" distR="0">
+            <wp:extent cx="8848455" cy="4190865"/>
+            <wp:effectExtent l="4762" t="0" r="0" b="0"/>
+            <wp:docPr id="11" name="Picture 11"/>
+            <wp:cNvGraphicFramePr>
+              <a:graphicFrameLocks xmlns:a="http://schemas.openxmlformats.org/drawingml/2006/main" noChangeAspect="1"/>
+            </wp:cNvGraphicFramePr>
+            <a:graphic xmlns:a="http://schemas.openxmlformats.org/drawingml/2006/main">
+              <a:graphicData uri="http://schemas.openxmlformats.org/drawingml/2006/picture">
+                <pic:pic xmlns:pic="http://schemas.openxmlformats.org/drawingml/2006/picture">
+                  <pic:nvPicPr>
+                    <pic:cNvPr id="0" name="town_rdf_graph.png"/>
+                    <pic:cNvPicPr/>
+                  </pic:nvPicPr>
+                  <pic:blipFill>
+                    <a:blip r:embed="rId13">
+                      <a:extLst>
+                        <a:ext uri="{28A0092B-C50C-407E-A947-70E740481C1C}">
+                          <a14:useLocalDpi xmlns:a14="http://schemas.microsoft.com/office/drawing/2010/main" val="0"/>
+                        </a:ext>
+                      </a:extLst>
+                    </a:blip>
+                    <a:stretch>
+                      <a:fillRect/>
+                    </a:stretch>
+                  </pic:blipFill>
+                  <pic:spPr>
+                    <a:xfrm rot="5400000">
+                      <a:off x="0" y="0"/>
+                      <a:ext cx="8904403" cy="4217364"/>
+                    </a:xfrm>
+                    <a:prstGeom prst="rect">
+                      <a:avLst/>
+                    </a:prstGeom>
+                  </pic:spPr>
+                </pic:pic>
+              </a:graphicData>
+            </a:graphic>
+          </wp:inline>
+        </w:drawing>
+      </w:r>
+      <w:r>
+        <w:br/>
+      </w:r>
+      <w:r>
+        <w:rPr>
+          <w:noProof/>
+          <w:lang w:eastAsia="hu-HU"/>
+        </w:rPr>
+        <w:lastRenderedPageBreak/>
+        <w:drawing>
+          <wp:inline distT="0" distB="0" distL="0" distR="0">
+            <wp:extent cx="8753475" cy="4228844"/>
+            <wp:effectExtent l="0" t="4445" r="5080" b="5080"/>
+            <wp:docPr id="13" name="Picture 13"/>
+            <wp:cNvGraphicFramePr>
+              <a:graphicFrameLocks xmlns:a="http://schemas.openxmlformats.org/drawingml/2006/main" noChangeAspect="1"/>
+            </wp:cNvGraphicFramePr>
+            <a:graphic xmlns:a="http://schemas.openxmlformats.org/drawingml/2006/main">
+              <a:graphicData uri="http://schemas.openxmlformats.org/drawingml/2006/picture">
+                <pic:pic xmlns:pic="http://schemas.openxmlformats.org/drawingml/2006/picture">
+                  <pic:nvPicPr>
+                    <pic:cNvPr id="0" name="route_rdf_graph.png"/>
+                    <pic:cNvPicPr/>
+                  </pic:nvPicPr>
+                  <pic:blipFill>
+                    <a:blip r:embed="rId14">
+                      <a:extLst>
+                        <a:ext uri="{28A0092B-C50C-407E-A947-70E740481C1C}">
+                          <a14:useLocalDpi xmlns:a14="http://schemas.microsoft.com/office/drawing/2010/main" val="0"/>
+                        </a:ext>
+                      </a:extLst>
+                    </a:blip>
+                    <a:stretch>
+                      <a:fillRect/>
+                    </a:stretch>
+                  </pic:blipFill>
+                  <pic:spPr>
+                    <a:xfrm rot="5400000">
+                      <a:off x="0" y="0"/>
+                      <a:ext cx="8768703" cy="4236201"/>
+                    </a:xfrm>
+                    <a:prstGeom prst="rect">
+                      <a:avLst/>
+                    </a:prstGeom>
+                  </pic:spPr>
+                </pic:pic>
+              </a:graphicData>
+            </a:graphic>
+          </wp:inline>
+        </w:drawing>
+      </w:r>
+    </w:p>
+    <w:p>
+      <w:pPr>
+        <w:pStyle w:val="Default"/>
+        <w:spacing w:after="107"/>
+        <w:ind w:left="708"/>
+        <w:jc w:val="center"/>
+      </w:pPr>
+      <w:r>
+        <w:rPr>
+          <w:noProof/>
+          <w:lang w:eastAsia="hu-HU"/>
+        </w:rPr>
+        <w:lastRenderedPageBreak/>
+        <w:drawing>
+          <wp:inline distT="0" distB="0" distL="0" distR="0">
+            <wp:extent cx="8680251" cy="3527524"/>
+            <wp:effectExtent l="4445" t="0" r="0" b="0"/>
+            <wp:docPr id="12" name="Picture 12"/>
+            <wp:cNvGraphicFramePr>
+              <a:graphicFrameLocks xmlns:a="http://schemas.openxmlformats.org/drawingml/2006/main" noChangeAspect="1"/>
+            </wp:cNvGraphicFramePr>
+            <a:graphic xmlns:a="http://schemas.openxmlformats.org/drawingml/2006/main">
+              <a:graphicData uri="http://schemas.openxmlformats.org/drawingml/2006/picture">
+                <pic:pic xmlns:pic="http://schemas.openxmlformats.org/drawingml/2006/picture">
+                  <pic:nvPicPr>
+                    <pic:cNvPr id="0" name="rdf_graph_topbottom.png"/>
+                    <pic:cNvPicPr/>
+                  </pic:nvPicPr>
+                  <pic:blipFill>
+                    <a:blip r:embed="rId15">
+                      <a:extLst>
+                        <a:ext uri="{28A0092B-C50C-407E-A947-70E740481C1C}">
+                          <a14:useLocalDpi xmlns:a14="http://schemas.microsoft.com/office/drawing/2010/main" val="0"/>
+                        </a:ext>
+                      </a:extLst>
+                    </a:blip>
+                    <a:stretch>
+                      <a:fillRect/>
+                    </a:stretch>
+                  </pic:blipFill>
+                  <pic:spPr>
+                    <a:xfrm rot="5400000">
+                      <a:off x="0" y="0"/>
+                      <a:ext cx="8826473" cy="3586946"/>
+                    </a:xfrm>
+                    <a:prstGeom prst="rect">
+                      <a:avLst/>
+                    </a:prstGeom>
+                  </pic:spPr>
+                </pic:pic>
+              </a:graphicData>
+            </a:graphic>
+          </wp:inline>
+        </w:drawing>
+      </w:r>
+      <w:r>
+        <w:br/>
+      </w:r>
+      <w:r>
+        <w:br/>
+      </w:r>
+      <w:r>
+        <w:lastRenderedPageBreak/>
+        <w:br/>
+      </w:r>
+    </w:p>
+    <w:p>
+      <w:pPr>
+        <w:pStyle w:val="Heading3"/>
+      </w:pPr>
+      <w:bookmarkStart w:id="20" w:name="_Toc324027333"/>
+      <w:r>
+        <w:t xml:space="preserve">Csomag, </w:t>
+      </w:r>
+      <w:r>
+        <w:t>Modul és Osztályszerkezet</w:t>
+      </w:r>
+      <w:bookmarkEnd w:id="20"/>
+    </w:p>
+    <w:p>
+      <w:pPr>
+        <w:pStyle w:val="Default"/>
+        <w:spacing w:after="107"/>
         <w:rPr>
           <w:sz w:val="23"/>
           <w:szCs w:val="23"/>
         </w:rPr>
-        <w:t>Ez a fejlesztői leírás része, a rendszerterv, amelyből az alkalmazás célja, felépítése és működése megérthető, ez alapján az alkalmazás forráskódja lényegében elkészíthető.</w:t>
+      </w:pPr>
+      <w:r>
+        <w:rPr>
+          <w:sz w:val="23"/>
+          <w:szCs w:val="23"/>
+        </w:rPr>
+        <w:t xml:space="preserve">Modul és/vagy osztályszerkezet (fontosabb modulok és/vagy osztályok és azok metódusai, továbbá ezek kapcsolatának) leírását. Az egyes csomagok fő eljárásait illetve a fontos osztályok fő metódusait bemenő-, kimenőadat, tevékenység hármassal jellemezni kell. </w:t>
       </w:r>
     </w:p>
     <w:p>
       <w:pPr>
         <w:pStyle w:val="Heading3"/>
       </w:pPr>
-      <w:bookmarkStart w:id="20" w:name="_Toc324027331"/>
-      <w:r>
-        <w:t>Rendszer Architektúra</w:t>
-      </w:r>
-      <w:bookmarkEnd w:id="20"/>
+      <w:bookmarkStart w:id="21" w:name="_Toc324027334"/>
+      <w:r>
+        <w:t>Felhasználói Felület</w:t>
+      </w:r>
+      <w:bookmarkEnd w:id="21"/>
+    </w:p>
+    <w:p>
+      <w:pPr>
+        <w:pStyle w:val="Default"/>
+        <w:rPr>
+          <w:sz w:val="23"/>
+          <w:szCs w:val="23"/>
+        </w:rPr>
+      </w:pPr>
+      <w:r>
+        <w:rPr>
+          <w:sz w:val="23"/>
+          <w:szCs w:val="23"/>
+        </w:rPr>
+        <w:t xml:space="preserve">A felhasználói felület – feltéve, hogy van – tervét (a képernyő- és listaterveket, valamint a menütervet). Legyen egy áttekintő ábra, amely mutatja a képernyők (ablakok, weblapok) közti navigálási lehetőségeket, irányokat. Ki kell emelni a fontosabb felhasználói eseménykezeléseket. </w:t>
+      </w:r>
+    </w:p>
+    <w:p/>
+    <w:p>
+      <w:pPr>
+        <w:pStyle w:val="Heading2"/>
+      </w:pPr>
+      <w:bookmarkStart w:id="22" w:name="_Toc324027335"/>
+      <w:r>
+        <w:t>Megvalósítás</w:t>
+      </w:r>
+      <w:bookmarkEnd w:id="22"/>
+    </w:p>
+    <w:p>
+      <w:pPr>
+        <w:jc w:val="both"/>
+      </w:pPr>
+      <w:r>
+        <w:t>A fejlesztői leírásnak a megvalósításról szóló része bemutatja, hogy milyen döntéseket kellett hozni a terv megvalósítása során (adatábrázolás, felhasznált komponensek, kódban alkalmazott nyelvi elemek, stb). A dokumentáció ne tartalmazza a forrásprogramot (legfeljebb csak fontosnak ítélt részleteit), elég azt a mellékelt adathordozón elhelyezni. A megvalósítás a fentieken kívül tartalmazza a komponens tervet (az alkalmazás fizikai komponenseinek kapcsolatrendszerét) és azok telepítésének módját.</w:t>
+      </w:r>
+    </w:p>
+    <w:p>
+      <w:pPr>
+        <w:pStyle w:val="Default"/>
+      </w:pPr>
+    </w:p>
+    <w:p>
+      <w:pPr>
+        <w:pStyle w:val="Heading3"/>
+      </w:pPr>
+      <w:bookmarkStart w:id="23" w:name="_Toc324027336"/>
+      <w:r>
+        <w:t>#Ez mi a fene, cleancode-ról meséljek egy egész fejezetet? Oké...</w:t>
+      </w:r>
+      <w:bookmarkEnd w:id="23"/>
+    </w:p>
+    <w:p>
+      <w:pPr>
+        <w:pStyle w:val="Default"/>
+      </w:pPr>
+    </w:p>
+    <w:p>
+      <w:pPr>
+        <w:pStyle w:val="Default"/>
+        <w:spacing w:after="104"/>
+        <w:rPr>
+          <w:sz w:val="23"/>
+          <w:szCs w:val="23"/>
+        </w:rPr>
+      </w:pPr>
+      <w:r>
+        <w:rPr>
+          <w:sz w:val="23"/>
+          <w:szCs w:val="23"/>
+        </w:rPr>
+        <w:t xml:space="preserve">A forráskód tartalma, szerkezete megfelel-e a tervnek? </w:t>
+      </w:r>
+    </w:p>
+    <w:p>
+      <w:pPr>
+        <w:pStyle w:val="Default"/>
+        <w:spacing w:after="104"/>
+        <w:rPr>
+          <w:sz w:val="23"/>
+          <w:szCs w:val="23"/>
+        </w:rPr>
+      </w:pPr>
+      <w:r>
+        <w:rPr>
+          <w:sz w:val="23"/>
+          <w:szCs w:val="23"/>
+        </w:rPr>
+        <w:t xml:space="preserve"> Mennyire ismeri a hallgató az adott fejlesztő eszközt (pl. korszerű, hatékony nyelvi elemek vannak-e túlsúlyban, vagy ehelyett bonyolult, nehézkes, körülményes és leginkább terjengős forráskódot eredményező nyelvi elemek jellemzik a kódot)? Indokoltak-e a választott nyelvi elemek használata? </w:t>
+      </w:r>
+    </w:p>
+    <w:p>
+      <w:pPr>
+        <w:pStyle w:val="Default"/>
+        <w:spacing w:after="104"/>
+        <w:rPr>
+          <w:sz w:val="23"/>
+          <w:szCs w:val="23"/>
+        </w:rPr>
+      </w:pPr>
+      <w:r>
+        <w:rPr>
+          <w:sz w:val="23"/>
+          <w:szCs w:val="23"/>
+        </w:rPr>
+        <w:t xml:space="preserve"> Milyen a forráskód külalakja, mennyire áttekinthető (strukturáltság, bekezdések, tagolások, kommentezés stb.)? </w:t>
+      </w:r>
+    </w:p>
+    <w:p>
+      <w:pPr>
+        <w:pStyle w:val="Default"/>
+        <w:spacing w:after="104"/>
+        <w:rPr>
+          <w:sz w:val="23"/>
+          <w:szCs w:val="23"/>
+        </w:rPr>
+      </w:pPr>
+      <w:r>
+        <w:rPr>
+          <w:sz w:val="23"/>
+          <w:szCs w:val="23"/>
+        </w:rPr>
+        <w:t xml:space="preserve"> Mennyire módosítható a kód. Alkalmazza-e a hallgató a kód-újrafelhasználás nyelvi eszközeit (függvények, származtatás, generikus elemek)? </w:t>
+      </w:r>
+    </w:p>
+    <w:p>
+      <w:pPr>
+        <w:pStyle w:val="Default"/>
+        <w:spacing w:after="104"/>
+        <w:rPr>
+          <w:sz w:val="23"/>
+          <w:szCs w:val="23"/>
+        </w:rPr>
+      </w:pPr>
+      <w:r>
+        <w:rPr>
+          <w:sz w:val="23"/>
+          <w:szCs w:val="23"/>
+        </w:rPr>
+        <w:t xml:space="preserve"> Törekszik-e a hatékony adatábrázolásra? </w:t>
+      </w:r>
+    </w:p>
+    <w:p>
+      <w:pPr>
+        <w:pStyle w:val="Default"/>
+        <w:spacing w:after="104"/>
+        <w:rPr>
+          <w:sz w:val="23"/>
+          <w:szCs w:val="23"/>
+        </w:rPr>
+      </w:pPr>
+      <w:r>
+        <w:rPr>
+          <w:sz w:val="23"/>
+          <w:szCs w:val="23"/>
+        </w:rPr>
+        <w:t xml:space="preserve"> Mennyire öndokumentáló a kód, vagyis a választott azonosítók (pl. változónevek) mennyire beszédesek, konvencionálisak, a megjegyzések mennyire segítik a kódértést? </w:t>
+      </w:r>
+    </w:p>
+    <w:p>
+      <w:pPr>
+        <w:pStyle w:val="Default"/>
+        <w:spacing w:after="104"/>
+        <w:rPr>
+          <w:sz w:val="23"/>
+          <w:szCs w:val="23"/>
+        </w:rPr>
+      </w:pPr>
+      <w:r>
+        <w:rPr>
+          <w:sz w:val="23"/>
+          <w:szCs w:val="23"/>
+        </w:rPr>
+        <w:t xml:space="preserve"> Tartalmazza a szükséges ellenőrzési, hibakezelési funkciókat, általában megoldott-e a kivételkezelés? </w:t>
+      </w:r>
+    </w:p>
+    <w:p>
+      <w:pPr>
+        <w:pStyle w:val="Default"/>
+        <w:rPr>
+          <w:sz w:val="23"/>
+          <w:szCs w:val="23"/>
+        </w:rPr>
+      </w:pPr>
+      <w:r>
+        <w:rPr>
+          <w:sz w:val="23"/>
+          <w:szCs w:val="23"/>
+        </w:rPr>
+        <w:t xml:space="preserve"> Mennyire gazdálkodik jól az emberi és gépi erőforrásokkal, így például a felhasználó idejével és türelmével, a lemezkapacitással és a memóriakapacitással? </w:t>
+      </w:r>
+    </w:p>
+    <w:p>
+      <w:pPr>
+        <w:jc w:val="both"/>
+      </w:pPr>
+    </w:p>
+    <w:p>
+      <w:pPr>
+        <w:pStyle w:val="Heading2"/>
+      </w:pPr>
+      <w:bookmarkStart w:id="24" w:name="_Toc324027337"/>
+      <w:r>
+        <w:lastRenderedPageBreak/>
+        <w:t>Tesztelés</w:t>
+      </w:r>
+      <w:bookmarkEnd w:id="24"/>
+    </w:p>
+    <w:p>
+      <w:pPr>
+        <w:pStyle w:val="Default"/>
+        <w:rPr>
+          <w:sz w:val="23"/>
+          <w:szCs w:val="23"/>
+        </w:rPr>
+      </w:pPr>
+      <w:r>
+        <w:rPr>
+          <w:sz w:val="23"/>
+          <w:szCs w:val="23"/>
+        </w:rPr>
+        <w:t xml:space="preserve">Ez is a fejlesztői leírás része, amelynek a tesztelési szempontokat kell bemutatnia, és a tesztelés során szerzett tapasztalatokat összegeznie valamint a szoftver skálázhatóságáról készített elemzést kell tartalmaznia. </w:t>
+      </w:r>
+    </w:p>
+    <w:p>
+      <w:pPr>
+        <w:pStyle w:val="Default"/>
+        <w:rPr>
+          <w:sz w:val="23"/>
+          <w:szCs w:val="23"/>
+        </w:rPr>
+      </w:pPr>
+      <w:r>
+        <w:rPr>
+          <w:sz w:val="23"/>
+          <w:szCs w:val="23"/>
+        </w:rPr>
+        <w:t xml:space="preserve">Az értékelésnél vegyük figyelembe, hogy a dokumentáció: </w:t>
+      </w:r>
+    </w:p>
+    <w:p>
+      <w:pPr>
+        <w:pStyle w:val="Heading3"/>
+      </w:pPr>
+      <w:bookmarkStart w:id="25" w:name="_Toc324027338"/>
+      <w:r>
+        <w:t>Junit</w:t>
+      </w:r>
+      <w:bookmarkEnd w:id="25"/>
     </w:p>
     <w:p>
       <w:pPr>
@@ -3800,18 +5119,18 @@
           <w:sz w:val="23"/>
           <w:szCs w:val="23"/>
         </w:rPr>
-        <w:t xml:space="preserve">Rendszer architektúrájának leírását (alrendszerek, rétegek bemutatása, az alkalmazott szabványok, technológiák, fejlesztő módszerek megadása, felhasznált eszközök és kész komponensek definiálása). Az értékelésnél vegyük figyelembe, hogy mennyire válnak szét az alkalmazás rétegei (például felhasználói felület, logika, adatforrás)? </w:t>
+        <w:t xml:space="preserve"> Tartalmaz-e tesztelési terveket, teszteseteket (Ezeket csoportosíthatja rendszerteszt és modultesztek szerint illetve fekete és fehérdoboz megközelítéssel)? </w:t>
       </w:r>
     </w:p>
     <w:p>
       <w:pPr>
         <w:pStyle w:val="Heading3"/>
       </w:pPr>
-      <w:bookmarkStart w:id="21" w:name="_Toc324027332"/>
-      <w:r>
-        <w:t>Adatbázis</w:t>
-      </w:r>
-      <w:bookmarkEnd w:id="21"/>
+      <w:bookmarkStart w:id="26" w:name="_Toc324027339"/>
+      <w:r>
+        <w:t>MVP / Database interface / Sycron vs Asyncron hívások</w:t>
+      </w:r>
+      <w:bookmarkEnd w:id="26"/>
     </w:p>
     <w:p>
       <w:pPr>
@@ -3827,21 +5146,18 @@
           <w:sz w:val="23"/>
           <w:szCs w:val="23"/>
         </w:rPr>
-        <w:t xml:space="preserve">Az adatbázis – feltéve, hogy van – leírását. Érdemes egy áttekintő diagammal szemléltetni a táblákat és a köztük levő kapcsolatokat, majd külön táblázatokban megadni az egyes táblák mezőszerkezeti leírását, az esetleges tárolt eljárások, függvények, triggerek, stb leírását. </w:t>
+        <w:t xml:space="preserve"> Beszámol-e olyan tanulságokról, amelyek alapján meg kellett változtatni a korábbi implementációs döntéseket, esetleg a terv egyes elemeit (az ilyen tapasztalatok nem rontják a dolgozat értékét)? </w:t>
       </w:r>
     </w:p>
     <w:p>
       <w:pPr>
         <w:pStyle w:val="Heading3"/>
       </w:pPr>
-      <w:bookmarkStart w:id="22" w:name="_Toc324027333"/>
-      <w:r>
-        <w:t xml:space="preserve">Csomag, </w:t>
-      </w:r>
-      <w:r>
-        <w:t>Modul és Osztályszerkezet</w:t>
-      </w:r>
-      <w:bookmarkEnd w:id="22"/>
+      <w:bookmarkStart w:id="27" w:name="_Toc324027340"/>
+      <w:r>
+        <w:t>RDF Adatbázis mérete</w:t>
+      </w:r>
+      <w:bookmarkEnd w:id="27"/>
     </w:p>
     <w:p>
       <w:pPr>
@@ -3857,22 +5173,23 @@
           <w:sz w:val="23"/>
           <w:szCs w:val="23"/>
         </w:rPr>
-        <w:t xml:space="preserve">Modul és/vagy osztályszerkezet (fontosabb modulok és/vagy osztályok és azok metódusai, továbbá ezek kapcsolatának) leírását. Az egyes csomagok fő eljárásait illetve a fontos osztályok fő metódusait bemenő-, kimenőadat, tevékenység hármassal jellemezni kell. </w:t>
+        <w:t xml:space="preserve"> Tartalmazza-e nagy adattömeg melletti futtatások értékelését? </w:t>
       </w:r>
     </w:p>
     <w:p>
       <w:pPr>
         <w:pStyle w:val="Heading3"/>
       </w:pPr>
-      <w:bookmarkStart w:id="23" w:name="_Toc324027334"/>
-      <w:r>
-        <w:t>Felhasználói Felület</w:t>
-      </w:r>
-      <w:bookmarkEnd w:id="23"/>
+      <w:bookmarkStart w:id="28" w:name="_Toc324027341"/>
+      <w:r>
+        <w:t>Eeh...? Eredményhelyesség - kihagyós</w:t>
+      </w:r>
+      <w:bookmarkEnd w:id="28"/>
     </w:p>
     <w:p>
       <w:pPr>
         <w:pStyle w:val="Default"/>
+        <w:spacing w:after="107"/>
         <w:rPr>
           <w:sz w:val="23"/>
           <w:szCs w:val="23"/>
@@ -3883,348 +5200,18 @@
           <w:sz w:val="23"/>
           <w:szCs w:val="23"/>
         </w:rPr>
-        <w:t xml:space="preserve">A felhasználói felület – feltéve, hogy van – tervét (a képernyő- és listaterveket, valamint a menütervet). Legyen egy áttekintő ábra, amely mutatja a képernyők (ablakok, weblapok) közti navigálási lehetőségeket, irányokat. Ki kell emelni a fontosabb felhasználói eseménykezeléseket. </w:t>
-      </w:r>
-    </w:p>
-    <w:p/>
-    <w:p>
-      <w:pPr>
-        <w:pStyle w:val="Heading2"/>
-      </w:pPr>
-      <w:bookmarkStart w:id="24" w:name="_Toc324027335"/>
-      <w:r>
-        <w:t>Megvalósítás</w:t>
-      </w:r>
-      <w:bookmarkEnd w:id="24"/>
-    </w:p>
-    <w:p>
-      <w:pPr>
-        <w:jc w:val="both"/>
-      </w:pPr>
-      <w:r>
-        <w:t>A fejlesztői leírásnak a megvalósításról szóló része bemutatja, hogy milyen döntéseket kellett hozni a terv megvalósítása során (adatábrázolás, felhasznált komponensek, kódban alkalmazott nyelvi elemek, stb). A dokumentáció ne tartalmazza a forrásprogramot (legfeljebb csak fontosnak ítélt részleteit), elég azt a mellékelt adathordozón elhelyezni. A megvalósítás a fentieken kívül tartalmazza a komponens tervet (az alkalmazás fizikai komponenseinek kapcsolatrendszerét) és azok telepítésének módját.</w:t>
-      </w:r>
-    </w:p>
-    <w:p>
-      <w:pPr>
-        <w:pStyle w:val="Default"/>
-      </w:pPr>
+        <w:t xml:space="preserve"> Elemzi-e a program által adott eredmény helyességét (különösen olyan optimalizációs feladatok esetén, ahol több helyes megoldást valamilyen célfüggvénnyel lehet rangsorolni)? </w:t>
+      </w:r>
     </w:p>
     <w:p>
       <w:pPr>
         <w:pStyle w:val="Heading3"/>
       </w:pPr>
-      <w:bookmarkStart w:id="25" w:name="_Toc324027336"/>
-      <w:r>
-        <w:t>#Ez mi a fene, cleancode-ról meséljek egy egész fejezetet? Oké...</w:t>
-      </w:r>
-      <w:bookmarkEnd w:id="25"/>
-    </w:p>
-    <w:p>
-      <w:pPr>
-        <w:pStyle w:val="Default"/>
-      </w:pPr>
-    </w:p>
-    <w:p>
-      <w:pPr>
-        <w:pStyle w:val="Default"/>
-        <w:spacing w:after="104"/>
-        <w:rPr>
-          <w:sz w:val="23"/>
-          <w:szCs w:val="23"/>
-        </w:rPr>
-      </w:pPr>
-      <w:r>
-        <w:rPr>
-          <w:sz w:val="23"/>
-          <w:szCs w:val="23"/>
-        </w:rPr>
-        <w:t xml:space="preserve">A forráskód tartalma, szerkezete megfelel-e a tervnek? </w:t>
-      </w:r>
-    </w:p>
-    <w:p>
-      <w:pPr>
-        <w:pStyle w:val="Default"/>
-        <w:spacing w:after="104"/>
-        <w:rPr>
-          <w:sz w:val="23"/>
-          <w:szCs w:val="23"/>
-        </w:rPr>
-      </w:pPr>
-      <w:r>
-        <w:rPr>
-          <w:sz w:val="23"/>
-          <w:szCs w:val="23"/>
-        </w:rPr>
-        <w:t xml:space="preserve"> Mennyire ismeri a hallgató az adott fejlesztő eszközt (pl. korszerű, hatékony nyelvi elemek vannak-e túlsúlyban, vagy ehelyett bonyolult, nehézkes, körülményes és leginkább terjengős forráskódot eredményező nyelvi elemek jellemzik a kódot)? Indokoltak-e a választott nyelvi elemek használata? </w:t>
-      </w:r>
-    </w:p>
-    <w:p>
-      <w:pPr>
-        <w:pStyle w:val="Default"/>
-        <w:spacing w:after="104"/>
-        <w:rPr>
-          <w:sz w:val="23"/>
-          <w:szCs w:val="23"/>
-        </w:rPr>
-      </w:pPr>
-      <w:r>
-        <w:rPr>
-          <w:sz w:val="23"/>
-          <w:szCs w:val="23"/>
-        </w:rPr>
-        <w:t xml:space="preserve"> Milyen a forráskód külalakja, mennyire áttekinthető (strukturáltság, bekezdések, tagolások, kommentezés stb.)? </w:t>
-      </w:r>
-    </w:p>
-    <w:p>
-      <w:pPr>
-        <w:pStyle w:val="Default"/>
-        <w:spacing w:after="104"/>
-        <w:rPr>
-          <w:sz w:val="23"/>
-          <w:szCs w:val="23"/>
-        </w:rPr>
-      </w:pPr>
-      <w:r>
-        <w:rPr>
-          <w:sz w:val="23"/>
-          <w:szCs w:val="23"/>
-        </w:rPr>
-        <w:lastRenderedPageBreak/>
-        <w:t xml:space="preserve"> Mennyire módosítható a kód. Alkalmazza-e a hallgató a kód-újrafelhasználás nyelvi eszközeit (függvények, származtatás, generikus elemek)? </w:t>
-      </w:r>
-    </w:p>
-    <w:p>
-      <w:pPr>
-        <w:pStyle w:val="Default"/>
-        <w:spacing w:after="104"/>
-        <w:rPr>
-          <w:sz w:val="23"/>
-          <w:szCs w:val="23"/>
-        </w:rPr>
-      </w:pPr>
-      <w:r>
-        <w:rPr>
-          <w:sz w:val="23"/>
-          <w:szCs w:val="23"/>
-        </w:rPr>
-        <w:t xml:space="preserve"> Törekszik-e a hatékony adatábrázolásra? </w:t>
-      </w:r>
-    </w:p>
-    <w:p>
-      <w:pPr>
-        <w:pStyle w:val="Default"/>
-        <w:spacing w:after="104"/>
-        <w:rPr>
-          <w:sz w:val="23"/>
-          <w:szCs w:val="23"/>
-        </w:rPr>
-      </w:pPr>
-      <w:r>
-        <w:rPr>
-          <w:sz w:val="23"/>
-          <w:szCs w:val="23"/>
-        </w:rPr>
-        <w:t xml:space="preserve"> Mennyire öndokumentáló a kód, vagyis a választott azonosítók (pl. változónevek) mennyire beszédesek, konvencionálisak, a megjegyzések mennyire segítik a kódértést? </w:t>
-      </w:r>
-    </w:p>
-    <w:p>
-      <w:pPr>
-        <w:pStyle w:val="Default"/>
-        <w:spacing w:after="104"/>
-        <w:rPr>
-          <w:sz w:val="23"/>
-          <w:szCs w:val="23"/>
-        </w:rPr>
-      </w:pPr>
-      <w:r>
-        <w:rPr>
-          <w:sz w:val="23"/>
-          <w:szCs w:val="23"/>
-        </w:rPr>
-        <w:t xml:space="preserve"> Tartalmazza a szükséges ellenőrzési, hibakezelési funkciókat, általában megoldott-e a kivételkezelés? </w:t>
-      </w:r>
-    </w:p>
-    <w:p>
-      <w:pPr>
-        <w:pStyle w:val="Default"/>
-        <w:rPr>
-          <w:sz w:val="23"/>
-          <w:szCs w:val="23"/>
-        </w:rPr>
-      </w:pPr>
-      <w:r>
-        <w:rPr>
-          <w:sz w:val="23"/>
-          <w:szCs w:val="23"/>
-        </w:rPr>
-        <w:t xml:space="preserve"> Mennyire gazdálkodik jól az emberi és gépi erőforrásokkal, így például a felhasználó idejével és türelmével, a lemezkapacitással és a memóriakapacitással? </w:t>
-      </w:r>
-    </w:p>
-    <w:p>
-      <w:pPr>
-        <w:jc w:val="both"/>
-      </w:pPr>
-    </w:p>
-    <w:p>
-      <w:pPr>
-        <w:pStyle w:val="Heading2"/>
-      </w:pPr>
-      <w:bookmarkStart w:id="26" w:name="_Toc324027337"/>
-      <w:r>
-        <w:t>Tesztelés</w:t>
-      </w:r>
-      <w:bookmarkEnd w:id="26"/>
-    </w:p>
-    <w:p>
-      <w:pPr>
-        <w:pStyle w:val="Default"/>
-        <w:rPr>
-          <w:sz w:val="23"/>
-          <w:szCs w:val="23"/>
-        </w:rPr>
-      </w:pPr>
-      <w:r>
-        <w:rPr>
-          <w:sz w:val="23"/>
-          <w:szCs w:val="23"/>
-        </w:rPr>
-        <w:t xml:space="preserve">Ez is a fejlesztői leírás része, amelynek a tesztelési szempontokat kell bemutatnia, és a tesztelés során szerzett tapasztalatokat összegeznie valamint a szoftver skálázhatóságáról készített elemzést kell tartalmaznia. </w:t>
-      </w:r>
-    </w:p>
-    <w:p>
-      <w:pPr>
-        <w:pStyle w:val="Default"/>
-        <w:rPr>
-          <w:sz w:val="23"/>
-          <w:szCs w:val="23"/>
-        </w:rPr>
-      </w:pPr>
-      <w:r>
-        <w:rPr>
-          <w:sz w:val="23"/>
-          <w:szCs w:val="23"/>
-        </w:rPr>
-        <w:t xml:space="preserve">Az értékelésnél vegyük figyelembe, hogy a dokumentáció: </w:t>
-      </w:r>
-    </w:p>
-    <w:p>
-      <w:pPr>
-        <w:pStyle w:val="Heading3"/>
-      </w:pPr>
-      <w:bookmarkStart w:id="27" w:name="_Toc324027338"/>
-      <w:r>
-        <w:t>Junit</w:t>
-      </w:r>
-      <w:bookmarkEnd w:id="27"/>
-    </w:p>
-    <w:p>
-      <w:pPr>
-        <w:pStyle w:val="Default"/>
-        <w:spacing w:after="107"/>
-        <w:rPr>
-          <w:sz w:val="23"/>
-          <w:szCs w:val="23"/>
-        </w:rPr>
-      </w:pPr>
-      <w:r>
-        <w:rPr>
-          <w:sz w:val="23"/>
-          <w:szCs w:val="23"/>
-        </w:rPr>
-        <w:t xml:space="preserve"> Tartalmaz-e tesztelési terveket, teszteseteket (Ezeket csoportosíthatja rendszerteszt és modultesztek szerint illetve fekete és fehérdoboz megközelítéssel)? </w:t>
-      </w:r>
-    </w:p>
-    <w:p>
-      <w:pPr>
-        <w:pStyle w:val="Heading3"/>
-      </w:pPr>
-      <w:bookmarkStart w:id="28" w:name="_Toc324027339"/>
-      <w:r>
-        <w:t>MVP / Database interface / Sycron vs Asyncron hívások</w:t>
-      </w:r>
-      <w:bookmarkEnd w:id="28"/>
-    </w:p>
-    <w:p>
-      <w:pPr>
-        <w:pStyle w:val="Default"/>
-        <w:spacing w:after="107"/>
-        <w:rPr>
-          <w:sz w:val="23"/>
-          <w:szCs w:val="23"/>
-        </w:rPr>
-      </w:pPr>
-      <w:r>
-        <w:rPr>
-          <w:sz w:val="23"/>
-          <w:szCs w:val="23"/>
-        </w:rPr>
-        <w:t xml:space="preserve"> Beszámol-e olyan tanulságokról, amelyek alapján meg kellett változtatni a korábbi implementációs döntéseket, esetleg a terv egyes elemeit (az ilyen tapasztalatok nem rontják a dolgozat értékét)? </w:t>
-      </w:r>
-    </w:p>
-    <w:p>
-      <w:pPr>
-        <w:pStyle w:val="Heading3"/>
-      </w:pPr>
-      <w:bookmarkStart w:id="29" w:name="_Toc324027340"/>
-      <w:r>
-        <w:t>RDF Adatbázis mérete</w:t>
+      <w:bookmarkStart w:id="29" w:name="_Toc324027342"/>
+      <w:r>
+        <w:t>Hatékonyság elemzés: GWT Speed Tracer</w:t>
       </w:r>
       <w:bookmarkEnd w:id="29"/>
-    </w:p>
-    <w:p>
-      <w:pPr>
-        <w:pStyle w:val="Default"/>
-        <w:spacing w:after="107"/>
-        <w:rPr>
-          <w:sz w:val="23"/>
-          <w:szCs w:val="23"/>
-        </w:rPr>
-      </w:pPr>
-      <w:r>
-        <w:rPr>
-          <w:sz w:val="23"/>
-          <w:szCs w:val="23"/>
-        </w:rPr>
-        <w:t xml:space="preserve"> Tartalmazza-e nagy adattömeg melletti futtatások értékelését? </w:t>
-      </w:r>
-    </w:p>
-    <w:p>
-      <w:pPr>
-        <w:pStyle w:val="Heading3"/>
-      </w:pPr>
-      <w:bookmarkStart w:id="30" w:name="_Toc324027341"/>
-      <w:r>
-        <w:t>Eeh...? Eredményhelyesség - kihagyós</w:t>
-      </w:r>
-      <w:bookmarkEnd w:id="30"/>
-    </w:p>
-    <w:p>
-      <w:pPr>
-        <w:pStyle w:val="Default"/>
-        <w:spacing w:after="107"/>
-        <w:rPr>
-          <w:sz w:val="23"/>
-          <w:szCs w:val="23"/>
-        </w:rPr>
-      </w:pPr>
-      <w:r>
-        <w:rPr>
-          <w:sz w:val="23"/>
-          <w:szCs w:val="23"/>
-        </w:rPr>
-        <w:t xml:space="preserve"> Elemzi-e a program által adott eredmény helyességét (különösen olyan optimalizációs feladatok esetén, ahol több helyes megoldást valamilyen célfüggvénnyel lehet rangsorolni)? </w:t>
-      </w:r>
-    </w:p>
-    <w:p>
-      <w:pPr>
-        <w:pStyle w:val="Heading3"/>
-      </w:pPr>
-      <w:bookmarkStart w:id="31" w:name="_Toc324027342"/>
-      <w:r>
-        <w:t>Hatékonyság elemzés: GWT Speed Tracer</w:t>
-      </w:r>
-      <w:bookmarkEnd w:id="31"/>
     </w:p>
     <w:p>
       <w:pPr>
@@ -4264,12 +5251,12 @@
         <w:spacing w:line="360" w:lineRule="auto"/>
         <w:jc w:val="both"/>
       </w:pPr>
-      <w:bookmarkStart w:id="32" w:name="_Toc324027343"/>
+      <w:bookmarkStart w:id="30" w:name="_Toc324027343"/>
       <w:r>
         <w:lastRenderedPageBreak/>
         <w:t>Irodalomjegyzék</w:t>
       </w:r>
-      <w:bookmarkEnd w:id="32"/>
+      <w:bookmarkEnd w:id="30"/>
     </w:p>
     <w:p>
       <w:pPr>
@@ -4305,7 +5292,7 @@
       </w:pPr>
     </w:p>
     <w:sectPr>
-      <w:footerReference w:type="default" r:id="rId13"/>
+      <w:footerReference w:type="default" r:id="rId16"/>
       <w:endnotePr>
         <w:numFmt w:val="decimal"/>
       </w:endnotePr>
@@ -4384,13 +5371,7 @@
         <w:endnoteRef/>
       </w:r>
       <w:r>
-        <w:t xml:space="preserve"> </w:t>
-      </w:r>
-      <w:r>
-        <w:t>Robert C. Martin – Clean Code – Könyv illetve előadássorozat a jól olvasható kód írásáról</w:t>
-      </w:r>
-      <w:r>
-        <w:t>, lásd irodalomjegyzék</w:t>
+        <w:t xml:space="preserve"> Robert C. Martin – Clean Code – Könyv illetve előadássorozat a jól olvasható kód írásáról, lásd irodalomjegyzék</w:t>
       </w:r>
     </w:p>
   </w:endnote>
@@ -4406,13 +5387,7 @@
         <w:endnoteRef/>
       </w:r>
       <w:r>
-        <w:t xml:space="preserve"> </w:t>
-      </w:r>
-      <w:r>
-        <w:t>Martin Flower – Refactoring – Köny a kód „refaktorálásáról”, struktúrájának javításáról</w:t>
-      </w:r>
-      <w:r>
-        <w:t>, lásd irodalomjegyzék</w:t>
+        <w:t xml:space="preserve"> Martin Flower – Refactoring – Köny a kód „refaktorálásáról”, struktúrájának javításáról, lásd irodalomjegyzék</w:t>
       </w:r>
     </w:p>
   </w:endnote>
@@ -4428,10 +5403,7 @@
         <w:endnoteRef/>
       </w:r>
       <w:r>
-        <w:t xml:space="preserve"> </w:t>
-      </w:r>
-      <w:r>
-        <w:t>WAS – Web Application Server – Speciális Java alkalmazások futtatási környezetét biztosító alkalmazásszerver</w:t>
+        <w:t xml:space="preserve"> WAS – Web Application Server – Speciális Java alkalmazások futtatási környezetét biztosító alkalmazásszerver</w:t>
       </w:r>
     </w:p>
   </w:endnote>
@@ -4447,10 +5419,7 @@
         <w:endnoteRef/>
       </w:r>
       <w:r>
-        <w:t xml:space="preserve"> </w:t>
-      </w:r>
-      <w:r>
-        <w:t>JVM – Java Virtual Machine – virtuális futtatókörnyezet, minden Java alkalmazás egy JVMben fut</w:t>
+        <w:t xml:space="preserve"> JVM – Java Virtual Machine – virtuális futtatókörnyezet, minden Java alkalmazás egy JVMben fut</w:t>
       </w:r>
     </w:p>
   </w:endnote>
@@ -4466,10 +5435,7 @@
         <w:endnoteRef/>
       </w:r>
       <w:r>
-        <w:t xml:space="preserve"> </w:t>
-      </w:r>
-      <w:r>
-        <w:t>warfile – .war kiterjesztésű fájl. A web application archive rövidítése - Javaban írt webes program</w:t>
+        <w:t xml:space="preserve"> warfile – .war kiterjesztésű fájl. A web application archive rövidítése - Javaban írt webes program</w:t>
       </w:r>
     </w:p>
   </w:endnote>
@@ -4489,6 +5455,25 @@
       </w:r>
       <w:r>
         <w:t>properties fájl - .properties kiterjesztésű fájl ami kulcs érték párokat tartalmaz egyenlőségjellel elválasztva : key=value</w:t>
+      </w:r>
+    </w:p>
+  </w:endnote>
+  <w:endnote w:id="9">
+    <w:p>
+      <w:pPr>
+        <w:pStyle w:val="EndnoteText"/>
+      </w:pPr>
+      <w:r>
+        <w:rPr>
+          <w:rStyle w:val="EndnoteReference"/>
+        </w:rPr>
+        <w:endnoteRef/>
+      </w:r>
+      <w:r>
+        <w:t xml:space="preserve"> </w:t>
+      </w:r>
+      <w:r>
+        <w:t>WGS84 – Földrajzi fogalom: vonatkoztatási rendszer, a Földet globálisan közelítő ellipszoid-modell.</w:t>
       </w:r>
     </w:p>
   </w:endnote>
@@ -4529,7 +5514,7 @@
           <w:rPr>
             <w:noProof/>
           </w:rPr>
-          <w:t>2</w:t>
+          <w:t>11</w:t>
         </w:r>
         <w:r>
           <w:rPr>
@@ -4576,6 +5561,431 @@
 <file path=word/numbering.xml><?xml version="1.0" encoding="utf-8"?>
 <w:numbering xmlns:wpc="http://schemas.microsoft.com/office/word/2010/wordprocessingCanvas" xmlns:mc="http://schemas.openxmlformats.org/markup-compatibility/2006" xmlns:o="urn:schemas-microsoft-com:office:office" xmlns:r="http://schemas.openxmlformats.org/officeDocument/2006/relationships" xmlns:m="http://schemas.openxmlformats.org/officeDocument/2006/math" xmlns:v="urn:schemas-microsoft-com:vml" xmlns:wp14="http://schemas.microsoft.com/office/word/2010/wordprocessingDrawing" xmlns:wp="http://schemas.openxmlformats.org/drawingml/2006/wordprocessingDrawing" xmlns:w10="urn:schemas-microsoft-com:office:word" xmlns:w="http://schemas.openxmlformats.org/wordprocessingml/2006/main" xmlns:w14="http://schemas.microsoft.com/office/word/2010/wordml" xmlns:wpg="http://schemas.microsoft.com/office/word/2010/wordprocessingGroup" xmlns:wpi="http://schemas.microsoft.com/office/word/2010/wordprocessingInk" xmlns:wne="http://schemas.microsoft.com/office/word/2006/wordml" xmlns:wps="http://schemas.microsoft.com/office/word/2010/wordprocessingShape" mc:Ignorable="w14 wp14">
   <w:abstractNum w:abstractNumId="0">
+    <w:nsid w:val="0B294CB7"/>
+    <w:multiLevelType w:val="hybridMultilevel"/>
+    <w:tmpl w:val="A76E91BA"/>
+    <w:lvl w:ilvl="0" w:tplc="040E0001">
+      <w:start w:val="1"/>
+      <w:numFmt w:val="bullet"/>
+      <w:lvlText w:val=""/>
+      <w:lvlJc w:val="left"/>
+      <w:pPr>
+        <w:ind w:left="720" w:hanging="360"/>
+      </w:pPr>
+      <w:rPr>
+        <w:rFonts w:ascii="Symbol" w:hAnsi="Symbol" w:hint="default"/>
+      </w:rPr>
+    </w:lvl>
+    <w:lvl w:ilvl="1" w:tplc="040E0003" w:tentative="1">
+      <w:start w:val="1"/>
+      <w:numFmt w:val="bullet"/>
+      <w:lvlText w:val="o"/>
+      <w:lvlJc w:val="left"/>
+      <w:pPr>
+        <w:ind w:left="1440" w:hanging="360"/>
+      </w:pPr>
+      <w:rPr>
+        <w:rFonts w:ascii="Courier New" w:hAnsi="Courier New" w:cs="Courier New" w:hint="default"/>
+      </w:rPr>
+    </w:lvl>
+    <w:lvl w:ilvl="2" w:tplc="040E0005" w:tentative="1">
+      <w:start w:val="1"/>
+      <w:numFmt w:val="bullet"/>
+      <w:lvlText w:val=""/>
+      <w:lvlJc w:val="left"/>
+      <w:pPr>
+        <w:ind w:left="2160" w:hanging="360"/>
+      </w:pPr>
+      <w:rPr>
+        <w:rFonts w:ascii="Wingdings" w:hAnsi="Wingdings" w:hint="default"/>
+      </w:rPr>
+    </w:lvl>
+    <w:lvl w:ilvl="3" w:tplc="040E0001" w:tentative="1">
+      <w:start w:val="1"/>
+      <w:numFmt w:val="bullet"/>
+      <w:lvlText w:val=""/>
+      <w:lvlJc w:val="left"/>
+      <w:pPr>
+        <w:ind w:left="2880" w:hanging="360"/>
+      </w:pPr>
+      <w:rPr>
+        <w:rFonts w:ascii="Symbol" w:hAnsi="Symbol" w:hint="default"/>
+      </w:rPr>
+    </w:lvl>
+    <w:lvl w:ilvl="4" w:tplc="040E0003" w:tentative="1">
+      <w:start w:val="1"/>
+      <w:numFmt w:val="bullet"/>
+      <w:lvlText w:val="o"/>
+      <w:lvlJc w:val="left"/>
+      <w:pPr>
+        <w:ind w:left="3600" w:hanging="360"/>
+      </w:pPr>
+      <w:rPr>
+        <w:rFonts w:ascii="Courier New" w:hAnsi="Courier New" w:cs="Courier New" w:hint="default"/>
+      </w:rPr>
+    </w:lvl>
+    <w:lvl w:ilvl="5" w:tplc="040E0005" w:tentative="1">
+      <w:start w:val="1"/>
+      <w:numFmt w:val="bullet"/>
+      <w:lvlText w:val=""/>
+      <w:lvlJc w:val="left"/>
+      <w:pPr>
+        <w:ind w:left="4320" w:hanging="360"/>
+      </w:pPr>
+      <w:rPr>
+        <w:rFonts w:ascii="Wingdings" w:hAnsi="Wingdings" w:hint="default"/>
+      </w:rPr>
+    </w:lvl>
+    <w:lvl w:ilvl="6" w:tplc="040E0001" w:tentative="1">
+      <w:start w:val="1"/>
+      <w:numFmt w:val="bullet"/>
+      <w:lvlText w:val=""/>
+      <w:lvlJc w:val="left"/>
+      <w:pPr>
+        <w:ind w:left="5040" w:hanging="360"/>
+      </w:pPr>
+      <w:rPr>
+        <w:rFonts w:ascii="Symbol" w:hAnsi="Symbol" w:hint="default"/>
+      </w:rPr>
+    </w:lvl>
+    <w:lvl w:ilvl="7" w:tplc="040E0003" w:tentative="1">
+      <w:start w:val="1"/>
+      <w:numFmt w:val="bullet"/>
+      <w:lvlText w:val="o"/>
+      <w:lvlJc w:val="left"/>
+      <w:pPr>
+        <w:ind w:left="5760" w:hanging="360"/>
+      </w:pPr>
+      <w:rPr>
+        <w:rFonts w:ascii="Courier New" w:hAnsi="Courier New" w:cs="Courier New" w:hint="default"/>
+      </w:rPr>
+    </w:lvl>
+    <w:lvl w:ilvl="8" w:tplc="040E0005" w:tentative="1">
+      <w:start w:val="1"/>
+      <w:numFmt w:val="bullet"/>
+      <w:lvlText w:val=""/>
+      <w:lvlJc w:val="left"/>
+      <w:pPr>
+        <w:ind w:left="6480" w:hanging="360"/>
+      </w:pPr>
+      <w:rPr>
+        <w:rFonts w:ascii="Wingdings" w:hAnsi="Wingdings" w:hint="default"/>
+      </w:rPr>
+    </w:lvl>
+  </w:abstractNum>
+  <w:abstractNum w:abstractNumId="1">
+    <w:nsid w:val="1797262C"/>
+    <w:multiLevelType w:val="hybridMultilevel"/>
+    <w:tmpl w:val="1C766114"/>
+    <w:lvl w:ilvl="0" w:tplc="040E000F">
+      <w:start w:val="1"/>
+      <w:numFmt w:val="decimal"/>
+      <w:lvlText w:val="%1."/>
+      <w:lvlJc w:val="left"/>
+      <w:pPr>
+        <w:ind w:left="720" w:hanging="360"/>
+      </w:pPr>
+    </w:lvl>
+    <w:lvl w:ilvl="1" w:tplc="040E0019" w:tentative="1">
+      <w:start w:val="1"/>
+      <w:numFmt w:val="lowerLetter"/>
+      <w:lvlText w:val="%2."/>
+      <w:lvlJc w:val="left"/>
+      <w:pPr>
+        <w:ind w:left="1440" w:hanging="360"/>
+      </w:pPr>
+    </w:lvl>
+    <w:lvl w:ilvl="2" w:tplc="040E001B" w:tentative="1">
+      <w:start w:val="1"/>
+      <w:numFmt w:val="lowerRoman"/>
+      <w:lvlText w:val="%3."/>
+      <w:lvlJc w:val="right"/>
+      <w:pPr>
+        <w:ind w:left="2160" w:hanging="180"/>
+      </w:pPr>
+    </w:lvl>
+    <w:lvl w:ilvl="3" w:tplc="040E000F" w:tentative="1">
+      <w:start w:val="1"/>
+      <w:numFmt w:val="decimal"/>
+      <w:lvlText w:val="%4."/>
+      <w:lvlJc w:val="left"/>
+      <w:pPr>
+        <w:ind w:left="2880" w:hanging="360"/>
+      </w:pPr>
+    </w:lvl>
+    <w:lvl w:ilvl="4" w:tplc="040E0019" w:tentative="1">
+      <w:start w:val="1"/>
+      <w:numFmt w:val="lowerLetter"/>
+      <w:lvlText w:val="%5."/>
+      <w:lvlJc w:val="left"/>
+      <w:pPr>
+        <w:ind w:left="3600" w:hanging="360"/>
+      </w:pPr>
+    </w:lvl>
+    <w:lvl w:ilvl="5" w:tplc="040E001B" w:tentative="1">
+      <w:start w:val="1"/>
+      <w:numFmt w:val="lowerRoman"/>
+      <w:lvlText w:val="%6."/>
+      <w:lvlJc w:val="right"/>
+      <w:pPr>
+        <w:ind w:left="4320" w:hanging="180"/>
+      </w:pPr>
+    </w:lvl>
+    <w:lvl w:ilvl="6" w:tplc="040E000F" w:tentative="1">
+      <w:start w:val="1"/>
+      <w:numFmt w:val="decimal"/>
+      <w:lvlText w:val="%7."/>
+      <w:lvlJc w:val="left"/>
+      <w:pPr>
+        <w:ind w:left="5040" w:hanging="360"/>
+      </w:pPr>
+    </w:lvl>
+    <w:lvl w:ilvl="7" w:tplc="040E0019" w:tentative="1">
+      <w:start w:val="1"/>
+      <w:numFmt w:val="lowerLetter"/>
+      <w:lvlText w:val="%8."/>
+      <w:lvlJc w:val="left"/>
+      <w:pPr>
+        <w:ind w:left="5760" w:hanging="360"/>
+      </w:pPr>
+    </w:lvl>
+    <w:lvl w:ilvl="8" w:tplc="040E001B" w:tentative="1">
+      <w:start w:val="1"/>
+      <w:numFmt w:val="lowerRoman"/>
+      <w:lvlText w:val="%9."/>
+      <w:lvlJc w:val="right"/>
+      <w:pPr>
+        <w:ind w:left="6480" w:hanging="180"/>
+      </w:pPr>
+    </w:lvl>
+  </w:abstractNum>
+  <w:abstractNum w:abstractNumId="2">
+    <w:nsid w:val="1E236A06"/>
+    <w:multiLevelType w:val="hybridMultilevel"/>
+    <w:tmpl w:val="801A0990"/>
+    <w:lvl w:ilvl="0" w:tplc="040E0001">
+      <w:start w:val="1"/>
+      <w:numFmt w:val="bullet"/>
+      <w:lvlText w:val=""/>
+      <w:lvlJc w:val="left"/>
+      <w:pPr>
+        <w:ind w:left="720" w:hanging="360"/>
+      </w:pPr>
+      <w:rPr>
+        <w:rFonts w:ascii="Symbol" w:hAnsi="Symbol" w:hint="default"/>
+      </w:rPr>
+    </w:lvl>
+    <w:lvl w:ilvl="1" w:tplc="040E0003">
+      <w:start w:val="1"/>
+      <w:numFmt w:val="bullet"/>
+      <w:lvlText w:val="o"/>
+      <w:lvlJc w:val="left"/>
+      <w:pPr>
+        <w:ind w:left="1440" w:hanging="360"/>
+      </w:pPr>
+      <w:rPr>
+        <w:rFonts w:ascii="Courier New" w:hAnsi="Courier New" w:cs="Courier New" w:hint="default"/>
+      </w:rPr>
+    </w:lvl>
+    <w:lvl w:ilvl="2" w:tplc="040E0005" w:tentative="1">
+      <w:start w:val="1"/>
+      <w:numFmt w:val="bullet"/>
+      <w:lvlText w:val=""/>
+      <w:lvlJc w:val="left"/>
+      <w:pPr>
+        <w:ind w:left="2160" w:hanging="360"/>
+      </w:pPr>
+      <w:rPr>
+        <w:rFonts w:ascii="Wingdings" w:hAnsi="Wingdings" w:hint="default"/>
+      </w:rPr>
+    </w:lvl>
+    <w:lvl w:ilvl="3" w:tplc="040E0001" w:tentative="1">
+      <w:start w:val="1"/>
+      <w:numFmt w:val="bullet"/>
+      <w:lvlText w:val=""/>
+      <w:lvlJc w:val="left"/>
+      <w:pPr>
+        <w:ind w:left="2880" w:hanging="360"/>
+      </w:pPr>
+      <w:rPr>
+        <w:rFonts w:ascii="Symbol" w:hAnsi="Symbol" w:hint="default"/>
+      </w:rPr>
+    </w:lvl>
+    <w:lvl w:ilvl="4" w:tplc="040E0003" w:tentative="1">
+      <w:start w:val="1"/>
+      <w:numFmt w:val="bullet"/>
+      <w:lvlText w:val="o"/>
+      <w:lvlJc w:val="left"/>
+      <w:pPr>
+        <w:ind w:left="3600" w:hanging="360"/>
+      </w:pPr>
+      <w:rPr>
+        <w:rFonts w:ascii="Courier New" w:hAnsi="Courier New" w:cs="Courier New" w:hint="default"/>
+      </w:rPr>
+    </w:lvl>
+    <w:lvl w:ilvl="5" w:tplc="040E0005" w:tentative="1">
+      <w:start w:val="1"/>
+      <w:numFmt w:val="bullet"/>
+      <w:lvlText w:val=""/>
+      <w:lvlJc w:val="left"/>
+      <w:pPr>
+        <w:ind w:left="4320" w:hanging="360"/>
+      </w:pPr>
+      <w:rPr>
+        <w:rFonts w:ascii="Wingdings" w:hAnsi="Wingdings" w:hint="default"/>
+      </w:rPr>
+    </w:lvl>
+    <w:lvl w:ilvl="6" w:tplc="040E0001" w:tentative="1">
+      <w:start w:val="1"/>
+      <w:numFmt w:val="bullet"/>
+      <w:lvlText w:val=""/>
+      <w:lvlJc w:val="left"/>
+      <w:pPr>
+        <w:ind w:left="5040" w:hanging="360"/>
+      </w:pPr>
+      <w:rPr>
+        <w:rFonts w:ascii="Symbol" w:hAnsi="Symbol" w:hint="default"/>
+      </w:rPr>
+    </w:lvl>
+    <w:lvl w:ilvl="7" w:tplc="040E0003" w:tentative="1">
+      <w:start w:val="1"/>
+      <w:numFmt w:val="bullet"/>
+      <w:lvlText w:val="o"/>
+      <w:lvlJc w:val="left"/>
+      <w:pPr>
+        <w:ind w:left="5760" w:hanging="360"/>
+      </w:pPr>
+      <w:rPr>
+        <w:rFonts w:ascii="Courier New" w:hAnsi="Courier New" w:cs="Courier New" w:hint="default"/>
+      </w:rPr>
+    </w:lvl>
+    <w:lvl w:ilvl="8" w:tplc="040E0005" w:tentative="1">
+      <w:start w:val="1"/>
+      <w:numFmt w:val="bullet"/>
+      <w:lvlText w:val=""/>
+      <w:lvlJc w:val="left"/>
+      <w:pPr>
+        <w:ind w:left="6480" w:hanging="360"/>
+      </w:pPr>
+      <w:rPr>
+        <w:rFonts w:ascii="Wingdings" w:hAnsi="Wingdings" w:hint="default"/>
+      </w:rPr>
+    </w:lvl>
+  </w:abstractNum>
+  <w:abstractNum w:abstractNumId="3">
+    <w:nsid w:val="1F3C0717"/>
+    <w:multiLevelType w:val="hybridMultilevel"/>
+    <w:tmpl w:val="7BC46D3C"/>
+    <w:lvl w:ilvl="0" w:tplc="040E0001">
+      <w:start w:val="1"/>
+      <w:numFmt w:val="bullet"/>
+      <w:lvlText w:val=""/>
+      <w:lvlJc w:val="left"/>
+      <w:pPr>
+        <w:ind w:left="720" w:hanging="360"/>
+      </w:pPr>
+      <w:rPr>
+        <w:rFonts w:ascii="Symbol" w:hAnsi="Symbol" w:hint="default"/>
+      </w:rPr>
+    </w:lvl>
+    <w:lvl w:ilvl="1" w:tplc="040E0003" w:tentative="1">
+      <w:start w:val="1"/>
+      <w:numFmt w:val="bullet"/>
+      <w:lvlText w:val="o"/>
+      <w:lvlJc w:val="left"/>
+      <w:pPr>
+        <w:ind w:left="1440" w:hanging="360"/>
+      </w:pPr>
+      <w:rPr>
+        <w:rFonts w:ascii="Courier New" w:hAnsi="Courier New" w:cs="Courier New" w:hint="default"/>
+      </w:rPr>
+    </w:lvl>
+    <w:lvl w:ilvl="2" w:tplc="040E0005" w:tentative="1">
+      <w:start w:val="1"/>
+      <w:numFmt w:val="bullet"/>
+      <w:lvlText w:val=""/>
+      <w:lvlJc w:val="left"/>
+      <w:pPr>
+        <w:ind w:left="2160" w:hanging="360"/>
+      </w:pPr>
+      <w:rPr>
+        <w:rFonts w:ascii="Wingdings" w:hAnsi="Wingdings" w:hint="default"/>
+      </w:rPr>
+    </w:lvl>
+    <w:lvl w:ilvl="3" w:tplc="040E0001" w:tentative="1">
+      <w:start w:val="1"/>
+      <w:numFmt w:val="bullet"/>
+      <w:lvlText w:val=""/>
+      <w:lvlJc w:val="left"/>
+      <w:pPr>
+        <w:ind w:left="2880" w:hanging="360"/>
+      </w:pPr>
+      <w:rPr>
+        <w:rFonts w:ascii="Symbol" w:hAnsi="Symbol" w:hint="default"/>
+      </w:rPr>
+    </w:lvl>
+    <w:lvl w:ilvl="4" w:tplc="040E0003" w:tentative="1">
+      <w:start w:val="1"/>
+      <w:numFmt w:val="bullet"/>
+      <w:lvlText w:val="o"/>
+      <w:lvlJc w:val="left"/>
+      <w:pPr>
+        <w:ind w:left="3600" w:hanging="360"/>
+      </w:pPr>
+      <w:rPr>
+        <w:rFonts w:ascii="Courier New" w:hAnsi="Courier New" w:cs="Courier New" w:hint="default"/>
+      </w:rPr>
+    </w:lvl>
+    <w:lvl w:ilvl="5" w:tplc="040E0005" w:tentative="1">
+      <w:start w:val="1"/>
+      <w:numFmt w:val="bullet"/>
+      <w:lvlText w:val=""/>
+      <w:lvlJc w:val="left"/>
+      <w:pPr>
+        <w:ind w:left="4320" w:hanging="360"/>
+      </w:pPr>
+      <w:rPr>
+        <w:rFonts w:ascii="Wingdings" w:hAnsi="Wingdings" w:hint="default"/>
+      </w:rPr>
+    </w:lvl>
+    <w:lvl w:ilvl="6" w:tplc="040E0001" w:tentative="1">
+      <w:start w:val="1"/>
+      <w:numFmt w:val="bullet"/>
+      <w:lvlText w:val=""/>
+      <w:lvlJc w:val="left"/>
+      <w:pPr>
+        <w:ind w:left="5040" w:hanging="360"/>
+      </w:pPr>
+      <w:rPr>
+        <w:rFonts w:ascii="Symbol" w:hAnsi="Symbol" w:hint="default"/>
+      </w:rPr>
+    </w:lvl>
+    <w:lvl w:ilvl="7" w:tplc="040E0003" w:tentative="1">
+      <w:start w:val="1"/>
+      <w:numFmt w:val="bullet"/>
+      <w:lvlText w:val="o"/>
+      <w:lvlJc w:val="left"/>
+      <w:pPr>
+        <w:ind w:left="5760" w:hanging="360"/>
+      </w:pPr>
+      <w:rPr>
+        <w:rFonts w:ascii="Courier New" w:hAnsi="Courier New" w:cs="Courier New" w:hint="default"/>
+      </w:rPr>
+    </w:lvl>
+    <w:lvl w:ilvl="8" w:tplc="040E0005" w:tentative="1">
+      <w:start w:val="1"/>
+      <w:numFmt w:val="bullet"/>
+      <w:lvlText w:val=""/>
+      <w:lvlJc w:val="left"/>
+      <w:pPr>
+        <w:ind w:left="6480" w:hanging="360"/>
+      </w:pPr>
+      <w:rPr>
+        <w:rFonts w:ascii="Wingdings" w:hAnsi="Wingdings" w:hint="default"/>
+      </w:rPr>
+    </w:lvl>
+  </w:abstractNum>
+  <w:abstractNum w:abstractNumId="4">
     <w:nsid w:val="24586B72"/>
     <w:multiLevelType w:val="hybridMultilevel"/>
     <w:tmpl w:val="A89AC266"/>
@@ -4597,7 +6007,7 @@
         <w:ind w:left="1440" w:hanging="360"/>
       </w:pPr>
     </w:lvl>
-    <w:lvl w:ilvl="2" w:tplc="040E001B" w:tentative="1">
+    <w:lvl w:ilvl="2" w:tplc="040E001B">
       <w:start w:val="1"/>
       <w:numFmt w:val="lowerRoman"/>
       <w:lvlText w:val="%3."/>
@@ -4662,7 +6072,19 @@
     </w:lvl>
   </w:abstractNum>
   <w:num w:numId="1">
+    <w:abstractNumId w:val="4"/>
+  </w:num>
+  <w:num w:numId="2">
     <w:abstractNumId w:val="0"/>
+  </w:num>
+  <w:num w:numId="3">
+    <w:abstractNumId w:val="1"/>
+  </w:num>
+  <w:num w:numId="4">
+    <w:abstractNumId w:val="3"/>
+  </w:num>
+  <w:num w:numId="5">
+    <w:abstractNumId w:val="2"/>
   </w:num>
 </w:numbering>
 </file>
@@ -4900,9 +6322,54 @@
       <w:color w:val="4F81BD" w:themeColor="accent1"/>
     </w:rPr>
   </w:style>
+  <w:style w:type="paragraph" w:styleId="Heading4">
+    <w:name w:val="heading 4"/>
+    <w:basedOn w:val="Normal"/>
+    <w:next w:val="Normal"/>
+    <w:link w:val="Heading4Char"/>
+    <w:uiPriority w:val="9"/>
+    <w:unhideWhenUsed/>
+    <w:qFormat/>
+    <w:rsid w:val="00BE4E40"/>
+    <w:pPr>
+      <w:keepNext/>
+      <w:keepLines/>
+      <w:spacing w:before="200" w:after="0"/>
+      <w:outlineLvl w:val="3"/>
+    </w:pPr>
+    <w:rPr>
+      <w:rFonts w:asciiTheme="majorHAnsi" w:eastAsiaTheme="majorEastAsia" w:hAnsiTheme="majorHAnsi" w:cstheme="majorBidi"/>
+      <w:b/>
+      <w:bCs/>
+      <w:i/>
+      <w:iCs/>
+      <w:color w:val="4F81BD" w:themeColor="accent1"/>
+    </w:rPr>
+  </w:style>
+  <w:style w:type="paragraph" w:styleId="Heading5">
+    <w:name w:val="heading 5"/>
+    <w:basedOn w:val="Normal"/>
+    <w:next w:val="Normal"/>
+    <w:link w:val="Heading5Char"/>
+    <w:uiPriority w:val="9"/>
+    <w:unhideWhenUsed/>
+    <w:qFormat/>
+    <w:rsid w:val="00735C8D"/>
+    <w:pPr>
+      <w:keepNext/>
+      <w:keepLines/>
+      <w:spacing w:before="200" w:after="0"/>
+      <w:outlineLvl w:val="4"/>
+    </w:pPr>
+    <w:rPr>
+      <w:rFonts w:asciiTheme="majorHAnsi" w:eastAsiaTheme="majorEastAsia" w:hAnsiTheme="majorHAnsi" w:cstheme="majorBidi"/>
+      <w:color w:val="243F60" w:themeColor="accent1" w:themeShade="7F"/>
+    </w:rPr>
+  </w:style>
   <w:style w:type="character" w:default="1" w:styleId="DefaultParagraphFont">
     <w:name w:val="Default Paragraph Font"/>
     <w:uiPriority w:val="1"/>
+    <w:semiHidden/>
     <w:unhideWhenUsed/>
   </w:style>
   <w:style w:type="table" w:default="1" w:styleId="TableNormal">
@@ -5250,6 +6717,34 @@
       <w:contextualSpacing/>
     </w:pPr>
   </w:style>
+  <w:style w:type="character" w:customStyle="1" w:styleId="Heading4Char">
+    <w:name w:val="Heading 4 Char"/>
+    <w:basedOn w:val="DefaultParagraphFont"/>
+    <w:link w:val="Heading4"/>
+    <w:uiPriority w:val="9"/>
+    <w:rsid w:val="00BE4E40"/>
+    <w:rPr>
+      <w:rFonts w:asciiTheme="majorHAnsi" w:eastAsiaTheme="majorEastAsia" w:hAnsiTheme="majorHAnsi" w:cstheme="majorBidi"/>
+      <w:b/>
+      <w:bCs/>
+      <w:i/>
+      <w:iCs/>
+      <w:color w:val="4F81BD" w:themeColor="accent1"/>
+      <w:sz w:val="24"/>
+    </w:rPr>
+  </w:style>
+  <w:style w:type="character" w:customStyle="1" w:styleId="Heading5Char">
+    <w:name w:val="Heading 5 Char"/>
+    <w:basedOn w:val="DefaultParagraphFont"/>
+    <w:link w:val="Heading5"/>
+    <w:uiPriority w:val="9"/>
+    <w:rsid w:val="00735C8D"/>
+    <w:rPr>
+      <w:rFonts w:asciiTheme="majorHAnsi" w:eastAsiaTheme="majorEastAsia" w:hAnsiTheme="majorHAnsi" w:cstheme="majorBidi"/>
+      <w:color w:val="243F60" w:themeColor="accent1" w:themeShade="7F"/>
+      <w:sz w:val="24"/>
+    </w:rPr>
+  </w:style>
 </w:styles>
 </file>
 
@@ -5486,9 +6981,54 @@
       <w:color w:val="4F81BD" w:themeColor="accent1"/>
     </w:rPr>
   </w:style>
+  <w:style w:type="paragraph" w:styleId="Heading4">
+    <w:name w:val="heading 4"/>
+    <w:basedOn w:val="Normal"/>
+    <w:next w:val="Normal"/>
+    <w:link w:val="Heading4Char"/>
+    <w:uiPriority w:val="9"/>
+    <w:unhideWhenUsed/>
+    <w:qFormat/>
+    <w:rsid w:val="00BE4E40"/>
+    <w:pPr>
+      <w:keepNext/>
+      <w:keepLines/>
+      <w:spacing w:before="200" w:after="0"/>
+      <w:outlineLvl w:val="3"/>
+    </w:pPr>
+    <w:rPr>
+      <w:rFonts w:asciiTheme="majorHAnsi" w:eastAsiaTheme="majorEastAsia" w:hAnsiTheme="majorHAnsi" w:cstheme="majorBidi"/>
+      <w:b/>
+      <w:bCs/>
+      <w:i/>
+      <w:iCs/>
+      <w:color w:val="4F81BD" w:themeColor="accent1"/>
+    </w:rPr>
+  </w:style>
+  <w:style w:type="paragraph" w:styleId="Heading5">
+    <w:name w:val="heading 5"/>
+    <w:basedOn w:val="Normal"/>
+    <w:next w:val="Normal"/>
+    <w:link w:val="Heading5Char"/>
+    <w:uiPriority w:val="9"/>
+    <w:unhideWhenUsed/>
+    <w:qFormat/>
+    <w:rsid w:val="00735C8D"/>
+    <w:pPr>
+      <w:keepNext/>
+      <w:keepLines/>
+      <w:spacing w:before="200" w:after="0"/>
+      <w:outlineLvl w:val="4"/>
+    </w:pPr>
+    <w:rPr>
+      <w:rFonts w:asciiTheme="majorHAnsi" w:eastAsiaTheme="majorEastAsia" w:hAnsiTheme="majorHAnsi" w:cstheme="majorBidi"/>
+      <w:color w:val="243F60" w:themeColor="accent1" w:themeShade="7F"/>
+    </w:rPr>
+  </w:style>
   <w:style w:type="character" w:default="1" w:styleId="DefaultParagraphFont">
     <w:name w:val="Default Paragraph Font"/>
     <w:uiPriority w:val="1"/>
+    <w:semiHidden/>
     <w:unhideWhenUsed/>
   </w:style>
   <w:style w:type="table" w:default="1" w:styleId="TableNormal">
@@ -5836,6 +7376,34 @@
       <w:contextualSpacing/>
     </w:pPr>
   </w:style>
+  <w:style w:type="character" w:customStyle="1" w:styleId="Heading4Char">
+    <w:name w:val="Heading 4 Char"/>
+    <w:basedOn w:val="DefaultParagraphFont"/>
+    <w:link w:val="Heading4"/>
+    <w:uiPriority w:val="9"/>
+    <w:rsid w:val="00BE4E40"/>
+    <w:rPr>
+      <w:rFonts w:asciiTheme="majorHAnsi" w:eastAsiaTheme="majorEastAsia" w:hAnsiTheme="majorHAnsi" w:cstheme="majorBidi"/>
+      <w:b/>
+      <w:bCs/>
+      <w:i/>
+      <w:iCs/>
+      <w:color w:val="4F81BD" w:themeColor="accent1"/>
+      <w:sz w:val="24"/>
+    </w:rPr>
+  </w:style>
+  <w:style w:type="character" w:customStyle="1" w:styleId="Heading5Char">
+    <w:name w:val="Heading 5 Char"/>
+    <w:basedOn w:val="DefaultParagraphFont"/>
+    <w:link w:val="Heading5"/>
+    <w:uiPriority w:val="9"/>
+    <w:rsid w:val="00735C8D"/>
+    <w:rPr>
+      <w:rFonts w:asciiTheme="majorHAnsi" w:eastAsiaTheme="majorEastAsia" w:hAnsiTheme="majorHAnsi" w:cstheme="majorBidi"/>
+      <w:color w:val="243F60" w:themeColor="accent1" w:themeShade="7F"/>
+      <w:sz w:val="24"/>
+    </w:rPr>
+  </w:style>
 </w:styles>
 </file>
 
@@ -6129,7 +7697,7 @@
 </file>
 
 <file path=customXml/itemProps1.xml><?xml version="1.0" encoding="utf-8"?>
-<ds:datastoreItem xmlns:ds="http://schemas.openxmlformats.org/officeDocument/2006/customXml" ds:itemID="{46DD4A55-AD61-4756-B096-6D69BA84562D}">
+<ds:datastoreItem xmlns:ds="http://schemas.openxmlformats.org/officeDocument/2006/customXml" ds:itemID="{3B3C8740-DE8A-4B13-AE55-5125E6390009}">
   <ds:schemaRefs>
     <ds:schemaRef ds:uri="http://schemas.openxmlformats.org/officeDocument/2006/bibliography"/>
   </ds:schemaRefs>

</xml_diff>

<commit_message>
Tonns of documentation, mainly class and package diagrams. While creating I stubled upon some structure error in the code, repaired them.
</commit_message>
<xml_diff>
--- a/Documentation/Szakdolgozat.docx
+++ b/Documentation/Szakdolgozat.docx
@@ -133,7 +133,7 @@
       <w:pPr>
         <w:spacing w:line="360" w:lineRule="auto"/>
       </w:pPr>
-      <w:bookmarkStart w:id="0" w:name="_Toc324027312"/>
+      <w:bookmarkStart w:id="0" w:name="_Toc324455965"/>
       <w:r>
         <w:rPr>
           <w:rStyle w:val="Heading3Char"/>
@@ -154,7 +154,7 @@
         <w:spacing w:line="360" w:lineRule="auto"/>
         <w:jc w:val="both"/>
       </w:pPr>
-      <w:bookmarkStart w:id="1" w:name="_Toc324027313"/>
+      <w:bookmarkStart w:id="1" w:name="_Toc324455966"/>
       <w:r>
         <w:t>A dolgozat fő fejezetei (1. szintű címsorok) új oldalon kezdődjenek.</w:t>
       </w:r>
@@ -328,7 +328,7 @@
           <w:r>
             <w:fldChar w:fldCharType="separate"/>
           </w:r>
-          <w:hyperlink w:anchor="_Toc324027312" w:history="1">
+          <w:hyperlink w:anchor="_Toc324455965" w:history="1">
             <w:r>
               <w:rPr>
                 <w:rStyle w:val="Hyperlink"/>
@@ -355,7 +355,7 @@
                 <w:noProof/>
                 <w:webHidden/>
               </w:rPr>
-              <w:instrText xml:space="preserve"> PAGEREF _Toc324027312 \h </w:instrText>
+              <w:instrText xml:space="preserve"> PAGEREF _Toc324455965 \h </w:instrText>
             </w:r>
             <w:r>
               <w:rPr>
@@ -399,7 +399,7 @@
               <w:lang w:eastAsia="hu-HU"/>
             </w:rPr>
           </w:pPr>
-          <w:hyperlink w:anchor="_Toc324027313" w:history="1">
+          <w:hyperlink w:anchor="_Toc324455966" w:history="1">
             <w:r>
               <w:rPr>
                 <w:rStyle w:val="Hyperlink"/>
@@ -426,7 +426,7 @@
                 <w:noProof/>
                 <w:webHidden/>
               </w:rPr>
-              <w:instrText xml:space="preserve"> PAGEREF _Toc324027313 \h </w:instrText>
+              <w:instrText xml:space="preserve"> PAGEREF _Toc324455966 \h </w:instrText>
             </w:r>
             <w:r>
               <w:rPr>
@@ -470,7 +470,7 @@
               <w:lang w:eastAsia="hu-HU"/>
             </w:rPr>
           </w:pPr>
-          <w:hyperlink w:anchor="_Toc324027314" w:history="1">
+          <w:hyperlink w:anchor="_Toc324455967" w:history="1">
             <w:r>
               <w:rPr>
                 <w:rStyle w:val="Hyperlink"/>
@@ -497,7 +497,7 @@
                 <w:noProof/>
                 <w:webHidden/>
               </w:rPr>
-              <w:instrText xml:space="preserve"> PAGEREF _Toc324027314 \h </w:instrText>
+              <w:instrText xml:space="preserve"> PAGEREF _Toc324455967 \h </w:instrText>
             </w:r>
             <w:r>
               <w:rPr>
@@ -541,7 +541,7 @@
               <w:lang w:eastAsia="hu-HU"/>
             </w:rPr>
           </w:pPr>
-          <w:hyperlink w:anchor="_Toc324027315" w:history="1">
+          <w:hyperlink w:anchor="_Toc324455968" w:history="1">
             <w:r>
               <w:rPr>
                 <w:rStyle w:val="Hyperlink"/>
@@ -568,7 +568,7 @@
                 <w:noProof/>
                 <w:webHidden/>
               </w:rPr>
-              <w:instrText xml:space="preserve"> PAGEREF _Toc324027315 \h </w:instrText>
+              <w:instrText xml:space="preserve"> PAGEREF _Toc324455968 \h </w:instrText>
             </w:r>
             <w:r>
               <w:rPr>
@@ -612,7 +612,7 @@
               <w:lang w:eastAsia="hu-HU"/>
             </w:rPr>
           </w:pPr>
-          <w:hyperlink w:anchor="_Toc324027316" w:history="1">
+          <w:hyperlink w:anchor="_Toc324455969" w:history="1">
             <w:r>
               <w:rPr>
                 <w:rStyle w:val="Hyperlink"/>
@@ -639,7 +639,7 @@
                 <w:noProof/>
                 <w:webHidden/>
               </w:rPr>
-              <w:instrText xml:space="preserve"> PAGEREF _Toc324027316 \h </w:instrText>
+              <w:instrText xml:space="preserve"> PAGEREF _Toc324455969 \h </w:instrText>
             </w:r>
             <w:r>
               <w:rPr>
@@ -683,7 +683,7 @@
               <w:lang w:eastAsia="hu-HU"/>
             </w:rPr>
           </w:pPr>
-          <w:hyperlink w:anchor="_Toc324027317" w:history="1">
+          <w:hyperlink w:anchor="_Toc324455970" w:history="1">
             <w:r>
               <w:rPr>
                 <w:rStyle w:val="Hyperlink"/>
@@ -710,7 +710,7 @@
                 <w:noProof/>
                 <w:webHidden/>
               </w:rPr>
-              <w:instrText xml:space="preserve"> PAGEREF _Toc324027317 \h </w:instrText>
+              <w:instrText xml:space="preserve"> PAGEREF _Toc324455970 \h </w:instrText>
             </w:r>
             <w:r>
               <w:rPr>
@@ -754,7 +754,7 @@
               <w:lang w:eastAsia="hu-HU"/>
             </w:rPr>
           </w:pPr>
-          <w:hyperlink w:anchor="_Toc324027318" w:history="1">
+          <w:hyperlink w:anchor="_Toc324455971" w:history="1">
             <w:r>
               <w:rPr>
                 <w:rStyle w:val="Hyperlink"/>
@@ -781,7 +781,78 @@
                 <w:noProof/>
                 <w:webHidden/>
               </w:rPr>
-              <w:instrText xml:space="preserve"> PAGEREF _Toc324027318 \h </w:instrText>
+              <w:instrText xml:space="preserve"> PAGEREF _Toc324455971 \h </w:instrText>
+            </w:r>
+            <w:r>
+              <w:rPr>
+                <w:noProof/>
+                <w:webHidden/>
+              </w:rPr>
+            </w:r>
+            <w:r>
+              <w:rPr>
+                <w:noProof/>
+                <w:webHidden/>
+              </w:rPr>
+              <w:fldChar w:fldCharType="separate"/>
+            </w:r>
+            <w:r>
+              <w:rPr>
+                <w:noProof/>
+                <w:webHidden/>
+              </w:rPr>
+              <w:t>5</w:t>
+            </w:r>
+            <w:r>
+              <w:rPr>
+                <w:noProof/>
+                <w:webHidden/>
+              </w:rPr>
+              <w:fldChar w:fldCharType="end"/>
+            </w:r>
+          </w:hyperlink>
+        </w:p>
+        <w:p>
+          <w:pPr>
+            <w:pStyle w:val="TOC2"/>
+            <w:tabs>
+              <w:tab w:val="right" w:leader="dot" w:pos="8493"/>
+            </w:tabs>
+            <w:rPr>
+              <w:rFonts w:eastAsiaTheme="minorEastAsia"/>
+              <w:noProof/>
+              <w:sz w:val="22"/>
+              <w:lang w:eastAsia="hu-HU"/>
+            </w:rPr>
+          </w:pPr>
+          <w:hyperlink w:anchor="_Toc324455972" w:history="1">
+            <w:r>
+              <w:rPr>
+                <w:rStyle w:val="Hyperlink"/>
+                <w:noProof/>
+              </w:rPr>
+              <w:t>Kezdeti terv, nehézségek</w:t>
+            </w:r>
+            <w:r>
+              <w:rPr>
+                <w:noProof/>
+                <w:webHidden/>
+              </w:rPr>
+              <w:tab/>
+            </w:r>
+            <w:r>
+              <w:rPr>
+                <w:noProof/>
+                <w:webHidden/>
+              </w:rPr>
+              <w:fldChar w:fldCharType="begin"/>
+            </w:r>
+            <w:r>
+              <w:rPr>
+                <w:noProof/>
+                <w:webHidden/>
+              </w:rPr>
+              <w:instrText xml:space="preserve"> PAGEREF _Toc324455972 \h </w:instrText>
             </w:r>
             <w:r>
               <w:rPr>
@@ -825,7 +896,7 @@
               <w:lang w:eastAsia="hu-HU"/>
             </w:rPr>
           </w:pPr>
-          <w:hyperlink w:anchor="_Toc324027319" w:history="1">
+          <w:hyperlink w:anchor="_Toc324455973" w:history="1">
             <w:r>
               <w:rPr>
                 <w:rStyle w:val="Hyperlink"/>
@@ -852,7 +923,7 @@
                 <w:noProof/>
                 <w:webHidden/>
               </w:rPr>
-              <w:instrText xml:space="preserve"> PAGEREF _Toc324027319 \h </w:instrText>
+              <w:instrText xml:space="preserve"> PAGEREF _Toc324455973 \h </w:instrText>
             </w:r>
             <w:r>
               <w:rPr>
@@ -896,7 +967,7 @@
               <w:lang w:eastAsia="hu-HU"/>
             </w:rPr>
           </w:pPr>
-          <w:hyperlink w:anchor="_Toc324027320" w:history="1">
+          <w:hyperlink w:anchor="_Toc324455974" w:history="1">
             <w:r>
               <w:rPr>
                 <w:rStyle w:val="Hyperlink"/>
@@ -923,7 +994,7 @@
                 <w:noProof/>
                 <w:webHidden/>
               </w:rPr>
-              <w:instrText xml:space="preserve"> PAGEREF _Toc324027320 \h </w:instrText>
+              <w:instrText xml:space="preserve"> PAGEREF _Toc324455974 \h </w:instrText>
             </w:r>
             <w:r>
               <w:rPr>
@@ -967,7 +1038,7 @@
               <w:lang w:eastAsia="hu-HU"/>
             </w:rPr>
           </w:pPr>
-          <w:hyperlink w:anchor="_Toc324027321" w:history="1">
+          <w:hyperlink w:anchor="_Toc324455975" w:history="1">
             <w:r>
               <w:rPr>
                 <w:rStyle w:val="Hyperlink"/>
@@ -994,7 +1065,7 @@
                 <w:noProof/>
                 <w:webHidden/>
               </w:rPr>
-              <w:instrText xml:space="preserve"> PAGEREF _Toc324027321 \h </w:instrText>
+              <w:instrText xml:space="preserve"> PAGEREF _Toc324455975 \h </w:instrText>
             </w:r>
             <w:r>
               <w:rPr>
@@ -1038,7 +1109,7 @@
               <w:lang w:eastAsia="hu-HU"/>
             </w:rPr>
           </w:pPr>
-          <w:hyperlink w:anchor="_Toc324027322" w:history="1">
+          <w:hyperlink w:anchor="_Toc324455976" w:history="1">
             <w:r>
               <w:rPr>
                 <w:rStyle w:val="Hyperlink"/>
@@ -1065,7 +1136,7 @@
                 <w:noProof/>
                 <w:webHidden/>
               </w:rPr>
-              <w:instrText xml:space="preserve"> PAGEREF _Toc324027322 \h </w:instrText>
+              <w:instrText xml:space="preserve"> PAGEREF _Toc324455976 \h </w:instrText>
             </w:r>
             <w:r>
               <w:rPr>
@@ -1109,7 +1180,7 @@
               <w:lang w:eastAsia="hu-HU"/>
             </w:rPr>
           </w:pPr>
-          <w:hyperlink w:anchor="_Toc324027323" w:history="1">
+          <w:hyperlink w:anchor="_Toc324455977" w:history="1">
             <w:r>
               <w:rPr>
                 <w:rStyle w:val="Hyperlink"/>
@@ -1136,7 +1207,7 @@
                 <w:noProof/>
                 <w:webHidden/>
               </w:rPr>
-              <w:instrText xml:space="preserve"> PAGEREF _Toc324027323 \h </w:instrText>
+              <w:instrText xml:space="preserve"> PAGEREF _Toc324455977 \h </w:instrText>
             </w:r>
             <w:r>
               <w:rPr>
@@ -1180,7 +1251,7 @@
               <w:lang w:eastAsia="hu-HU"/>
             </w:rPr>
           </w:pPr>
-          <w:hyperlink w:anchor="_Toc324027324" w:history="1">
+          <w:hyperlink w:anchor="_Toc324455978" w:history="1">
             <w:r>
               <w:rPr>
                 <w:rStyle w:val="Hyperlink"/>
@@ -1207,7 +1278,7 @@
                 <w:noProof/>
                 <w:webHidden/>
               </w:rPr>
-              <w:instrText xml:space="preserve"> PAGEREF _Toc324027324 \h </w:instrText>
+              <w:instrText xml:space="preserve"> PAGEREF _Toc324455978 \h </w:instrText>
             </w:r>
             <w:r>
               <w:rPr>
@@ -1251,7 +1322,7 @@
               <w:lang w:eastAsia="hu-HU"/>
             </w:rPr>
           </w:pPr>
-          <w:hyperlink w:anchor="_Toc324027325" w:history="1">
+          <w:hyperlink w:anchor="_Toc324455979" w:history="1">
             <w:r>
               <w:rPr>
                 <w:rStyle w:val="Hyperlink"/>
@@ -1278,7 +1349,7 @@
                 <w:noProof/>
                 <w:webHidden/>
               </w:rPr>
-              <w:instrText xml:space="preserve"> PAGEREF _Toc324027325 \h </w:instrText>
+              <w:instrText xml:space="preserve"> PAGEREF _Toc324455979 \h </w:instrText>
             </w:r>
             <w:r>
               <w:rPr>
@@ -1322,7 +1393,7 @@
               <w:lang w:eastAsia="hu-HU"/>
             </w:rPr>
           </w:pPr>
-          <w:hyperlink w:anchor="_Toc324027326" w:history="1">
+          <w:hyperlink w:anchor="_Toc324455980" w:history="1">
             <w:r>
               <w:rPr>
                 <w:rStyle w:val="Hyperlink"/>
@@ -1349,7 +1420,7 @@
                 <w:noProof/>
                 <w:webHidden/>
               </w:rPr>
-              <w:instrText xml:space="preserve"> PAGEREF _Toc324027326 \h </w:instrText>
+              <w:instrText xml:space="preserve"> PAGEREF _Toc324455980 \h </w:instrText>
             </w:r>
             <w:r>
               <w:rPr>
@@ -1370,6 +1441,77 @@
                 <w:webHidden/>
               </w:rPr>
               <w:t>11</w:t>
+            </w:r>
+            <w:r>
+              <w:rPr>
+                <w:noProof/>
+                <w:webHidden/>
+              </w:rPr>
+              <w:fldChar w:fldCharType="end"/>
+            </w:r>
+          </w:hyperlink>
+        </w:p>
+        <w:p>
+          <w:pPr>
+            <w:pStyle w:val="TOC1"/>
+            <w:tabs>
+              <w:tab w:val="right" w:leader="dot" w:pos="8493"/>
+            </w:tabs>
+            <w:rPr>
+              <w:rFonts w:eastAsiaTheme="minorEastAsia"/>
+              <w:noProof/>
+              <w:sz w:val="22"/>
+              <w:lang w:eastAsia="hu-HU"/>
+            </w:rPr>
+          </w:pPr>
+          <w:hyperlink w:anchor="_Toc324455981" w:history="1">
+            <w:r>
+              <w:rPr>
+                <w:rStyle w:val="Hyperlink"/>
+                <w:noProof/>
+              </w:rPr>
+              <w:t>Fejlesztői dokumentáció</w:t>
+            </w:r>
+            <w:r>
+              <w:rPr>
+                <w:noProof/>
+                <w:webHidden/>
+              </w:rPr>
+              <w:tab/>
+            </w:r>
+            <w:r>
+              <w:rPr>
+                <w:noProof/>
+                <w:webHidden/>
+              </w:rPr>
+              <w:fldChar w:fldCharType="begin"/>
+            </w:r>
+            <w:r>
+              <w:rPr>
+                <w:noProof/>
+                <w:webHidden/>
+              </w:rPr>
+              <w:instrText xml:space="preserve"> PAGEREF _Toc324455981 \h </w:instrText>
+            </w:r>
+            <w:r>
+              <w:rPr>
+                <w:noProof/>
+                <w:webHidden/>
+              </w:rPr>
+            </w:r>
+            <w:r>
+              <w:rPr>
+                <w:noProof/>
+                <w:webHidden/>
+              </w:rPr>
+              <w:fldChar w:fldCharType="separate"/>
+            </w:r>
+            <w:r>
+              <w:rPr>
+                <w:noProof/>
+                <w:webHidden/>
+              </w:rPr>
+              <w:t>12</w:t>
             </w:r>
             <w:r>
               <w:rPr>
@@ -1393,13 +1535,13 @@
               <w:lang w:eastAsia="hu-HU"/>
             </w:rPr>
           </w:pPr>
-          <w:hyperlink w:anchor="_Toc324027327" w:history="1">
+          <w:hyperlink w:anchor="_Toc324455982" w:history="1">
             <w:r>
               <w:rPr>
                 <w:rStyle w:val="Hyperlink"/>
                 <w:noProof/>
               </w:rPr>
-              <w:t>Használati útmutató – nem kell?</w:t>
+              <w:t>Megoldási terv</w:t>
             </w:r>
             <w:r>
               <w:rPr>
@@ -1420,7 +1562,13 @@
                 <w:noProof/>
                 <w:webHidden/>
               </w:rPr>
-              <w:instrText xml:space="preserve"> PAGEREF _Toc324027327 \h </w:instrText>
+              <w:instrText xml:space="preserve"> PAGEREF _Toc324455982 \h </w:instrText>
+            </w:r>
+            <w:r>
+              <w:rPr>
+                <w:noProof/>
+                <w:webHidden/>
+              </w:rPr>
             </w:r>
             <w:r>
               <w:rPr>
@@ -1431,13 +1579,294 @@
             </w:r>
             <w:r>
               <w:rPr>
-                <w:b/>
-                <w:bCs/>
-                <w:noProof/>
-                <w:webHidden/>
-                <w:lang w:val="en-US"/>
-              </w:rPr>
-              <w:t>Error! Bookmark not defined.</w:t>
+                <w:noProof/>
+                <w:webHidden/>
+              </w:rPr>
+              <w:t>12</w:t>
+            </w:r>
+            <w:r>
+              <w:rPr>
+                <w:noProof/>
+                <w:webHidden/>
+              </w:rPr>
+              <w:fldChar w:fldCharType="end"/>
+            </w:r>
+          </w:hyperlink>
+        </w:p>
+        <w:p>
+          <w:pPr>
+            <w:pStyle w:val="TOC3"/>
+            <w:tabs>
+              <w:tab w:val="right" w:leader="dot" w:pos="8493"/>
+            </w:tabs>
+            <w:rPr>
+              <w:rFonts w:eastAsiaTheme="minorEastAsia"/>
+              <w:noProof/>
+              <w:sz w:val="22"/>
+              <w:lang w:eastAsia="hu-HU"/>
+            </w:rPr>
+          </w:pPr>
+          <w:hyperlink w:anchor="_Toc324455983" w:history="1">
+            <w:r>
+              <w:rPr>
+                <w:rStyle w:val="Hyperlink"/>
+                <w:noProof/>
+              </w:rPr>
+              <w:t>Rendszer Architektúra</w:t>
+            </w:r>
+            <w:r>
+              <w:rPr>
+                <w:noProof/>
+                <w:webHidden/>
+              </w:rPr>
+              <w:tab/>
+            </w:r>
+            <w:r>
+              <w:rPr>
+                <w:noProof/>
+                <w:webHidden/>
+              </w:rPr>
+              <w:fldChar w:fldCharType="begin"/>
+            </w:r>
+            <w:r>
+              <w:rPr>
+                <w:noProof/>
+                <w:webHidden/>
+              </w:rPr>
+              <w:instrText xml:space="preserve"> PAGEREF _Toc324455983 \h </w:instrText>
+            </w:r>
+            <w:r>
+              <w:rPr>
+                <w:noProof/>
+                <w:webHidden/>
+              </w:rPr>
+            </w:r>
+            <w:r>
+              <w:rPr>
+                <w:noProof/>
+                <w:webHidden/>
+              </w:rPr>
+              <w:fldChar w:fldCharType="separate"/>
+            </w:r>
+            <w:r>
+              <w:rPr>
+                <w:noProof/>
+                <w:webHidden/>
+              </w:rPr>
+              <w:t>12</w:t>
+            </w:r>
+            <w:r>
+              <w:rPr>
+                <w:noProof/>
+                <w:webHidden/>
+              </w:rPr>
+              <w:fldChar w:fldCharType="end"/>
+            </w:r>
+          </w:hyperlink>
+        </w:p>
+        <w:p>
+          <w:pPr>
+            <w:pStyle w:val="TOC3"/>
+            <w:tabs>
+              <w:tab w:val="right" w:leader="dot" w:pos="8493"/>
+            </w:tabs>
+            <w:rPr>
+              <w:rFonts w:eastAsiaTheme="minorEastAsia"/>
+              <w:noProof/>
+              <w:sz w:val="22"/>
+              <w:lang w:eastAsia="hu-HU"/>
+            </w:rPr>
+          </w:pPr>
+          <w:hyperlink w:anchor="_Toc324455984" w:history="1">
+            <w:r>
+              <w:rPr>
+                <w:rStyle w:val="Hyperlink"/>
+                <w:noProof/>
+              </w:rPr>
+              <w:t>Adatbázis</w:t>
+            </w:r>
+            <w:r>
+              <w:rPr>
+                <w:noProof/>
+                <w:webHidden/>
+              </w:rPr>
+              <w:tab/>
+            </w:r>
+            <w:r>
+              <w:rPr>
+                <w:noProof/>
+                <w:webHidden/>
+              </w:rPr>
+              <w:fldChar w:fldCharType="begin"/>
+            </w:r>
+            <w:r>
+              <w:rPr>
+                <w:noProof/>
+                <w:webHidden/>
+              </w:rPr>
+              <w:instrText xml:space="preserve"> PAGEREF _Toc324455984 \h </w:instrText>
+            </w:r>
+            <w:r>
+              <w:rPr>
+                <w:noProof/>
+                <w:webHidden/>
+              </w:rPr>
+            </w:r>
+            <w:r>
+              <w:rPr>
+                <w:noProof/>
+                <w:webHidden/>
+              </w:rPr>
+              <w:fldChar w:fldCharType="separate"/>
+            </w:r>
+            <w:r>
+              <w:rPr>
+                <w:noProof/>
+                <w:webHidden/>
+              </w:rPr>
+              <w:t>13</w:t>
+            </w:r>
+            <w:r>
+              <w:rPr>
+                <w:noProof/>
+                <w:webHidden/>
+              </w:rPr>
+              <w:fldChar w:fldCharType="end"/>
+            </w:r>
+          </w:hyperlink>
+        </w:p>
+        <w:p>
+          <w:pPr>
+            <w:pStyle w:val="TOC3"/>
+            <w:tabs>
+              <w:tab w:val="right" w:leader="dot" w:pos="8493"/>
+            </w:tabs>
+            <w:rPr>
+              <w:rFonts w:eastAsiaTheme="minorEastAsia"/>
+              <w:noProof/>
+              <w:sz w:val="22"/>
+              <w:lang w:eastAsia="hu-HU"/>
+            </w:rPr>
+          </w:pPr>
+          <w:hyperlink w:anchor="_Toc324455985" w:history="1">
+            <w:r>
+              <w:rPr>
+                <w:rStyle w:val="Hyperlink"/>
+                <w:noProof/>
+              </w:rPr>
+              <w:t>Csomag, Modul és Osztályszerkezet</w:t>
+            </w:r>
+            <w:r>
+              <w:rPr>
+                <w:noProof/>
+                <w:webHidden/>
+              </w:rPr>
+              <w:tab/>
+            </w:r>
+            <w:r>
+              <w:rPr>
+                <w:noProof/>
+                <w:webHidden/>
+              </w:rPr>
+              <w:fldChar w:fldCharType="begin"/>
+            </w:r>
+            <w:r>
+              <w:rPr>
+                <w:noProof/>
+                <w:webHidden/>
+              </w:rPr>
+              <w:instrText xml:space="preserve"> PAGEREF _Toc324455985 \h </w:instrText>
+            </w:r>
+            <w:r>
+              <w:rPr>
+                <w:noProof/>
+                <w:webHidden/>
+              </w:rPr>
+            </w:r>
+            <w:r>
+              <w:rPr>
+                <w:noProof/>
+                <w:webHidden/>
+              </w:rPr>
+              <w:fldChar w:fldCharType="separate"/>
+            </w:r>
+            <w:r>
+              <w:rPr>
+                <w:noProof/>
+                <w:webHidden/>
+              </w:rPr>
+              <w:t>18</w:t>
+            </w:r>
+            <w:r>
+              <w:rPr>
+                <w:noProof/>
+                <w:webHidden/>
+              </w:rPr>
+              <w:fldChar w:fldCharType="end"/>
+            </w:r>
+          </w:hyperlink>
+        </w:p>
+        <w:p>
+          <w:pPr>
+            <w:pStyle w:val="TOC3"/>
+            <w:tabs>
+              <w:tab w:val="right" w:leader="dot" w:pos="8493"/>
+            </w:tabs>
+            <w:rPr>
+              <w:rFonts w:eastAsiaTheme="minorEastAsia"/>
+              <w:noProof/>
+              <w:sz w:val="22"/>
+              <w:lang w:eastAsia="hu-HU"/>
+            </w:rPr>
+          </w:pPr>
+          <w:hyperlink w:anchor="_Toc324455986" w:history="1">
+            <w:r>
+              <w:rPr>
+                <w:rStyle w:val="Hyperlink"/>
+                <w:noProof/>
+              </w:rPr>
+              <w:t>Felhasználói Felület</w:t>
+            </w:r>
+            <w:r>
+              <w:rPr>
+                <w:noProof/>
+                <w:webHidden/>
+              </w:rPr>
+              <w:tab/>
+            </w:r>
+            <w:r>
+              <w:rPr>
+                <w:noProof/>
+                <w:webHidden/>
+              </w:rPr>
+              <w:fldChar w:fldCharType="begin"/>
+            </w:r>
+            <w:r>
+              <w:rPr>
+                <w:noProof/>
+                <w:webHidden/>
+              </w:rPr>
+              <w:instrText xml:space="preserve"> PAGEREF _Toc324455986 \h </w:instrText>
+            </w:r>
+            <w:r>
+              <w:rPr>
+                <w:noProof/>
+                <w:webHidden/>
+              </w:rPr>
+            </w:r>
+            <w:r>
+              <w:rPr>
+                <w:noProof/>
+                <w:webHidden/>
+              </w:rPr>
+              <w:fldChar w:fldCharType="separate"/>
+            </w:r>
+            <w:r>
+              <w:rPr>
+                <w:noProof/>
+                <w:webHidden/>
+              </w:rPr>
+              <w:t>18</w:t>
             </w:r>
             <w:r>
               <w:rPr>
@@ -1461,13 +1890,13 @@
               <w:lang w:eastAsia="hu-HU"/>
             </w:rPr>
           </w:pPr>
-          <w:hyperlink w:anchor="_Toc324027328" w:history="1">
+          <w:hyperlink w:anchor="_Toc324455987" w:history="1">
             <w:r>
               <w:rPr>
                 <w:rStyle w:val="Hyperlink"/>
                 <w:noProof/>
               </w:rPr>
-              <w:t>Rendszerfunkciók – Nem kell?</w:t>
+              <w:t>Megvalósítás</w:t>
             </w:r>
             <w:r>
               <w:rPr>
@@ -1488,7 +1917,13 @@
                 <w:noProof/>
                 <w:webHidden/>
               </w:rPr>
-              <w:instrText xml:space="preserve"> PAGEREF _Toc324027328 \h </w:instrText>
+              <w:instrText xml:space="preserve"> PAGEREF _Toc324455987 \h </w:instrText>
+            </w:r>
+            <w:r>
+              <w:rPr>
+                <w:noProof/>
+                <w:webHidden/>
+              </w:rPr>
             </w:r>
             <w:r>
               <w:rPr>
@@ -1499,13 +1934,507 @@
             </w:r>
             <w:r>
               <w:rPr>
-                <w:b/>
-                <w:bCs/>
-                <w:noProof/>
-                <w:webHidden/>
-                <w:lang w:val="en-US"/>
-              </w:rPr>
-              <w:t>Error! Bookmark not defined.</w:t>
+                <w:noProof/>
+                <w:webHidden/>
+              </w:rPr>
+              <w:t>18</w:t>
+            </w:r>
+            <w:r>
+              <w:rPr>
+                <w:noProof/>
+                <w:webHidden/>
+              </w:rPr>
+              <w:fldChar w:fldCharType="end"/>
+            </w:r>
+          </w:hyperlink>
+        </w:p>
+        <w:p>
+          <w:pPr>
+            <w:pStyle w:val="TOC3"/>
+            <w:tabs>
+              <w:tab w:val="right" w:leader="dot" w:pos="8493"/>
+            </w:tabs>
+            <w:rPr>
+              <w:rFonts w:eastAsiaTheme="minorEastAsia"/>
+              <w:noProof/>
+              <w:sz w:val="22"/>
+              <w:lang w:eastAsia="hu-HU"/>
+            </w:rPr>
+          </w:pPr>
+          <w:hyperlink w:anchor="_Toc324455988" w:history="1">
+            <w:r>
+              <w:rPr>
+                <w:rStyle w:val="Hyperlink"/>
+                <w:noProof/>
+              </w:rPr>
+              <w:t>#Ez mi a fene, cleancode-ról meséljek egy egész fejezetet? Oké...</w:t>
+            </w:r>
+            <w:r>
+              <w:rPr>
+                <w:noProof/>
+                <w:webHidden/>
+              </w:rPr>
+              <w:tab/>
+            </w:r>
+            <w:r>
+              <w:rPr>
+                <w:noProof/>
+                <w:webHidden/>
+              </w:rPr>
+              <w:fldChar w:fldCharType="begin"/>
+            </w:r>
+            <w:r>
+              <w:rPr>
+                <w:noProof/>
+                <w:webHidden/>
+              </w:rPr>
+              <w:instrText xml:space="preserve"> PAGEREF _Toc324455988 \h </w:instrText>
+            </w:r>
+            <w:r>
+              <w:rPr>
+                <w:noProof/>
+                <w:webHidden/>
+              </w:rPr>
+            </w:r>
+            <w:r>
+              <w:rPr>
+                <w:noProof/>
+                <w:webHidden/>
+              </w:rPr>
+              <w:fldChar w:fldCharType="separate"/>
+            </w:r>
+            <w:r>
+              <w:rPr>
+                <w:noProof/>
+                <w:webHidden/>
+              </w:rPr>
+              <w:t>18</w:t>
+            </w:r>
+            <w:r>
+              <w:rPr>
+                <w:noProof/>
+                <w:webHidden/>
+              </w:rPr>
+              <w:fldChar w:fldCharType="end"/>
+            </w:r>
+          </w:hyperlink>
+        </w:p>
+        <w:p>
+          <w:pPr>
+            <w:pStyle w:val="TOC2"/>
+            <w:tabs>
+              <w:tab w:val="right" w:leader="dot" w:pos="8493"/>
+            </w:tabs>
+            <w:rPr>
+              <w:rFonts w:eastAsiaTheme="minorEastAsia"/>
+              <w:noProof/>
+              <w:sz w:val="22"/>
+              <w:lang w:eastAsia="hu-HU"/>
+            </w:rPr>
+          </w:pPr>
+          <w:hyperlink w:anchor="_Toc324455989" w:history="1">
+            <w:r>
+              <w:rPr>
+                <w:rStyle w:val="Hyperlink"/>
+                <w:noProof/>
+              </w:rPr>
+              <w:t>Tesztelés</w:t>
+            </w:r>
+            <w:r>
+              <w:rPr>
+                <w:noProof/>
+                <w:webHidden/>
+              </w:rPr>
+              <w:tab/>
+            </w:r>
+            <w:r>
+              <w:rPr>
+                <w:noProof/>
+                <w:webHidden/>
+              </w:rPr>
+              <w:fldChar w:fldCharType="begin"/>
+            </w:r>
+            <w:r>
+              <w:rPr>
+                <w:noProof/>
+                <w:webHidden/>
+              </w:rPr>
+              <w:instrText xml:space="preserve"> PAGEREF _Toc324455989 \h </w:instrText>
+            </w:r>
+            <w:r>
+              <w:rPr>
+                <w:noProof/>
+                <w:webHidden/>
+              </w:rPr>
+            </w:r>
+            <w:r>
+              <w:rPr>
+                <w:noProof/>
+                <w:webHidden/>
+              </w:rPr>
+              <w:fldChar w:fldCharType="separate"/>
+            </w:r>
+            <w:r>
+              <w:rPr>
+                <w:noProof/>
+                <w:webHidden/>
+              </w:rPr>
+              <w:t>19</w:t>
+            </w:r>
+            <w:r>
+              <w:rPr>
+                <w:noProof/>
+                <w:webHidden/>
+              </w:rPr>
+              <w:fldChar w:fldCharType="end"/>
+            </w:r>
+          </w:hyperlink>
+        </w:p>
+        <w:p>
+          <w:pPr>
+            <w:pStyle w:val="TOC3"/>
+            <w:tabs>
+              <w:tab w:val="right" w:leader="dot" w:pos="8493"/>
+            </w:tabs>
+            <w:rPr>
+              <w:rFonts w:eastAsiaTheme="minorEastAsia"/>
+              <w:noProof/>
+              <w:sz w:val="22"/>
+              <w:lang w:eastAsia="hu-HU"/>
+            </w:rPr>
+          </w:pPr>
+          <w:hyperlink w:anchor="_Toc324455990" w:history="1">
+            <w:r>
+              <w:rPr>
+                <w:rStyle w:val="Hyperlink"/>
+                <w:noProof/>
+              </w:rPr>
+              <w:t>Junit</w:t>
+            </w:r>
+            <w:r>
+              <w:rPr>
+                <w:noProof/>
+                <w:webHidden/>
+              </w:rPr>
+              <w:tab/>
+            </w:r>
+            <w:r>
+              <w:rPr>
+                <w:noProof/>
+                <w:webHidden/>
+              </w:rPr>
+              <w:fldChar w:fldCharType="begin"/>
+            </w:r>
+            <w:r>
+              <w:rPr>
+                <w:noProof/>
+                <w:webHidden/>
+              </w:rPr>
+              <w:instrText xml:space="preserve"> PAGEREF _Toc324455990 \h </w:instrText>
+            </w:r>
+            <w:r>
+              <w:rPr>
+                <w:noProof/>
+                <w:webHidden/>
+              </w:rPr>
+            </w:r>
+            <w:r>
+              <w:rPr>
+                <w:noProof/>
+                <w:webHidden/>
+              </w:rPr>
+              <w:fldChar w:fldCharType="separate"/>
+            </w:r>
+            <w:r>
+              <w:rPr>
+                <w:noProof/>
+                <w:webHidden/>
+              </w:rPr>
+              <w:t>19</w:t>
+            </w:r>
+            <w:r>
+              <w:rPr>
+                <w:noProof/>
+                <w:webHidden/>
+              </w:rPr>
+              <w:fldChar w:fldCharType="end"/>
+            </w:r>
+          </w:hyperlink>
+        </w:p>
+        <w:p>
+          <w:pPr>
+            <w:pStyle w:val="TOC3"/>
+            <w:tabs>
+              <w:tab w:val="right" w:leader="dot" w:pos="8493"/>
+            </w:tabs>
+            <w:rPr>
+              <w:rFonts w:eastAsiaTheme="minorEastAsia"/>
+              <w:noProof/>
+              <w:sz w:val="22"/>
+              <w:lang w:eastAsia="hu-HU"/>
+            </w:rPr>
+          </w:pPr>
+          <w:hyperlink w:anchor="_Toc324455991" w:history="1">
+            <w:r>
+              <w:rPr>
+                <w:rStyle w:val="Hyperlink"/>
+                <w:noProof/>
+              </w:rPr>
+              <w:t>MVP / Database interface / Sycron vs Asyncron hívások</w:t>
+            </w:r>
+            <w:r>
+              <w:rPr>
+                <w:noProof/>
+                <w:webHidden/>
+              </w:rPr>
+              <w:tab/>
+            </w:r>
+            <w:r>
+              <w:rPr>
+                <w:noProof/>
+                <w:webHidden/>
+              </w:rPr>
+              <w:fldChar w:fldCharType="begin"/>
+            </w:r>
+            <w:r>
+              <w:rPr>
+                <w:noProof/>
+                <w:webHidden/>
+              </w:rPr>
+              <w:instrText xml:space="preserve"> PAGEREF _Toc324455991 \h </w:instrText>
+            </w:r>
+            <w:r>
+              <w:rPr>
+                <w:noProof/>
+                <w:webHidden/>
+              </w:rPr>
+            </w:r>
+            <w:r>
+              <w:rPr>
+                <w:noProof/>
+                <w:webHidden/>
+              </w:rPr>
+              <w:fldChar w:fldCharType="separate"/>
+            </w:r>
+            <w:r>
+              <w:rPr>
+                <w:noProof/>
+                <w:webHidden/>
+              </w:rPr>
+              <w:t>19</w:t>
+            </w:r>
+            <w:r>
+              <w:rPr>
+                <w:noProof/>
+                <w:webHidden/>
+              </w:rPr>
+              <w:fldChar w:fldCharType="end"/>
+            </w:r>
+          </w:hyperlink>
+        </w:p>
+        <w:p>
+          <w:pPr>
+            <w:pStyle w:val="TOC3"/>
+            <w:tabs>
+              <w:tab w:val="right" w:leader="dot" w:pos="8493"/>
+            </w:tabs>
+            <w:rPr>
+              <w:rFonts w:eastAsiaTheme="minorEastAsia"/>
+              <w:noProof/>
+              <w:sz w:val="22"/>
+              <w:lang w:eastAsia="hu-HU"/>
+            </w:rPr>
+          </w:pPr>
+          <w:hyperlink w:anchor="_Toc324455992" w:history="1">
+            <w:r>
+              <w:rPr>
+                <w:rStyle w:val="Hyperlink"/>
+                <w:noProof/>
+              </w:rPr>
+              <w:t>RDF Adatbázis mérete</w:t>
+            </w:r>
+            <w:r>
+              <w:rPr>
+                <w:noProof/>
+                <w:webHidden/>
+              </w:rPr>
+              <w:tab/>
+            </w:r>
+            <w:r>
+              <w:rPr>
+                <w:noProof/>
+                <w:webHidden/>
+              </w:rPr>
+              <w:fldChar w:fldCharType="begin"/>
+            </w:r>
+            <w:r>
+              <w:rPr>
+                <w:noProof/>
+                <w:webHidden/>
+              </w:rPr>
+              <w:instrText xml:space="preserve"> PAGEREF _Toc324455992 \h </w:instrText>
+            </w:r>
+            <w:r>
+              <w:rPr>
+                <w:noProof/>
+                <w:webHidden/>
+              </w:rPr>
+            </w:r>
+            <w:r>
+              <w:rPr>
+                <w:noProof/>
+                <w:webHidden/>
+              </w:rPr>
+              <w:fldChar w:fldCharType="separate"/>
+            </w:r>
+            <w:r>
+              <w:rPr>
+                <w:noProof/>
+                <w:webHidden/>
+              </w:rPr>
+              <w:t>19</w:t>
+            </w:r>
+            <w:r>
+              <w:rPr>
+                <w:noProof/>
+                <w:webHidden/>
+              </w:rPr>
+              <w:fldChar w:fldCharType="end"/>
+            </w:r>
+          </w:hyperlink>
+        </w:p>
+        <w:p>
+          <w:pPr>
+            <w:pStyle w:val="TOC3"/>
+            <w:tabs>
+              <w:tab w:val="right" w:leader="dot" w:pos="8493"/>
+            </w:tabs>
+            <w:rPr>
+              <w:rFonts w:eastAsiaTheme="minorEastAsia"/>
+              <w:noProof/>
+              <w:sz w:val="22"/>
+              <w:lang w:eastAsia="hu-HU"/>
+            </w:rPr>
+          </w:pPr>
+          <w:hyperlink w:anchor="_Toc324455993" w:history="1">
+            <w:r>
+              <w:rPr>
+                <w:rStyle w:val="Hyperlink"/>
+                <w:noProof/>
+              </w:rPr>
+              <w:t>Eeh...? Eredményhelyesség - kihagyós</w:t>
+            </w:r>
+            <w:r>
+              <w:rPr>
+                <w:noProof/>
+                <w:webHidden/>
+              </w:rPr>
+              <w:tab/>
+            </w:r>
+            <w:r>
+              <w:rPr>
+                <w:noProof/>
+                <w:webHidden/>
+              </w:rPr>
+              <w:fldChar w:fldCharType="begin"/>
+            </w:r>
+            <w:r>
+              <w:rPr>
+                <w:noProof/>
+                <w:webHidden/>
+              </w:rPr>
+              <w:instrText xml:space="preserve"> PAGEREF _Toc324455993 \h </w:instrText>
+            </w:r>
+            <w:r>
+              <w:rPr>
+                <w:noProof/>
+                <w:webHidden/>
+              </w:rPr>
+            </w:r>
+            <w:r>
+              <w:rPr>
+                <w:noProof/>
+                <w:webHidden/>
+              </w:rPr>
+              <w:fldChar w:fldCharType="separate"/>
+            </w:r>
+            <w:r>
+              <w:rPr>
+                <w:noProof/>
+                <w:webHidden/>
+              </w:rPr>
+              <w:t>19</w:t>
+            </w:r>
+            <w:r>
+              <w:rPr>
+                <w:noProof/>
+                <w:webHidden/>
+              </w:rPr>
+              <w:fldChar w:fldCharType="end"/>
+            </w:r>
+          </w:hyperlink>
+        </w:p>
+        <w:p>
+          <w:pPr>
+            <w:pStyle w:val="TOC3"/>
+            <w:tabs>
+              <w:tab w:val="right" w:leader="dot" w:pos="8493"/>
+            </w:tabs>
+            <w:rPr>
+              <w:rFonts w:eastAsiaTheme="minorEastAsia"/>
+              <w:noProof/>
+              <w:sz w:val="22"/>
+              <w:lang w:eastAsia="hu-HU"/>
+            </w:rPr>
+          </w:pPr>
+          <w:hyperlink w:anchor="_Toc324455994" w:history="1">
+            <w:r>
+              <w:rPr>
+                <w:rStyle w:val="Hyperlink"/>
+                <w:noProof/>
+              </w:rPr>
+              <w:t>Hatékonyság elemzés: GWT Speed Tracer</w:t>
+            </w:r>
+            <w:r>
+              <w:rPr>
+                <w:noProof/>
+                <w:webHidden/>
+              </w:rPr>
+              <w:tab/>
+            </w:r>
+            <w:r>
+              <w:rPr>
+                <w:noProof/>
+                <w:webHidden/>
+              </w:rPr>
+              <w:fldChar w:fldCharType="begin"/>
+            </w:r>
+            <w:r>
+              <w:rPr>
+                <w:noProof/>
+                <w:webHidden/>
+              </w:rPr>
+              <w:instrText xml:space="preserve"> PAGEREF _Toc324455994 \h </w:instrText>
+            </w:r>
+            <w:r>
+              <w:rPr>
+                <w:noProof/>
+                <w:webHidden/>
+              </w:rPr>
+            </w:r>
+            <w:r>
+              <w:rPr>
+                <w:noProof/>
+                <w:webHidden/>
+              </w:rPr>
+              <w:fldChar w:fldCharType="separate"/>
+            </w:r>
+            <w:r>
+              <w:rPr>
+                <w:noProof/>
+                <w:webHidden/>
+              </w:rPr>
+              <w:t>19</w:t>
             </w:r>
             <w:r>
               <w:rPr>
@@ -1529,13 +2458,13 @@
               <w:lang w:eastAsia="hu-HU"/>
             </w:rPr>
           </w:pPr>
-          <w:hyperlink w:anchor="_Toc324027329" w:history="1">
+          <w:hyperlink w:anchor="_Toc324455995" w:history="1">
             <w:r>
               <w:rPr>
                 <w:rStyle w:val="Hyperlink"/>
                 <w:noProof/>
               </w:rPr>
-              <w:t>Fejlesztői dokumentáció</w:t>
+              <w:t>Irodalomjegyzék</w:t>
             </w:r>
             <w:r>
               <w:rPr>
@@ -1556,7 +2485,7 @@
                 <w:noProof/>
                 <w:webHidden/>
               </w:rPr>
-              <w:instrText xml:space="preserve"> PAGEREF _Toc324027329 \h </w:instrText>
+              <w:instrText xml:space="preserve"> PAGEREF _Toc324455995 \h </w:instrText>
             </w:r>
             <w:r>
               <w:rPr>
@@ -1576,1001 +2505,7 @@
                 <w:noProof/>
                 <w:webHidden/>
               </w:rPr>
-              <w:t>12</w:t>
-            </w:r>
-            <w:r>
-              <w:rPr>
-                <w:noProof/>
-                <w:webHidden/>
-              </w:rPr>
-              <w:fldChar w:fldCharType="end"/>
-            </w:r>
-          </w:hyperlink>
-        </w:p>
-        <w:p>
-          <w:pPr>
-            <w:pStyle w:val="TOC2"/>
-            <w:tabs>
-              <w:tab w:val="right" w:leader="dot" w:pos="8493"/>
-            </w:tabs>
-            <w:rPr>
-              <w:rFonts w:eastAsiaTheme="minorEastAsia"/>
-              <w:noProof/>
-              <w:sz w:val="22"/>
-              <w:lang w:eastAsia="hu-HU"/>
-            </w:rPr>
-          </w:pPr>
-          <w:hyperlink w:anchor="_Toc324027330" w:history="1">
-            <w:r>
-              <w:rPr>
-                <w:rStyle w:val="Hyperlink"/>
-                <w:noProof/>
-              </w:rPr>
-              <w:t>Megoldási terv</w:t>
-            </w:r>
-            <w:r>
-              <w:rPr>
-                <w:noProof/>
-                <w:webHidden/>
-              </w:rPr>
-              <w:tab/>
-            </w:r>
-            <w:r>
-              <w:rPr>
-                <w:noProof/>
-                <w:webHidden/>
-              </w:rPr>
-              <w:fldChar w:fldCharType="begin"/>
-            </w:r>
-            <w:r>
-              <w:rPr>
-                <w:noProof/>
-                <w:webHidden/>
-              </w:rPr>
-              <w:instrText xml:space="preserve"> PAGEREF _Toc324027330 \h </w:instrText>
-            </w:r>
-            <w:r>
-              <w:rPr>
-                <w:noProof/>
-                <w:webHidden/>
-              </w:rPr>
-            </w:r>
-            <w:r>
-              <w:rPr>
-                <w:noProof/>
-                <w:webHidden/>
-              </w:rPr>
-              <w:fldChar w:fldCharType="separate"/>
-            </w:r>
-            <w:r>
-              <w:rPr>
-                <w:noProof/>
-                <w:webHidden/>
-              </w:rPr>
-              <w:t>12</w:t>
-            </w:r>
-            <w:r>
-              <w:rPr>
-                <w:noProof/>
-                <w:webHidden/>
-              </w:rPr>
-              <w:fldChar w:fldCharType="end"/>
-            </w:r>
-          </w:hyperlink>
-        </w:p>
-        <w:p>
-          <w:pPr>
-            <w:pStyle w:val="TOC3"/>
-            <w:tabs>
-              <w:tab w:val="right" w:leader="dot" w:pos="8493"/>
-            </w:tabs>
-            <w:rPr>
-              <w:rFonts w:eastAsiaTheme="minorEastAsia"/>
-              <w:noProof/>
-              <w:sz w:val="22"/>
-              <w:lang w:eastAsia="hu-HU"/>
-            </w:rPr>
-          </w:pPr>
-          <w:hyperlink w:anchor="_Toc324027331" w:history="1">
-            <w:r>
-              <w:rPr>
-                <w:rStyle w:val="Hyperlink"/>
-                <w:noProof/>
-              </w:rPr>
-              <w:t>Rendszer Architektúra</w:t>
-            </w:r>
-            <w:r>
-              <w:rPr>
-                <w:noProof/>
-                <w:webHidden/>
-              </w:rPr>
-              <w:tab/>
-            </w:r>
-            <w:r>
-              <w:rPr>
-                <w:noProof/>
-                <w:webHidden/>
-              </w:rPr>
-              <w:fldChar w:fldCharType="begin"/>
-            </w:r>
-            <w:r>
-              <w:rPr>
-                <w:noProof/>
-                <w:webHidden/>
-              </w:rPr>
-              <w:instrText xml:space="preserve"> PAGEREF _Toc324027331 \h </w:instrText>
-            </w:r>
-            <w:r>
-              <w:rPr>
-                <w:noProof/>
-                <w:webHidden/>
-              </w:rPr>
-            </w:r>
-            <w:r>
-              <w:rPr>
-                <w:noProof/>
-                <w:webHidden/>
-              </w:rPr>
-              <w:fldChar w:fldCharType="separate"/>
-            </w:r>
-            <w:r>
-              <w:rPr>
-                <w:noProof/>
-                <w:webHidden/>
-              </w:rPr>
-              <w:t>12</w:t>
-            </w:r>
-            <w:r>
-              <w:rPr>
-                <w:noProof/>
-                <w:webHidden/>
-              </w:rPr>
-              <w:fldChar w:fldCharType="end"/>
-            </w:r>
-          </w:hyperlink>
-        </w:p>
-        <w:p>
-          <w:pPr>
-            <w:pStyle w:val="TOC3"/>
-            <w:tabs>
-              <w:tab w:val="right" w:leader="dot" w:pos="8493"/>
-            </w:tabs>
-            <w:rPr>
-              <w:rFonts w:eastAsiaTheme="minorEastAsia"/>
-              <w:noProof/>
-              <w:sz w:val="22"/>
-              <w:lang w:eastAsia="hu-HU"/>
-            </w:rPr>
-          </w:pPr>
-          <w:hyperlink w:anchor="_Toc324027332" w:history="1">
-            <w:r>
-              <w:rPr>
-                <w:rStyle w:val="Hyperlink"/>
-                <w:noProof/>
-              </w:rPr>
-              <w:t>Adatbázis</w:t>
-            </w:r>
-            <w:r>
-              <w:rPr>
-                <w:noProof/>
-                <w:webHidden/>
-              </w:rPr>
-              <w:tab/>
-            </w:r>
-            <w:r>
-              <w:rPr>
-                <w:noProof/>
-                <w:webHidden/>
-              </w:rPr>
-              <w:fldChar w:fldCharType="begin"/>
-            </w:r>
-            <w:r>
-              <w:rPr>
-                <w:noProof/>
-                <w:webHidden/>
-              </w:rPr>
-              <w:instrText xml:space="preserve"> PAGEREF _Toc324027332 \h </w:instrText>
-            </w:r>
-            <w:r>
-              <w:rPr>
-                <w:noProof/>
-                <w:webHidden/>
-              </w:rPr>
-            </w:r>
-            <w:r>
-              <w:rPr>
-                <w:noProof/>
-                <w:webHidden/>
-              </w:rPr>
-              <w:fldChar w:fldCharType="separate"/>
-            </w:r>
-            <w:r>
-              <w:rPr>
-                <w:noProof/>
-                <w:webHidden/>
-              </w:rPr>
-              <w:t>12</w:t>
-            </w:r>
-            <w:r>
-              <w:rPr>
-                <w:noProof/>
-                <w:webHidden/>
-              </w:rPr>
-              <w:fldChar w:fldCharType="end"/>
-            </w:r>
-          </w:hyperlink>
-        </w:p>
-        <w:p>
-          <w:pPr>
-            <w:pStyle w:val="TOC3"/>
-            <w:tabs>
-              <w:tab w:val="right" w:leader="dot" w:pos="8493"/>
-            </w:tabs>
-            <w:rPr>
-              <w:rFonts w:eastAsiaTheme="minorEastAsia"/>
-              <w:noProof/>
-              <w:sz w:val="22"/>
-              <w:lang w:eastAsia="hu-HU"/>
-            </w:rPr>
-          </w:pPr>
-          <w:hyperlink w:anchor="_Toc324027333" w:history="1">
-            <w:r>
-              <w:rPr>
-                <w:rStyle w:val="Hyperlink"/>
-                <w:noProof/>
-              </w:rPr>
-              <w:t>Csomag, Modul és Osztályszerkezet</w:t>
-            </w:r>
-            <w:r>
-              <w:rPr>
-                <w:noProof/>
-                <w:webHidden/>
-              </w:rPr>
-              <w:tab/>
-            </w:r>
-            <w:r>
-              <w:rPr>
-                <w:noProof/>
-                <w:webHidden/>
-              </w:rPr>
-              <w:fldChar w:fldCharType="begin"/>
-            </w:r>
-            <w:r>
-              <w:rPr>
-                <w:noProof/>
-                <w:webHidden/>
-              </w:rPr>
-              <w:instrText xml:space="preserve"> PAGEREF _Toc324027333 \h </w:instrText>
-            </w:r>
-            <w:r>
-              <w:rPr>
-                <w:noProof/>
-                <w:webHidden/>
-              </w:rPr>
-            </w:r>
-            <w:r>
-              <w:rPr>
-                <w:noProof/>
-                <w:webHidden/>
-              </w:rPr>
-              <w:fldChar w:fldCharType="separate"/>
-            </w:r>
-            <w:r>
-              <w:rPr>
-                <w:noProof/>
-                <w:webHidden/>
-              </w:rPr>
-              <w:t>15</w:t>
-            </w:r>
-            <w:r>
-              <w:rPr>
-                <w:noProof/>
-                <w:webHidden/>
-              </w:rPr>
-              <w:fldChar w:fldCharType="end"/>
-            </w:r>
-          </w:hyperlink>
-        </w:p>
-        <w:p>
-          <w:pPr>
-            <w:pStyle w:val="TOC3"/>
-            <w:tabs>
-              <w:tab w:val="right" w:leader="dot" w:pos="8493"/>
-            </w:tabs>
-            <w:rPr>
-              <w:rFonts w:eastAsiaTheme="minorEastAsia"/>
-              <w:noProof/>
-              <w:sz w:val="22"/>
-              <w:lang w:eastAsia="hu-HU"/>
-            </w:rPr>
-          </w:pPr>
-          <w:hyperlink w:anchor="_Toc324027334" w:history="1">
-            <w:r>
-              <w:rPr>
-                <w:rStyle w:val="Hyperlink"/>
-                <w:noProof/>
-              </w:rPr>
-              <w:t>Felhasználói Felület</w:t>
-            </w:r>
-            <w:r>
-              <w:rPr>
-                <w:noProof/>
-                <w:webHidden/>
-              </w:rPr>
-              <w:tab/>
-            </w:r>
-            <w:r>
-              <w:rPr>
-                <w:noProof/>
-                <w:webHidden/>
-              </w:rPr>
-              <w:fldChar w:fldCharType="begin"/>
-            </w:r>
-            <w:r>
-              <w:rPr>
-                <w:noProof/>
-                <w:webHidden/>
-              </w:rPr>
-              <w:instrText xml:space="preserve"> PAGEREF _Toc324027334 \h </w:instrText>
-            </w:r>
-            <w:r>
-              <w:rPr>
-                <w:noProof/>
-                <w:webHidden/>
-              </w:rPr>
-            </w:r>
-            <w:r>
-              <w:rPr>
-                <w:noProof/>
-                <w:webHidden/>
-              </w:rPr>
-              <w:fldChar w:fldCharType="separate"/>
-            </w:r>
-            <w:r>
-              <w:rPr>
-                <w:noProof/>
-                <w:webHidden/>
-              </w:rPr>
-              <w:t>15</w:t>
-            </w:r>
-            <w:r>
-              <w:rPr>
-                <w:noProof/>
-                <w:webHidden/>
-              </w:rPr>
-              <w:fldChar w:fldCharType="end"/>
-            </w:r>
-          </w:hyperlink>
-        </w:p>
-        <w:p>
-          <w:pPr>
-            <w:pStyle w:val="TOC2"/>
-            <w:tabs>
-              <w:tab w:val="right" w:leader="dot" w:pos="8493"/>
-            </w:tabs>
-            <w:rPr>
-              <w:rFonts w:eastAsiaTheme="minorEastAsia"/>
-              <w:noProof/>
-              <w:sz w:val="22"/>
-              <w:lang w:eastAsia="hu-HU"/>
-            </w:rPr>
-          </w:pPr>
-          <w:hyperlink w:anchor="_Toc324027335" w:history="1">
-            <w:r>
-              <w:rPr>
-                <w:rStyle w:val="Hyperlink"/>
-                <w:noProof/>
-              </w:rPr>
-              <w:t>Megvalósítás</w:t>
-            </w:r>
-            <w:r>
-              <w:rPr>
-                <w:noProof/>
-                <w:webHidden/>
-              </w:rPr>
-              <w:tab/>
-            </w:r>
-            <w:r>
-              <w:rPr>
-                <w:noProof/>
-                <w:webHidden/>
-              </w:rPr>
-              <w:fldChar w:fldCharType="begin"/>
-            </w:r>
-            <w:r>
-              <w:rPr>
-                <w:noProof/>
-                <w:webHidden/>
-              </w:rPr>
-              <w:instrText xml:space="preserve"> PAGEREF _Toc324027335 \h </w:instrText>
-            </w:r>
-            <w:r>
-              <w:rPr>
-                <w:noProof/>
-                <w:webHidden/>
-              </w:rPr>
-            </w:r>
-            <w:r>
-              <w:rPr>
-                <w:noProof/>
-                <w:webHidden/>
-              </w:rPr>
-              <w:fldChar w:fldCharType="separate"/>
-            </w:r>
-            <w:r>
-              <w:rPr>
-                <w:noProof/>
-                <w:webHidden/>
-              </w:rPr>
-              <w:t>15</w:t>
-            </w:r>
-            <w:r>
-              <w:rPr>
-                <w:noProof/>
-                <w:webHidden/>
-              </w:rPr>
-              <w:fldChar w:fldCharType="end"/>
-            </w:r>
-          </w:hyperlink>
-        </w:p>
-        <w:p>
-          <w:pPr>
-            <w:pStyle w:val="TOC3"/>
-            <w:tabs>
-              <w:tab w:val="right" w:leader="dot" w:pos="8493"/>
-            </w:tabs>
-            <w:rPr>
-              <w:rFonts w:eastAsiaTheme="minorEastAsia"/>
-              <w:noProof/>
-              <w:sz w:val="22"/>
-              <w:lang w:eastAsia="hu-HU"/>
-            </w:rPr>
-          </w:pPr>
-          <w:hyperlink w:anchor="_Toc324027336" w:history="1">
-            <w:r>
-              <w:rPr>
-                <w:rStyle w:val="Hyperlink"/>
-                <w:noProof/>
-              </w:rPr>
-              <w:t>#Ez mi a fene, cleancode-ról meséljek egy egész fejezetet? Oké...</w:t>
-            </w:r>
-            <w:r>
-              <w:rPr>
-                <w:noProof/>
-                <w:webHidden/>
-              </w:rPr>
-              <w:tab/>
-            </w:r>
-            <w:r>
-              <w:rPr>
-                <w:noProof/>
-                <w:webHidden/>
-              </w:rPr>
-              <w:fldChar w:fldCharType="begin"/>
-            </w:r>
-            <w:r>
-              <w:rPr>
-                <w:noProof/>
-                <w:webHidden/>
-              </w:rPr>
-              <w:instrText xml:space="preserve"> PAGEREF _Toc324027336 \h </w:instrText>
-            </w:r>
-            <w:r>
-              <w:rPr>
-                <w:noProof/>
-                <w:webHidden/>
-              </w:rPr>
-            </w:r>
-            <w:r>
-              <w:rPr>
-                <w:noProof/>
-                <w:webHidden/>
-              </w:rPr>
-              <w:fldChar w:fldCharType="separate"/>
-            </w:r>
-            <w:r>
-              <w:rPr>
-                <w:noProof/>
-                <w:webHidden/>
-              </w:rPr>
-              <w:t>15</w:t>
-            </w:r>
-            <w:r>
-              <w:rPr>
-                <w:noProof/>
-                <w:webHidden/>
-              </w:rPr>
-              <w:fldChar w:fldCharType="end"/>
-            </w:r>
-          </w:hyperlink>
-        </w:p>
-        <w:p>
-          <w:pPr>
-            <w:pStyle w:val="TOC2"/>
-            <w:tabs>
-              <w:tab w:val="right" w:leader="dot" w:pos="8493"/>
-            </w:tabs>
-            <w:rPr>
-              <w:rFonts w:eastAsiaTheme="minorEastAsia"/>
-              <w:noProof/>
-              <w:sz w:val="22"/>
-              <w:lang w:eastAsia="hu-HU"/>
-            </w:rPr>
-          </w:pPr>
-          <w:hyperlink w:anchor="_Toc324027337" w:history="1">
-            <w:r>
-              <w:rPr>
-                <w:rStyle w:val="Hyperlink"/>
-                <w:noProof/>
-              </w:rPr>
-              <w:t>Tesztelés</w:t>
-            </w:r>
-            <w:r>
-              <w:rPr>
-                <w:noProof/>
-                <w:webHidden/>
-              </w:rPr>
-              <w:tab/>
-            </w:r>
-            <w:r>
-              <w:rPr>
-                <w:noProof/>
-                <w:webHidden/>
-              </w:rPr>
-              <w:fldChar w:fldCharType="begin"/>
-            </w:r>
-            <w:r>
-              <w:rPr>
-                <w:noProof/>
-                <w:webHidden/>
-              </w:rPr>
-              <w:instrText xml:space="preserve"> PAGEREF _Toc324027337 \h </w:instrText>
-            </w:r>
-            <w:r>
-              <w:rPr>
-                <w:noProof/>
-                <w:webHidden/>
-              </w:rPr>
-            </w:r>
-            <w:r>
-              <w:rPr>
-                <w:noProof/>
-                <w:webHidden/>
-              </w:rPr>
-              <w:fldChar w:fldCharType="separate"/>
-            </w:r>
-            <w:r>
-              <w:rPr>
-                <w:noProof/>
-                <w:webHidden/>
-              </w:rPr>
-              <w:t>16</w:t>
-            </w:r>
-            <w:r>
-              <w:rPr>
-                <w:noProof/>
-                <w:webHidden/>
-              </w:rPr>
-              <w:fldChar w:fldCharType="end"/>
-            </w:r>
-          </w:hyperlink>
-        </w:p>
-        <w:p>
-          <w:pPr>
-            <w:pStyle w:val="TOC3"/>
-            <w:tabs>
-              <w:tab w:val="right" w:leader="dot" w:pos="8493"/>
-            </w:tabs>
-            <w:rPr>
-              <w:rFonts w:eastAsiaTheme="minorEastAsia"/>
-              <w:noProof/>
-              <w:sz w:val="22"/>
-              <w:lang w:eastAsia="hu-HU"/>
-            </w:rPr>
-          </w:pPr>
-          <w:hyperlink w:anchor="_Toc324027338" w:history="1">
-            <w:r>
-              <w:rPr>
-                <w:rStyle w:val="Hyperlink"/>
-                <w:noProof/>
-              </w:rPr>
-              <w:t>Junit</w:t>
-            </w:r>
-            <w:r>
-              <w:rPr>
-                <w:noProof/>
-                <w:webHidden/>
-              </w:rPr>
-              <w:tab/>
-            </w:r>
-            <w:r>
-              <w:rPr>
-                <w:noProof/>
-                <w:webHidden/>
-              </w:rPr>
-              <w:fldChar w:fldCharType="begin"/>
-            </w:r>
-            <w:r>
-              <w:rPr>
-                <w:noProof/>
-                <w:webHidden/>
-              </w:rPr>
-              <w:instrText xml:space="preserve"> PAGEREF _Toc324027338 \h </w:instrText>
-            </w:r>
-            <w:r>
-              <w:rPr>
-                <w:noProof/>
-                <w:webHidden/>
-              </w:rPr>
-            </w:r>
-            <w:r>
-              <w:rPr>
-                <w:noProof/>
-                <w:webHidden/>
-              </w:rPr>
-              <w:fldChar w:fldCharType="separate"/>
-            </w:r>
-            <w:r>
-              <w:rPr>
-                <w:noProof/>
-                <w:webHidden/>
-              </w:rPr>
-              <w:t>16</w:t>
-            </w:r>
-            <w:r>
-              <w:rPr>
-                <w:noProof/>
-                <w:webHidden/>
-              </w:rPr>
-              <w:fldChar w:fldCharType="end"/>
-            </w:r>
-          </w:hyperlink>
-        </w:p>
-        <w:p>
-          <w:pPr>
-            <w:pStyle w:val="TOC3"/>
-            <w:tabs>
-              <w:tab w:val="right" w:leader="dot" w:pos="8493"/>
-            </w:tabs>
-            <w:rPr>
-              <w:rFonts w:eastAsiaTheme="minorEastAsia"/>
-              <w:noProof/>
-              <w:sz w:val="22"/>
-              <w:lang w:eastAsia="hu-HU"/>
-            </w:rPr>
-          </w:pPr>
-          <w:hyperlink w:anchor="_Toc324027339" w:history="1">
-            <w:r>
-              <w:rPr>
-                <w:rStyle w:val="Hyperlink"/>
-                <w:noProof/>
-              </w:rPr>
-              <w:t>MVP / Database interface / Sycron vs Asyncron hívások</w:t>
-            </w:r>
-            <w:r>
-              <w:rPr>
-                <w:noProof/>
-                <w:webHidden/>
-              </w:rPr>
-              <w:tab/>
-            </w:r>
-            <w:r>
-              <w:rPr>
-                <w:noProof/>
-                <w:webHidden/>
-              </w:rPr>
-              <w:fldChar w:fldCharType="begin"/>
-            </w:r>
-            <w:r>
-              <w:rPr>
-                <w:noProof/>
-                <w:webHidden/>
-              </w:rPr>
-              <w:instrText xml:space="preserve"> PAGEREF _Toc324027339 \h </w:instrText>
-            </w:r>
-            <w:r>
-              <w:rPr>
-                <w:noProof/>
-                <w:webHidden/>
-              </w:rPr>
-            </w:r>
-            <w:r>
-              <w:rPr>
-                <w:noProof/>
-                <w:webHidden/>
-              </w:rPr>
-              <w:fldChar w:fldCharType="separate"/>
-            </w:r>
-            <w:r>
-              <w:rPr>
-                <w:noProof/>
-                <w:webHidden/>
-              </w:rPr>
-              <w:t>16</w:t>
-            </w:r>
-            <w:r>
-              <w:rPr>
-                <w:noProof/>
-                <w:webHidden/>
-              </w:rPr>
-              <w:fldChar w:fldCharType="end"/>
-            </w:r>
-          </w:hyperlink>
-        </w:p>
-        <w:p>
-          <w:pPr>
-            <w:pStyle w:val="TOC3"/>
-            <w:tabs>
-              <w:tab w:val="right" w:leader="dot" w:pos="8493"/>
-            </w:tabs>
-            <w:rPr>
-              <w:rFonts w:eastAsiaTheme="minorEastAsia"/>
-              <w:noProof/>
-              <w:sz w:val="22"/>
-              <w:lang w:eastAsia="hu-HU"/>
-            </w:rPr>
-          </w:pPr>
-          <w:hyperlink w:anchor="_Toc324027340" w:history="1">
-            <w:r>
-              <w:rPr>
-                <w:rStyle w:val="Hyperlink"/>
-                <w:noProof/>
-              </w:rPr>
-              <w:t>RDF Adatbázis mérete</w:t>
-            </w:r>
-            <w:r>
-              <w:rPr>
-                <w:noProof/>
-                <w:webHidden/>
-              </w:rPr>
-              <w:tab/>
-            </w:r>
-            <w:r>
-              <w:rPr>
-                <w:noProof/>
-                <w:webHidden/>
-              </w:rPr>
-              <w:fldChar w:fldCharType="begin"/>
-            </w:r>
-            <w:r>
-              <w:rPr>
-                <w:noProof/>
-                <w:webHidden/>
-              </w:rPr>
-              <w:instrText xml:space="preserve"> PAGEREF _Toc324027340 \h </w:instrText>
-            </w:r>
-            <w:r>
-              <w:rPr>
-                <w:noProof/>
-                <w:webHidden/>
-              </w:rPr>
-            </w:r>
-            <w:r>
-              <w:rPr>
-                <w:noProof/>
-                <w:webHidden/>
-              </w:rPr>
-              <w:fldChar w:fldCharType="separate"/>
-            </w:r>
-            <w:r>
-              <w:rPr>
-                <w:noProof/>
-                <w:webHidden/>
-              </w:rPr>
-              <w:t>16</w:t>
-            </w:r>
-            <w:r>
-              <w:rPr>
-                <w:noProof/>
-                <w:webHidden/>
-              </w:rPr>
-              <w:fldChar w:fldCharType="end"/>
-            </w:r>
-          </w:hyperlink>
-        </w:p>
-        <w:p>
-          <w:pPr>
-            <w:pStyle w:val="TOC3"/>
-            <w:tabs>
-              <w:tab w:val="right" w:leader="dot" w:pos="8493"/>
-            </w:tabs>
-            <w:rPr>
-              <w:rFonts w:eastAsiaTheme="minorEastAsia"/>
-              <w:noProof/>
-              <w:sz w:val="22"/>
-              <w:lang w:eastAsia="hu-HU"/>
-            </w:rPr>
-          </w:pPr>
-          <w:hyperlink w:anchor="_Toc324027341" w:history="1">
-            <w:r>
-              <w:rPr>
-                <w:rStyle w:val="Hyperlink"/>
-                <w:noProof/>
-              </w:rPr>
-              <w:t>Eeh...? Eredményhelyesség - kihagyós</w:t>
-            </w:r>
-            <w:r>
-              <w:rPr>
-                <w:noProof/>
-                <w:webHidden/>
-              </w:rPr>
-              <w:tab/>
-            </w:r>
-            <w:r>
-              <w:rPr>
-                <w:noProof/>
-                <w:webHidden/>
-              </w:rPr>
-              <w:fldChar w:fldCharType="begin"/>
-            </w:r>
-            <w:r>
-              <w:rPr>
-                <w:noProof/>
-                <w:webHidden/>
-              </w:rPr>
-              <w:instrText xml:space="preserve"> PAGEREF _Toc324027341 \h </w:instrText>
-            </w:r>
-            <w:r>
-              <w:rPr>
-                <w:noProof/>
-                <w:webHidden/>
-              </w:rPr>
-            </w:r>
-            <w:r>
-              <w:rPr>
-                <w:noProof/>
-                <w:webHidden/>
-              </w:rPr>
-              <w:fldChar w:fldCharType="separate"/>
-            </w:r>
-            <w:r>
-              <w:rPr>
-                <w:noProof/>
-                <w:webHidden/>
-              </w:rPr>
-              <w:t>16</w:t>
-            </w:r>
-            <w:r>
-              <w:rPr>
-                <w:noProof/>
-                <w:webHidden/>
-              </w:rPr>
-              <w:fldChar w:fldCharType="end"/>
-            </w:r>
-          </w:hyperlink>
-        </w:p>
-        <w:p>
-          <w:pPr>
-            <w:pStyle w:val="TOC3"/>
-            <w:tabs>
-              <w:tab w:val="right" w:leader="dot" w:pos="8493"/>
-            </w:tabs>
-            <w:rPr>
-              <w:rFonts w:eastAsiaTheme="minorEastAsia"/>
-              <w:noProof/>
-              <w:sz w:val="22"/>
-              <w:lang w:eastAsia="hu-HU"/>
-            </w:rPr>
-          </w:pPr>
-          <w:hyperlink w:anchor="_Toc324027342" w:history="1">
-            <w:r>
-              <w:rPr>
-                <w:rStyle w:val="Hyperlink"/>
-                <w:noProof/>
-              </w:rPr>
-              <w:t>Hatékonyság elemzés: GWT Speed Tracer</w:t>
-            </w:r>
-            <w:r>
-              <w:rPr>
-                <w:noProof/>
-                <w:webHidden/>
-              </w:rPr>
-              <w:tab/>
-            </w:r>
-            <w:r>
-              <w:rPr>
-                <w:noProof/>
-                <w:webHidden/>
-              </w:rPr>
-              <w:fldChar w:fldCharType="begin"/>
-            </w:r>
-            <w:r>
-              <w:rPr>
-                <w:noProof/>
-                <w:webHidden/>
-              </w:rPr>
-              <w:instrText xml:space="preserve"> PAGEREF _Toc324027342 \h </w:instrText>
-            </w:r>
-            <w:r>
-              <w:rPr>
-                <w:noProof/>
-                <w:webHidden/>
-              </w:rPr>
-            </w:r>
-            <w:r>
-              <w:rPr>
-                <w:noProof/>
-                <w:webHidden/>
-              </w:rPr>
-              <w:fldChar w:fldCharType="separate"/>
-            </w:r>
-            <w:r>
-              <w:rPr>
-                <w:noProof/>
-                <w:webHidden/>
-              </w:rPr>
-              <w:t>16</w:t>
-            </w:r>
-            <w:r>
-              <w:rPr>
-                <w:noProof/>
-                <w:webHidden/>
-              </w:rPr>
-              <w:fldChar w:fldCharType="end"/>
-            </w:r>
-          </w:hyperlink>
-        </w:p>
-        <w:p>
-          <w:pPr>
-            <w:pStyle w:val="TOC1"/>
-            <w:tabs>
-              <w:tab w:val="right" w:leader="dot" w:pos="8493"/>
-            </w:tabs>
-            <w:rPr>
-              <w:rFonts w:eastAsiaTheme="minorEastAsia"/>
-              <w:noProof/>
-              <w:sz w:val="22"/>
-              <w:lang w:eastAsia="hu-HU"/>
-            </w:rPr>
-          </w:pPr>
-          <w:hyperlink w:anchor="_Toc324027343" w:history="1">
-            <w:r>
-              <w:rPr>
-                <w:rStyle w:val="Hyperlink"/>
-                <w:noProof/>
-              </w:rPr>
-              <w:t>Irodalomjegyzék</w:t>
-            </w:r>
-            <w:r>
-              <w:rPr>
-                <w:noProof/>
-                <w:webHidden/>
-              </w:rPr>
-              <w:tab/>
-            </w:r>
-            <w:r>
-              <w:rPr>
-                <w:noProof/>
-                <w:webHidden/>
-              </w:rPr>
-              <w:fldChar w:fldCharType="begin"/>
-            </w:r>
-            <w:r>
-              <w:rPr>
-                <w:noProof/>
-                <w:webHidden/>
-              </w:rPr>
-              <w:instrText xml:space="preserve"> PAGEREF _Toc324027343 \h </w:instrText>
-            </w:r>
-            <w:r>
-              <w:rPr>
-                <w:noProof/>
-                <w:webHidden/>
-              </w:rPr>
-            </w:r>
-            <w:r>
-              <w:rPr>
-                <w:noProof/>
-                <w:webHidden/>
-              </w:rPr>
-              <w:fldChar w:fldCharType="separate"/>
-            </w:r>
-            <w:r>
-              <w:rPr>
-                <w:noProof/>
-                <w:webHidden/>
-              </w:rPr>
-              <w:t>17</w:t>
+              <w:t>20</w:t>
             </w:r>
             <w:r>
               <w:rPr>
@@ -2588,6 +2523,7 @@
               <w:bCs/>
               <w:noProof/>
             </w:rPr>
+            <w:lastRenderedPageBreak/>
             <w:fldChar w:fldCharType="end"/>
           </w:r>
         </w:p>
@@ -2624,7 +2560,7 @@
         <w:spacing w:line="360" w:lineRule="auto"/>
         <w:jc w:val="both"/>
       </w:pPr>
-      <w:bookmarkStart w:id="2" w:name="_Toc324027314"/>
+      <w:bookmarkStart w:id="2" w:name="_Toc324455967"/>
       <w:r>
         <w:lastRenderedPageBreak/>
         <w:t>Bevezet</w:t>
@@ -2639,12 +2575,24 @@
         <w:spacing w:line="360" w:lineRule="auto"/>
         <w:jc w:val="both"/>
       </w:pPr>
-      <w:bookmarkStart w:id="3" w:name="_Toc324027315"/>
+      <w:bookmarkStart w:id="3" w:name="_Toc324455968"/>
       <w:r>
         <w:rPr>
           <w:rStyle w:val="Heading2Char"/>
         </w:rPr>
-        <w:t>A Program</w:t>
+        <w:t xml:space="preserve">A </w:t>
+      </w:r>
+      <w:r>
+        <w:rPr>
+          <w:rStyle w:val="Heading2Char"/>
+        </w:rPr>
+        <w:t>p</w:t>
+      </w:r>
+      <w:r>
+        <w:rPr>
+          <w:rStyle w:val="Heading2Char"/>
+        </w:rPr>
+        <w:t>rogram</w:t>
       </w:r>
       <w:bookmarkEnd w:id="3"/>
       <w:r>
@@ -2692,7 +2640,7 @@
         <w:spacing w:line="360" w:lineRule="auto"/>
         <w:jc w:val="both"/>
       </w:pPr>
-      <w:bookmarkStart w:id="4" w:name="_Toc324027316"/>
+      <w:bookmarkStart w:id="4" w:name="_Toc324455969"/>
       <w:r>
         <w:rPr>
           <w:rStyle w:val="Heading2Char"/>
@@ -2719,13 +2667,28 @@
         <w:t xml:space="preserve"> böngészővel használható</w:t>
       </w:r>
       <w:r>
-        <w:t>. A program Java (1.6)</w:t>
+        <w:t>. A program</w:t>
+      </w:r>
+      <w:r>
+        <w:t xml:space="preserve"> logikai kódját</w:t>
+      </w:r>
+      <w:r>
+        <w:t xml:space="preserve"> Java (1.6)</w:t>
       </w:r>
       <w:r>
         <w:t xml:space="preserve"> nyelven készítettem</w:t>
       </w:r>
       <w:r>
-        <w:t>, és egy war fájlként futtatható egy tetszőleges web-szerveren</w:t>
+        <w:t>, a grafikus felületet pedig XML, HTML és CSS nyelveket felhasználva raktam össze.</w:t>
+      </w:r>
+      <w:r>
+        <w:t xml:space="preserve"> </w:t>
+      </w:r>
+      <w:r>
+        <w:t xml:space="preserve">Az elkészült alkalmazás </w:t>
+      </w:r>
+      <w:r>
+        <w:t>egy war fájlként futtatható egy tetszőleges web-szerveren</w:t>
       </w:r>
       <w:r>
         <w:t xml:space="preserve">, </w:t>
@@ -2742,7 +2705,7 @@
           <w:rStyle w:val="Heading2Char"/>
         </w:rPr>
       </w:pPr>
-      <w:bookmarkStart w:id="5" w:name="_Toc324027317"/>
+      <w:bookmarkStart w:id="5" w:name="_Toc324455970"/>
       <w:r>
         <w:rPr>
           <w:rStyle w:val="Heading2Char"/>
@@ -2784,11 +2747,11 @@
         <w:endnoteReference w:id="2"/>
       </w:r>
       <w:r>
-        <w:t xml:space="preserve"> segítségével, így ezt választottam az összekapcsolásukra. Sajnos ezt a technológiát nem használhattam ki a MÁV Elvira rendszerének lekérdezéséhez. Az Elvira egy REST API-n keresztül kérdezhető le, így a tőle szükséges adatokat ezen </w:t>
+        <w:t xml:space="preserve"> segítségével, így ezt választottam az összekapcsolásukra. Sajnos ezt a technológiát nem használhattam ki a MÁV Elvira rendszerének lekérdezéséhez. </w:t>
       </w:r>
       <w:r>
         <w:lastRenderedPageBreak/>
-        <w:t>keresztül szereztem be. A program egy saját RDF adatbázist használ az útvonalak és városok meghatározásához, ezt bővíti a felhasználók által megadott adatokkal.</w:t>
+        <w:t>Az Elvira egy REST API-n keresztül kérdezhető le, így a tőle szükséges adatokat ezen keresztül szereztem be. A program egy saját RDF adatbázist használ az útvonalak és városok meghatározásához, ezt bővíti a felhasználók által megadott adatokkal.</w:t>
       </w:r>
     </w:p>
     <w:p>
@@ -2799,7 +2762,7 @@
           <w:rStyle w:val="Heading2Char"/>
         </w:rPr>
       </w:pPr>
-      <w:bookmarkStart w:id="6" w:name="_Toc324027318"/>
+      <w:bookmarkStart w:id="6" w:name="_Toc324455971"/>
       <w:r>
         <w:rPr>
           <w:rStyle w:val="Heading2Char"/>
@@ -2839,9 +2802,11 @@
       <w:pPr>
         <w:pStyle w:val="Heading2"/>
       </w:pPr>
+      <w:bookmarkStart w:id="7" w:name="_Toc324455972"/>
       <w:r>
         <w:t>Kezdeti terv, nehézségek</w:t>
       </w:r>
+      <w:bookmarkEnd w:id="7"/>
     </w:p>
     <w:p/>
     <w:p>
@@ -2874,6 +2839,50 @@
       <w:r>
         <w:t>Ugyan tervezetten, de nagyon nagy nehézségekbe ütköztem a technológiák elsajátítása közben. A szakdolgozat megírása és megtervezése során célom volt, hogy minél több új technológiát elsajátítsak elkészítése alatt. Ezt a célt sikeresen elértem. Az írás közben újonnan megismert technológiák között volt a Java, a Google Web Toolkit webes keretrendszer, az Ant build-script megismerése, a Git verziókövető rendszer, az Remote Procedure Call technológia, amivel a szerver és a kliens közötti kommunikációt lehetett könnyedén áthidalni, a REST és a hozzá kapcsolódó elmélet megismerése és ezzel számítógépek magasszintű, http protokollt használó kommunikációjának módjai a hálózaton, a JUnit tesztek megismerése és írása, az RDF adatbázis és a szemantikus web fogalmának megismerése.</w:t>
       </w:r>
+    </w:p>
+    <w:p>
+      <w:pPr>
+        <w:jc w:val="both"/>
+      </w:pPr>
+      <w:r>
+        <w:t>A fejlesztés</w:t>
+      </w:r>
+      <w:r>
+        <w:t xml:space="preserve"> elején a a használt technológiák megismerése, kipróbálása kapott kulcsszerepet. Mivel minden </w:t>
+      </w:r>
+      <w:r>
+        <w:t>új volt, képtelen lettem volna</w:t>
+      </w:r>
+      <w:r>
+        <w:t xml:space="preserve"> előre</w:t>
+      </w:r>
+      <w:r>
+        <w:t xml:space="preserve"> tervezni a programot, így a kezdeti terv szándékosan elnagyolt volt, részletek nélkül</w:t>
+      </w:r>
+      <w:r>
+        <w:t>. Az útközben felmerült</w:t>
+      </w:r>
+      <w:r>
+        <w:t xml:space="preserve"> problémákra így mindig akkor reagáltam amikor felmerültek, és nem próbáltam meg kitalálni azt, amihez nem is értek még.</w:t>
+      </w:r>
+      <w:r>
+        <w:t xml:space="preserve"> </w:t>
+      </w:r>
+      <w:r>
+        <w:t xml:space="preserve">Az eszközeim használatáról rengeteget olvastam, a </w:t>
+      </w:r>
+      <w:r>
+        <w:t>velük járó program struktúrák és jó szokások</w:t>
+      </w:r>
+      <w:r>
+        <w:t>at pedig igyekeztem útközben magamévá tenni, így alakult ki a szakdolgozat végleges állapota.</w:t>
+      </w:r>
+    </w:p>
+    <w:p>
+      <w:pPr>
+        <w:spacing w:line="360" w:lineRule="auto"/>
+        <w:jc w:val="both"/>
+      </w:pPr>
     </w:p>
     <w:p>
       <w:pPr>
@@ -2902,12 +2911,12 @@
         <w:spacing w:line="360" w:lineRule="auto"/>
         <w:jc w:val="both"/>
       </w:pPr>
-      <w:bookmarkStart w:id="7" w:name="_Toc324027319"/>
+      <w:bookmarkStart w:id="8" w:name="_Toc324455973"/>
       <w:r>
         <w:lastRenderedPageBreak/>
         <w:t>Felhasználói dokumentáció</w:t>
       </w:r>
-      <w:bookmarkEnd w:id="7"/>
+      <w:bookmarkEnd w:id="8"/>
     </w:p>
     <w:p>
       <w:pPr>
@@ -2915,14 +2924,14 @@
       </w:pPr>
     </w:p>
     <w:p>
-      <w:bookmarkStart w:id="8" w:name="_Toc324027320"/>
+      <w:bookmarkStart w:id="9" w:name="_Toc324455974"/>
       <w:r>
         <w:rPr>
           <w:rStyle w:val="Heading2Char"/>
         </w:rPr>
         <w:t>Bevezető</w:t>
       </w:r>
-      <w:bookmarkEnd w:id="8"/>
+      <w:bookmarkEnd w:id="9"/>
       <w:r>
         <w:t xml:space="preserve"> </w:t>
       </w:r>
@@ -3015,14 +3024,27 @@
         <w:pStyle w:val="Caption"/>
         <w:jc w:val="center"/>
       </w:pPr>
-      <w:fldSimple w:instr=" SEQ ábra \* ARABIC ">
-        <w:r>
-          <w:rPr>
-            <w:noProof/>
-          </w:rPr>
-          <w:t>1</w:t>
-        </w:r>
-      </w:fldSimple>
+      <w:r>
+        <w:fldChar w:fldCharType="begin"/>
+      </w:r>
+      <w:r>
+        <w:instrText xml:space="preserve"> SEQ ábra \* ARABIC </w:instrText>
+      </w:r>
+      <w:r>
+        <w:fldChar w:fldCharType="separate"/>
+      </w:r>
+      <w:r>
+        <w:rPr>
+          <w:noProof/>
+        </w:rPr>
+        <w:t>1</w:t>
+      </w:r>
+      <w:r>
+        <w:rPr>
+          <w:noProof/>
+        </w:rPr>
+        <w:fldChar w:fldCharType="end"/>
+      </w:r>
       <w:r>
         <w:t>. Felhasználói felület</w:t>
       </w:r>
@@ -3031,12 +3053,12 @@
       <w:pPr>
         <w:pStyle w:val="Heading2"/>
       </w:pPr>
-      <w:bookmarkStart w:id="9" w:name="_Toc324027321"/>
+      <w:bookmarkStart w:id="10" w:name="_Toc324455975"/>
       <w:r>
         <w:lastRenderedPageBreak/>
         <w:t>Felhasználói esetek</w:t>
       </w:r>
-      <w:bookmarkEnd w:id="9"/>
+      <w:bookmarkEnd w:id="10"/>
     </w:p>
     <w:p>
       <w:pPr>
@@ -3104,14 +3126,27 @@
         <w:pStyle w:val="Caption"/>
         <w:jc w:val="center"/>
       </w:pPr>
-      <w:fldSimple w:instr=" SEQ ábra \* ARABIC ">
-        <w:r>
-          <w:rPr>
-            <w:noProof/>
-          </w:rPr>
-          <w:t>2</w:t>
-        </w:r>
-      </w:fldSimple>
+      <w:r>
+        <w:fldChar w:fldCharType="begin"/>
+      </w:r>
+      <w:r>
+        <w:instrText xml:space="preserve"> SEQ ábra \* ARABIC </w:instrText>
+      </w:r>
+      <w:r>
+        <w:fldChar w:fldCharType="separate"/>
+      </w:r>
+      <w:r>
+        <w:rPr>
+          <w:noProof/>
+        </w:rPr>
+        <w:t>2</w:t>
+      </w:r>
+      <w:r>
+        <w:rPr>
+          <w:noProof/>
+        </w:rPr>
+        <w:fldChar w:fldCharType="end"/>
+      </w:r>
       <w:r>
         <w:t>. Felhasználói esetek</w:t>
       </w:r>
@@ -3186,14 +3221,27 @@
         <w:pStyle w:val="Caption"/>
         <w:jc w:val="center"/>
       </w:pPr>
-      <w:fldSimple w:instr=" SEQ ábra \* ARABIC ">
-        <w:r>
-          <w:rPr>
-            <w:noProof/>
-          </w:rPr>
-          <w:t>3</w:t>
-        </w:r>
-      </w:fldSimple>
+      <w:r>
+        <w:fldChar w:fldCharType="begin"/>
+      </w:r>
+      <w:r>
+        <w:instrText xml:space="preserve"> SEQ ábra \* ARABIC </w:instrText>
+      </w:r>
+      <w:r>
+        <w:fldChar w:fldCharType="separate"/>
+      </w:r>
+      <w:r>
+        <w:rPr>
+          <w:noProof/>
+        </w:rPr>
+        <w:t>3</w:t>
+      </w:r>
+      <w:r>
+        <w:rPr>
+          <w:noProof/>
+        </w:rPr>
+        <w:fldChar w:fldCharType="end"/>
+      </w:r>
       <w:r>
         <w:t>. Útvonalkeresés</w:t>
       </w:r>
@@ -3285,14 +3333,27 @@
         <w:pStyle w:val="Caption"/>
         <w:jc w:val="center"/>
       </w:pPr>
-      <w:fldSimple w:instr=" SEQ ábra \* ARABIC ">
-        <w:r>
-          <w:rPr>
-            <w:noProof/>
-          </w:rPr>
-          <w:t>4</w:t>
-        </w:r>
-      </w:fldSimple>
+      <w:r>
+        <w:fldChar w:fldCharType="begin"/>
+      </w:r>
+      <w:r>
+        <w:instrText xml:space="preserve"> SEQ ábra \* ARABIC </w:instrText>
+      </w:r>
+      <w:r>
+        <w:fldChar w:fldCharType="separate"/>
+      </w:r>
+      <w:r>
+        <w:rPr>
+          <w:noProof/>
+        </w:rPr>
+        <w:t>4</w:t>
+      </w:r>
+      <w:r>
+        <w:rPr>
+          <w:noProof/>
+        </w:rPr>
+        <w:fldChar w:fldCharType="end"/>
+      </w:r>
       <w:r>
         <w:t>. Új érdekesség hozzáadása</w:t>
       </w:r>
@@ -3309,21 +3370,21 @@
       <w:pPr>
         <w:pStyle w:val="Heading2"/>
       </w:pPr>
-      <w:bookmarkStart w:id="10" w:name="_Toc324027322"/>
+      <w:bookmarkStart w:id="11" w:name="_Toc324455976"/>
       <w:r>
         <w:t>Futtatási környezet</w:t>
       </w:r>
-      <w:bookmarkEnd w:id="10"/>
+      <w:bookmarkEnd w:id="11"/>
     </w:p>
     <w:p>
       <w:pPr>
         <w:pStyle w:val="Heading3"/>
       </w:pPr>
-      <w:bookmarkStart w:id="11" w:name="_Toc324027323"/>
+      <w:bookmarkStart w:id="12" w:name="_Toc324455977"/>
       <w:r>
         <w:t>Kliens</w:t>
       </w:r>
-      <w:bookmarkEnd w:id="11"/>
+      <w:bookmarkEnd w:id="12"/>
     </w:p>
     <w:p>
       <w:pPr>
@@ -3345,24 +3406,19 @@
       <w:pPr>
         <w:pStyle w:val="Heading3"/>
       </w:pPr>
-      <w:bookmarkStart w:id="12" w:name="_Toc324027324"/>
+      <w:bookmarkStart w:id="13" w:name="_Toc324455978"/>
       <w:r>
         <w:lastRenderedPageBreak/>
         <w:t>Szerver</w:t>
       </w:r>
-      <w:bookmarkEnd w:id="12"/>
+      <w:bookmarkEnd w:id="13"/>
     </w:p>
     <w:p>
       <w:pPr>
         <w:jc w:val="both"/>
       </w:pPr>
       <w:r>
-        <w:t>A szerver futtatási körn</w:t>
-      </w:r>
-      <w:bookmarkStart w:id="13" w:name="_GoBack"/>
-      <w:bookmarkEnd w:id="13"/>
-      <w:r>
-        <w:t>yezete egy tetszőleges Web Application Server(WAS)</w:t>
+        <w:t>A szerver futtatási környezete egy tetszőleges Web Application Server(WAS)</w:t>
       </w:r>
       <w:r>
         <w:rPr>
@@ -3450,7 +3506,7 @@
       <w:pPr>
         <w:pStyle w:val="Heading2"/>
       </w:pPr>
-      <w:bookmarkStart w:id="14" w:name="_Toc324027325"/>
+      <w:bookmarkStart w:id="14" w:name="_Toc324455979"/>
       <w:r>
         <w:t>Üzembe helyezés</w:t>
       </w:r>
@@ -3795,7 +3851,7 @@
       <w:pPr>
         <w:pStyle w:val="Heading2"/>
       </w:pPr>
-      <w:bookmarkStart w:id="15" w:name="_Toc324027326"/>
+      <w:bookmarkStart w:id="15" w:name="_Toc324455980"/>
       <w:r>
         <w:t>Rendszerüzenetek</w:t>
       </w:r>
@@ -3846,7 +3902,7 @@
         <w:spacing w:line="360" w:lineRule="auto"/>
         <w:jc w:val="both"/>
       </w:pPr>
-      <w:bookmarkStart w:id="16" w:name="_Toc324027329"/>
+      <w:bookmarkStart w:id="16" w:name="_Toc324455981"/>
       <w:r>
         <w:lastRenderedPageBreak/>
         <w:t>Fejlesztői dokumentáció</w:t>
@@ -3857,11 +3913,574 @@
       <w:pPr>
         <w:pStyle w:val="Heading2"/>
       </w:pPr>
-      <w:bookmarkStart w:id="17" w:name="_Toc324027330"/>
-      <w:r>
-        <w:t>Megoldási terv</w:t>
-      </w:r>
-      <w:bookmarkEnd w:id="17"/>
+      <w:bookmarkStart w:id="17" w:name="_Toc324455982"/>
+      <w:r>
+        <w:t>Az alkalmazás dióhéjban</w:t>
+      </w:r>
+    </w:p>
+    <w:p>
+      <w:r>
+        <w:t>Ez a program egy webes alkalmazás amit GWT keretrendszerben Java nyelven készült, de nem kizárólag abban, előfordul HTML, CSS, illetve Javascript kód is. A programból egy war fájl készül, amit egy tetszőleges alkalmazásszerver futtat, és néhány fontos paramétere megadható induláskor egy konfigurációs fájlban. A kliens és a szerver RPC-n kommunikálnak egymással, aszinkron hívásokkal hívja a kliens a szerver által biztosított szervleteket. A kliens egy weblapot jelenít meg, amin le lehet kérdezni és megnézni egy térképen egy belföldi MÁV-os vonatutazás útvonalát, a célállomás környékén lévő érdekes helyeket, valamint információkat(ár,időpont,stb.) az utazásról. A szerver feladatköre, hogy a kapott paraméterek alapján kikeressen adatokat egy RDF adatbázisból a kliensnek, ami tartalmazza az információt a térképen az utak, a városok és a helyek kirajzolásához. Ezen kívül feladata még nem létező adatbázis esetén annak létrehozása egy GTFS specifikációnak megfelelő adatbázisból úgy, hogy letölti ezt a forrás adatbázist tartalmazó zip fájlt, kitömöríti, beolvassa a CSV formátumban lévő adatokat, és legenerálja belőle az RDF adatbázist. A vonatindulással kapcsolatos lekérdezéseknél egy külső REST API-t hív segítségül, tőle kérdezi le a kliens által kért vonatindulás információit.</w:t>
+      </w:r>
+    </w:p>
+    <w:p>
+      <w:r>
+        <w:t>A programban a fontosabb/rizikósabb, illetve a fejlesztés közben cserélt részeihez Junit tesztek készültek. Elsősorban az adatbáziskezeléssel kapcsolatos szervlet, a szerver és a kliens között utazó osztályok és a REST API-t hívó osztály lett letesztelve.</w:t>
+      </w:r>
+    </w:p>
+    <w:p>
+      <w:r>
+        <w:t xml:space="preserve">A program a fejlesztés kezdeti szakaszától verziókövető rendszer alatt van, forráskódja  és forráskódja fejlődésének részletes történelme megtalálható a </w:t>
+      </w:r>
+      <w:r>
+        <w:t>www.github.com/croo/Szakdolgozat</w:t>
+      </w:r>
+      <w:r>
+        <w:t xml:space="preserve"> cím alatt.</w:t>
+      </w:r>
+    </w:p>
+    <w:bookmarkEnd w:id="17"/>
+    <w:p>
+      <w:pPr>
+        <w:pStyle w:val="Heading2"/>
+      </w:pPr>
+      <w:r>
+        <w:t>Felhasznált technológiák</w:t>
+      </w:r>
+      <w:bookmarkStart w:id="18" w:name="_Toc324455983"/>
+    </w:p>
+    <w:p>
+      <w:pPr>
+        <w:pStyle w:val="Heading3"/>
+      </w:pPr>
+      <w:r>
+        <w:t>Nyelvek:</w:t>
+      </w:r>
+    </w:p>
+    <w:p>
+      <w:pPr>
+        <w:pStyle w:val="ListParagraph"/>
+        <w:numPr>
+          <w:ilvl w:val="0"/>
+          <w:numId w:val="8"/>
+        </w:numPr>
+      </w:pPr>
+      <w:r>
+        <w:t>Java</w:t>
+      </w:r>
+    </w:p>
+    <w:p>
+      <w:pPr>
+        <w:pStyle w:val="ListParagraph"/>
+        <w:numPr>
+          <w:ilvl w:val="0"/>
+          <w:numId w:val="8"/>
+        </w:numPr>
+      </w:pPr>
+      <w:r>
+        <w:t>Javascript</w:t>
+      </w:r>
+    </w:p>
+    <w:p>
+      <w:pPr>
+        <w:pStyle w:val="ListParagraph"/>
+        <w:numPr>
+          <w:ilvl w:val="0"/>
+          <w:numId w:val="8"/>
+        </w:numPr>
+      </w:pPr>
+      <w:r>
+        <w:t>HTML</w:t>
+      </w:r>
+    </w:p>
+    <w:p>
+      <w:pPr>
+        <w:pStyle w:val="ListParagraph"/>
+        <w:numPr>
+          <w:ilvl w:val="0"/>
+          <w:numId w:val="8"/>
+        </w:numPr>
+      </w:pPr>
+      <w:r>
+        <w:t>CSS</w:t>
+      </w:r>
+    </w:p>
+    <w:p>
+      <w:pPr>
+        <w:pStyle w:val="ListParagraph"/>
+        <w:numPr>
+          <w:ilvl w:val="0"/>
+          <w:numId w:val="8"/>
+        </w:numPr>
+      </w:pPr>
+      <w:r>
+        <w:t>XML</w:t>
+      </w:r>
+    </w:p>
+    <w:p>
+      <w:pPr>
+        <w:pStyle w:val="ListParagraph"/>
+        <w:numPr>
+          <w:ilvl w:val="0"/>
+          <w:numId w:val="8"/>
+        </w:numPr>
+      </w:pPr>
+      <w:r>
+        <w:t>JSON</w:t>
+      </w:r>
+    </w:p>
+    <w:p>
+      <w:r>
+        <w:br w:type="page"/>
+      </w:r>
+    </w:p>
+    <w:p>
+      <w:pPr>
+        <w:pStyle w:val="Heading3"/>
+      </w:pPr>
+      <w:r>
+        <w:lastRenderedPageBreak/>
+        <w:t>Technológiák:</w:t>
+      </w:r>
+    </w:p>
+    <w:p>
+      <w:pPr>
+        <w:pStyle w:val="ListParagraph"/>
+        <w:numPr>
+          <w:ilvl w:val="0"/>
+          <w:numId w:val="9"/>
+        </w:numPr>
+        <w:rPr>
+          <w:rStyle w:val="Strong"/>
+        </w:rPr>
+      </w:pPr>
+      <w:r>
+        <w:rPr>
+          <w:rStyle w:val="Strong"/>
+        </w:rPr>
+        <w:t>GWT – Google Web Toolkit</w:t>
+      </w:r>
+    </w:p>
+    <w:p>
+      <w:pPr>
+        <w:pStyle w:val="ListParagraph"/>
+        <w:numPr>
+          <w:ilvl w:val="1"/>
+          <w:numId w:val="9"/>
+        </w:numPr>
+      </w:pPr>
+      <w:r>
+        <w:t>A keretrendszer amiben az alkalmazás készült. Lehetővé teszi, hogy a kliens oldali kódot Javascript helyett Java nyelven lehessen megírni, amit aztán a GWT fordítója Javascript nyelvre fordít. A fordító nem csak a végtelenségig kioptimalizálja az írt kódot, de minden böngészőre külön permutációt készít, és később a csatlakozó kliensnek az ő böngészőjéhez illeszkedő kódot küldi el, így biztosítja, hogy a honlap mindenhol ugyanúgy működjön és nézzen ki.</w:t>
+      </w:r>
+    </w:p>
+    <w:p>
+      <w:pPr>
+        <w:pStyle w:val="ListParagraph"/>
+        <w:numPr>
+          <w:ilvl w:val="0"/>
+          <w:numId w:val="9"/>
+        </w:numPr>
+        <w:rPr>
+          <w:rStyle w:val="Strong"/>
+        </w:rPr>
+      </w:pPr>
+      <w:r>
+        <w:rPr>
+          <w:rStyle w:val="Strong"/>
+        </w:rPr>
+        <w:t>REST - Representational state transfer</w:t>
+      </w:r>
+    </w:p>
+    <w:p>
+      <w:pPr>
+        <w:pStyle w:val="ListParagraph"/>
+        <w:numPr>
+          <w:ilvl w:val="1"/>
+          <w:numId w:val="9"/>
+        </w:numPr>
+      </w:pPr>
+      <w:r>
+        <w:t xml:space="preserve">Ezzel a technológiával készült az Elvira API amitől az alkalmazás egy utazás információit elkéri. Az alkalmazás ezt hívja, egyszerű GET kérésekkel. </w:t>
+      </w:r>
+      <w:r>
+        <w:br/>
+        <w:t>A REST elsősorban nem egy technológia, hanem egy hozzáállás, hogy hogyan kellene hálózaton a gépek kommunikálniuk egymással. Az ötlet az, hogy ne találják fel a spanyolviaszt, hanem a jól bevált protokollt, a HTTP-t használják információcserére, ami már sokkal jobban megoldotta ezt. Az erőforrások/adatok uri-kon keresztül érhetőek el a HTTP különböző hívástípusaival : GET, POST, UPDATE, DELETE</w:t>
+      </w:r>
+    </w:p>
+    <w:p>
+      <w:pPr>
+        <w:pStyle w:val="ListParagraph"/>
+        <w:numPr>
+          <w:ilvl w:val="0"/>
+          <w:numId w:val="9"/>
+        </w:numPr>
+        <w:rPr>
+          <w:rStyle w:val="Strong"/>
+        </w:rPr>
+      </w:pPr>
+      <w:r>
+        <w:rPr>
+          <w:rStyle w:val="Strong"/>
+        </w:rPr>
+        <w:t>RPC – Remote Call Procedure</w:t>
+      </w:r>
+    </w:p>
+    <w:p>
+      <w:pPr>
+        <w:pStyle w:val="ListParagraph"/>
+        <w:numPr>
+          <w:ilvl w:val="1"/>
+          <w:numId w:val="9"/>
+        </w:numPr>
+      </w:pPr>
+      <w:r>
+        <w:t>Ez egy másik módszer amivel gépek a hálózaton kommunikálhatnak egymással. A szerver és a kliens ennek segítségével beszélget. Ennek lényege, hogy az alkalmazásban minél jobban elfedje ezt a távolságot, lehetővé téve, hogy a kliensből közvetlenül lehessen hívni a szerver egy függvényét.</w:t>
+      </w:r>
+    </w:p>
+    <w:p>
+      <w:pPr>
+        <w:pStyle w:val="ListParagraph"/>
+        <w:numPr>
+          <w:ilvl w:val="0"/>
+          <w:numId w:val="9"/>
+        </w:numPr>
+        <w:rPr>
+          <w:rStyle w:val="Strong"/>
+        </w:rPr>
+      </w:pPr>
+      <w:r>
+        <w:rPr>
+          <w:rStyle w:val="Strong"/>
+        </w:rPr>
+        <w:t>RDF – Resource Description Framework</w:t>
+      </w:r>
+    </w:p>
+    <w:p>
+      <w:pPr>
+        <w:pStyle w:val="ListParagraph"/>
+        <w:numPr>
+          <w:ilvl w:val="1"/>
+          <w:numId w:val="9"/>
+        </w:numPr>
+      </w:pPr>
+      <w:r>
+        <w:t>Speciális adatbázis, amiben az utak és városok megjelenítéséhez szükséges adatait tárolja a szerver. Az RDF a W3C egy szabványa, ami az adatokat gráfként avagy elemek és azok közötti relációkként tárolja.</w:t>
+      </w:r>
+    </w:p>
+    <w:p>
+      <w:pPr>
+        <w:pStyle w:val="ListParagraph"/>
+        <w:numPr>
+          <w:ilvl w:val="0"/>
+          <w:numId w:val="9"/>
+        </w:numPr>
+        <w:rPr>
+          <w:rStyle w:val="Strong"/>
+        </w:rPr>
+      </w:pPr>
+      <w:r>
+        <w:rPr>
+          <w:rStyle w:val="Strong"/>
+        </w:rPr>
+        <w:t>GTFS – Google Transit Feed Specification</w:t>
+      </w:r>
+    </w:p>
+    <w:p>
+      <w:pPr>
+        <w:pStyle w:val="ListParagraph"/>
+        <w:numPr>
+          <w:ilvl w:val="1"/>
+          <w:numId w:val="9"/>
+        </w:numPr>
+      </w:pPr>
+      <w:r>
+        <w:t>Egy szabványos adatbázis formátum, amit a googlemaps fel tud használni. Ebben írhatja le egy közlekedési vállalat az útvonalait és az azokkal kapcsolatos információkat, ami aztán megjelenik a Google térképes szolgáltatásában. Ezek az adatok publikusak és mindenki számára elérhetőek.</w:t>
+      </w:r>
+    </w:p>
+    <w:p>
+      <w:pPr>
+        <w:pStyle w:val="ListParagraph"/>
+        <w:numPr>
+          <w:ilvl w:val="0"/>
+          <w:numId w:val="9"/>
+        </w:numPr>
+        <w:rPr>
+          <w:rStyle w:val="Strong"/>
+        </w:rPr>
+      </w:pPr>
+      <w:r>
+        <w:rPr>
+          <w:rStyle w:val="Strong"/>
+        </w:rPr>
+        <w:t>CSV – Comma-Separated Values</w:t>
+      </w:r>
+    </w:p>
+    <w:p>
+      <w:pPr>
+        <w:pStyle w:val="ListParagraph"/>
+        <w:numPr>
+          <w:ilvl w:val="1"/>
+          <w:numId w:val="9"/>
+        </w:numPr>
+      </w:pPr>
+      <w:r>
+        <w:t>Ahogy a neve is mutatja, vesszővel elválaszott értékek (néha fejléccel). Az egyik legprimitívebb adatbázisfajta. A GTFS specifikációban ilyen táblákban vannak eltárolva az utazás adatai. A táblák formátumai a specifikáció része.</w:t>
+      </w:r>
+    </w:p>
+    <w:p>
+      <w:r>
+        <w:br w:type="page"/>
+      </w:r>
+    </w:p>
+    <w:p>
+      <w:pPr>
+        <w:pStyle w:val="ListParagraph"/>
+        <w:numPr>
+          <w:ilvl w:val="0"/>
+          <w:numId w:val="9"/>
+        </w:numPr>
+        <w:rPr>
+          <w:rStyle w:val="Strong"/>
+        </w:rPr>
+      </w:pPr>
+      <w:r>
+        <w:rPr>
+          <w:rStyle w:val="Strong"/>
+        </w:rPr>
+        <w:lastRenderedPageBreak/>
+        <w:t>Junit</w:t>
+      </w:r>
+    </w:p>
+    <w:p>
+      <w:pPr>
+        <w:pStyle w:val="ListParagraph"/>
+        <w:numPr>
+          <w:ilvl w:val="1"/>
+          <w:numId w:val="9"/>
+        </w:numPr>
+      </w:pPr>
+      <w:r>
+        <w:t>Java osztályok automatikus függvény/osztályszintű tesztelését lehetővé tevő technológia. A kód néhány fontos osztálya illetve olyan interfésze aminek implementációja drasztikusan változott, ezzel lett tesztelve.</w:t>
+      </w:r>
+    </w:p>
+    <w:p>
+      <w:pPr>
+        <w:pStyle w:val="ListParagraph"/>
+        <w:numPr>
+          <w:ilvl w:val="0"/>
+          <w:numId w:val="9"/>
+        </w:numPr>
+        <w:rPr>
+          <w:rStyle w:val="Strong"/>
+        </w:rPr>
+      </w:pPr>
+      <w:r>
+        <w:rPr>
+          <w:rStyle w:val="Strong"/>
+        </w:rPr>
+        <w:t>Verziókövetés</w:t>
+      </w:r>
+    </w:p>
+    <w:p>
+      <w:pPr>
+        <w:pStyle w:val="ListParagraph"/>
+        <w:numPr>
+          <w:ilvl w:val="1"/>
+          <w:numId w:val="9"/>
+        </w:numPr>
+      </w:pPr>
+      <w:r>
+        <w:t>A verziókövető rendszerben a kód készülés közbeni állapotait el lehet menteni, és később visszatérni hozzájuk, ezzel biztonságossá válik a kód változtatása, és nem probléma a kísérletezgetés vagy egy korábbi verzióra visszaállás.</w:t>
+      </w:r>
+    </w:p>
+    <w:p>
+      <w:pPr>
+        <w:pStyle w:val="Heading3"/>
+      </w:pPr>
+      <w:r>
+        <w:t>Külső könyvtárak:</w:t>
+      </w:r>
+    </w:p>
+    <w:p>
+      <w:pPr>
+        <w:pStyle w:val="ListParagraph"/>
+        <w:numPr>
+          <w:ilvl w:val="0"/>
+          <w:numId w:val="10"/>
+        </w:numPr>
+      </w:pPr>
+      <w:r>
+        <w:t>Junit4</w:t>
+      </w:r>
+    </w:p>
+    <w:p>
+      <w:pPr>
+        <w:pStyle w:val="ListParagraph"/>
+        <w:numPr>
+          <w:ilvl w:val="1"/>
+          <w:numId w:val="10"/>
+        </w:numPr>
+      </w:pPr>
+      <w:r>
+        <w:t>Ez a könyvtár biztosítja a Junit tesztelést.</w:t>
+      </w:r>
+    </w:p>
+    <w:p>
+      <w:pPr>
+        <w:pStyle w:val="ListParagraph"/>
+        <w:numPr>
+          <w:ilvl w:val="0"/>
+          <w:numId w:val="10"/>
+        </w:numPr>
+      </w:pPr>
+      <w:r>
+        <w:t>Apache Jena</w:t>
+      </w:r>
+    </w:p>
+    <w:p>
+      <w:pPr>
+        <w:pStyle w:val="ListParagraph"/>
+        <w:numPr>
+          <w:ilvl w:val="1"/>
+          <w:numId w:val="10"/>
+        </w:numPr>
+      </w:pPr>
+      <w:r>
+        <w:t>Az RDF adatbázisbeli lekérdezéseket lehetővé tevő könyvtár.</w:t>
+      </w:r>
+    </w:p>
+    <w:p>
+      <w:pPr>
+        <w:pStyle w:val="ListParagraph"/>
+        <w:numPr>
+          <w:ilvl w:val="0"/>
+          <w:numId w:val="10"/>
+        </w:numPr>
+      </w:pPr>
+      <w:r>
+        <w:t>GoogleMaps API v2</w:t>
+      </w:r>
+    </w:p>
+    <w:p>
+      <w:pPr>
+        <w:pStyle w:val="ListParagraph"/>
+        <w:numPr>
+          <w:ilvl w:val="1"/>
+          <w:numId w:val="10"/>
+        </w:numPr>
+      </w:pPr>
+      <w:r>
+        <w:t>Ennek a könyvtárnak a segítségével jelenik meg a honlapon a térkép illetve az azokon megjelenő funkciók – utak kirajzolása, felugró menük.</w:t>
+      </w:r>
+    </w:p>
+    <w:p>
+      <w:pPr>
+        <w:pStyle w:val="ListParagraph"/>
+        <w:numPr>
+          <w:ilvl w:val="0"/>
+          <w:numId w:val="10"/>
+        </w:numPr>
+      </w:pPr>
+      <w:r>
+        <w:t>OpenCSV</w:t>
+      </w:r>
+    </w:p>
+    <w:p>
+      <w:pPr>
+        <w:pStyle w:val="ListParagraph"/>
+        <w:numPr>
+          <w:ilvl w:val="1"/>
+          <w:numId w:val="10"/>
+        </w:numPr>
+      </w:pPr>
+      <w:r>
+        <w:t>Ez az egyszerű könyvtár megkönnyíti a CSV fájlok beolvasását és feldolgozását Java-ban.</w:t>
+      </w:r>
+    </w:p>
+    <w:p>
+      <w:pPr>
+        <w:pStyle w:val="ListParagraph"/>
+        <w:numPr>
+          <w:ilvl w:val="0"/>
+          <w:numId w:val="10"/>
+        </w:numPr>
+      </w:pPr>
+      <w:r>
+        <w:t>GWT</w:t>
+      </w:r>
+    </w:p>
+    <w:p>
+      <w:pPr>
+        <w:pStyle w:val="ListParagraph"/>
+        <w:numPr>
+          <w:ilvl w:val="1"/>
+          <w:numId w:val="10"/>
+        </w:numPr>
+      </w:pPr>
+      <w:r>
+        <w:t xml:space="preserve">Robosztus keretrendszer saját fordítóval, és rengeteg beépített webes tecnológiával. Néhány a fontosabb és a kódban használt funkciója: </w:t>
+      </w:r>
+      <w:r>
+        <w:br/>
+        <w:t>- Java kódból javascript kód generálás</w:t>
+      </w:r>
+      <w:r>
+        <w:br/>
+        <w:t>- Javaba beilleszthető natív javascript kód támogatással</w:t>
+      </w:r>
+      <w:r>
+        <w:br/>
+        <w:t>- Grafikus felület összeállítás XML-ben</w:t>
+      </w:r>
+      <w:r>
+        <w:br/>
+        <w:t>- Egyedi eseménykezelés</w:t>
+      </w:r>
+      <w:r>
+        <w:br/>
+        <w:t>- RPC kommunikáció a szerver és a kliens kód között</w:t>
+      </w:r>
+    </w:p>
+    <w:p>
+      <w:pPr>
+        <w:pStyle w:val="ListParagraph"/>
+        <w:numPr>
+          <w:ilvl w:val="0"/>
+          <w:numId w:val="10"/>
+        </w:numPr>
+      </w:pPr>
+      <w:r>
+        <w:t>Resty</w:t>
+      </w:r>
+    </w:p>
+    <w:p>
+      <w:pPr>
+        <w:pStyle w:val="ListParagraph"/>
+        <w:numPr>
+          <w:ilvl w:val="1"/>
+          <w:numId w:val="10"/>
+        </w:numPr>
+      </w:pPr>
+      <w:r>
+        <w:t>Kis könyvtár, ami leegyszerűsíti</w:t>
+      </w:r>
+      <w:bookmarkStart w:id="19" w:name="_GoBack"/>
+      <w:bookmarkEnd w:id="19"/>
+      <w:r>
+        <w:t xml:space="preserve"> a REST API-k hívását.</w:t>
+      </w:r>
+    </w:p>
+    <w:p>
+      <w:pPr>
+        <w:pStyle w:val="Heading3"/>
+      </w:pPr>
+      <w:r>
+        <w:t>Rendszera</w:t>
+      </w:r>
+      <w:r>
+        <w:t>rchitektúra</w:t>
+      </w:r>
+      <w:bookmarkEnd w:id="18"/>
     </w:p>
     <w:p>
       <w:r>
@@ -3870,35 +4489,114 @@
         </w:rPr>
         <w:t>TODO</w:t>
       </w:r>
-    </w:p>
-    <w:p>
-      <w:r>
-        <w:t>Ez a fejlesztői leírás része, a rendszerterv, amelyből az alkalmazás célja, felépítése és működése megérthető, ez alapján az alkalmazás forráskódja lényegében elkészíthető.</w:t>
-      </w:r>
-    </w:p>
-    <w:p>
-      <w:pPr>
-        <w:pStyle w:val="Heading3"/>
-      </w:pPr>
-      <w:bookmarkStart w:id="18" w:name="_Toc324027331"/>
-      <w:r>
-        <w:t>Rendszer Architektúra</w:t>
-      </w:r>
-      <w:bookmarkEnd w:id="18"/>
-    </w:p>
-    <w:p>
-      <w:r>
-        <w:rPr>
-          <w:highlight w:val="red"/>
-        </w:rPr>
-        <w:t>TODO</w:t>
-      </w:r>
       <w:r>
         <w:t xml:space="preserve"> még csak a programtervezési minták vannak meg</w:t>
       </w:r>
     </w:p>
     <w:p>
       <w:r>
+        <w:t>A rendszer három nagy részre</w:t>
+      </w:r>
+      <w:r>
+        <w:t>, Java csomagokra</w:t>
+      </w:r>
+      <w:r>
+        <w:t xml:space="preserve"> tagolódik:</w:t>
+      </w:r>
+    </w:p>
+    <w:p>
+      <w:pPr>
+        <w:pStyle w:val="ListParagraph"/>
+        <w:numPr>
+          <w:ilvl w:val="0"/>
+          <w:numId w:val="7"/>
+        </w:numPr>
+      </w:pPr>
+      <w:r>
+        <w:t>Client</w:t>
+      </w:r>
+    </w:p>
+    <w:p>
+      <w:pPr>
+        <w:pStyle w:val="ListParagraph"/>
+        <w:numPr>
+          <w:ilvl w:val="0"/>
+          <w:numId w:val="7"/>
+        </w:numPr>
+      </w:pPr>
+      <w:r>
+        <w:t>Server</w:t>
+      </w:r>
+    </w:p>
+    <w:p>
+      <w:pPr>
+        <w:pStyle w:val="ListParagraph"/>
+        <w:numPr>
+          <w:ilvl w:val="0"/>
+          <w:numId w:val="7"/>
+        </w:numPr>
+      </w:pPr>
+      <w:r>
+        <w:t>Shared</w:t>
+      </w:r>
+    </w:p>
+    <w:p>
+      <w:r>
+        <w:lastRenderedPageBreak/>
+        <w:t>A Client és a Server értelemszerűen a kliens illetve a szerver kódját tartalmazó csomagok. A Shared csomagban azok az adatstruktúrák vannak, amik a hálózaton utaznak a kliens és a szerver között.</w:t>
+      </w:r>
+    </w:p>
+    <w:p>
+      <w:r>
+        <w:rPr>
+          <w:noProof/>
+          <w:lang w:eastAsia="hu-HU"/>
+        </w:rPr>
+        <w:drawing>
+          <wp:inline distT="0" distB="0" distL="0" distR="0">
+            <wp:extent cx="3095625" cy="2428875"/>
+            <wp:effectExtent l="0" t="0" r="9525" b="9525"/>
+            <wp:docPr id="5" name="Picture 5"/>
+            <wp:cNvGraphicFramePr>
+              <a:graphicFrameLocks xmlns:a="http://schemas.openxmlformats.org/drawingml/2006/main" noChangeAspect="1"/>
+            </wp:cNvGraphicFramePr>
+            <a:graphic xmlns:a="http://schemas.openxmlformats.org/drawingml/2006/main">
+              <a:graphicData uri="http://schemas.openxmlformats.org/drawingml/2006/picture">
+                <pic:pic xmlns:pic="http://schemas.openxmlformats.org/drawingml/2006/picture">
+                  <pic:nvPicPr>
+                    <pic:cNvPr id="0" name="package_overview.png"/>
+                    <pic:cNvPicPr/>
+                  </pic:nvPicPr>
+                  <pic:blipFill>
+                    <a:blip r:embed="rId13">
+                      <a:extLst>
+                        <a:ext uri="{28A0092B-C50C-407E-A947-70E740481C1C}">
+                          <a14:useLocalDpi xmlns:a14="http://schemas.microsoft.com/office/drawing/2010/main" val="0"/>
+                        </a:ext>
+                      </a:extLst>
+                    </a:blip>
+                    <a:stretch>
+                      <a:fillRect/>
+                    </a:stretch>
+                  </pic:blipFill>
+                  <pic:spPr>
+                    <a:xfrm>
+                      <a:off x="0" y="0"/>
+                      <a:ext cx="3095625" cy="2428875"/>
+                    </a:xfrm>
+                    <a:prstGeom prst="rect">
+                      <a:avLst/>
+                    </a:prstGeom>
+                  </pic:spPr>
+                </pic:pic>
+              </a:graphicData>
+            </a:graphic>
+          </wp:inline>
+        </w:drawing>
+      </w:r>
+    </w:p>
+    <w:p>
+      <w:r>
         <w:t xml:space="preserve">Rendszer architektúrájának leírását (alrendszerek, rétegek bemutatása, az alkalmazott szabványok, technológiák, fejlesztő módszerek megadása, felhasznált eszközök és kész komponensek definiálása). Az értékelésnél vegyük figyelembe, hogy mennyire válnak szét az alkalmazás rétegei (például felhasználói felület, logika, adatforrás)? </w:t>
       </w:r>
     </w:p>
@@ -3907,7 +4605,10 @@
         <w:pStyle w:val="Heading4"/>
       </w:pPr>
       <w:r>
-        <w:t>Programtervezési Minták a kódban</w:t>
+        <w:t>Programtervezési m</w:t>
+      </w:r>
+      <w:r>
+        <w:t>inták a kódban</w:t>
       </w:r>
     </w:p>
     <w:p>
@@ -3948,7 +4649,11 @@
         <w:t>azásokban a struktúráltsák mellett</w:t>
       </w:r>
       <w:r>
-        <w:t xml:space="preserve"> a tesztelést segíti elő; a GWT által generált javascript tesztelése ugyanis nehézkes, és a felületi elemek elválasztása lehetővé teszi, hogy a minden szükséges logikát javascriptre fordítás nélkül lehessen letesztelni. A kliens kód szerkezete ezen minta köré lett felépítve. Ugyan a gyakorlatban a grafikát és a logikát nem </w:t>
+        <w:t xml:space="preserve"> a tesztelést segíti elő; a GWT által generált javascript tesztelése ugyanis nehézkes, és a </w:t>
+      </w:r>
+      <w:r>
+        <w:lastRenderedPageBreak/>
+        <w:t xml:space="preserve">felületi elemek elválasztása lehetővé teszi, hogy a minden szükséges logikát javascriptre fordítás nélkül lehessen letesztelni. A kliens kód szerkezete ezen minta köré lett felépítve. Ugyan a gyakorlatban a grafikát és a logikát nem </w:t>
       </w:r>
       <w:r>
         <w:t>mindig triviális elválasztani, ez a minta a</w:t>
@@ -3982,8 +4687,18 @@
         <w:rPr>
           <w:rStyle w:val="Heading5Char"/>
         </w:rPr>
-        <w:lastRenderedPageBreak/>
         <w:t>Singleton Pattern</w:t>
+      </w:r>
+    </w:p>
+    <w:p>
+      <w:pPr>
+        <w:jc w:val="both"/>
+      </w:pPr>
+      <w:r>
+        <w:t>A singleton tervezési minta biztosítja, hogy egy objektumból legfeljebb egy létezzen az egész kódunkban, ezzel biztosítva egy globális változót az objektumorientált nyelvekben. Használata ugyanúgy kerülendő, mint a globális változóé, de természetesen itt is vannak olyan helyzetek, amikor alkalm</w:t>
+      </w:r>
+      <w:r>
+        <w:t xml:space="preserve">azásuk hasznos és ajánlott. </w:t>
       </w:r>
     </w:p>
     <w:p>
@@ -3995,12 +4710,6 @@
         </w:rPr>
       </w:pPr>
       <w:r>
-        <w:t>A singleton tervezési minta biztosítja, hogy egy objektumból legfeljebb egy létezzen az egész kódunkban, ezzel biztosítva egy globális változót az objektumorientált nyelvekben. Használata ugyanúgy kerülendő, mint a globális változóé, de természetesen itt is vannak olyan helyzetek, amikor alkalm</w:t>
-      </w:r>
-      <w:r>
-        <w:t xml:space="preserve">azásuk hasznos és ajánlott. </w:t>
-      </w:r>
-      <w:r>
         <w:t>A kódban egy singleton található, aminek neve SystemProperties. Ez az osztály olvassa be a kulcs-érték párokat tartalmazó properties fájlt ami felparaméterezi az alkalmazást.</w:t>
       </w:r>
     </w:p>
@@ -4008,11 +4717,11 @@
       <w:pPr>
         <w:pStyle w:val="Heading3"/>
       </w:pPr>
-      <w:bookmarkStart w:id="19" w:name="_Toc324027332"/>
+      <w:bookmarkStart w:id="20" w:name="_Toc324455984"/>
       <w:r>
         <w:t>Adatbázis</w:t>
       </w:r>
-      <w:bookmarkEnd w:id="19"/>
+      <w:bookmarkEnd w:id="20"/>
     </w:p>
     <w:p>
       <w:pPr>
@@ -4040,8 +4749,13 @@
         </w:rPr>
         <w:t>Adatbázis létrehozása</w:t>
       </w:r>
-      <w:r>
-        <w:br/>
+    </w:p>
+    <w:p>
+      <w:pPr>
+        <w:pStyle w:val="Default"/>
+        <w:spacing w:after="107"/>
+      </w:pPr>
+      <w:r>
         <w:t>Amennyiben az adatbázis nem létezik, a szerver létrehozza azt.</w:t>
       </w:r>
     </w:p>
@@ -4506,25 +5220,25 @@
       </w:pPr>
       <w:r>
         <w:rPr>
-          <w:b/>
+          <w:rStyle w:val="Strong"/>
         </w:rPr>
         <w:t>Város</w:t>
       </w:r>
       <w:r>
         <w:rPr>
-          <w:b/>
+          <w:rStyle w:val="Strong"/>
         </w:rPr>
         <w:t>(Town)</w:t>
       </w:r>
       <w:r>
         <w:rPr>
-          <w:b/>
+          <w:rStyle w:val="Strong"/>
         </w:rPr>
         <w:t>:</w:t>
       </w:r>
       <w:r>
         <w:rPr>
-          <w:b/>
+          <w:rStyle w:val="Strong"/>
         </w:rPr>
         <w:br/>
       </w:r>
@@ -4555,25 +5269,25 @@
       </w:r>
       <w:r>
         <w:rPr>
-          <w:b/>
+          <w:rStyle w:val="Strong"/>
         </w:rPr>
         <w:t>Érdekes Hely</w:t>
       </w:r>
       <w:r>
         <w:rPr>
-          <w:b/>
+          <w:rStyle w:val="Strong"/>
         </w:rPr>
         <w:t>(Place)</w:t>
       </w:r>
       <w:r>
         <w:rPr>
-          <w:b/>
+          <w:rStyle w:val="Strong"/>
         </w:rPr>
         <w:t>:</w:t>
       </w:r>
       <w:r>
         <w:rPr>
-          <w:b/>
+          <w:rStyle w:val="Strong"/>
         </w:rPr>
         <w:br/>
       </w:r>
@@ -4600,25 +5314,25 @@
       </w:r>
       <w:r>
         <w:rPr>
-          <w:b/>
+          <w:rStyle w:val="Strong"/>
         </w:rPr>
         <w:t>Útvonal</w:t>
       </w:r>
       <w:r>
         <w:rPr>
-          <w:b/>
+          <w:rStyle w:val="Strong"/>
         </w:rPr>
         <w:t>(Route)</w:t>
       </w:r>
       <w:r>
         <w:rPr>
-          <w:b/>
+          <w:rStyle w:val="Strong"/>
         </w:rPr>
         <w:t>:</w:t>
       </w:r>
       <w:r>
         <w:rPr>
-          <w:b/>
+          <w:rStyle w:val="Strong"/>
         </w:rPr>
         <w:br/>
       </w:r>
@@ -4673,7 +5387,7 @@
                     <pic:cNvPicPr/>
                   </pic:nvPicPr>
                   <pic:blipFill>
-                    <a:blip r:embed="rId13">
+                    <a:blip r:embed="rId14">
                       <a:extLst>
                         <a:ext uri="{28A0092B-C50C-407E-A947-70E740481C1C}">
                           <a14:useLocalDpi xmlns:a14="http://schemas.microsoft.com/office/drawing/2010/main" val="0"/>
@@ -4724,7 +5438,7 @@
                     <pic:cNvPicPr/>
                   </pic:nvPicPr>
                   <pic:blipFill>
-                    <a:blip r:embed="rId14">
+                    <a:blip r:embed="rId15">
                       <a:extLst>
                         <a:ext uri="{28A0092B-C50C-407E-A947-70E740481C1C}">
                           <a14:useLocalDpi xmlns:a14="http://schemas.microsoft.com/office/drawing/2010/main" val="0"/>
@@ -4780,7 +5494,7 @@
                     <pic:cNvPicPr/>
                   </pic:nvPicPr>
                   <pic:blipFill>
-                    <a:blip r:embed="rId15">
+                    <a:blip r:embed="rId16">
                       <a:extLst>
                         <a:ext uri="{28A0092B-C50C-407E-A947-70E740481C1C}">
                           <a14:useLocalDpi xmlns:a14="http://schemas.microsoft.com/office/drawing/2010/main" val="0"/>
@@ -4821,14 +5535,14 @@
       <w:pPr>
         <w:pStyle w:val="Heading3"/>
       </w:pPr>
-      <w:bookmarkStart w:id="20" w:name="_Toc324027333"/>
+      <w:bookmarkStart w:id="21" w:name="_Toc324455985"/>
       <w:r>
         <w:t xml:space="preserve">Csomag, </w:t>
       </w:r>
       <w:r>
         <w:t>Modul és Osztályszerkezet</w:t>
       </w:r>
-      <w:bookmarkEnd w:id="20"/>
+      <w:bookmarkEnd w:id="21"/>
     </w:p>
     <w:p>
       <w:pPr>
@@ -4851,11 +5565,11 @@
       <w:pPr>
         <w:pStyle w:val="Heading3"/>
       </w:pPr>
-      <w:bookmarkStart w:id="21" w:name="_Toc324027334"/>
+      <w:bookmarkStart w:id="22" w:name="_Toc324455986"/>
       <w:r>
         <w:t>Felhasználói Felület</w:t>
       </w:r>
-      <w:bookmarkEnd w:id="21"/>
+      <w:bookmarkEnd w:id="22"/>
     </w:p>
     <w:p>
       <w:pPr>
@@ -4878,11 +5592,11 @@
       <w:pPr>
         <w:pStyle w:val="Heading2"/>
       </w:pPr>
-      <w:bookmarkStart w:id="22" w:name="_Toc324027335"/>
+      <w:bookmarkStart w:id="23" w:name="_Toc324455987"/>
       <w:r>
         <w:t>Megvalósítás</w:t>
       </w:r>
-      <w:bookmarkEnd w:id="22"/>
+      <w:bookmarkEnd w:id="23"/>
     </w:p>
     <w:p>
       <w:pPr>
@@ -4901,11 +5615,11 @@
       <w:pPr>
         <w:pStyle w:val="Heading3"/>
       </w:pPr>
-      <w:bookmarkStart w:id="23" w:name="_Toc324027336"/>
+      <w:bookmarkStart w:id="24" w:name="_Toc324455988"/>
       <w:r>
         <w:t>#Ez mi a fene, cleancode-ról meséljek egy egész fejezetet? Oké...</w:t>
       </w:r>
-      <w:bookmarkEnd w:id="23"/>
+      <w:bookmarkEnd w:id="24"/>
     </w:p>
     <w:p>
       <w:pPr>
@@ -5056,12 +5770,12 @@
       <w:pPr>
         <w:pStyle w:val="Heading2"/>
       </w:pPr>
-      <w:bookmarkStart w:id="24" w:name="_Toc324027337"/>
+      <w:bookmarkStart w:id="25" w:name="_Toc324455989"/>
       <w:r>
         <w:lastRenderedPageBreak/>
         <w:t>Tesztelés</w:t>
       </w:r>
-      <w:bookmarkEnd w:id="24"/>
+      <w:bookmarkEnd w:id="25"/>
     </w:p>
     <w:p>
       <w:pPr>
@@ -5099,11 +5813,11 @@
       <w:pPr>
         <w:pStyle w:val="Heading3"/>
       </w:pPr>
-      <w:bookmarkStart w:id="25" w:name="_Toc324027338"/>
+      <w:bookmarkStart w:id="26" w:name="_Toc324455990"/>
       <w:r>
         <w:t>Junit</w:t>
       </w:r>
-      <w:bookmarkEnd w:id="25"/>
+      <w:bookmarkEnd w:id="26"/>
     </w:p>
     <w:p>
       <w:pPr>
@@ -5126,11 +5840,11 @@
       <w:pPr>
         <w:pStyle w:val="Heading3"/>
       </w:pPr>
-      <w:bookmarkStart w:id="26" w:name="_Toc324027339"/>
+      <w:bookmarkStart w:id="27" w:name="_Toc324455991"/>
       <w:r>
         <w:t>MVP / Database interface / Sycron vs Asyncron hívások</w:t>
       </w:r>
-      <w:bookmarkEnd w:id="26"/>
+      <w:bookmarkEnd w:id="27"/>
     </w:p>
     <w:p>
       <w:pPr>
@@ -5153,11 +5867,11 @@
       <w:pPr>
         <w:pStyle w:val="Heading3"/>
       </w:pPr>
-      <w:bookmarkStart w:id="27" w:name="_Toc324027340"/>
+      <w:bookmarkStart w:id="28" w:name="_Toc324455992"/>
       <w:r>
         <w:t>RDF Adatbázis mérete</w:t>
       </w:r>
-      <w:bookmarkEnd w:id="27"/>
+      <w:bookmarkEnd w:id="28"/>
     </w:p>
     <w:p>
       <w:pPr>
@@ -5180,11 +5894,11 @@
       <w:pPr>
         <w:pStyle w:val="Heading3"/>
       </w:pPr>
-      <w:bookmarkStart w:id="28" w:name="_Toc324027341"/>
+      <w:bookmarkStart w:id="29" w:name="_Toc324455993"/>
       <w:r>
         <w:t>Eeh...? Eredményhelyesség - kihagyós</w:t>
       </w:r>
-      <w:bookmarkEnd w:id="28"/>
+      <w:bookmarkEnd w:id="29"/>
     </w:p>
     <w:p>
       <w:pPr>
@@ -5207,11 +5921,11 @@
       <w:pPr>
         <w:pStyle w:val="Heading3"/>
       </w:pPr>
-      <w:bookmarkStart w:id="29" w:name="_Toc324027342"/>
+      <w:bookmarkStart w:id="30" w:name="_Toc324455994"/>
       <w:r>
         <w:t>Hatékonyság elemzés: GWT Speed Tracer</w:t>
       </w:r>
-      <w:bookmarkEnd w:id="29"/>
+      <w:bookmarkEnd w:id="30"/>
     </w:p>
     <w:p>
       <w:pPr>
@@ -5251,12 +5965,12 @@
         <w:spacing w:line="360" w:lineRule="auto"/>
         <w:jc w:val="both"/>
       </w:pPr>
-      <w:bookmarkStart w:id="30" w:name="_Toc324027343"/>
+      <w:bookmarkStart w:id="31" w:name="_Toc324455995"/>
       <w:r>
         <w:lastRenderedPageBreak/>
         <w:t>Irodalomjegyzék</w:t>
       </w:r>
-      <w:bookmarkEnd w:id="30"/>
+      <w:bookmarkEnd w:id="31"/>
     </w:p>
     <w:p>
       <w:pPr>
@@ -5292,7 +6006,7 @@
       </w:pPr>
     </w:p>
     <w:sectPr>
-      <w:footerReference w:type="default" r:id="rId16"/>
+      <w:footerReference w:type="default" r:id="rId17"/>
       <w:endnotePr>
         <w:numFmt w:val="decimal"/>
       </w:endnotePr>
@@ -5514,7 +6228,7 @@
           <w:rPr>
             <w:noProof/>
           </w:rPr>
-          <w:t>11</w:t>
+          <w:t>12</w:t>
         </w:r>
         <w:r>
           <w:rPr>
@@ -5560,7 +6274,147 @@
 
 <file path=word/numbering.xml><?xml version="1.0" encoding="utf-8"?>
 <w:numbering xmlns:wpc="http://schemas.microsoft.com/office/word/2010/wordprocessingCanvas" xmlns:mc="http://schemas.openxmlformats.org/markup-compatibility/2006" xmlns:o="urn:schemas-microsoft-com:office:office" xmlns:r="http://schemas.openxmlformats.org/officeDocument/2006/relationships" xmlns:m="http://schemas.openxmlformats.org/officeDocument/2006/math" xmlns:v="urn:schemas-microsoft-com:vml" xmlns:wp14="http://schemas.microsoft.com/office/word/2010/wordprocessingDrawing" xmlns:wp="http://schemas.openxmlformats.org/drawingml/2006/wordprocessingDrawing" xmlns:w10="urn:schemas-microsoft-com:office:word" xmlns:w="http://schemas.openxmlformats.org/wordprocessingml/2006/main" xmlns:w14="http://schemas.microsoft.com/office/word/2010/wordml" xmlns:wpg="http://schemas.microsoft.com/office/word/2010/wordprocessingGroup" xmlns:wpi="http://schemas.microsoft.com/office/word/2010/wordprocessingInk" xmlns:wne="http://schemas.microsoft.com/office/word/2006/wordml" xmlns:wps="http://schemas.microsoft.com/office/word/2010/wordprocessingShape" mc:Ignorable="w14 wp14">
+  <w:numPicBullet w:numPicBulletId="0">
+    <w:pict>
+      <v:shapetype id="_x0000_t75" coordsize="21600,21600" o:spt="75" o:preferrelative="t" path="m@4@5l@4@11@9@11@9@5xe" filled="f" stroked="f">
+        <v:stroke joinstyle="miter"/>
+        <v:formulas>
+          <v:f eqn="if lineDrawn pixelLineWidth 0"/>
+          <v:f eqn="sum @0 1 0"/>
+          <v:f eqn="sum 0 0 @1"/>
+          <v:f eqn="prod @2 1 2"/>
+          <v:f eqn="prod @3 21600 pixelWidth"/>
+          <v:f eqn="prod @3 21600 pixelHeight"/>
+          <v:f eqn="sum @0 0 1"/>
+          <v:f eqn="prod @6 1 2"/>
+          <v:f eqn="prod @7 21600 pixelWidth"/>
+          <v:f eqn="sum @8 21600 0"/>
+          <v:f eqn="prod @7 21600 pixelHeight"/>
+          <v:f eqn="sum @10 21600 0"/>
+        </v:formulas>
+        <v:path o:extrusionok="f" gradientshapeok="t" o:connecttype="rect"/>
+        <o:lock v:ext="edit" aspectratio="t"/>
+      </v:shapetype>
+      <v:shape id="_x0000_i1061" type="#_x0000_t75" style="width:11.25pt;height:11.25pt" o:bullet="t">
+        <v:imagedata r:id="rId1" o:title="msoE547"/>
+      </v:shape>
+    </w:pict>
+  </w:numPicBullet>
   <w:abstractNum w:abstractNumId="0">
+    <w:nsid w:val="02E07B35"/>
+    <w:multiLevelType w:val="hybridMultilevel"/>
+    <w:tmpl w:val="DDA0F5E8"/>
+    <w:lvl w:ilvl="0" w:tplc="040E0007">
+      <w:start w:val="1"/>
+      <w:numFmt w:val="bullet"/>
+      <w:lvlText w:val=""/>
+      <w:lvlPicBulletId w:val="0"/>
+      <w:lvlJc w:val="left"/>
+      <w:pPr>
+        <w:ind w:left="720" w:hanging="360"/>
+      </w:pPr>
+      <w:rPr>
+        <w:rFonts w:ascii="Symbol" w:hAnsi="Symbol" w:hint="default"/>
+      </w:rPr>
+    </w:lvl>
+    <w:lvl w:ilvl="1" w:tplc="040E0003">
+      <w:start w:val="1"/>
+      <w:numFmt w:val="bullet"/>
+      <w:lvlText w:val="o"/>
+      <w:lvlJc w:val="left"/>
+      <w:pPr>
+        <w:ind w:left="1440" w:hanging="360"/>
+      </w:pPr>
+      <w:rPr>
+        <w:rFonts w:ascii="Courier New" w:hAnsi="Courier New" w:cs="Courier New" w:hint="default"/>
+      </w:rPr>
+    </w:lvl>
+    <w:lvl w:ilvl="2" w:tplc="040E0005" w:tentative="1">
+      <w:start w:val="1"/>
+      <w:numFmt w:val="bullet"/>
+      <w:lvlText w:val=""/>
+      <w:lvlJc w:val="left"/>
+      <w:pPr>
+        <w:ind w:left="2160" w:hanging="360"/>
+      </w:pPr>
+      <w:rPr>
+        <w:rFonts w:ascii="Wingdings" w:hAnsi="Wingdings" w:hint="default"/>
+      </w:rPr>
+    </w:lvl>
+    <w:lvl w:ilvl="3" w:tplc="040E0001" w:tentative="1">
+      <w:start w:val="1"/>
+      <w:numFmt w:val="bullet"/>
+      <w:lvlText w:val=""/>
+      <w:lvlJc w:val="left"/>
+      <w:pPr>
+        <w:ind w:left="2880" w:hanging="360"/>
+      </w:pPr>
+      <w:rPr>
+        <w:rFonts w:ascii="Symbol" w:hAnsi="Symbol" w:hint="default"/>
+      </w:rPr>
+    </w:lvl>
+    <w:lvl w:ilvl="4" w:tplc="040E0003" w:tentative="1">
+      <w:start w:val="1"/>
+      <w:numFmt w:val="bullet"/>
+      <w:lvlText w:val="o"/>
+      <w:lvlJc w:val="left"/>
+      <w:pPr>
+        <w:ind w:left="3600" w:hanging="360"/>
+      </w:pPr>
+      <w:rPr>
+        <w:rFonts w:ascii="Courier New" w:hAnsi="Courier New" w:cs="Courier New" w:hint="default"/>
+      </w:rPr>
+    </w:lvl>
+    <w:lvl w:ilvl="5" w:tplc="040E0005" w:tentative="1">
+      <w:start w:val="1"/>
+      <w:numFmt w:val="bullet"/>
+      <w:lvlText w:val=""/>
+      <w:lvlJc w:val="left"/>
+      <w:pPr>
+        <w:ind w:left="4320" w:hanging="360"/>
+      </w:pPr>
+      <w:rPr>
+        <w:rFonts w:ascii="Wingdings" w:hAnsi="Wingdings" w:hint="default"/>
+      </w:rPr>
+    </w:lvl>
+    <w:lvl w:ilvl="6" w:tplc="040E0001" w:tentative="1">
+      <w:start w:val="1"/>
+      <w:numFmt w:val="bullet"/>
+      <w:lvlText w:val=""/>
+      <w:lvlJc w:val="left"/>
+      <w:pPr>
+        <w:ind w:left="5040" w:hanging="360"/>
+      </w:pPr>
+      <w:rPr>
+        <w:rFonts w:ascii="Symbol" w:hAnsi="Symbol" w:hint="default"/>
+      </w:rPr>
+    </w:lvl>
+    <w:lvl w:ilvl="7" w:tplc="040E0003" w:tentative="1">
+      <w:start w:val="1"/>
+      <w:numFmt w:val="bullet"/>
+      <w:lvlText w:val="o"/>
+      <w:lvlJc w:val="left"/>
+      <w:pPr>
+        <w:ind w:left="5760" w:hanging="360"/>
+      </w:pPr>
+      <w:rPr>
+        <w:rFonts w:ascii="Courier New" w:hAnsi="Courier New" w:cs="Courier New" w:hint="default"/>
+      </w:rPr>
+    </w:lvl>
+    <w:lvl w:ilvl="8" w:tplc="040E0005" w:tentative="1">
+      <w:start w:val="1"/>
+      <w:numFmt w:val="bullet"/>
+      <w:lvlText w:val=""/>
+      <w:lvlJc w:val="left"/>
+      <w:pPr>
+        <w:ind w:left="6480" w:hanging="360"/>
+      </w:pPr>
+      <w:rPr>
+        <w:rFonts w:ascii="Wingdings" w:hAnsi="Wingdings" w:hint="default"/>
+      </w:rPr>
+    </w:lvl>
+  </w:abstractNum>
+  <w:abstractNum w:abstractNumId="1">
     <w:nsid w:val="0B294CB7"/>
     <w:multiLevelType w:val="hybridMultilevel"/>
     <w:tmpl w:val="A76E91BA"/>
@@ -5673,7 +6527,120 @@
       </w:rPr>
     </w:lvl>
   </w:abstractNum>
-  <w:abstractNum w:abstractNumId="1">
+  <w:abstractNum w:abstractNumId="2">
+    <w:nsid w:val="14424F63"/>
+    <w:multiLevelType w:val="hybridMultilevel"/>
+    <w:tmpl w:val="9DA8B036"/>
+    <w:lvl w:ilvl="0" w:tplc="040E0005">
+      <w:start w:val="1"/>
+      <w:numFmt w:val="bullet"/>
+      <w:lvlText w:val=""/>
+      <w:lvlJc w:val="left"/>
+      <w:pPr>
+        <w:ind w:left="720" w:hanging="360"/>
+      </w:pPr>
+      <w:rPr>
+        <w:rFonts w:ascii="Wingdings" w:hAnsi="Wingdings" w:hint="default"/>
+      </w:rPr>
+    </w:lvl>
+    <w:lvl w:ilvl="1" w:tplc="040E0003" w:tentative="1">
+      <w:start w:val="1"/>
+      <w:numFmt w:val="bullet"/>
+      <w:lvlText w:val="o"/>
+      <w:lvlJc w:val="left"/>
+      <w:pPr>
+        <w:ind w:left="1440" w:hanging="360"/>
+      </w:pPr>
+      <w:rPr>
+        <w:rFonts w:ascii="Courier New" w:hAnsi="Courier New" w:cs="Courier New" w:hint="default"/>
+      </w:rPr>
+    </w:lvl>
+    <w:lvl w:ilvl="2" w:tplc="040E0005" w:tentative="1">
+      <w:start w:val="1"/>
+      <w:numFmt w:val="bullet"/>
+      <w:lvlText w:val=""/>
+      <w:lvlJc w:val="left"/>
+      <w:pPr>
+        <w:ind w:left="2160" w:hanging="360"/>
+      </w:pPr>
+      <w:rPr>
+        <w:rFonts w:ascii="Wingdings" w:hAnsi="Wingdings" w:hint="default"/>
+      </w:rPr>
+    </w:lvl>
+    <w:lvl w:ilvl="3" w:tplc="040E0001" w:tentative="1">
+      <w:start w:val="1"/>
+      <w:numFmt w:val="bullet"/>
+      <w:lvlText w:val=""/>
+      <w:lvlJc w:val="left"/>
+      <w:pPr>
+        <w:ind w:left="2880" w:hanging="360"/>
+      </w:pPr>
+      <w:rPr>
+        <w:rFonts w:ascii="Symbol" w:hAnsi="Symbol" w:hint="default"/>
+      </w:rPr>
+    </w:lvl>
+    <w:lvl w:ilvl="4" w:tplc="040E0003" w:tentative="1">
+      <w:start w:val="1"/>
+      <w:numFmt w:val="bullet"/>
+      <w:lvlText w:val="o"/>
+      <w:lvlJc w:val="left"/>
+      <w:pPr>
+        <w:ind w:left="3600" w:hanging="360"/>
+      </w:pPr>
+      <w:rPr>
+        <w:rFonts w:ascii="Courier New" w:hAnsi="Courier New" w:cs="Courier New" w:hint="default"/>
+      </w:rPr>
+    </w:lvl>
+    <w:lvl w:ilvl="5" w:tplc="040E0005" w:tentative="1">
+      <w:start w:val="1"/>
+      <w:numFmt w:val="bullet"/>
+      <w:lvlText w:val=""/>
+      <w:lvlJc w:val="left"/>
+      <w:pPr>
+        <w:ind w:left="4320" w:hanging="360"/>
+      </w:pPr>
+      <w:rPr>
+        <w:rFonts w:ascii="Wingdings" w:hAnsi="Wingdings" w:hint="default"/>
+      </w:rPr>
+    </w:lvl>
+    <w:lvl w:ilvl="6" w:tplc="040E0001" w:tentative="1">
+      <w:start w:val="1"/>
+      <w:numFmt w:val="bullet"/>
+      <w:lvlText w:val=""/>
+      <w:lvlJc w:val="left"/>
+      <w:pPr>
+        <w:ind w:left="5040" w:hanging="360"/>
+      </w:pPr>
+      <w:rPr>
+        <w:rFonts w:ascii="Symbol" w:hAnsi="Symbol" w:hint="default"/>
+      </w:rPr>
+    </w:lvl>
+    <w:lvl w:ilvl="7" w:tplc="040E0003" w:tentative="1">
+      <w:start w:val="1"/>
+      <w:numFmt w:val="bullet"/>
+      <w:lvlText w:val="o"/>
+      <w:lvlJc w:val="left"/>
+      <w:pPr>
+        <w:ind w:left="5760" w:hanging="360"/>
+      </w:pPr>
+      <w:rPr>
+        <w:rFonts w:ascii="Courier New" w:hAnsi="Courier New" w:cs="Courier New" w:hint="default"/>
+      </w:rPr>
+    </w:lvl>
+    <w:lvl w:ilvl="8" w:tplc="040E0005" w:tentative="1">
+      <w:start w:val="1"/>
+      <w:numFmt w:val="bullet"/>
+      <w:lvlText w:val=""/>
+      <w:lvlJc w:val="left"/>
+      <w:pPr>
+        <w:ind w:left="6480" w:hanging="360"/>
+      </w:pPr>
+      <w:rPr>
+        <w:rFonts w:ascii="Wingdings" w:hAnsi="Wingdings" w:hint="default"/>
+      </w:rPr>
+    </w:lvl>
+  </w:abstractNum>
+  <w:abstractNum w:abstractNumId="3">
     <w:nsid w:val="1797262C"/>
     <w:multiLevelType w:val="hybridMultilevel"/>
     <w:tmpl w:val="1C766114"/>
@@ -5759,14 +6726,15 @@
       </w:pPr>
     </w:lvl>
   </w:abstractNum>
-  <w:abstractNum w:abstractNumId="2">
+  <w:abstractNum w:abstractNumId="4">
     <w:nsid w:val="1E236A06"/>
     <w:multiLevelType w:val="hybridMultilevel"/>
-    <w:tmpl w:val="801A0990"/>
-    <w:lvl w:ilvl="0" w:tplc="040E0001">
+    <w:tmpl w:val="81B8F21E"/>
+    <w:lvl w:ilvl="0" w:tplc="040E0007">
       <w:start w:val="1"/>
       <w:numFmt w:val="bullet"/>
       <w:lvlText w:val=""/>
+      <w:lvlPicBulletId w:val="0"/>
       <w:lvlJc w:val="left"/>
       <w:pPr>
         <w:ind w:left="720" w:hanging="360"/>
@@ -5872,7 +6840,7 @@
       </w:rPr>
     </w:lvl>
   </w:abstractNum>
-  <w:abstractNum w:abstractNumId="3">
+  <w:abstractNum w:abstractNumId="5">
     <w:nsid w:val="1F3C0717"/>
     <w:multiLevelType w:val="hybridMultilevel"/>
     <w:tmpl w:val="7BC46D3C"/>
@@ -5985,7 +6953,7 @@
       </w:rPr>
     </w:lvl>
   </w:abstractNum>
-  <w:abstractNum w:abstractNumId="4">
+  <w:abstractNum w:abstractNumId="6">
     <w:nsid w:val="24586B72"/>
     <w:multiLevelType w:val="hybridMultilevel"/>
     <w:tmpl w:val="A89AC266"/>
@@ -6071,20 +7039,376 @@
       </w:pPr>
     </w:lvl>
   </w:abstractNum>
+  <w:abstractNum w:abstractNumId="7">
+    <w:nsid w:val="360D4A81"/>
+    <w:multiLevelType w:val="hybridMultilevel"/>
+    <w:tmpl w:val="0A5CAD1E"/>
+    <w:lvl w:ilvl="0" w:tplc="040E0001">
+      <w:start w:val="1"/>
+      <w:numFmt w:val="bullet"/>
+      <w:lvlText w:val=""/>
+      <w:lvlJc w:val="left"/>
+      <w:pPr>
+        <w:ind w:left="720" w:hanging="360"/>
+      </w:pPr>
+      <w:rPr>
+        <w:rFonts w:ascii="Symbol" w:hAnsi="Symbol" w:hint="default"/>
+      </w:rPr>
+    </w:lvl>
+    <w:lvl w:ilvl="1" w:tplc="040E0003" w:tentative="1">
+      <w:start w:val="1"/>
+      <w:numFmt w:val="bullet"/>
+      <w:lvlText w:val="o"/>
+      <w:lvlJc w:val="left"/>
+      <w:pPr>
+        <w:ind w:left="1440" w:hanging="360"/>
+      </w:pPr>
+      <w:rPr>
+        <w:rFonts w:ascii="Courier New" w:hAnsi="Courier New" w:cs="Courier New" w:hint="default"/>
+      </w:rPr>
+    </w:lvl>
+    <w:lvl w:ilvl="2" w:tplc="040E0005" w:tentative="1">
+      <w:start w:val="1"/>
+      <w:numFmt w:val="bullet"/>
+      <w:lvlText w:val=""/>
+      <w:lvlJc w:val="left"/>
+      <w:pPr>
+        <w:ind w:left="2160" w:hanging="360"/>
+      </w:pPr>
+      <w:rPr>
+        <w:rFonts w:ascii="Wingdings" w:hAnsi="Wingdings" w:hint="default"/>
+      </w:rPr>
+    </w:lvl>
+    <w:lvl w:ilvl="3" w:tplc="040E0001" w:tentative="1">
+      <w:start w:val="1"/>
+      <w:numFmt w:val="bullet"/>
+      <w:lvlText w:val=""/>
+      <w:lvlJc w:val="left"/>
+      <w:pPr>
+        <w:ind w:left="2880" w:hanging="360"/>
+      </w:pPr>
+      <w:rPr>
+        <w:rFonts w:ascii="Symbol" w:hAnsi="Symbol" w:hint="default"/>
+      </w:rPr>
+    </w:lvl>
+    <w:lvl w:ilvl="4" w:tplc="040E0003" w:tentative="1">
+      <w:start w:val="1"/>
+      <w:numFmt w:val="bullet"/>
+      <w:lvlText w:val="o"/>
+      <w:lvlJc w:val="left"/>
+      <w:pPr>
+        <w:ind w:left="3600" w:hanging="360"/>
+      </w:pPr>
+      <w:rPr>
+        <w:rFonts w:ascii="Courier New" w:hAnsi="Courier New" w:cs="Courier New" w:hint="default"/>
+      </w:rPr>
+    </w:lvl>
+    <w:lvl w:ilvl="5" w:tplc="040E0005" w:tentative="1">
+      <w:start w:val="1"/>
+      <w:numFmt w:val="bullet"/>
+      <w:lvlText w:val=""/>
+      <w:lvlJc w:val="left"/>
+      <w:pPr>
+        <w:ind w:left="4320" w:hanging="360"/>
+      </w:pPr>
+      <w:rPr>
+        <w:rFonts w:ascii="Wingdings" w:hAnsi="Wingdings" w:hint="default"/>
+      </w:rPr>
+    </w:lvl>
+    <w:lvl w:ilvl="6" w:tplc="040E0001" w:tentative="1">
+      <w:start w:val="1"/>
+      <w:numFmt w:val="bullet"/>
+      <w:lvlText w:val=""/>
+      <w:lvlJc w:val="left"/>
+      <w:pPr>
+        <w:ind w:left="5040" w:hanging="360"/>
+      </w:pPr>
+      <w:rPr>
+        <w:rFonts w:ascii="Symbol" w:hAnsi="Symbol" w:hint="default"/>
+      </w:rPr>
+    </w:lvl>
+    <w:lvl w:ilvl="7" w:tplc="040E0003" w:tentative="1">
+      <w:start w:val="1"/>
+      <w:numFmt w:val="bullet"/>
+      <w:lvlText w:val="o"/>
+      <w:lvlJc w:val="left"/>
+      <w:pPr>
+        <w:ind w:left="5760" w:hanging="360"/>
+      </w:pPr>
+      <w:rPr>
+        <w:rFonts w:ascii="Courier New" w:hAnsi="Courier New" w:cs="Courier New" w:hint="default"/>
+      </w:rPr>
+    </w:lvl>
+    <w:lvl w:ilvl="8" w:tplc="040E0005" w:tentative="1">
+      <w:start w:val="1"/>
+      <w:numFmt w:val="bullet"/>
+      <w:lvlText w:val=""/>
+      <w:lvlJc w:val="left"/>
+      <w:pPr>
+        <w:ind w:left="6480" w:hanging="360"/>
+      </w:pPr>
+      <w:rPr>
+        <w:rFonts w:ascii="Wingdings" w:hAnsi="Wingdings" w:hint="default"/>
+      </w:rPr>
+    </w:lvl>
+  </w:abstractNum>
+  <w:abstractNum w:abstractNumId="8">
+    <w:nsid w:val="5696085A"/>
+    <w:multiLevelType w:val="hybridMultilevel"/>
+    <w:tmpl w:val="0CEE690C"/>
+    <w:lvl w:ilvl="0" w:tplc="040E0007">
+      <w:start w:val="1"/>
+      <w:numFmt w:val="bullet"/>
+      <w:lvlText w:val=""/>
+      <w:lvlPicBulletId w:val="0"/>
+      <w:lvlJc w:val="left"/>
+      <w:pPr>
+        <w:ind w:left="720" w:hanging="360"/>
+      </w:pPr>
+      <w:rPr>
+        <w:rFonts w:ascii="Symbol" w:hAnsi="Symbol" w:hint="default"/>
+      </w:rPr>
+    </w:lvl>
+    <w:lvl w:ilvl="1" w:tplc="040E0003">
+      <w:start w:val="1"/>
+      <w:numFmt w:val="bullet"/>
+      <w:lvlText w:val="o"/>
+      <w:lvlJc w:val="left"/>
+      <w:pPr>
+        <w:ind w:left="1440" w:hanging="360"/>
+      </w:pPr>
+      <w:rPr>
+        <w:rFonts w:ascii="Courier New" w:hAnsi="Courier New" w:cs="Courier New" w:hint="default"/>
+      </w:rPr>
+    </w:lvl>
+    <w:lvl w:ilvl="2" w:tplc="040E0005" w:tentative="1">
+      <w:start w:val="1"/>
+      <w:numFmt w:val="bullet"/>
+      <w:lvlText w:val=""/>
+      <w:lvlJc w:val="left"/>
+      <w:pPr>
+        <w:ind w:left="2160" w:hanging="360"/>
+      </w:pPr>
+      <w:rPr>
+        <w:rFonts w:ascii="Wingdings" w:hAnsi="Wingdings" w:hint="default"/>
+      </w:rPr>
+    </w:lvl>
+    <w:lvl w:ilvl="3" w:tplc="040E0001" w:tentative="1">
+      <w:start w:val="1"/>
+      <w:numFmt w:val="bullet"/>
+      <w:lvlText w:val=""/>
+      <w:lvlJc w:val="left"/>
+      <w:pPr>
+        <w:ind w:left="2880" w:hanging="360"/>
+      </w:pPr>
+      <w:rPr>
+        <w:rFonts w:ascii="Symbol" w:hAnsi="Symbol" w:hint="default"/>
+      </w:rPr>
+    </w:lvl>
+    <w:lvl w:ilvl="4" w:tplc="040E0003" w:tentative="1">
+      <w:start w:val="1"/>
+      <w:numFmt w:val="bullet"/>
+      <w:lvlText w:val="o"/>
+      <w:lvlJc w:val="left"/>
+      <w:pPr>
+        <w:ind w:left="3600" w:hanging="360"/>
+      </w:pPr>
+      <w:rPr>
+        <w:rFonts w:ascii="Courier New" w:hAnsi="Courier New" w:cs="Courier New" w:hint="default"/>
+      </w:rPr>
+    </w:lvl>
+    <w:lvl w:ilvl="5" w:tplc="040E0005" w:tentative="1">
+      <w:start w:val="1"/>
+      <w:numFmt w:val="bullet"/>
+      <w:lvlText w:val=""/>
+      <w:lvlJc w:val="left"/>
+      <w:pPr>
+        <w:ind w:left="4320" w:hanging="360"/>
+      </w:pPr>
+      <w:rPr>
+        <w:rFonts w:ascii="Wingdings" w:hAnsi="Wingdings" w:hint="default"/>
+      </w:rPr>
+    </w:lvl>
+    <w:lvl w:ilvl="6" w:tplc="040E0001" w:tentative="1">
+      <w:start w:val="1"/>
+      <w:numFmt w:val="bullet"/>
+      <w:lvlText w:val=""/>
+      <w:lvlJc w:val="left"/>
+      <w:pPr>
+        <w:ind w:left="5040" w:hanging="360"/>
+      </w:pPr>
+      <w:rPr>
+        <w:rFonts w:ascii="Symbol" w:hAnsi="Symbol" w:hint="default"/>
+      </w:rPr>
+    </w:lvl>
+    <w:lvl w:ilvl="7" w:tplc="040E0003" w:tentative="1">
+      <w:start w:val="1"/>
+      <w:numFmt w:val="bullet"/>
+      <w:lvlText w:val="o"/>
+      <w:lvlJc w:val="left"/>
+      <w:pPr>
+        <w:ind w:left="5760" w:hanging="360"/>
+      </w:pPr>
+      <w:rPr>
+        <w:rFonts w:ascii="Courier New" w:hAnsi="Courier New" w:cs="Courier New" w:hint="default"/>
+      </w:rPr>
+    </w:lvl>
+    <w:lvl w:ilvl="8" w:tplc="040E0005" w:tentative="1">
+      <w:start w:val="1"/>
+      <w:numFmt w:val="bullet"/>
+      <w:lvlText w:val=""/>
+      <w:lvlJc w:val="left"/>
+      <w:pPr>
+        <w:ind w:left="6480" w:hanging="360"/>
+      </w:pPr>
+      <w:rPr>
+        <w:rFonts w:ascii="Wingdings" w:hAnsi="Wingdings" w:hint="default"/>
+      </w:rPr>
+    </w:lvl>
+  </w:abstractNum>
+  <w:abstractNum w:abstractNumId="9">
+    <w:nsid w:val="78DC695B"/>
+    <w:multiLevelType w:val="hybridMultilevel"/>
+    <w:tmpl w:val="511C292A"/>
+    <w:lvl w:ilvl="0" w:tplc="040E0007">
+      <w:start w:val="1"/>
+      <w:numFmt w:val="bullet"/>
+      <w:lvlText w:val=""/>
+      <w:lvlPicBulletId w:val="0"/>
+      <w:lvlJc w:val="left"/>
+      <w:pPr>
+        <w:ind w:left="720" w:hanging="360"/>
+      </w:pPr>
+      <w:rPr>
+        <w:rFonts w:ascii="Symbol" w:hAnsi="Symbol" w:hint="default"/>
+      </w:rPr>
+    </w:lvl>
+    <w:lvl w:ilvl="1" w:tplc="040E0003" w:tentative="1">
+      <w:start w:val="1"/>
+      <w:numFmt w:val="bullet"/>
+      <w:lvlText w:val="o"/>
+      <w:lvlJc w:val="left"/>
+      <w:pPr>
+        <w:ind w:left="1440" w:hanging="360"/>
+      </w:pPr>
+      <w:rPr>
+        <w:rFonts w:ascii="Courier New" w:hAnsi="Courier New" w:cs="Courier New" w:hint="default"/>
+      </w:rPr>
+    </w:lvl>
+    <w:lvl w:ilvl="2" w:tplc="040E0005" w:tentative="1">
+      <w:start w:val="1"/>
+      <w:numFmt w:val="bullet"/>
+      <w:lvlText w:val=""/>
+      <w:lvlJc w:val="left"/>
+      <w:pPr>
+        <w:ind w:left="2160" w:hanging="360"/>
+      </w:pPr>
+      <w:rPr>
+        <w:rFonts w:ascii="Wingdings" w:hAnsi="Wingdings" w:hint="default"/>
+      </w:rPr>
+    </w:lvl>
+    <w:lvl w:ilvl="3" w:tplc="040E0001" w:tentative="1">
+      <w:start w:val="1"/>
+      <w:numFmt w:val="bullet"/>
+      <w:lvlText w:val=""/>
+      <w:lvlJc w:val="left"/>
+      <w:pPr>
+        <w:ind w:left="2880" w:hanging="360"/>
+      </w:pPr>
+      <w:rPr>
+        <w:rFonts w:ascii="Symbol" w:hAnsi="Symbol" w:hint="default"/>
+      </w:rPr>
+    </w:lvl>
+    <w:lvl w:ilvl="4" w:tplc="040E0003" w:tentative="1">
+      <w:start w:val="1"/>
+      <w:numFmt w:val="bullet"/>
+      <w:lvlText w:val="o"/>
+      <w:lvlJc w:val="left"/>
+      <w:pPr>
+        <w:ind w:left="3600" w:hanging="360"/>
+      </w:pPr>
+      <w:rPr>
+        <w:rFonts w:ascii="Courier New" w:hAnsi="Courier New" w:cs="Courier New" w:hint="default"/>
+      </w:rPr>
+    </w:lvl>
+    <w:lvl w:ilvl="5" w:tplc="040E0005" w:tentative="1">
+      <w:start w:val="1"/>
+      <w:numFmt w:val="bullet"/>
+      <w:lvlText w:val=""/>
+      <w:lvlJc w:val="left"/>
+      <w:pPr>
+        <w:ind w:left="4320" w:hanging="360"/>
+      </w:pPr>
+      <w:rPr>
+        <w:rFonts w:ascii="Wingdings" w:hAnsi="Wingdings" w:hint="default"/>
+      </w:rPr>
+    </w:lvl>
+    <w:lvl w:ilvl="6" w:tplc="040E0001" w:tentative="1">
+      <w:start w:val="1"/>
+      <w:numFmt w:val="bullet"/>
+      <w:lvlText w:val=""/>
+      <w:lvlJc w:val="left"/>
+      <w:pPr>
+        <w:ind w:left="5040" w:hanging="360"/>
+      </w:pPr>
+      <w:rPr>
+        <w:rFonts w:ascii="Symbol" w:hAnsi="Symbol" w:hint="default"/>
+      </w:rPr>
+    </w:lvl>
+    <w:lvl w:ilvl="7" w:tplc="040E0003" w:tentative="1">
+      <w:start w:val="1"/>
+      <w:numFmt w:val="bullet"/>
+      <w:lvlText w:val="o"/>
+      <w:lvlJc w:val="left"/>
+      <w:pPr>
+        <w:ind w:left="5760" w:hanging="360"/>
+      </w:pPr>
+      <w:rPr>
+        <w:rFonts w:ascii="Courier New" w:hAnsi="Courier New" w:cs="Courier New" w:hint="default"/>
+      </w:rPr>
+    </w:lvl>
+    <w:lvl w:ilvl="8" w:tplc="040E0005" w:tentative="1">
+      <w:start w:val="1"/>
+      <w:numFmt w:val="bullet"/>
+      <w:lvlText w:val=""/>
+      <w:lvlJc w:val="left"/>
+      <w:pPr>
+        <w:ind w:left="6480" w:hanging="360"/>
+      </w:pPr>
+      <w:rPr>
+        <w:rFonts w:ascii="Wingdings" w:hAnsi="Wingdings" w:hint="default"/>
+      </w:rPr>
+    </w:lvl>
+  </w:abstractNum>
   <w:num w:numId="1">
+    <w:abstractNumId w:val="6"/>
+  </w:num>
+  <w:num w:numId="2">
+    <w:abstractNumId w:val="1"/>
+  </w:num>
+  <w:num w:numId="3">
+    <w:abstractNumId w:val="3"/>
+  </w:num>
+  <w:num w:numId="4">
+    <w:abstractNumId w:val="5"/>
+  </w:num>
+  <w:num w:numId="5">
     <w:abstractNumId w:val="4"/>
   </w:num>
-  <w:num w:numId="2">
+  <w:num w:numId="6">
+    <w:abstractNumId w:val="7"/>
+  </w:num>
+  <w:num w:numId="7">
+    <w:abstractNumId w:val="2"/>
+  </w:num>
+  <w:num w:numId="8">
+    <w:abstractNumId w:val="9"/>
+  </w:num>
+  <w:num w:numId="9">
+    <w:abstractNumId w:val="8"/>
+  </w:num>
+  <w:num w:numId="10">
     <w:abstractNumId w:val="0"/>
-  </w:num>
-  <w:num w:numId="3">
-    <w:abstractNumId w:val="1"/>
-  </w:num>
-  <w:num w:numId="4">
-    <w:abstractNumId w:val="3"/>
-  </w:num>
-  <w:num w:numId="5">
-    <w:abstractNumId w:val="2"/>
   </w:num>
 </w:numbering>
 </file>
@@ -6745,6 +8069,17 @@
       <w:sz w:val="24"/>
     </w:rPr>
   </w:style>
+  <w:style w:type="character" w:styleId="Strong">
+    <w:name w:val="Strong"/>
+    <w:basedOn w:val="DefaultParagraphFont"/>
+    <w:uiPriority w:val="22"/>
+    <w:qFormat/>
+    <w:rsid w:val="00103F89"/>
+    <w:rPr>
+      <w:b/>
+      <w:bCs/>
+    </w:rPr>
+  </w:style>
 </w:styles>
 </file>
 
@@ -7404,6 +8739,17 @@
       <w:sz w:val="24"/>
     </w:rPr>
   </w:style>
+  <w:style w:type="character" w:styleId="Strong">
+    <w:name w:val="Strong"/>
+    <w:basedOn w:val="DefaultParagraphFont"/>
+    <w:uiPriority w:val="22"/>
+    <w:qFormat/>
+    <w:rsid w:val="00103F89"/>
+    <w:rPr>
+      <w:b/>
+      <w:bCs/>
+    </w:rPr>
+  </w:style>
 </w:styles>
 </file>
 
@@ -7697,7 +9043,7 @@
 </file>
 
 <file path=customXml/itemProps1.xml><?xml version="1.0" encoding="utf-8"?>
-<ds:datastoreItem xmlns:ds="http://schemas.openxmlformats.org/officeDocument/2006/customXml" ds:itemID="{3B3C8740-DE8A-4B13-AE55-5125E6390009}">
+<ds:datastoreItem xmlns:ds="http://schemas.openxmlformats.org/officeDocument/2006/customXml" ds:itemID="{06A5F141-23BC-4C7D-8482-B2E6BEFBEC0A}">
   <ds:schemaRefs>
     <ds:schemaRef ds:uri="http://schemas.openxmlformats.org/officeDocument/2006/bibliography"/>
   </ds:schemaRefs>

</xml_diff>

<commit_message>
More documentation. Also refactored some stuff while realising those could be better named or placed.
</commit_message>
<xml_diff>
--- a/Documentation/Szakdolgozat.docx
+++ b/Documentation/Szakdolgozat.docx
@@ -2845,37 +2845,13 @@
         <w:jc w:val="both"/>
       </w:pPr>
       <w:r>
-        <w:t>A fejlesztés</w:t>
-      </w:r>
-      <w:r>
-        <w:t xml:space="preserve"> elején a a használt technológiák megismerése, kipróbálása kapott kulcsszerepet. Mivel minden </w:t>
-      </w:r>
-      <w:r>
-        <w:t>új volt, képtelen lettem volna</w:t>
-      </w:r>
-      <w:r>
-        <w:t xml:space="preserve"> előre</w:t>
-      </w:r>
-      <w:r>
-        <w:t xml:space="preserve"> tervezni a programot, így a kezdeti terv szándékosan elnagyolt volt, részletek nélkül</w:t>
-      </w:r>
-      <w:r>
-        <w:t>. Az útközben felmerült</w:t>
-      </w:r>
-      <w:r>
-        <w:t xml:space="preserve"> problémákra így mindig akkor reagáltam amikor felmerültek, és nem próbáltam meg kitalálni azt, amihez nem is értek még.</w:t>
-      </w:r>
-      <w:r>
-        <w:t xml:space="preserve"> </w:t>
-      </w:r>
-      <w:r>
-        <w:t xml:space="preserve">Az eszközeim használatáról rengeteget olvastam, a </w:t>
-      </w:r>
-      <w:r>
-        <w:t>velük járó program struktúrák és jó szokások</w:t>
-      </w:r>
-      <w:r>
-        <w:t>at pedig igyekeztem útközben magamévá tenni, így alakult ki a szakdolgozat végleges állapota.</w:t>
+        <w:t>A fejlesztés elején a a használt technológiák megismerése, kipróbálása kapott kulcsszerepet. Mivel minden új volt, képtelen lettem volna előre tervezni a programot, így a kezdeti terv szándékosan elnagyolt volt, részletek nélkül. Az útközben felmerült problémákra így mindig akkor reagáltam amikor felmerültek, és nem próbáltam meg kitalálni azt, amihez nem is értek még.</w:t>
+      </w:r>
+      <w:r>
+        <w:t xml:space="preserve"> Ebben rengeteget segített a Git verziókövető rendszer, ami nélkül a program a kísérletezések közben biztosan darabjaira hullott volna. </w:t>
+      </w:r>
+      <w:r>
+        <w:t>Az eszközeim használatáról rengeteget olvastam, a velük járó program struktúrák és jó szokásokat pedig igyekeztem útközben magamévá tenni, így alakult ki a szakdolgozat végleges állapota.</w:t>
       </w:r>
     </w:p>
     <w:p>
@@ -2977,7 +2953,7 @@
           <w:lang w:eastAsia="hu-HU"/>
         </w:rPr>
         <w:drawing>
-          <wp:inline distT="0" distB="0" distL="0" distR="0" wp14:anchorId="58C64C89" wp14:editId="4A72FF55">
+          <wp:inline distT="0" distB="0" distL="0" distR="0" wp14:anchorId="6765C8A1" wp14:editId="46CEB4AF">
             <wp:extent cx="4886325" cy="5066768"/>
             <wp:effectExtent l="0" t="0" r="0" b="635"/>
             <wp:docPr id="4" name="Picture 4"/>
@@ -3024,27 +3000,14 @@
         <w:pStyle w:val="Caption"/>
         <w:jc w:val="center"/>
       </w:pPr>
-      <w:r>
-        <w:fldChar w:fldCharType="begin"/>
-      </w:r>
-      <w:r>
-        <w:instrText xml:space="preserve"> SEQ ábra \* ARABIC </w:instrText>
-      </w:r>
-      <w:r>
-        <w:fldChar w:fldCharType="separate"/>
-      </w:r>
-      <w:r>
-        <w:rPr>
-          <w:noProof/>
-        </w:rPr>
-        <w:t>1</w:t>
-      </w:r>
-      <w:r>
-        <w:rPr>
-          <w:noProof/>
-        </w:rPr>
-        <w:fldChar w:fldCharType="end"/>
-      </w:r>
+      <w:fldSimple w:instr=" SEQ ábra \* ARABIC ">
+        <w:r>
+          <w:rPr>
+            <w:noProof/>
+          </w:rPr>
+          <w:t>1</w:t>
+        </w:r>
+      </w:fldSimple>
       <w:r>
         <w:t>. Felhasználói felület</w:t>
       </w:r>
@@ -3079,7 +3042,7 @@
           <w:lang w:eastAsia="hu-HU"/>
         </w:rPr>
         <w:drawing>
-          <wp:inline distT="0" distB="0" distL="0" distR="0" wp14:anchorId="38BA385F" wp14:editId="5B115BD8">
+          <wp:inline distT="0" distB="0" distL="0" distR="0" wp14:anchorId="02F68282" wp14:editId="45F95C0A">
             <wp:extent cx="3381375" cy="2714625"/>
             <wp:effectExtent l="0" t="0" r="9525" b="9525"/>
             <wp:docPr id="1" name="Picture 1"/>
@@ -3126,27 +3089,14 @@
         <w:pStyle w:val="Caption"/>
         <w:jc w:val="center"/>
       </w:pPr>
-      <w:r>
-        <w:fldChar w:fldCharType="begin"/>
-      </w:r>
-      <w:r>
-        <w:instrText xml:space="preserve"> SEQ ábra \* ARABIC </w:instrText>
-      </w:r>
-      <w:r>
-        <w:fldChar w:fldCharType="separate"/>
-      </w:r>
-      <w:r>
-        <w:rPr>
-          <w:noProof/>
-        </w:rPr>
-        <w:t>2</w:t>
-      </w:r>
-      <w:r>
-        <w:rPr>
-          <w:noProof/>
-        </w:rPr>
-        <w:fldChar w:fldCharType="end"/>
-      </w:r>
+      <w:fldSimple w:instr=" SEQ ábra \* ARABIC ">
+        <w:r>
+          <w:rPr>
+            <w:noProof/>
+          </w:rPr>
+          <w:t>2</w:t>
+        </w:r>
+      </w:fldSimple>
       <w:r>
         <w:t>. Felhasználói esetek</w:t>
       </w:r>
@@ -3174,7 +3124,7 @@
           <w:lang w:eastAsia="hu-HU"/>
         </w:rPr>
         <w:drawing>
-          <wp:inline distT="0" distB="0" distL="0" distR="0" wp14:anchorId="43FD4450" wp14:editId="6632788B">
+          <wp:inline distT="0" distB="0" distL="0" distR="0" wp14:anchorId="0A4CC8ED" wp14:editId="3EC4D5AF">
             <wp:extent cx="4524375" cy="3095625"/>
             <wp:effectExtent l="0" t="0" r="9525" b="9525"/>
             <wp:docPr id="2" name="Picture 2"/>
@@ -3221,27 +3171,14 @@
         <w:pStyle w:val="Caption"/>
         <w:jc w:val="center"/>
       </w:pPr>
-      <w:r>
-        <w:fldChar w:fldCharType="begin"/>
-      </w:r>
-      <w:r>
-        <w:instrText xml:space="preserve"> SEQ ábra \* ARABIC </w:instrText>
-      </w:r>
-      <w:r>
-        <w:fldChar w:fldCharType="separate"/>
-      </w:r>
-      <w:r>
-        <w:rPr>
-          <w:noProof/>
-        </w:rPr>
-        <w:t>3</w:t>
-      </w:r>
-      <w:r>
-        <w:rPr>
-          <w:noProof/>
-        </w:rPr>
-        <w:fldChar w:fldCharType="end"/>
-      </w:r>
+      <w:fldSimple w:instr=" SEQ ábra \* ARABIC ">
+        <w:r>
+          <w:rPr>
+            <w:noProof/>
+          </w:rPr>
+          <w:t>3</w:t>
+        </w:r>
+      </w:fldSimple>
       <w:r>
         <w:t>. Útvonalkeresés</w:t>
       </w:r>
@@ -3286,7 +3223,7 @@
           <w:lang w:eastAsia="hu-HU"/>
         </w:rPr>
         <w:drawing>
-          <wp:inline distT="0" distB="0" distL="0" distR="0" wp14:anchorId="71C5368A" wp14:editId="35CA2D77">
+          <wp:inline distT="0" distB="0" distL="0" distR="0" wp14:anchorId="20466D26" wp14:editId="48D604B9">
             <wp:extent cx="5286375" cy="3286125"/>
             <wp:effectExtent l="0" t="0" r="9525" b="9525"/>
             <wp:docPr id="3" name="Picture 3"/>
@@ -3333,27 +3270,14 @@
         <w:pStyle w:val="Caption"/>
         <w:jc w:val="center"/>
       </w:pPr>
-      <w:r>
-        <w:fldChar w:fldCharType="begin"/>
-      </w:r>
-      <w:r>
-        <w:instrText xml:space="preserve"> SEQ ábra \* ARABIC </w:instrText>
-      </w:r>
-      <w:r>
-        <w:fldChar w:fldCharType="separate"/>
-      </w:r>
-      <w:r>
-        <w:rPr>
-          <w:noProof/>
-        </w:rPr>
-        <w:t>4</w:t>
-      </w:r>
-      <w:r>
-        <w:rPr>
-          <w:noProof/>
-        </w:rPr>
-        <w:fldChar w:fldCharType="end"/>
-      </w:r>
+      <w:fldSimple w:instr=" SEQ ábra \* ARABIC ">
+        <w:r>
+          <w:rPr>
+            <w:noProof/>
+          </w:rPr>
+          <w:t>4</w:t>
+        </w:r>
+      </w:fldSimple>
       <w:r>
         <w:t>. Új érdekesség hozzáadása</w:t>
       </w:r>
@@ -3746,7 +3670,7 @@
         <mc:AlternateContent>
           <mc:Choice Requires="wps">
             <w:drawing>
-              <wp:anchor distT="0" distB="0" distL="114300" distR="114300" simplePos="0" relativeHeight="251659264" behindDoc="0" locked="0" layoutInCell="1" allowOverlap="1">
+              <wp:anchor distT="0" distB="0" distL="114300" distR="114300" simplePos="0" relativeHeight="251659264" behindDoc="0" locked="0" layoutInCell="1" allowOverlap="1" wp14:anchorId="558016B4" wp14:editId="2DF3EE01">
                 <wp:simplePos x="0" y="0"/>
                 <wp:positionH relativeFrom="column">
                   <wp:posOffset>796924</wp:posOffset>
@@ -4462,19 +4386,20 @@
         </w:numPr>
       </w:pPr>
       <w:r>
-        <w:t>Kis könyvtár, ami leegyszerűsíti</w:t>
-      </w:r>
-      <w:bookmarkStart w:id="19" w:name="_GoBack"/>
-      <w:bookmarkEnd w:id="19"/>
-      <w:r>
-        <w:t xml:space="preserve"> a REST API-k hívását.</w:t>
-      </w:r>
-    </w:p>
-    <w:p>
-      <w:pPr>
-        <w:pStyle w:val="Heading3"/>
-      </w:pPr>
-      <w:r>
+        <w:t>Kis könyvtár, ami leegyszerűsíti a REST API-k hívását.</w:t>
+      </w:r>
+    </w:p>
+    <w:p>
+      <w:r>
+        <w:br w:type="page"/>
+      </w:r>
+    </w:p>
+    <w:p>
+      <w:pPr>
+        <w:pStyle w:val="Heading2"/>
+      </w:pPr>
+      <w:r>
+        <w:lastRenderedPageBreak/>
         <w:t>Rendszera</w:t>
       </w:r>
       <w:r>
@@ -4484,24 +4409,7 @@
     </w:p>
     <w:p>
       <w:r>
-        <w:rPr>
-          <w:highlight w:val="red"/>
-        </w:rPr>
-        <w:t>TODO</w:t>
-      </w:r>
-      <w:r>
-        <w:t xml:space="preserve"> még csak a programtervezési minták vannak meg</w:t>
-      </w:r>
-    </w:p>
-    <w:p>
-      <w:r>
-        <w:t>A rendszer három nagy részre</w:t>
-      </w:r>
-      <w:r>
-        <w:t>, Java csomagokra</w:t>
-      </w:r>
-      <w:r>
-        <w:t xml:space="preserve"> tagolódik:</w:t>
+        <w:t>A rendszer három nagy részre, Java csomagokra tagolódik:</w:t>
       </w:r>
     </w:p>
     <w:p>
@@ -4542,18 +4450,21 @@
     </w:p>
     <w:p>
       <w:r>
-        <w:lastRenderedPageBreak/>
         <w:t>A Client és a Server értelemszerűen a kliens illetve a szerver kódját tartalmazó csomagok. A Shared csomagban azok az adatstruktúrák vannak, amik a hálózaton utaznak a kliens és a szerver között.</w:t>
       </w:r>
     </w:p>
     <w:p>
+      <w:pPr>
+        <w:keepNext/>
+        <w:jc w:val="center"/>
+      </w:pPr>
       <w:r>
         <w:rPr>
           <w:noProof/>
           <w:lang w:eastAsia="hu-HU"/>
         </w:rPr>
         <w:drawing>
-          <wp:inline distT="0" distB="0" distL="0" distR="0">
+          <wp:inline distT="0" distB="0" distL="0" distR="0" wp14:anchorId="00FB75A7" wp14:editId="49DD40D7">
             <wp:extent cx="3095625" cy="2428875"/>
             <wp:effectExtent l="0" t="0" r="9525" b="9525"/>
             <wp:docPr id="5" name="Picture 5"/>
@@ -4596,8 +4507,49 @@
       </w:r>
     </w:p>
     <w:p>
-      <w:r>
-        <w:t xml:space="preserve">Rendszer architektúrájának leírását (alrendszerek, rétegek bemutatása, az alkalmazott szabványok, technológiák, fejlesztő módszerek megadása, felhasznált eszközök és kész komponensek definiálása). Az értékelésnél vegyük figyelembe, hogy mennyire válnak szét az alkalmazás rétegei (például felhasználói felület, logika, adatforrás)? </w:t>
+      <w:pPr>
+        <w:pStyle w:val="Caption"/>
+        <w:jc w:val="center"/>
+      </w:pPr>
+      <w:fldSimple w:instr=" SEQ ábra \* ARABIC ">
+        <w:r>
+          <w:rPr>
+            <w:noProof/>
+          </w:rPr>
+          <w:t>5</w:t>
+        </w:r>
+      </w:fldSimple>
+      <w:r>
+        <w:t>. Magasszintű csomagdiagram</w:t>
+      </w:r>
+    </w:p>
+    <w:p>
+      <w:r>
+        <w:t>Az egyes csomagok szerkezeti felépítésén</w:t>
+      </w:r>
+      <w:bookmarkStart w:id="19" w:name="_GoBack"/>
+      <w:bookmarkEnd w:id="19"/>
+      <w:r>
+        <w:t>ek megértéséhez szükség van két tervezési minta elsajátítására.</w:t>
+      </w:r>
+    </w:p>
+    <w:p>
+      <w:pPr>
+        <w:pStyle w:val="Heading3"/>
+      </w:pPr>
+      <w:r>
+        <w:t>Programtervezési m</w:t>
+      </w:r>
+      <w:r>
+        <w:t>inták a kódban</w:t>
+      </w:r>
+    </w:p>
+    <w:p>
+      <w:pPr>
+        <w:jc w:val="both"/>
+      </w:pPr>
+      <w:r>
+        <w:t xml:space="preserve">Két programtervezési mintát használtam a program megépítése során. Az első és legfontosabb az MVP tervezési minta. Ez a minta határozta meg a kód szerkezetét a kliensben. Megértése elengedhetetlen a kód struktúráltságának megértéséhez. A másik minta a Singleton tervezési minta, aminek segítségével elérhetővé tettem a program paraméter-fájl értékeinek lekérdezését az egész kliensben. </w:t>
       </w:r>
     </w:p>
     <w:p>
@@ -4605,10 +4557,10 @@
         <w:pStyle w:val="Heading4"/>
       </w:pPr>
       <w:r>
-        <w:t>Programtervezési m</w:t>
-      </w:r>
-      <w:r>
-        <w:t>inták a kódban</w:t>
+        <w:t>Mo</w:t>
+      </w:r>
+      <w:r>
+        <w:t>del-View-Presenter(MVP) Pattern</w:t>
       </w:r>
     </w:p>
     <w:p>
@@ -4616,18 +4568,11 @@
         <w:jc w:val="both"/>
       </w:pPr>
       <w:r>
-        <w:t xml:space="preserve">Két programtervezési mintát használtam a program megépítése során. Az első és legfontosabb az MVP tervezési minta. Ez a minta határozta meg a kód szerkezetét a kliensben. Megértése elengedhetetlen a kód struktúráltságának megértéséhez. A másik minta a Singleton tervezési minta, aminek segítségével elérhetővé tettem a program paraméter-fájl értékeinek lekérdezését az egész kliensben. </w:t>
-      </w:r>
-    </w:p>
-    <w:p>
-      <w:pPr>
-        <w:pStyle w:val="Heading5"/>
-      </w:pPr>
-      <w:r>
-        <w:t>Mo</w:t>
-      </w:r>
-      <w:r>
-        <w:t>del-View-Presenter(MVP) Pattern</w:t>
+        <w:t xml:space="preserve">Az MVP pattern, azaz programtervezési minta a GWT kliens fejlesztésében kap nagy szerepet. Feladata, hogy elválassza a grafikus felületet a logikától és az adatszerkezetektől. A View részt az alkalmazásban a view csomagban található xml felületleíró fájlok és a hozzájuk tartozó java osztályok alkotják. A view-ben nem található logika, minden olyan feladatot, ami nem a kinézettel kapcsolatos, a saját presenterének delegál. A presenter kommunikálhat a view-el egy display interfészen keresztül, ami biztosítja, hogy a grafikai felület teljesen elváljon az alkalmazás többi részétől, cserélhető és moduláris legyen. A presenter intézi a hívásokat az alsóbb </w:t>
+      </w:r>
+      <w:r>
+        <w:lastRenderedPageBreak/>
+        <w:t xml:space="preserve">rétegekbe, azaz a model-be, illetve kapja a válaszokat, amiket szükség esetén delegál a view-hez. A modelben az alkalmazáshoz tartozó erőforrásokat és adatokat érhetjük el, ami esetünkben a szerver interfészeit jelenti. </w:t>
       </w:r>
     </w:p>
     <w:p>
@@ -4635,7 +4580,77 @@
         <w:jc w:val="both"/>
       </w:pPr>
       <w:r>
-        <w:t xml:space="preserve">Az MVP pattern, azaz programtervezési minta a GWT kliens fejlesztésében kap nagy szerepet. Feladata, hogy elválassza a grafikus felületet a logikától és az adatszerkezetektől. A View részt az alkalmazásban a view csomagban található xml felületleíró fájlok és a hozzájuk tartozó java osztályok alkotják. A view-ben nem található logika, minden olyan feladatot, ami nem a kinézettel kapcsolatos, a saját presenterének delegál. A presenter kommunikálhat a view-el egy display interfészen keresztül, ami biztosítja, hogy a grafikai felület teljesen elváljon az alkalmazás többi részétől, cserélhető és moduláris legyen. A presenter intézi a hívásokat az alsóbb rétegekbe, azaz a model-be, illetve kapja a válaszokat, amiket szükség esetén delegál a view-hez. A modelben az alkalmazáshoz tartozó erőforrásokat és adatokat érhetjük el, ami esetünkben a szerver interfészeit jelenti. </w:t>
+        <w:t>A jól ismert Model View Control(MVC) mintához nagyon hasonló. Eltérésüket az alábbi ábra szemlélteti:</w:t>
+      </w:r>
+    </w:p>
+    <w:p>
+      <w:pPr>
+        <w:keepNext/>
+        <w:jc w:val="center"/>
+      </w:pPr>
+      <w:r>
+        <w:rPr>
+          <w:noProof/>
+          <w:lang w:eastAsia="hu-HU"/>
+        </w:rPr>
+        <w:drawing>
+          <wp:inline distT="0" distB="0" distL="0" distR="0" wp14:anchorId="4693C7BF" wp14:editId="2E62D3E3">
+            <wp:extent cx="5399405" cy="2894330"/>
+            <wp:effectExtent l="0" t="0" r="0" b="1270"/>
+            <wp:docPr id="6" name="Picture 6"/>
+            <wp:cNvGraphicFramePr>
+              <a:graphicFrameLocks xmlns:a="http://schemas.openxmlformats.org/drawingml/2006/main" noChangeAspect="1"/>
+            </wp:cNvGraphicFramePr>
+            <a:graphic xmlns:a="http://schemas.openxmlformats.org/drawingml/2006/main">
+              <a:graphicData uri="http://schemas.openxmlformats.org/drawingml/2006/picture">
+                <pic:pic xmlns:pic="http://schemas.openxmlformats.org/drawingml/2006/picture">
+                  <pic:nvPicPr>
+                    <pic:cNvPr id="0" name="mvc-vs-mvp-pattern.png"/>
+                    <pic:cNvPicPr/>
+                  </pic:nvPicPr>
+                  <pic:blipFill>
+                    <a:blip r:embed="rId14">
+                      <a:extLst>
+                        <a:ext uri="{28A0092B-C50C-407E-A947-70E740481C1C}">
+                          <a14:useLocalDpi xmlns:a14="http://schemas.microsoft.com/office/drawing/2010/main" val="0"/>
+                        </a:ext>
+                      </a:extLst>
+                    </a:blip>
+                    <a:stretch>
+                      <a:fillRect/>
+                    </a:stretch>
+                  </pic:blipFill>
+                  <pic:spPr>
+                    <a:xfrm>
+                      <a:off x="0" y="0"/>
+                      <a:ext cx="5399405" cy="2894330"/>
+                    </a:xfrm>
+                    <a:prstGeom prst="rect">
+                      <a:avLst/>
+                    </a:prstGeom>
+                  </pic:spPr>
+                </pic:pic>
+              </a:graphicData>
+            </a:graphic>
+          </wp:inline>
+        </w:drawing>
+      </w:r>
+    </w:p>
+    <w:p>
+      <w:pPr>
+        <w:pStyle w:val="Caption"/>
+        <w:jc w:val="center"/>
+      </w:pPr>
+      <w:fldSimple w:instr=" SEQ ábra \* ARABIC ">
+        <w:r>
+          <w:rPr>
+            <w:noProof/>
+          </w:rPr>
+          <w:t>6</w:t>
+        </w:r>
+      </w:fldSimple>
+      <w:r>
+        <w:t>. MVC vs. MVP</w:t>
       </w:r>
     </w:p>
     <w:p>
@@ -4649,11 +4664,7 @@
         <w:t>azásokban a struktúráltsák mellett</w:t>
       </w:r>
       <w:r>
-        <w:t xml:space="preserve"> a tesztelést segíti elő; a GWT által generált javascript tesztelése ugyanis nehézkes, és a </w:t>
-      </w:r>
-      <w:r>
-        <w:lastRenderedPageBreak/>
-        <w:t xml:space="preserve">felületi elemek elválasztása lehetővé teszi, hogy a minden szükséges logikát javascriptre fordítás nélkül lehessen letesztelni. A kliens kód szerkezete ezen minta köré lett felépítve. Ugyan a gyakorlatban a grafikát és a logikát nem </w:t>
+        <w:t xml:space="preserve"> a tesztelést segíti elő; a GWT által generált javascript tesztelése ugyanis nehézkes, és a felületi elemek elválasztása lehetővé teszi, hogy a minden szükséges logikát javascriptre fordítás nélkül lehessen letesztelni. A kliens kód szerkezete ezen minta köré lett felépítve. Ugyan a gyakorlatban a grafikát és a logikát nem </w:t>
       </w:r>
       <w:r>
         <w:t>mindig triviális elválasztani, ez a minta a</w:t>
@@ -4676,7 +4687,33 @@
     </w:p>
     <w:p>
       <w:pPr>
-        <w:pStyle w:val="Heading5"/>
+        <w:jc w:val="both"/>
+      </w:pPr>
+      <w:r>
+        <w:t xml:space="preserve">Ebben a dokumentációban gyakran előfordul a </w:t>
+      </w:r>
+      <w:r>
+        <w:rPr>
+          <w:i/>
+        </w:rPr>
+        <w:t>modul</w:t>
+      </w:r>
+      <w:r>
+        <w:t xml:space="preserve"> kifejezés használata. A kliens egy </w:t>
+      </w:r>
+      <w:r>
+        <w:rPr>
+          <w:i/>
+        </w:rPr>
+        <w:t>modul</w:t>
+      </w:r>
+      <w:r>
+        <w:t>ja az elkövetkezendő leírásokban egy view és a hozzá tartozó presentert jelent.</w:t>
+      </w:r>
+    </w:p>
+    <w:p>
+      <w:pPr>
+        <w:pStyle w:val="Heading4"/>
         <w:rPr>
           <w:rStyle w:val="Heading5Char"/>
           <w:rFonts w:asciiTheme="minorHAnsi" w:eastAsiaTheme="minorHAnsi" w:hAnsiTheme="minorHAnsi" w:cstheme="minorBidi"/>
@@ -4704,20 +4741,1396 @@
     <w:p>
       <w:pPr>
         <w:jc w:val="both"/>
-        <w:rPr>
-          <w:rFonts w:asciiTheme="majorHAnsi" w:eastAsiaTheme="majorEastAsia" w:hAnsiTheme="majorHAnsi" w:cstheme="majorBidi"/>
-          <w:color w:val="243F60" w:themeColor="accent1" w:themeShade="7F"/>
-        </w:rPr>
       </w:pPr>
       <w:r>
         <w:t>A kódban egy singleton található, aminek neve SystemProperties. Ez az osztály olvassa be a kulcs-érték párokat tartalmazó properties fájlt ami felparaméterezi az alkalmazást.</w:t>
       </w:r>
     </w:p>
     <w:p>
+      <w:r>
+        <w:lastRenderedPageBreak/>
+        <w:br w:type="page"/>
+      </w:r>
+    </w:p>
+    <w:p>
+      <w:pPr>
+        <w:jc w:val="both"/>
+      </w:pPr>
+    </w:p>
+    <w:p>
       <w:pPr>
         <w:pStyle w:val="Heading3"/>
       </w:pPr>
       <w:bookmarkStart w:id="20" w:name="_Toc324455984"/>
+      <w:bookmarkStart w:id="21" w:name="_Toc324455985"/>
+      <w:r>
+        <w:t>Csomag, Modul és Osztályszerkezet</w:t>
+      </w:r>
+      <w:bookmarkEnd w:id="21"/>
+    </w:p>
+    <w:p>
+      <w:pPr>
+        <w:pStyle w:val="Heading4"/>
+      </w:pPr>
+      <w:r>
+        <w:t>Shared csomag</w:t>
+      </w:r>
+    </w:p>
+    <w:p>
+      <w:r>
+        <w:t>Ez a csomag tartalmazza azokat az adatstrutúrákat, amik a szerver és a kliens között utaznak a hálózaton. Mindegyik osztály szerializálható, mivel örökli a GWT által biztosított IsSerializable interfészt. A feltüntetett függvényeken kívül gettereket illetve settereket tartalmaznak.</w:t>
+      </w:r>
+    </w:p>
+    <w:p>
+      <w:r>
+        <w:rPr>
+          <w:noProof/>
+          <w:lang w:eastAsia="hu-HU"/>
+        </w:rPr>
+        <w:drawing>
+          <wp:inline distT="0" distB="0" distL="0" distR="0" wp14:anchorId="20677BB7" wp14:editId="3D01E390">
+            <wp:extent cx="5399405" cy="3429635"/>
+            <wp:effectExtent l="0" t="0" r="0" b="0"/>
+            <wp:docPr id="7" name="Picture 7"/>
+            <wp:cNvGraphicFramePr>
+              <a:graphicFrameLocks xmlns:a="http://schemas.openxmlformats.org/drawingml/2006/main" noChangeAspect="1"/>
+            </wp:cNvGraphicFramePr>
+            <a:graphic xmlns:a="http://schemas.openxmlformats.org/drawingml/2006/main">
+              <a:graphicData uri="http://schemas.openxmlformats.org/drawingml/2006/picture">
+                <pic:pic xmlns:pic="http://schemas.openxmlformats.org/drawingml/2006/picture">
+                  <pic:nvPicPr>
+                    <pic:cNvPr id="0" name="Shared_class_diagram.png"/>
+                    <pic:cNvPicPr/>
+                  </pic:nvPicPr>
+                  <pic:blipFill>
+                    <a:blip r:embed="rId15">
+                      <a:extLst>
+                        <a:ext uri="{28A0092B-C50C-407E-A947-70E740481C1C}">
+                          <a14:useLocalDpi xmlns:a14="http://schemas.microsoft.com/office/drawing/2010/main" val="0"/>
+                        </a:ext>
+                      </a:extLst>
+                    </a:blip>
+                    <a:stretch>
+                      <a:fillRect/>
+                    </a:stretch>
+                  </pic:blipFill>
+                  <pic:spPr>
+                    <a:xfrm>
+                      <a:off x="0" y="0"/>
+                      <a:ext cx="5399405" cy="3429635"/>
+                    </a:xfrm>
+                    <a:prstGeom prst="rect">
+                      <a:avLst/>
+                    </a:prstGeom>
+                  </pic:spPr>
+                </pic:pic>
+              </a:graphicData>
+            </a:graphic>
+          </wp:inline>
+        </w:drawing>
+      </w:r>
+    </w:p>
+    <w:p>
+      <w:r>
+        <w:t xml:space="preserve">A TravelInfos adatstruktúra tartalmazza </w:t>
+      </w:r>
+      <w:r>
+        <w:t>az E</w:t>
+      </w:r>
+      <w:r>
+        <w:t>lvira</w:t>
+      </w:r>
+      <w:r>
+        <w:t xml:space="preserve"> REST</w:t>
+      </w:r>
+      <w:r>
+        <w:t xml:space="preserve"> API-tól lekérdezett táblázatot, valamint az utazás nevét és dátumát. A TravelInfo osztály ennek a táblázatnak egy sorát reprezentálja.</w:t>
+      </w:r>
+    </w:p>
+    <w:p>
+      <w:r>
+        <w:t>Az ábrán négy osztálynál is előfordul a getCoordinateInJSO függvény valamilyen formában. A JSO rövidítés a</w:t>
+      </w:r>
+      <w:r>
+        <w:t>zt jelenti, hogy</w:t>
+      </w:r>
+      <w:r>
+        <w:t xml:space="preserve"> JavaScripObject</w:t>
+      </w:r>
+      <w:r>
+        <w:t>. A GoogleMaps API koordináta-osztálya a natív Javascript kódban megírt LatLng osztály, és ezek a függvények egy ilyen objektummá konvertálva adják vissza az adatot. Így megjelenítésnél sokkal kényelmesebb használni az adatstruktúrákat.</w:t>
+      </w:r>
+    </w:p>
+    <w:p>
+      <w:r>
+        <w:br w:type="page"/>
+      </w:r>
+    </w:p>
+    <w:p>
+      <w:pPr>
+        <w:pStyle w:val="Heading4"/>
+      </w:pPr>
+      <w:r>
+        <w:lastRenderedPageBreak/>
+        <w:t>Client csomag</w:t>
+      </w:r>
+    </w:p>
+    <w:p>
+      <w:r>
+        <w:t>Ebben a csomagban található az a kód, ami a kliens oldalon, böngészőben fut. Csak a szerverrel áll kapcsolatban, az RPC által biztosított aszinkron hívásokon kereszül kommunikál vele. Ezeknek az iterfészeknek a leírása a Server csomag fejezetben kerül részletesebb kifejtésre.</w:t>
+      </w:r>
+    </w:p>
+    <w:p>
+      <w:r>
+        <w:t>A kliens sok kisebb csomagból épül fel</w:t>
+      </w:r>
+      <w:r>
+        <w:t>, jól magyarázva kliens különböző részeit:</w:t>
+      </w:r>
+    </w:p>
+    <w:p>
+      <w:pPr>
+        <w:keepNext/>
+        <w:jc w:val="center"/>
+      </w:pPr>
+      <w:r>
+        <w:rPr>
+          <w:noProof/>
+          <w:lang w:eastAsia="hu-HU"/>
+        </w:rPr>
+        <w:drawing>
+          <wp:inline distT="0" distB="0" distL="0" distR="0" wp14:anchorId="0C83DB1D" wp14:editId="3979AC2C">
+            <wp:extent cx="4714875" cy="3286125"/>
+            <wp:effectExtent l="0" t="0" r="9525" b="9525"/>
+            <wp:docPr id="16" name="Picture 16"/>
+            <wp:cNvGraphicFramePr>
+              <a:graphicFrameLocks xmlns:a="http://schemas.openxmlformats.org/drawingml/2006/main" noChangeAspect="1"/>
+            </wp:cNvGraphicFramePr>
+            <a:graphic xmlns:a="http://schemas.openxmlformats.org/drawingml/2006/main">
+              <a:graphicData uri="http://schemas.openxmlformats.org/drawingml/2006/picture">
+                <pic:pic xmlns:pic="http://schemas.openxmlformats.org/drawingml/2006/picture">
+                  <pic:nvPicPr>
+                    <pic:cNvPr id="0" name="Client_overview_package.png"/>
+                    <pic:cNvPicPr/>
+                  </pic:nvPicPr>
+                  <pic:blipFill>
+                    <a:blip r:embed="rId16">
+                      <a:extLst>
+                        <a:ext uri="{28A0092B-C50C-407E-A947-70E740481C1C}">
+                          <a14:useLocalDpi xmlns:a14="http://schemas.microsoft.com/office/drawing/2010/main" val="0"/>
+                        </a:ext>
+                      </a:extLst>
+                    </a:blip>
+                    <a:stretch>
+                      <a:fillRect/>
+                    </a:stretch>
+                  </pic:blipFill>
+                  <pic:spPr>
+                    <a:xfrm>
+                      <a:off x="0" y="0"/>
+                      <a:ext cx="4714875" cy="3286125"/>
+                    </a:xfrm>
+                    <a:prstGeom prst="rect">
+                      <a:avLst/>
+                    </a:prstGeom>
+                  </pic:spPr>
+                </pic:pic>
+              </a:graphicData>
+            </a:graphic>
+          </wp:inline>
+        </w:drawing>
+      </w:r>
+    </w:p>
+    <w:p>
+      <w:pPr>
+        <w:pStyle w:val="Caption"/>
+        <w:jc w:val="center"/>
+      </w:pPr>
+      <w:fldSimple w:instr=" SEQ ábra \* ARABIC ">
+        <w:r>
+          <w:rPr>
+            <w:noProof/>
+          </w:rPr>
+          <w:t>7</w:t>
+        </w:r>
+      </w:fldSimple>
+      <w:r>
+        <w:t>. Kliens Csomag diagram</w:t>
+      </w:r>
+    </w:p>
+    <w:p>
+      <w:r>
+        <w:rPr>
+          <w:highlight w:val="red"/>
+        </w:rPr>
+        <w:t>TODO</w:t>
+      </w:r>
+      <w:r>
+        <w:t>:Még egy kicsit mesélni a csomag diagramról, ha lehet...</w:t>
+      </w:r>
+    </w:p>
+    <w:p>
+      <w:r>
+        <w:br w:type="page"/>
+      </w:r>
+    </w:p>
+    <w:p>
+      <w:r>
+        <w:lastRenderedPageBreak/>
+        <w:t>Az ábrán jól láthatóan különül el a kód az MVP minta szerint:</w:t>
+      </w:r>
+    </w:p>
+    <w:p>
+      <w:pPr>
+        <w:keepNext/>
+        <w:jc w:val="center"/>
+      </w:pPr>
+      <w:r>
+        <w:rPr>
+          <w:noProof/>
+          <w:lang w:eastAsia="hu-HU"/>
+        </w:rPr>
+        <w:drawing>
+          <wp:inline distT="0" distB="0" distL="0" distR="0" wp14:anchorId="0BCED626" wp14:editId="18FA3232">
+            <wp:extent cx="7048410" cy="4294612"/>
+            <wp:effectExtent l="5080" t="0" r="5715" b="5715"/>
+            <wp:docPr id="9" name="Picture 9"/>
+            <wp:cNvGraphicFramePr>
+              <a:graphicFrameLocks xmlns:a="http://schemas.openxmlformats.org/drawingml/2006/main" noChangeAspect="1"/>
+            </wp:cNvGraphicFramePr>
+            <a:graphic xmlns:a="http://schemas.openxmlformats.org/drawingml/2006/main">
+              <a:graphicData uri="http://schemas.openxmlformats.org/drawingml/2006/picture">
+                <pic:pic xmlns:pic="http://schemas.openxmlformats.org/drawingml/2006/picture">
+                  <pic:nvPicPr>
+                    <pic:cNvPr id="0" name="Client_MVP_Overview.png"/>
+                    <pic:cNvPicPr/>
+                  </pic:nvPicPr>
+                  <pic:blipFill>
+                    <a:blip r:embed="rId17">
+                      <a:extLst>
+                        <a:ext uri="{28A0092B-C50C-407E-A947-70E740481C1C}">
+                          <a14:useLocalDpi xmlns:a14="http://schemas.microsoft.com/office/drawing/2010/main" val="0"/>
+                        </a:ext>
+                      </a:extLst>
+                    </a:blip>
+                    <a:stretch>
+                      <a:fillRect/>
+                    </a:stretch>
+                  </pic:blipFill>
+                  <pic:spPr>
+                    <a:xfrm rot="16200000">
+                      <a:off x="0" y="0"/>
+                      <a:ext cx="7048410" cy="4294612"/>
+                    </a:xfrm>
+                    <a:prstGeom prst="rect">
+                      <a:avLst/>
+                    </a:prstGeom>
+                    <a:noFill/>
+                    <a:ln>
+                      <a:noFill/>
+                    </a:ln>
+                  </pic:spPr>
+                </pic:pic>
+              </a:graphicData>
+            </a:graphic>
+          </wp:inline>
+        </w:drawing>
+      </w:r>
+    </w:p>
+    <w:p>
+      <w:pPr>
+        <w:pStyle w:val="Caption"/>
+        <w:jc w:val="center"/>
+      </w:pPr>
+      <w:fldSimple w:instr=" SEQ ábra \* ARABIC ">
+        <w:r>
+          <w:rPr>
+            <w:noProof/>
+          </w:rPr>
+          <w:t>8</w:t>
+        </w:r>
+      </w:fldSimple>
+      <w:r>
+        <w:t>. Kliens osztálydiagram</w:t>
+      </w:r>
+    </w:p>
+    <w:p>
+      <w:r>
+        <w:t>A Modellt, az MVP harmadik rétegét itt elsősorban a szerverrel kommunikálás, a Stubs csomag alkotja. Ennek leírása részletesen a következő fejezetben, a „Server csomag és az RPC kommunikáció”-nál található meg.</w:t>
+      </w:r>
+    </w:p>
+    <w:p>
+      <w:r>
+        <w:lastRenderedPageBreak/>
+        <w:t>A View csomagban lévő kódok tartalmazzák az oldalon megjelenő dinamikus  elemeket. Mindegyik View a GWT keretrendszer UiBinder technológiája segítségével lett összeállítva. Ez azt jelenti</w:t>
+      </w:r>
+      <w:r>
+        <w:t>, hogy a grafikus elemek egy XML plusz</w:t>
+      </w:r>
+      <w:r>
+        <w:t xml:space="preserve"> </w:t>
+      </w:r>
+      <w:r>
+        <w:t>J</w:t>
+      </w:r>
+      <w:r>
+        <w:t>ava osztály párosok, amik együtt írják le a kinézetét</w:t>
+      </w:r>
+      <w:r>
+        <w:t xml:space="preserve"> az elemnek</w:t>
+      </w:r>
+      <w:r>
+        <w:t xml:space="preserve"> és kezelik az eseményeit a</w:t>
+      </w:r>
+      <w:r>
+        <w:t xml:space="preserve"> bennük lévő elemeknek.</w:t>
+      </w:r>
+      <w:r>
+        <w:t xml:space="preserve"> </w:t>
+      </w:r>
+      <w:r>
+        <w:t>A View osztályai</w:t>
+      </w:r>
+      <w:r>
+        <w:t xml:space="preserve"> a megjelenítési logikán és az esemény továbbításon kívül semmilyen logikát nem tartalmaznak, minden feladatot az alattuk lévő csomagban a hozzájuk tartozó Presenternek adnak át.</w:t>
+      </w:r>
+    </w:p>
+    <w:p>
+      <w:r>
+        <w:t>A Presenter végzi a logikai feladatokat, ellenőrzi a bemenetelt, szólít meg más modulokat a kliensen belül( Events csomag) és kommunikál a szerverrel(Stubs csomag). A hozzá tartozó View-et egy interfészen keresztül éri el, ez látható a Display csomagban. Ezek az interfészek szeparálják el teljesen a logikát a grafikus felülettől a kliensben, úgy, hogy laza kapcsolattá avanzsálják a View és a Presenter közötti kapcsolatot. Ez a program javíthatóságán és modularitásán javít.</w:t>
+      </w:r>
+      <w:r>
+        <w:t xml:space="preserve"> Az osztálydiagramon feltüntetett függvények a Presenter és a View közötti kommunikáció interfészei, egyben az osztály publikus függvényei is.</w:t>
+      </w:r>
+    </w:p>
+    <w:p>
+      <w:pPr>
+        <w:pStyle w:val="Heading4"/>
+      </w:pPr>
+      <w:r>
+        <w:t>Eseménykezelés modulok között</w:t>
+      </w:r>
+    </w:p>
+    <w:p>
+      <w:r>
+        <w:t>Az egyes modulok közötti eseménykezelést a GWT egy speciális osztálya, az EventBus keze</w:t>
+      </w:r>
+      <w:r>
+        <w:t>li. Ez egy osztály, amire esemény-objektumokat</w:t>
+      </w:r>
+      <w:r>
+        <w:t xml:space="preserve"> lehet </w:t>
+      </w:r>
+      <w:r>
+        <w:t>küldeni</w:t>
+      </w:r>
+      <w:r>
+        <w:t>, illetve</w:t>
+      </w:r>
+      <w:r>
+        <w:t xml:space="preserve"> feliratkozni egyes eseményekre. Az események megírt osztályok példányai, így bármilyen adatot képesek tárolni. A modulok létrehozásakor megkapják az EventBus objektumot, és az Events csomagban lévő események használatával tudnak üzenetet küldeni egymásnak.</w:t>
+      </w:r>
+    </w:p>
+    <w:p>
+      <w:pPr>
+        <w:pStyle w:val="Heading4"/>
+      </w:pPr>
+      <w:r>
+        <w:t>ErrorHandlingAsyncCallback</w:t>
+      </w:r>
+      <w:r>
+        <w:t xml:space="preserve"> osztály</w:t>
+      </w:r>
+    </w:p>
+    <w:p>
+      <w:r>
+        <w:t>A kliens aszinkron hívásokkal híjva a szervert, ahonnan néha hibaüzenetek jöhetnek, ha nem elérhető a szerver, vagy ha a szerver belső hibába ütközik. Ekkor a hibaüzenetek kezelését ez az osztály végzi.</w:t>
+      </w:r>
+    </w:p>
+    <w:p>
+      <w:pPr>
+        <w:autoSpaceDE w:val="0"/>
+        <w:autoSpaceDN w:val="0"/>
+        <w:adjustRightInd w:val="0"/>
+        <w:spacing w:after="0" w:line="240" w:lineRule="auto"/>
+        <w:rPr>
+          <w:rFonts w:ascii="Consolas" w:hAnsi="Consolas" w:cs="Consolas"/>
+          <w:sz w:val="20"/>
+          <w:szCs w:val="20"/>
+        </w:rPr>
+      </w:pPr>
+      <w:r>
+        <w:rPr>
+          <w:rFonts w:ascii="Consolas" w:hAnsi="Consolas" w:cs="Consolas"/>
+          <w:b/>
+          <w:bCs/>
+          <w:color w:val="7F0055"/>
+          <w:sz w:val="20"/>
+          <w:szCs w:val="20"/>
+        </w:rPr>
+        <w:t>public</w:t>
+      </w:r>
+      <w:r>
+        <w:rPr>
+          <w:rFonts w:ascii="Consolas" w:hAnsi="Consolas" w:cs="Consolas"/>
+          <w:color w:val="000000"/>
+          <w:sz w:val="20"/>
+          <w:szCs w:val="20"/>
+        </w:rPr>
+        <w:t xml:space="preserve"> </w:t>
+      </w:r>
+      <w:r>
+        <w:rPr>
+          <w:rFonts w:ascii="Consolas" w:hAnsi="Consolas" w:cs="Consolas"/>
+          <w:b/>
+          <w:bCs/>
+          <w:color w:val="7F0055"/>
+          <w:sz w:val="20"/>
+          <w:szCs w:val="20"/>
+        </w:rPr>
+        <w:t>abstract</w:t>
+      </w:r>
+      <w:r>
+        <w:rPr>
+          <w:rFonts w:ascii="Consolas" w:hAnsi="Consolas" w:cs="Consolas"/>
+          <w:color w:val="000000"/>
+          <w:sz w:val="20"/>
+          <w:szCs w:val="20"/>
+        </w:rPr>
+        <w:t xml:space="preserve"> </w:t>
+      </w:r>
+      <w:r>
+        <w:rPr>
+          <w:rFonts w:ascii="Consolas" w:hAnsi="Consolas" w:cs="Consolas"/>
+          <w:b/>
+          <w:bCs/>
+          <w:color w:val="7F0055"/>
+          <w:sz w:val="20"/>
+          <w:szCs w:val="20"/>
+        </w:rPr>
+        <w:t>class</w:t>
+      </w:r>
+      <w:r>
+        <w:rPr>
+          <w:rFonts w:ascii="Consolas" w:hAnsi="Consolas" w:cs="Consolas"/>
+          <w:color w:val="000000"/>
+          <w:sz w:val="20"/>
+          <w:szCs w:val="20"/>
+        </w:rPr>
+        <w:t xml:space="preserve"> ErrorHandlingAsyncCallback&lt;T&gt; </w:t>
+      </w:r>
+      <w:r>
+        <w:rPr>
+          <w:rFonts w:ascii="Consolas" w:hAnsi="Consolas" w:cs="Consolas"/>
+          <w:b/>
+          <w:bCs/>
+          <w:color w:val="7F0055"/>
+          <w:sz w:val="20"/>
+          <w:szCs w:val="20"/>
+        </w:rPr>
+        <w:t>implements</w:t>
+      </w:r>
+      <w:r>
+        <w:rPr>
+          <w:rFonts w:ascii="Consolas" w:hAnsi="Consolas" w:cs="Consolas"/>
+          <w:color w:val="000000"/>
+          <w:sz w:val="20"/>
+          <w:szCs w:val="20"/>
+        </w:rPr>
+        <w:t xml:space="preserve"> AsyncCallback&lt;T&gt;</w:t>
+      </w:r>
+    </w:p>
+    <w:p>
+      <w:pPr>
+        <w:autoSpaceDE w:val="0"/>
+        <w:autoSpaceDN w:val="0"/>
+        <w:adjustRightInd w:val="0"/>
+        <w:spacing w:after="0" w:line="240" w:lineRule="auto"/>
+        <w:rPr>
+          <w:rFonts w:ascii="Consolas" w:hAnsi="Consolas" w:cs="Consolas"/>
+          <w:sz w:val="20"/>
+          <w:szCs w:val="20"/>
+        </w:rPr>
+      </w:pPr>
+      <w:r>
+        <w:rPr>
+          <w:rFonts w:ascii="Consolas" w:hAnsi="Consolas" w:cs="Consolas"/>
+          <w:color w:val="000000"/>
+          <w:sz w:val="20"/>
+          <w:szCs w:val="20"/>
+        </w:rPr>
+        <w:t>{</w:t>
+      </w:r>
+    </w:p>
+    <w:p>
+      <w:pPr>
+        <w:autoSpaceDE w:val="0"/>
+        <w:autoSpaceDN w:val="0"/>
+        <w:adjustRightInd w:val="0"/>
+        <w:spacing w:after="0" w:line="240" w:lineRule="auto"/>
+        <w:rPr>
+          <w:rFonts w:ascii="Consolas" w:hAnsi="Consolas" w:cs="Consolas"/>
+          <w:sz w:val="20"/>
+          <w:szCs w:val="20"/>
+        </w:rPr>
+      </w:pPr>
+      <w:r>
+        <w:rPr>
+          <w:rFonts w:ascii="Consolas" w:hAnsi="Consolas" w:cs="Consolas"/>
+          <w:color w:val="000000"/>
+          <w:sz w:val="20"/>
+          <w:szCs w:val="20"/>
+        </w:rPr>
+        <w:tab/>
+        <w:t xml:space="preserve">PopupPanel </w:t>
+      </w:r>
+      <w:r>
+        <w:rPr>
+          <w:rFonts w:ascii="Consolas" w:hAnsi="Consolas" w:cs="Consolas"/>
+          <w:color w:val="0000C0"/>
+          <w:sz w:val="20"/>
+          <w:szCs w:val="20"/>
+        </w:rPr>
+        <w:t>popup</w:t>
+      </w:r>
+      <w:r>
+        <w:rPr>
+          <w:rFonts w:ascii="Consolas" w:hAnsi="Consolas" w:cs="Consolas"/>
+          <w:color w:val="000000"/>
+          <w:sz w:val="20"/>
+          <w:szCs w:val="20"/>
+        </w:rPr>
+        <w:t xml:space="preserve"> = </w:t>
+      </w:r>
+      <w:r>
+        <w:rPr>
+          <w:rFonts w:ascii="Consolas" w:hAnsi="Consolas" w:cs="Consolas"/>
+          <w:b/>
+          <w:bCs/>
+          <w:color w:val="7F0055"/>
+          <w:sz w:val="20"/>
+          <w:szCs w:val="20"/>
+        </w:rPr>
+        <w:t>new</w:t>
+      </w:r>
+      <w:r>
+        <w:rPr>
+          <w:rFonts w:ascii="Consolas" w:hAnsi="Consolas" w:cs="Consolas"/>
+          <w:color w:val="000000"/>
+          <w:sz w:val="20"/>
+          <w:szCs w:val="20"/>
+        </w:rPr>
+        <w:t xml:space="preserve"> PopupPanel(</w:t>
+      </w:r>
+      <w:r>
+        <w:rPr>
+          <w:rFonts w:ascii="Consolas" w:hAnsi="Consolas" w:cs="Consolas"/>
+          <w:b/>
+          <w:bCs/>
+          <w:color w:val="7F0055"/>
+          <w:sz w:val="20"/>
+          <w:szCs w:val="20"/>
+        </w:rPr>
+        <w:t>true</w:t>
+      </w:r>
+      <w:r>
+        <w:rPr>
+          <w:rFonts w:ascii="Consolas" w:hAnsi="Consolas" w:cs="Consolas"/>
+          <w:color w:val="000000"/>
+          <w:sz w:val="20"/>
+          <w:szCs w:val="20"/>
+        </w:rPr>
+        <w:t xml:space="preserve">, </w:t>
+      </w:r>
+      <w:r>
+        <w:rPr>
+          <w:rFonts w:ascii="Consolas" w:hAnsi="Consolas" w:cs="Consolas"/>
+          <w:b/>
+          <w:bCs/>
+          <w:color w:val="7F0055"/>
+          <w:sz w:val="20"/>
+          <w:szCs w:val="20"/>
+        </w:rPr>
+        <w:t>true</w:t>
+      </w:r>
+      <w:r>
+        <w:rPr>
+          <w:rFonts w:ascii="Consolas" w:hAnsi="Consolas" w:cs="Consolas"/>
+          <w:color w:val="000000"/>
+          <w:sz w:val="20"/>
+          <w:szCs w:val="20"/>
+        </w:rPr>
+        <w:t>);</w:t>
+      </w:r>
+    </w:p>
+    <w:p>
+      <w:pPr>
+        <w:autoSpaceDE w:val="0"/>
+        <w:autoSpaceDN w:val="0"/>
+        <w:adjustRightInd w:val="0"/>
+        <w:spacing w:after="0" w:line="240" w:lineRule="auto"/>
+        <w:rPr>
+          <w:rFonts w:ascii="Consolas" w:hAnsi="Consolas" w:cs="Consolas"/>
+          <w:sz w:val="20"/>
+          <w:szCs w:val="20"/>
+        </w:rPr>
+      </w:pPr>
+    </w:p>
+    <w:p>
+      <w:pPr>
+        <w:autoSpaceDE w:val="0"/>
+        <w:autoSpaceDN w:val="0"/>
+        <w:adjustRightInd w:val="0"/>
+        <w:spacing w:after="0" w:line="240" w:lineRule="auto"/>
+        <w:rPr>
+          <w:rFonts w:ascii="Consolas" w:hAnsi="Consolas" w:cs="Consolas"/>
+          <w:sz w:val="20"/>
+          <w:szCs w:val="20"/>
+        </w:rPr>
+      </w:pPr>
+      <w:r>
+        <w:rPr>
+          <w:rFonts w:ascii="Consolas" w:hAnsi="Consolas" w:cs="Consolas"/>
+          <w:color w:val="000000"/>
+          <w:sz w:val="20"/>
+          <w:szCs w:val="20"/>
+        </w:rPr>
+        <w:tab/>
+      </w:r>
+      <w:r>
+        <w:rPr>
+          <w:rFonts w:ascii="Consolas" w:hAnsi="Consolas" w:cs="Consolas"/>
+          <w:color w:val="646464"/>
+          <w:sz w:val="20"/>
+          <w:szCs w:val="20"/>
+        </w:rPr>
+        <w:t>@Override</w:t>
+      </w:r>
+    </w:p>
+    <w:p>
+      <w:pPr>
+        <w:autoSpaceDE w:val="0"/>
+        <w:autoSpaceDN w:val="0"/>
+        <w:adjustRightInd w:val="0"/>
+        <w:spacing w:after="0" w:line="240" w:lineRule="auto"/>
+        <w:rPr>
+          <w:rFonts w:ascii="Consolas" w:hAnsi="Consolas" w:cs="Consolas"/>
+          <w:sz w:val="20"/>
+          <w:szCs w:val="20"/>
+        </w:rPr>
+      </w:pPr>
+      <w:r>
+        <w:rPr>
+          <w:rFonts w:ascii="Consolas" w:hAnsi="Consolas" w:cs="Consolas"/>
+          <w:color w:val="000000"/>
+          <w:sz w:val="20"/>
+          <w:szCs w:val="20"/>
+        </w:rPr>
+        <w:tab/>
+      </w:r>
+      <w:r>
+        <w:rPr>
+          <w:rFonts w:ascii="Consolas" w:hAnsi="Consolas" w:cs="Consolas"/>
+          <w:b/>
+          <w:bCs/>
+          <w:color w:val="7F0055"/>
+          <w:sz w:val="20"/>
+          <w:szCs w:val="20"/>
+        </w:rPr>
+        <w:t>public</w:t>
+      </w:r>
+      <w:r>
+        <w:rPr>
+          <w:rFonts w:ascii="Consolas" w:hAnsi="Consolas" w:cs="Consolas"/>
+          <w:color w:val="000000"/>
+          <w:sz w:val="20"/>
+          <w:szCs w:val="20"/>
+        </w:rPr>
+        <w:t xml:space="preserve"> </w:t>
+      </w:r>
+      <w:r>
+        <w:rPr>
+          <w:rFonts w:ascii="Consolas" w:hAnsi="Consolas" w:cs="Consolas"/>
+          <w:b/>
+          <w:bCs/>
+          <w:color w:val="7F0055"/>
+          <w:sz w:val="20"/>
+          <w:szCs w:val="20"/>
+        </w:rPr>
+        <w:t>void</w:t>
+      </w:r>
+      <w:r>
+        <w:rPr>
+          <w:rFonts w:ascii="Consolas" w:hAnsi="Consolas" w:cs="Consolas"/>
+          <w:color w:val="000000"/>
+          <w:sz w:val="20"/>
+          <w:szCs w:val="20"/>
+        </w:rPr>
+        <w:t xml:space="preserve"> onFailure(Throwable caught)</w:t>
+      </w:r>
+    </w:p>
+    <w:p>
+      <w:pPr>
+        <w:autoSpaceDE w:val="0"/>
+        <w:autoSpaceDN w:val="0"/>
+        <w:adjustRightInd w:val="0"/>
+        <w:spacing w:after="0" w:line="240" w:lineRule="auto"/>
+        <w:rPr>
+          <w:rFonts w:ascii="Consolas" w:hAnsi="Consolas" w:cs="Consolas"/>
+          <w:sz w:val="20"/>
+          <w:szCs w:val="20"/>
+        </w:rPr>
+      </w:pPr>
+      <w:r>
+        <w:rPr>
+          <w:rFonts w:ascii="Consolas" w:hAnsi="Consolas" w:cs="Consolas"/>
+          <w:color w:val="000000"/>
+          <w:sz w:val="20"/>
+          <w:szCs w:val="20"/>
+        </w:rPr>
+        <w:tab/>
+        <w:t>{</w:t>
+      </w:r>
+    </w:p>
+    <w:p>
+      <w:pPr>
+        <w:autoSpaceDE w:val="0"/>
+        <w:autoSpaceDN w:val="0"/>
+        <w:adjustRightInd w:val="0"/>
+        <w:spacing w:after="0" w:line="240" w:lineRule="auto"/>
+        <w:rPr>
+          <w:rFonts w:ascii="Consolas" w:hAnsi="Consolas" w:cs="Consolas"/>
+          <w:sz w:val="20"/>
+          <w:szCs w:val="20"/>
+        </w:rPr>
+      </w:pPr>
+      <w:r>
+        <w:rPr>
+          <w:rFonts w:ascii="Consolas" w:hAnsi="Consolas" w:cs="Consolas"/>
+          <w:color w:val="000000"/>
+          <w:sz w:val="20"/>
+          <w:szCs w:val="20"/>
+        </w:rPr>
+        <w:tab/>
+      </w:r>
+      <w:r>
+        <w:rPr>
+          <w:rFonts w:ascii="Consolas" w:hAnsi="Consolas" w:cs="Consolas"/>
+          <w:color w:val="000000"/>
+          <w:sz w:val="20"/>
+          <w:szCs w:val="20"/>
+        </w:rPr>
+        <w:tab/>
+      </w:r>
+      <w:r>
+        <w:rPr>
+          <w:rFonts w:ascii="Consolas" w:hAnsi="Consolas" w:cs="Consolas"/>
+          <w:color w:val="0000C0"/>
+          <w:sz w:val="20"/>
+          <w:szCs w:val="20"/>
+        </w:rPr>
+        <w:t>popup</w:t>
+      </w:r>
+      <w:r>
+        <w:rPr>
+          <w:rFonts w:ascii="Consolas" w:hAnsi="Consolas" w:cs="Consolas"/>
+          <w:color w:val="000000"/>
+          <w:sz w:val="20"/>
+          <w:szCs w:val="20"/>
+        </w:rPr>
+        <w:t>.clear();</w:t>
+      </w:r>
+    </w:p>
+    <w:p>
+      <w:pPr>
+        <w:autoSpaceDE w:val="0"/>
+        <w:autoSpaceDN w:val="0"/>
+        <w:adjustRightInd w:val="0"/>
+        <w:spacing w:after="0" w:line="240" w:lineRule="auto"/>
+        <w:rPr>
+          <w:rFonts w:ascii="Consolas" w:hAnsi="Consolas" w:cs="Consolas"/>
+          <w:sz w:val="20"/>
+          <w:szCs w:val="20"/>
+        </w:rPr>
+      </w:pPr>
+      <w:r>
+        <w:rPr>
+          <w:rFonts w:ascii="Consolas" w:hAnsi="Consolas" w:cs="Consolas"/>
+          <w:color w:val="000000"/>
+          <w:sz w:val="20"/>
+          <w:szCs w:val="20"/>
+        </w:rPr>
+        <w:tab/>
+      </w:r>
+      <w:r>
+        <w:rPr>
+          <w:rFonts w:ascii="Consolas" w:hAnsi="Consolas" w:cs="Consolas"/>
+          <w:color w:val="000000"/>
+          <w:sz w:val="20"/>
+          <w:szCs w:val="20"/>
+        </w:rPr>
+        <w:tab/>
+      </w:r>
+      <w:r>
+        <w:rPr>
+          <w:rFonts w:ascii="Consolas" w:hAnsi="Consolas" w:cs="Consolas"/>
+          <w:color w:val="0000C0"/>
+          <w:sz w:val="20"/>
+          <w:szCs w:val="20"/>
+        </w:rPr>
+        <w:t>popup</w:t>
+      </w:r>
+      <w:r>
+        <w:rPr>
+          <w:rFonts w:ascii="Consolas" w:hAnsi="Consolas" w:cs="Consolas"/>
+          <w:color w:val="000000"/>
+          <w:sz w:val="20"/>
+          <w:szCs w:val="20"/>
+        </w:rPr>
+        <w:t>.add(</w:t>
+      </w:r>
+      <w:r>
+        <w:rPr>
+          <w:rFonts w:ascii="Consolas" w:hAnsi="Consolas" w:cs="Consolas"/>
+          <w:b/>
+          <w:bCs/>
+          <w:color w:val="7F0055"/>
+          <w:sz w:val="20"/>
+          <w:szCs w:val="20"/>
+        </w:rPr>
+        <w:t>new</w:t>
+      </w:r>
+      <w:r>
+        <w:rPr>
+          <w:rFonts w:ascii="Consolas" w:hAnsi="Consolas" w:cs="Consolas"/>
+          <w:color w:val="000000"/>
+          <w:sz w:val="20"/>
+          <w:szCs w:val="20"/>
+        </w:rPr>
+        <w:t xml:space="preserve"> HTML(caught.getMessage()));</w:t>
+      </w:r>
+    </w:p>
+    <w:p>
+      <w:pPr>
+        <w:autoSpaceDE w:val="0"/>
+        <w:autoSpaceDN w:val="0"/>
+        <w:adjustRightInd w:val="0"/>
+        <w:spacing w:after="0" w:line="240" w:lineRule="auto"/>
+        <w:rPr>
+          <w:rFonts w:ascii="Consolas" w:hAnsi="Consolas" w:cs="Consolas"/>
+          <w:sz w:val="20"/>
+          <w:szCs w:val="20"/>
+        </w:rPr>
+      </w:pPr>
+      <w:r>
+        <w:rPr>
+          <w:rFonts w:ascii="Consolas" w:hAnsi="Consolas" w:cs="Consolas"/>
+          <w:color w:val="000000"/>
+          <w:sz w:val="20"/>
+          <w:szCs w:val="20"/>
+        </w:rPr>
+        <w:tab/>
+      </w:r>
+      <w:r>
+        <w:rPr>
+          <w:rFonts w:ascii="Consolas" w:hAnsi="Consolas" w:cs="Consolas"/>
+          <w:color w:val="000000"/>
+          <w:sz w:val="20"/>
+          <w:szCs w:val="20"/>
+        </w:rPr>
+        <w:tab/>
+      </w:r>
+      <w:r>
+        <w:rPr>
+          <w:rFonts w:ascii="Consolas" w:hAnsi="Consolas" w:cs="Consolas"/>
+          <w:color w:val="0000C0"/>
+          <w:sz w:val="20"/>
+          <w:szCs w:val="20"/>
+        </w:rPr>
+        <w:t>popup</w:t>
+      </w:r>
+      <w:r>
+        <w:rPr>
+          <w:rFonts w:ascii="Consolas" w:hAnsi="Consolas" w:cs="Consolas"/>
+          <w:color w:val="000000"/>
+          <w:sz w:val="20"/>
+          <w:szCs w:val="20"/>
+        </w:rPr>
+        <w:t>.show();</w:t>
+      </w:r>
+    </w:p>
+    <w:p>
+      <w:pPr>
+        <w:autoSpaceDE w:val="0"/>
+        <w:autoSpaceDN w:val="0"/>
+        <w:adjustRightInd w:val="0"/>
+        <w:spacing w:after="0" w:line="240" w:lineRule="auto"/>
+        <w:rPr>
+          <w:rFonts w:ascii="Consolas" w:hAnsi="Consolas" w:cs="Consolas"/>
+          <w:sz w:val="20"/>
+          <w:szCs w:val="20"/>
+        </w:rPr>
+      </w:pPr>
+      <w:r>
+        <w:rPr>
+          <w:rFonts w:ascii="Consolas" w:hAnsi="Consolas" w:cs="Consolas"/>
+          <w:color w:val="000000"/>
+          <w:sz w:val="20"/>
+          <w:szCs w:val="20"/>
+        </w:rPr>
+        <w:tab/>
+        <w:t>}</w:t>
+      </w:r>
+    </w:p>
+    <w:p>
+      <w:pPr>
+        <w:autoSpaceDE w:val="0"/>
+        <w:autoSpaceDN w:val="0"/>
+        <w:adjustRightInd w:val="0"/>
+        <w:spacing w:after="0" w:line="240" w:lineRule="auto"/>
+        <w:rPr>
+          <w:rFonts w:ascii="Consolas" w:hAnsi="Consolas" w:cs="Consolas"/>
+          <w:sz w:val="20"/>
+          <w:szCs w:val="20"/>
+        </w:rPr>
+      </w:pPr>
+      <w:r>
+        <w:rPr>
+          <w:rFonts w:ascii="Consolas" w:hAnsi="Consolas" w:cs="Consolas"/>
+          <w:color w:val="000000"/>
+          <w:sz w:val="20"/>
+          <w:szCs w:val="20"/>
+        </w:rPr>
+        <w:tab/>
+      </w:r>
+      <w:r>
+        <w:rPr>
+          <w:rFonts w:ascii="Consolas" w:hAnsi="Consolas" w:cs="Consolas"/>
+          <w:color w:val="646464"/>
+          <w:sz w:val="20"/>
+          <w:szCs w:val="20"/>
+        </w:rPr>
+        <w:t>@Override</w:t>
+      </w:r>
+    </w:p>
+    <w:p>
+      <w:pPr>
+        <w:autoSpaceDE w:val="0"/>
+        <w:autoSpaceDN w:val="0"/>
+        <w:adjustRightInd w:val="0"/>
+        <w:spacing w:after="0" w:line="240" w:lineRule="auto"/>
+        <w:rPr>
+          <w:rFonts w:ascii="Consolas" w:hAnsi="Consolas" w:cs="Consolas"/>
+          <w:sz w:val="20"/>
+          <w:szCs w:val="20"/>
+        </w:rPr>
+      </w:pPr>
+      <w:r>
+        <w:rPr>
+          <w:rFonts w:ascii="Consolas" w:hAnsi="Consolas" w:cs="Consolas"/>
+          <w:color w:val="000000"/>
+          <w:sz w:val="20"/>
+          <w:szCs w:val="20"/>
+        </w:rPr>
+        <w:tab/>
+      </w:r>
+      <w:r>
+        <w:rPr>
+          <w:rFonts w:ascii="Consolas" w:hAnsi="Consolas" w:cs="Consolas"/>
+          <w:b/>
+          <w:bCs/>
+          <w:color w:val="7F0055"/>
+          <w:sz w:val="20"/>
+          <w:szCs w:val="20"/>
+        </w:rPr>
+        <w:t>public</w:t>
+      </w:r>
+      <w:r>
+        <w:rPr>
+          <w:rFonts w:ascii="Consolas" w:hAnsi="Consolas" w:cs="Consolas"/>
+          <w:color w:val="000000"/>
+          <w:sz w:val="20"/>
+          <w:szCs w:val="20"/>
+        </w:rPr>
+        <w:t xml:space="preserve"> </w:t>
+      </w:r>
+      <w:r>
+        <w:rPr>
+          <w:rFonts w:ascii="Consolas" w:hAnsi="Consolas" w:cs="Consolas"/>
+          <w:b/>
+          <w:bCs/>
+          <w:color w:val="7F0055"/>
+          <w:sz w:val="20"/>
+          <w:szCs w:val="20"/>
+        </w:rPr>
+        <w:t>abstract</w:t>
+      </w:r>
+      <w:r>
+        <w:rPr>
+          <w:rFonts w:ascii="Consolas" w:hAnsi="Consolas" w:cs="Consolas"/>
+          <w:color w:val="000000"/>
+          <w:sz w:val="20"/>
+          <w:szCs w:val="20"/>
+        </w:rPr>
+        <w:t xml:space="preserve"> </w:t>
+      </w:r>
+      <w:r>
+        <w:rPr>
+          <w:rFonts w:ascii="Consolas" w:hAnsi="Consolas" w:cs="Consolas"/>
+          <w:b/>
+          <w:bCs/>
+          <w:color w:val="7F0055"/>
+          <w:sz w:val="20"/>
+          <w:szCs w:val="20"/>
+        </w:rPr>
+        <w:t>void</w:t>
+      </w:r>
+      <w:r>
+        <w:rPr>
+          <w:rFonts w:ascii="Consolas" w:hAnsi="Consolas" w:cs="Consolas"/>
+          <w:color w:val="000000"/>
+          <w:sz w:val="20"/>
+          <w:szCs w:val="20"/>
+        </w:rPr>
+        <w:t xml:space="preserve"> onSuccess(T result);</w:t>
+      </w:r>
+    </w:p>
+    <w:p>
+      <w:r>
+        <w:rPr>
+          <w:rFonts w:ascii="Consolas" w:hAnsi="Consolas" w:cs="Consolas"/>
+          <w:color w:val="000000"/>
+          <w:sz w:val="20"/>
+          <w:szCs w:val="20"/>
+        </w:rPr>
+        <w:t>}</w:t>
+      </w:r>
+    </w:p>
+    <w:p>
+      <w:r>
+        <w:t xml:space="preserve">Az eredeti AsyncCallback interfész két függvényét kell implementálni minden szerverhíváskor, az onSuccess, illetve az onFailure metódust. Az első akkor hívódik meg, ha az eredmény sikeresen megjött a szervertől, az onFailure pedig akkor, ha </w:t>
+      </w:r>
+      <w:r>
+        <w:lastRenderedPageBreak/>
+        <w:t>valamilyen hiba vagy http error jön vissza eredményül, azaz nem jött használható eredmény. Az ErrorHandlingAsyncCallback absztrakt osztály az onFailure metódust implementálja, és egy popup ablakban értesíti a klienst a felmerült hibáról. Így a hibakezelés egy helyen van, és tényleges szerverhívásokkor csak az sikeres működést kell implementálni. Amilyen egyszerű</w:t>
+      </w:r>
+      <w:r>
+        <w:t xml:space="preserve"> ez az osztály, annyira hasznos. Rengeteg kódismétléstől szabadít meg,</w:t>
+      </w:r>
+      <w:r>
+        <w:t xml:space="preserve"> és szervertől jövő hibakezelést gyakorlatilag ő végzi.</w:t>
+      </w:r>
+    </w:p>
+    <w:p>
+      <w:r>
+        <w:t>Mivel a szerverből jövő hibaüzenetek esetén a kliens nem sokat tehet, így ennél részletesebb hibakezelés implementálása nem szükséges.</w:t>
+      </w:r>
+    </w:p>
+    <w:p>
+      <w:pPr>
+        <w:pStyle w:val="Heading4"/>
+      </w:pPr>
+      <w:r>
+        <w:t>Server csomag</w:t>
+      </w:r>
+      <w:r>
+        <w:t xml:space="preserve"> és az RPC kommunikáció</w:t>
+      </w:r>
+    </w:p>
+    <w:p>
+      <w:r>
+        <w:t>A szerver három interfészen keresztül kommunikál a külvilággal. Adatokat biztosít a kliensnek, adatokat ír és  olvas az adatbázisból, valamint egy távoli REST interfészen keresztül kérdez le adatokat.</w:t>
+      </w:r>
+    </w:p>
+    <w:p>
+      <w:r>
+        <w:t>Ebből</w:t>
+      </w:r>
+      <w:r>
+        <w:t xml:space="preserve"> Sever csomagban</w:t>
+      </w:r>
+      <w:r>
+        <w:t xml:space="preserve"> a klienssel kommunikáló </w:t>
+      </w:r>
+      <w:r>
+        <w:t>szervletek</w:t>
+      </w:r>
+      <w:r>
+        <w:t xml:space="preserve"> van</w:t>
+      </w:r>
+      <w:r>
+        <w:t>nak</w:t>
+      </w:r>
+      <w:r>
+        <w:t xml:space="preserve">. Ezek a szervletek a </w:t>
+      </w:r>
+      <w:r>
+        <w:t>FilteringService, a MapService és a TravelService implementációi.</w:t>
+      </w:r>
+    </w:p>
+    <w:p>
+      <w:r>
+        <w:t xml:space="preserve">Ezeknek az osztályoknak az interfészei, un. stub-jai a kliens csomagban vannak, egy hozzájuk tartozó aszinkron interfész párral együtt. Ez a hármas: a kliensben lévő interfész és aszinkron párja, valamint a szerverben lévő implementáció együtt valósítja meg az RPC hívásokat a szerver és a kliens között. A kliensben a GWT keretrendszer segítségével példányosítani lehet az aszinkron interfészeket, amikhez </w:t>
+      </w:r>
+      <w:r>
+        <w:t>fordításkor</w:t>
+      </w:r>
+      <w:r>
+        <w:t xml:space="preserve"> legenerálódik a kommunikációhoz szükséges kód.</w:t>
+      </w:r>
+    </w:p>
+    <w:p>
+      <w:pPr>
+        <w:keepNext/>
+        <w:jc w:val="center"/>
+      </w:pPr>
+      <w:r>
+        <w:rPr>
+          <w:noProof/>
+          <w:lang w:eastAsia="hu-HU"/>
+        </w:rPr>
+        <w:drawing>
+          <wp:inline distT="0" distB="0" distL="0" distR="0" wp14:anchorId="51645917" wp14:editId="11BAB8A6">
+            <wp:extent cx="5399405" cy="3679825"/>
+            <wp:effectExtent l="0" t="0" r="0" b="0"/>
+            <wp:docPr id="8" name="Picture 8"/>
+            <wp:cNvGraphicFramePr>
+              <a:graphicFrameLocks xmlns:a="http://schemas.openxmlformats.org/drawingml/2006/main" noChangeAspect="1"/>
+            </wp:cNvGraphicFramePr>
+            <a:graphic xmlns:a="http://schemas.openxmlformats.org/drawingml/2006/main">
+              <a:graphicData uri="http://schemas.openxmlformats.org/drawingml/2006/picture">
+                <pic:pic xmlns:pic="http://schemas.openxmlformats.org/drawingml/2006/picture">
+                  <pic:nvPicPr>
+                    <pic:cNvPr id="0" name="Services_and_RPC_class_diagram.png"/>
+                    <pic:cNvPicPr/>
+                  </pic:nvPicPr>
+                  <pic:blipFill>
+                    <a:blip r:embed="rId18">
+                      <a:extLst>
+                        <a:ext uri="{28A0092B-C50C-407E-A947-70E740481C1C}">
+                          <a14:useLocalDpi xmlns:a14="http://schemas.microsoft.com/office/drawing/2010/main" val="0"/>
+                        </a:ext>
+                      </a:extLst>
+                    </a:blip>
+                    <a:stretch>
+                      <a:fillRect/>
+                    </a:stretch>
+                  </pic:blipFill>
+                  <pic:spPr>
+                    <a:xfrm>
+                      <a:off x="0" y="0"/>
+                      <a:ext cx="5399405" cy="3679825"/>
+                    </a:xfrm>
+                    <a:prstGeom prst="rect">
+                      <a:avLst/>
+                    </a:prstGeom>
+                  </pic:spPr>
+                </pic:pic>
+              </a:graphicData>
+            </a:graphic>
+          </wp:inline>
+        </w:drawing>
+      </w:r>
+    </w:p>
+    <w:p>
+      <w:pPr>
+        <w:pStyle w:val="Caption"/>
+        <w:jc w:val="center"/>
+      </w:pPr>
+      <w:fldSimple w:instr=" SEQ ábra \* ARABIC ">
+        <w:r>
+          <w:rPr>
+            <w:noProof/>
+          </w:rPr>
+          <w:t>9</w:t>
+        </w:r>
+      </w:fldSimple>
+      <w:r>
+        <w:t>. Server osztálydiagram és RPC mechanizmus</w:t>
+      </w:r>
+    </w:p>
+    <w:p>
+      <w:r>
+        <w:rPr>
+          <w:highlight w:val="red"/>
+        </w:rPr>
+        <w:lastRenderedPageBreak/>
+        <w:t>TODO</w:t>
+      </w:r>
+      <w:r>
+        <w:t>: A Server package képről kimaradt a SystemProperties</w:t>
+      </w:r>
+    </w:p>
+    <w:p>
+      <w:r>
+        <w:t>A három szervlet három különböző feladatot lát el.</w:t>
+      </w:r>
+    </w:p>
+    <w:p>
+      <w:pPr>
+        <w:pStyle w:val="ListParagraph"/>
+        <w:numPr>
+          <w:ilvl w:val="0"/>
+          <w:numId w:val="12"/>
+        </w:numPr>
+      </w:pPr>
+      <w:r>
+        <w:t>FilterServiceImpl</w:t>
+      </w:r>
+    </w:p>
+    <w:p>
+      <w:pPr>
+        <w:pStyle w:val="ListParagraph"/>
+        <w:numPr>
+          <w:ilvl w:val="1"/>
+          <w:numId w:val="12"/>
+        </w:numPr>
+      </w:pPr>
+      <w:r>
+        <w:t>Elmenti a szűrésként beállított adatokat a felhasználóhoz kötött session-ban, valamint biztosítja a szűrés megjelenítéséhez szükséges adatokat a kliensnek.</w:t>
+      </w:r>
+    </w:p>
+    <w:p>
+      <w:pPr>
+        <w:pStyle w:val="ListParagraph"/>
+        <w:numPr>
+          <w:ilvl w:val="0"/>
+          <w:numId w:val="12"/>
+        </w:numPr>
+      </w:pPr>
+      <w:r>
+        <w:t>MapServiceImpl</w:t>
+      </w:r>
+    </w:p>
+    <w:p>
+      <w:pPr>
+        <w:pStyle w:val="ListParagraph"/>
+        <w:numPr>
+          <w:ilvl w:val="1"/>
+          <w:numId w:val="12"/>
+        </w:numPr>
+      </w:pPr>
+      <w:r>
+        <w:t>A térképes műveletek futnak be hozzá, ő szerkeszi és olvassa az RDF adatbázist</w:t>
+      </w:r>
+    </w:p>
+    <w:p>
+      <w:pPr>
+        <w:pStyle w:val="ListParagraph"/>
+        <w:numPr>
+          <w:ilvl w:val="0"/>
+          <w:numId w:val="12"/>
+        </w:numPr>
+      </w:pPr>
+      <w:r>
+        <w:t>TravelServiceImpl</w:t>
+      </w:r>
+    </w:p>
+    <w:p>
+      <w:pPr>
+        <w:pStyle w:val="ListParagraph"/>
+        <w:numPr>
+          <w:ilvl w:val="1"/>
+          <w:numId w:val="12"/>
+        </w:numPr>
+      </w:pPr>
+      <w:r>
+        <w:t>Ő kommunikál a külső REST API-val, kéri le az adatokat a szűrés alapján, és állítja őket össze RPC-n átküldhető adatstruktúrává, segédosztályok segítségével.</w:t>
+      </w:r>
+    </w:p>
+    <w:p>
+      <w:pPr>
+        <w:pStyle w:val="Heading4"/>
+      </w:pPr>
+      <w:r>
+        <w:t>SystemProperties</w:t>
+      </w:r>
+    </w:p>
+    <w:p>
+      <w:r>
+        <w:t>A szerver csomagban található a SystemProperties singleton osztály is. Ez</w:t>
+      </w:r>
+      <w:r>
+        <w:t xml:space="preserve"> az osztály a szerver konfigurációs fájljában</w:t>
+      </w:r>
+      <w:r>
+        <w:t xml:space="preserve"> megadott paraméterek lekérdezését teszi lehetővé, hasonlóan a Java System.getProperties() statikus függvényéhez hasonlóan.</w:t>
+      </w:r>
+    </w:p>
+    <w:p>
+      <w:pPr>
+        <w:keepNext/>
+        <w:jc w:val="center"/>
+      </w:pPr>
+      <w:r>
+        <w:rPr>
+          <w:noProof/>
+          <w:lang w:eastAsia="hu-HU"/>
+        </w:rPr>
+        <w:drawing>
+          <wp:inline distT="0" distB="0" distL="0" distR="0" wp14:anchorId="434A845B" wp14:editId="1CC47EE9">
+            <wp:extent cx="1952625" cy="1000125"/>
+            <wp:effectExtent l="0" t="0" r="9525" b="9525"/>
+            <wp:docPr id="10" name="Picture 10"/>
+            <wp:cNvGraphicFramePr>
+              <a:graphicFrameLocks xmlns:a="http://schemas.openxmlformats.org/drawingml/2006/main" noChangeAspect="1"/>
+            </wp:cNvGraphicFramePr>
+            <a:graphic xmlns:a="http://schemas.openxmlformats.org/drawingml/2006/main">
+              <a:graphicData uri="http://schemas.openxmlformats.org/drawingml/2006/picture">
+                <pic:pic xmlns:pic="http://schemas.openxmlformats.org/drawingml/2006/picture">
+                  <pic:nvPicPr>
+                    <pic:cNvPr id="0" name="SystemPropertiesSingleton.png"/>
+                    <pic:cNvPicPr/>
+                  </pic:nvPicPr>
+                  <pic:blipFill>
+                    <a:blip r:embed="rId19">
+                      <a:extLst>
+                        <a:ext uri="{28A0092B-C50C-407E-A947-70E740481C1C}">
+                          <a14:useLocalDpi xmlns:a14="http://schemas.microsoft.com/office/drawing/2010/main" val="0"/>
+                        </a:ext>
+                      </a:extLst>
+                    </a:blip>
+                    <a:stretch>
+                      <a:fillRect/>
+                    </a:stretch>
+                  </pic:blipFill>
+                  <pic:spPr>
+                    <a:xfrm>
+                      <a:off x="0" y="0"/>
+                      <a:ext cx="1952625" cy="1000125"/>
+                    </a:xfrm>
+                    <a:prstGeom prst="rect">
+                      <a:avLst/>
+                    </a:prstGeom>
+                  </pic:spPr>
+                </pic:pic>
+              </a:graphicData>
+            </a:graphic>
+          </wp:inline>
+        </w:drawing>
+      </w:r>
+    </w:p>
+    <w:p>
+      <w:pPr>
+        <w:pStyle w:val="Caption"/>
+        <w:jc w:val="center"/>
+      </w:pPr>
+      <w:fldSimple w:instr=" SEQ ábra \* ARABIC ">
+        <w:r>
+          <w:rPr>
+            <w:noProof/>
+          </w:rPr>
+          <w:t>10</w:t>
+        </w:r>
+      </w:fldSimple>
+      <w:r>
+        <w:t>. SystemProperites singleton</w:t>
+      </w:r>
+    </w:p>
+    <w:p>
+      <w:pPr>
+        <w:pStyle w:val="Heading3"/>
+      </w:pPr>
       <w:r>
         <w:t>Adatbázis</w:t>
       </w:r>
@@ -4736,6 +6149,94 @@
       </w:r>
       <w:r>
         <w:t xml:space="preserve"> fájlban van tárolva egy tetszőleges, a szerver indításakor megadott helyen.</w:t>
+      </w:r>
+    </w:p>
+    <w:p>
+      <w:pPr>
+        <w:pStyle w:val="Default"/>
+        <w:keepNext/>
+        <w:spacing w:after="107"/>
+        <w:jc w:val="center"/>
+      </w:pPr>
+      <w:r>
+        <w:rPr>
+          <w:noProof/>
+          <w:lang w:eastAsia="hu-HU"/>
+        </w:rPr>
+        <w:lastRenderedPageBreak/>
+        <w:drawing>
+          <wp:inline distT="0" distB="0" distL="0" distR="0" wp14:anchorId="3945810B" wp14:editId="3A745904">
+            <wp:extent cx="5399405" cy="2989580"/>
+            <wp:effectExtent l="0" t="0" r="0" b="1270"/>
+            <wp:docPr id="15" name="Picture 15"/>
+            <wp:cNvGraphicFramePr>
+              <a:graphicFrameLocks xmlns:a="http://schemas.openxmlformats.org/drawingml/2006/main" noChangeAspect="1"/>
+            </wp:cNvGraphicFramePr>
+            <a:graphic xmlns:a="http://schemas.openxmlformats.org/drawingml/2006/main">
+              <a:graphicData uri="http://schemas.openxmlformats.org/drawingml/2006/picture">
+                <pic:pic xmlns:pic="http://schemas.openxmlformats.org/drawingml/2006/picture">
+                  <pic:nvPicPr>
+                    <pic:cNvPr id="0" name="Database_class_diagram.png"/>
+                    <pic:cNvPicPr/>
+                  </pic:nvPicPr>
+                  <pic:blipFill>
+                    <a:blip r:embed="rId20">
+                      <a:extLst>
+                        <a:ext uri="{28A0092B-C50C-407E-A947-70E740481C1C}">
+                          <a14:useLocalDpi xmlns:a14="http://schemas.microsoft.com/office/drawing/2010/main" val="0"/>
+                        </a:ext>
+                      </a:extLst>
+                    </a:blip>
+                    <a:stretch>
+                      <a:fillRect/>
+                    </a:stretch>
+                  </pic:blipFill>
+                  <pic:spPr>
+                    <a:xfrm>
+                      <a:off x="0" y="0"/>
+                      <a:ext cx="5399405" cy="2989580"/>
+                    </a:xfrm>
+                    <a:prstGeom prst="rect">
+                      <a:avLst/>
+                    </a:prstGeom>
+                  </pic:spPr>
+                </pic:pic>
+              </a:graphicData>
+            </a:graphic>
+          </wp:inline>
+        </w:drawing>
+      </w:r>
+    </w:p>
+    <w:p>
+      <w:pPr>
+        <w:pStyle w:val="Caption"/>
+        <w:jc w:val="center"/>
+      </w:pPr>
+      <w:fldSimple w:instr=" SEQ ábra \* ARABIC ">
+        <w:r>
+          <w:rPr>
+            <w:noProof/>
+          </w:rPr>
+          <w:t>11</w:t>
+        </w:r>
+      </w:fldSimple>
+      <w:r>
+        <w:t>. Adatbázis osztálydiagram</w:t>
+      </w:r>
+    </w:p>
+    <w:p>
+      <w:pPr>
+        <w:pStyle w:val="Default"/>
+        <w:spacing w:after="107"/>
+      </w:pPr>
+      <w:r>
+        <w:rPr>
+          <w:highlight w:val="red"/>
+        </w:rPr>
+        <w:t>TODO</w:t>
+      </w:r>
+      <w:r>
+        <w:t>:Az adatbázis készítő/menedzselő osztálydiagram elmagyarázása</w:t>
       </w:r>
       <w:r>
         <w:br/>
@@ -5372,7 +6873,7 @@
         </w:rPr>
         <w:lastRenderedPageBreak/>
         <w:drawing>
-          <wp:inline distT="0" distB="0" distL="0" distR="0">
+          <wp:inline distT="0" distB="0" distL="0" distR="0" wp14:anchorId="43ACD0FF" wp14:editId="57DA9ED4">
             <wp:extent cx="8848455" cy="4190865"/>
             <wp:effectExtent l="4762" t="0" r="0" b="0"/>
             <wp:docPr id="11" name="Picture 11"/>
@@ -5387,7 +6888,7 @@
                     <pic:cNvPicPr/>
                   </pic:nvPicPr>
                   <pic:blipFill>
-                    <a:blip r:embed="rId14">
+                    <a:blip r:embed="rId21">
                       <a:extLst>
                         <a:ext uri="{28A0092B-C50C-407E-A947-70E740481C1C}">
                           <a14:useLocalDpi xmlns:a14="http://schemas.microsoft.com/office/drawing/2010/main" val="0"/>
@@ -5423,7 +6924,7 @@
         </w:rPr>
         <w:lastRenderedPageBreak/>
         <w:drawing>
-          <wp:inline distT="0" distB="0" distL="0" distR="0">
+          <wp:inline distT="0" distB="0" distL="0" distR="0" wp14:anchorId="790BFCD6" wp14:editId="5BEF8511">
             <wp:extent cx="8753475" cy="4228844"/>
             <wp:effectExtent l="0" t="4445" r="5080" b="5080"/>
             <wp:docPr id="13" name="Picture 13"/>
@@ -5438,7 +6939,7 @@
                     <pic:cNvPicPr/>
                   </pic:nvPicPr>
                   <pic:blipFill>
-                    <a:blip r:embed="rId15">
+                    <a:blip r:embed="rId22">
                       <a:extLst>
                         <a:ext uri="{28A0092B-C50C-407E-A947-70E740481C1C}">
                           <a14:useLocalDpi xmlns:a14="http://schemas.microsoft.com/office/drawing/2010/main" val="0"/>
@@ -5479,7 +6980,7 @@
         </w:rPr>
         <w:lastRenderedPageBreak/>
         <w:drawing>
-          <wp:inline distT="0" distB="0" distL="0" distR="0">
+          <wp:inline distT="0" distB="0" distL="0" distR="0" wp14:anchorId="0ED0C99A" wp14:editId="7AD2C60D">
             <wp:extent cx="8680251" cy="3527524"/>
             <wp:effectExtent l="4445" t="0" r="0" b="0"/>
             <wp:docPr id="12" name="Picture 12"/>
@@ -5494,7 +6995,7 @@
                     <pic:cNvPicPr/>
                   </pic:nvPicPr>
                   <pic:blipFill>
-                    <a:blip r:embed="rId16">
+                    <a:blip r:embed="rId23">
                       <a:extLst>
                         <a:ext uri="{28A0092B-C50C-407E-A947-70E740481C1C}">
                           <a14:useLocalDpi xmlns:a14="http://schemas.microsoft.com/office/drawing/2010/main" val="0"/>
@@ -5535,19 +7036,15 @@
       <w:pPr>
         <w:pStyle w:val="Heading3"/>
       </w:pPr>
-      <w:bookmarkStart w:id="21" w:name="_Toc324455985"/>
-      <w:r>
-        <w:t xml:space="preserve">Csomag, </w:t>
-      </w:r>
-      <w:r>
-        <w:t>Modul és Osztályszerkezet</w:t>
-      </w:r>
-      <w:bookmarkEnd w:id="21"/>
+      <w:bookmarkStart w:id="22" w:name="_Toc324455986"/>
+      <w:r>
+        <w:t>Felhasználói Felület</w:t>
+      </w:r>
+      <w:bookmarkEnd w:id="22"/>
     </w:p>
     <w:p>
       <w:pPr>
         <w:pStyle w:val="Default"/>
-        <w:spacing w:after="107"/>
         <w:rPr>
           <w:sz w:val="23"/>
           <w:szCs w:val="23"/>
@@ -5558,22 +7055,52 @@
           <w:sz w:val="23"/>
           <w:szCs w:val="23"/>
         </w:rPr>
-        <w:t xml:space="preserve">Modul és/vagy osztályszerkezet (fontosabb modulok és/vagy osztályok és azok metódusai, továbbá ezek kapcsolatának) leírását. Az egyes csomagok fő eljárásait illetve a fontos osztályok fő metódusait bemenő-, kimenőadat, tevékenység hármassal jellemezni kell. </w:t>
-      </w:r>
+        <w:t xml:space="preserve">A felhasználói felület – feltéve, hogy van – tervét (a képernyő- és listaterveket, valamint a menütervet). Legyen egy áttekintő ábra, amely mutatja a képernyők (ablakok, weblapok) közti navigálási lehetőségeket, irányokat. Ki kell emelni a fontosabb felhasználói eseménykezeléseket. </w:t>
+      </w:r>
+    </w:p>
+    <w:p/>
+    <w:p>
+      <w:pPr>
+        <w:pStyle w:val="Heading2"/>
+      </w:pPr>
+      <w:bookmarkStart w:id="23" w:name="_Toc324455987"/>
+      <w:r>
+        <w:t>Megvalósítás</w:t>
+      </w:r>
+      <w:bookmarkEnd w:id="23"/>
+    </w:p>
+    <w:p>
+      <w:pPr>
+        <w:jc w:val="both"/>
+      </w:pPr>
+      <w:r>
+        <w:t>A fejlesztői leírásnak a megvalósításról szóló része bemutatja, hogy milyen döntéseket kellett hozni a terv megvalósítása során (adatábrázolás, felhasznált komponensek, kódban alkalmazott nyelvi elemek, stb). A dokumentáció ne tartalmazza a forrásprogramot (legfeljebb csak fontosnak ítélt részleteit), elég azt a mellékelt adathordozón elhelyezni. A megvalósítás a fentieken kívül tartalmazza a komponens tervet (az alkalmazás fizikai komponenseinek kapcsolatrendszerét) és azok telepítésének módját.</w:t>
+      </w:r>
+    </w:p>
+    <w:p>
+      <w:pPr>
+        <w:pStyle w:val="Default"/>
+      </w:pPr>
     </w:p>
     <w:p>
       <w:pPr>
         <w:pStyle w:val="Heading3"/>
       </w:pPr>
-      <w:bookmarkStart w:id="22" w:name="_Toc324455986"/>
-      <w:r>
-        <w:t>Felhasználói Felület</w:t>
-      </w:r>
-      <w:bookmarkEnd w:id="22"/>
+      <w:bookmarkStart w:id="24" w:name="_Toc324455988"/>
+      <w:r>
+        <w:t>#Ez mi a fene, cleancode-ról meséljek egy egész fejezetet? Oké...</w:t>
+      </w:r>
+      <w:bookmarkEnd w:id="24"/>
     </w:p>
     <w:p>
       <w:pPr>
         <w:pStyle w:val="Default"/>
+      </w:pPr>
+    </w:p>
+    <w:p>
+      <w:pPr>
+        <w:pStyle w:val="Default"/>
+        <w:spacing w:after="104"/>
         <w:rPr>
           <w:sz w:val="23"/>
           <w:szCs w:val="23"/>
@@ -5584,47 +7111,8 @@
           <w:sz w:val="23"/>
           <w:szCs w:val="23"/>
         </w:rPr>
-        <w:t xml:space="preserve">A felhasználói felület – feltéve, hogy van – tervét (a képernyő- és listaterveket, valamint a menütervet). Legyen egy áttekintő ábra, amely mutatja a képernyők (ablakok, weblapok) közti navigálási lehetőségeket, irányokat. Ki kell emelni a fontosabb felhasználói eseménykezeléseket. </w:t>
-      </w:r>
-    </w:p>
-    <w:p/>
-    <w:p>
-      <w:pPr>
-        <w:pStyle w:val="Heading2"/>
-      </w:pPr>
-      <w:bookmarkStart w:id="23" w:name="_Toc324455987"/>
-      <w:r>
-        <w:t>Megvalósítás</w:t>
-      </w:r>
-      <w:bookmarkEnd w:id="23"/>
-    </w:p>
-    <w:p>
-      <w:pPr>
-        <w:jc w:val="both"/>
-      </w:pPr>
-      <w:r>
-        <w:t>A fejlesztői leírásnak a megvalósításról szóló része bemutatja, hogy milyen döntéseket kellett hozni a terv megvalósítása során (adatábrázolás, felhasznált komponensek, kódban alkalmazott nyelvi elemek, stb). A dokumentáció ne tartalmazza a forrásprogramot (legfeljebb csak fontosnak ítélt részleteit), elég azt a mellékelt adathordozón elhelyezni. A megvalósítás a fentieken kívül tartalmazza a komponens tervet (az alkalmazás fizikai komponenseinek kapcsolatrendszerét) és azok telepítésének módját.</w:t>
-      </w:r>
-    </w:p>
-    <w:p>
-      <w:pPr>
-        <w:pStyle w:val="Default"/>
-      </w:pPr>
-    </w:p>
-    <w:p>
-      <w:pPr>
-        <w:pStyle w:val="Heading3"/>
-      </w:pPr>
-      <w:bookmarkStart w:id="24" w:name="_Toc324455988"/>
-      <w:r>
-        <w:t>#Ez mi a fene, cleancode-ról meséljek egy egész fejezetet? Oké...</w:t>
-      </w:r>
-      <w:bookmarkEnd w:id="24"/>
-    </w:p>
-    <w:p>
-      <w:pPr>
-        <w:pStyle w:val="Default"/>
-      </w:pPr>
+        <w:t xml:space="preserve">A forráskód tartalma, szerkezete megfelel-e a tervnek? </w:t>
+      </w:r>
     </w:p>
     <w:p>
       <w:pPr>
@@ -5640,7 +7128,7 @@
           <w:sz w:val="23"/>
           <w:szCs w:val="23"/>
         </w:rPr>
-        <w:t xml:space="preserve">A forráskód tartalma, szerkezete megfelel-e a tervnek? </w:t>
+        <w:t xml:space="preserve"> Mennyire ismeri a hallgató az adott fejlesztő eszközt (pl. korszerű, hatékony nyelvi elemek vannak-e túlsúlyban, vagy ehelyett bonyolult, nehézkes, körülményes és leginkább terjengős forráskódot eredményező nyelvi elemek jellemzik a kódot)? Indokoltak-e a választott nyelvi elemek használata? </w:t>
       </w:r>
     </w:p>
     <w:p>
@@ -5657,7 +7145,7 @@
           <w:sz w:val="23"/>
           <w:szCs w:val="23"/>
         </w:rPr>
-        <w:t xml:space="preserve"> Mennyire ismeri a hallgató az adott fejlesztő eszközt (pl. korszerű, hatékony nyelvi elemek vannak-e túlsúlyban, vagy ehelyett bonyolult, nehézkes, körülményes és leginkább terjengős forráskódot eredményező nyelvi elemek jellemzik a kódot)? Indokoltak-e a választott nyelvi elemek használata? </w:t>
+        <w:t xml:space="preserve"> Milyen a forráskód külalakja, mennyire áttekinthető (strukturáltság, bekezdések, tagolások, kommentezés stb.)? </w:t>
       </w:r>
     </w:p>
     <w:p>
@@ -5674,7 +7162,7 @@
           <w:sz w:val="23"/>
           <w:szCs w:val="23"/>
         </w:rPr>
-        <w:t xml:space="preserve"> Milyen a forráskód külalakja, mennyire áttekinthető (strukturáltság, bekezdések, tagolások, kommentezés stb.)? </w:t>
+        <w:t xml:space="preserve"> Mennyire módosítható a kód. Alkalmazza-e a hallgató a kód-újrafelhasználás nyelvi eszközeit (függvények, származtatás, generikus elemek)? </w:t>
       </w:r>
     </w:p>
     <w:p>
@@ -5691,7 +7179,7 @@
           <w:sz w:val="23"/>
           <w:szCs w:val="23"/>
         </w:rPr>
-        <w:t xml:space="preserve"> Mennyire módosítható a kód. Alkalmazza-e a hallgató a kód-újrafelhasználás nyelvi eszközeit (függvények, származtatás, generikus elemek)? </w:t>
+        <w:t xml:space="preserve"> Törekszik-e a hatékony adatábrázolásra? </w:t>
       </w:r>
     </w:p>
     <w:p>
@@ -5708,7 +7196,7 @@
           <w:sz w:val="23"/>
           <w:szCs w:val="23"/>
         </w:rPr>
-        <w:t xml:space="preserve"> Törekszik-e a hatékony adatábrázolásra? </w:t>
+        <w:t xml:space="preserve"> Mennyire öndokumentáló a kód, vagyis a választott azonosítók (pl. változónevek) mennyire beszédesek, konvencionálisak, a megjegyzések mennyire segítik a kódértést? </w:t>
       </w:r>
     </w:p>
     <w:p>
@@ -5725,13 +7213,12 @@
           <w:sz w:val="23"/>
           <w:szCs w:val="23"/>
         </w:rPr>
-        <w:t xml:space="preserve"> Mennyire öndokumentáló a kód, vagyis a választott azonosítók (pl. változónevek) mennyire beszédesek, konvencionálisak, a megjegyzések mennyire segítik a kódértést? </w:t>
+        <w:t xml:space="preserve"> Tartalmazza a szükséges ellenőrzési, hibakezelési funkciókat, általában megoldott-e a kivételkezelés? </w:t>
       </w:r>
     </w:p>
     <w:p>
       <w:pPr>
         <w:pStyle w:val="Default"/>
-        <w:spacing w:after="104"/>
         <w:rPr>
           <w:sz w:val="23"/>
           <w:szCs w:val="23"/>
@@ -5742,8 +7229,23 @@
           <w:sz w:val="23"/>
           <w:szCs w:val="23"/>
         </w:rPr>
-        <w:t xml:space="preserve"> Tartalmazza a szükséges ellenőrzési, hibakezelési funkciókat, általában megoldott-e a kivételkezelés? </w:t>
-      </w:r>
+        <w:t xml:space="preserve"> Mennyire gazdálkodik jól az emberi és gépi erőforrásokkal, így például a felhasználó idejével és türelmével, a lemezkapacitással és a memóriakapacitással? </w:t>
+      </w:r>
+    </w:p>
+    <w:p>
+      <w:pPr>
+        <w:jc w:val="both"/>
+      </w:pPr>
+    </w:p>
+    <w:p>
+      <w:pPr>
+        <w:pStyle w:val="Heading2"/>
+      </w:pPr>
+      <w:bookmarkStart w:id="25" w:name="_Toc324455989"/>
+      <w:r>
+        <w:t>Tesztelés</w:t>
+      </w:r>
+      <w:bookmarkEnd w:id="25"/>
     </w:p>
     <w:p>
       <w:pPr>
@@ -5758,24 +7260,8 @@
           <w:sz w:val="23"/>
           <w:szCs w:val="23"/>
         </w:rPr>
-        <w:t xml:space="preserve"> Mennyire gazdálkodik jól az emberi és gépi erőforrásokkal, így például a felhasználó idejével és türelmével, a lemezkapacitással és a memóriakapacitással? </w:t>
-      </w:r>
-    </w:p>
-    <w:p>
-      <w:pPr>
-        <w:jc w:val="both"/>
-      </w:pPr>
-    </w:p>
-    <w:p>
-      <w:pPr>
-        <w:pStyle w:val="Heading2"/>
-      </w:pPr>
-      <w:bookmarkStart w:id="25" w:name="_Toc324455989"/>
-      <w:r>
-        <w:lastRenderedPageBreak/>
-        <w:t>Tesztelés</w:t>
-      </w:r>
-      <w:bookmarkEnd w:id="25"/>
+        <w:t xml:space="preserve">Ez is a fejlesztői leírás része, amelynek a tesztelési szempontokat kell bemutatnia, és a tesztelés során szerzett tapasztalatokat összegeznie valamint a szoftver skálázhatóságáról készített elemzést kell tartalmaznia. </w:t>
+      </w:r>
     </w:p>
     <w:p>
       <w:pPr>
@@ -5790,22 +7276,6 @@
           <w:sz w:val="23"/>
           <w:szCs w:val="23"/>
         </w:rPr>
-        <w:t xml:space="preserve">Ez is a fejlesztői leírás része, amelynek a tesztelési szempontokat kell bemutatnia, és a tesztelés során szerzett tapasztalatokat összegeznie valamint a szoftver skálázhatóságáról készített elemzést kell tartalmaznia. </w:t>
-      </w:r>
-    </w:p>
-    <w:p>
-      <w:pPr>
-        <w:pStyle w:val="Default"/>
-        <w:rPr>
-          <w:sz w:val="23"/>
-          <w:szCs w:val="23"/>
-        </w:rPr>
-      </w:pPr>
-      <w:r>
-        <w:rPr>
-          <w:sz w:val="23"/>
-          <w:szCs w:val="23"/>
-        </w:rPr>
         <w:t xml:space="preserve">Az értékelésnél vegyük figyelembe, hogy a dokumentáció: </w:t>
       </w:r>
     </w:p>
@@ -5815,6 +7285,7 @@
       </w:pPr>
       <w:bookmarkStart w:id="26" w:name="_Toc324455990"/>
       <w:r>
+        <w:lastRenderedPageBreak/>
         <w:t>Junit</w:t>
       </w:r>
       <w:bookmarkEnd w:id="26"/>
@@ -6006,7 +7477,7 @@
       </w:pPr>
     </w:p>
     <w:sectPr>
-      <w:footerReference w:type="default" r:id="rId17"/>
+      <w:footerReference w:type="default" r:id="rId24"/>
       <w:endnotePr>
         <w:numFmt w:val="decimal"/>
       </w:endnotePr>
@@ -6085,7 +7556,10 @@
         <w:endnoteRef/>
       </w:r>
       <w:r>
-        <w:t xml:space="preserve"> Robert C. Martin – Clean Code – Könyv illetve előadássorozat a jól olvasható kód írásáról, lásd irodalomjegyzék</w:t>
+        <w:t xml:space="preserve"> </w:t>
+      </w:r>
+      <w:r>
+        <w:t>Robert C. Martin – Clean Code – Könyv illetve előadássorozat a jól olvasható kód írásáról, lásd irodalomjegyzék</w:t>
       </w:r>
     </w:p>
   </w:endnote>
@@ -6117,7 +7591,10 @@
         <w:endnoteRef/>
       </w:r>
       <w:r>
-        <w:t xml:space="preserve"> WAS – Web Application Server – Speciális Java alkalmazások futtatási környezetét biztosító alkalmazásszerver</w:t>
+        <w:t xml:space="preserve"> </w:t>
+      </w:r>
+      <w:r>
+        <w:t>WAS – Web Application Server – Speciális Java alkalmazások futtatási környezetét biztosító alkalmazásszerver</w:t>
       </w:r>
     </w:p>
   </w:endnote>
@@ -6149,7 +7626,10 @@
         <w:endnoteRef/>
       </w:r>
       <w:r>
-        <w:t xml:space="preserve"> warfile – .war kiterjesztésű fájl. A web application archive rövidítése - Javaban írt webes program</w:t>
+        <w:t xml:space="preserve"> </w:t>
+      </w:r>
+      <w:r>
+        <w:t>warfile – .war kiterjesztésű fájl. A web application archive rövidítése - Javaban írt webes program</w:t>
       </w:r>
     </w:p>
   </w:endnote>
@@ -6165,10 +7645,7 @@
         <w:endnoteRef/>
       </w:r>
       <w:r>
-        <w:t xml:space="preserve"> </w:t>
-      </w:r>
-      <w:r>
-        <w:t>properties fájl - .properties kiterjesztésű fájl ami kulcs érték párokat tartalmaz egyenlőségjellel elválasztva : key=value</w:t>
+        <w:t xml:space="preserve"> properties fájl - .properties kiterjesztésű fájl ami kulcs érték párokat tartalmaz egyenlőségjellel elválasztva : key=value</w:t>
       </w:r>
     </w:p>
   </w:endnote>
@@ -6228,7 +7705,7 @@
           <w:rPr>
             <w:noProof/>
           </w:rPr>
-          <w:t>12</w:t>
+          <w:t>15</w:t>
         </w:r>
         <w:r>
           <w:rPr>
@@ -6295,7 +7772,7 @@
         <v:path o:extrusionok="f" gradientshapeok="t" o:connecttype="rect"/>
         <o:lock v:ext="edit" aspectratio="t"/>
       </v:shapetype>
-      <v:shape id="_x0000_i1061" type="#_x0000_t75" style="width:11.25pt;height:11.25pt" o:bullet="t">
+      <v:shape id="_x0000_i1144" type="#_x0000_t75" style="width:11.25pt;height:11.25pt" o:bullet="t">
         <v:imagedata r:id="rId1" o:title="msoE547"/>
       </v:shape>
     </w:pict>
@@ -7040,9 +8517,123 @@
     </w:lvl>
   </w:abstractNum>
   <w:abstractNum w:abstractNumId="7">
-    <w:nsid w:val="360D4A81"/>
+    <w:nsid w:val="24F03F85"/>
     <w:multiLevelType w:val="hybridMultilevel"/>
-    <w:tmpl w:val="0A5CAD1E"/>
+    <w:tmpl w:val="24E2758A"/>
+    <w:lvl w:ilvl="0" w:tplc="040E0007">
+      <w:start w:val="1"/>
+      <w:numFmt w:val="bullet"/>
+      <w:lvlText w:val=""/>
+      <w:lvlPicBulletId w:val="0"/>
+      <w:lvlJc w:val="left"/>
+      <w:pPr>
+        <w:ind w:left="720" w:hanging="360"/>
+      </w:pPr>
+      <w:rPr>
+        <w:rFonts w:ascii="Symbol" w:hAnsi="Symbol" w:hint="default"/>
+      </w:rPr>
+    </w:lvl>
+    <w:lvl w:ilvl="1" w:tplc="040E0003">
+      <w:start w:val="1"/>
+      <w:numFmt w:val="bullet"/>
+      <w:lvlText w:val="o"/>
+      <w:lvlJc w:val="left"/>
+      <w:pPr>
+        <w:ind w:left="1440" w:hanging="360"/>
+      </w:pPr>
+      <w:rPr>
+        <w:rFonts w:ascii="Courier New" w:hAnsi="Courier New" w:cs="Courier New" w:hint="default"/>
+      </w:rPr>
+    </w:lvl>
+    <w:lvl w:ilvl="2" w:tplc="040E0005" w:tentative="1">
+      <w:start w:val="1"/>
+      <w:numFmt w:val="bullet"/>
+      <w:lvlText w:val=""/>
+      <w:lvlJc w:val="left"/>
+      <w:pPr>
+        <w:ind w:left="2160" w:hanging="360"/>
+      </w:pPr>
+      <w:rPr>
+        <w:rFonts w:ascii="Wingdings" w:hAnsi="Wingdings" w:hint="default"/>
+      </w:rPr>
+    </w:lvl>
+    <w:lvl w:ilvl="3" w:tplc="040E0001" w:tentative="1">
+      <w:start w:val="1"/>
+      <w:numFmt w:val="bullet"/>
+      <w:lvlText w:val=""/>
+      <w:lvlJc w:val="left"/>
+      <w:pPr>
+        <w:ind w:left="2880" w:hanging="360"/>
+      </w:pPr>
+      <w:rPr>
+        <w:rFonts w:ascii="Symbol" w:hAnsi="Symbol" w:hint="default"/>
+      </w:rPr>
+    </w:lvl>
+    <w:lvl w:ilvl="4" w:tplc="040E0003" w:tentative="1">
+      <w:start w:val="1"/>
+      <w:numFmt w:val="bullet"/>
+      <w:lvlText w:val="o"/>
+      <w:lvlJc w:val="left"/>
+      <w:pPr>
+        <w:ind w:left="3600" w:hanging="360"/>
+      </w:pPr>
+      <w:rPr>
+        <w:rFonts w:ascii="Courier New" w:hAnsi="Courier New" w:cs="Courier New" w:hint="default"/>
+      </w:rPr>
+    </w:lvl>
+    <w:lvl w:ilvl="5" w:tplc="040E0005" w:tentative="1">
+      <w:start w:val="1"/>
+      <w:numFmt w:val="bullet"/>
+      <w:lvlText w:val=""/>
+      <w:lvlJc w:val="left"/>
+      <w:pPr>
+        <w:ind w:left="4320" w:hanging="360"/>
+      </w:pPr>
+      <w:rPr>
+        <w:rFonts w:ascii="Wingdings" w:hAnsi="Wingdings" w:hint="default"/>
+      </w:rPr>
+    </w:lvl>
+    <w:lvl w:ilvl="6" w:tplc="040E0001" w:tentative="1">
+      <w:start w:val="1"/>
+      <w:numFmt w:val="bullet"/>
+      <w:lvlText w:val=""/>
+      <w:lvlJc w:val="left"/>
+      <w:pPr>
+        <w:ind w:left="5040" w:hanging="360"/>
+      </w:pPr>
+      <w:rPr>
+        <w:rFonts w:ascii="Symbol" w:hAnsi="Symbol" w:hint="default"/>
+      </w:rPr>
+    </w:lvl>
+    <w:lvl w:ilvl="7" w:tplc="040E0003" w:tentative="1">
+      <w:start w:val="1"/>
+      <w:numFmt w:val="bullet"/>
+      <w:lvlText w:val="o"/>
+      <w:lvlJc w:val="left"/>
+      <w:pPr>
+        <w:ind w:left="5760" w:hanging="360"/>
+      </w:pPr>
+      <w:rPr>
+        <w:rFonts w:ascii="Courier New" w:hAnsi="Courier New" w:cs="Courier New" w:hint="default"/>
+      </w:rPr>
+    </w:lvl>
+    <w:lvl w:ilvl="8" w:tplc="040E0005" w:tentative="1">
+      <w:start w:val="1"/>
+      <w:numFmt w:val="bullet"/>
+      <w:lvlText w:val=""/>
+      <w:lvlJc w:val="left"/>
+      <w:pPr>
+        <w:ind w:left="6480" w:hanging="360"/>
+      </w:pPr>
+      <w:rPr>
+        <w:rFonts w:ascii="Wingdings" w:hAnsi="Wingdings" w:hint="default"/>
+      </w:rPr>
+    </w:lvl>
+  </w:abstractNum>
+  <w:abstractNum w:abstractNumId="8">
+    <w:nsid w:val="292A77D3"/>
+    <w:multiLevelType w:val="hybridMultilevel"/>
+    <w:tmpl w:val="51D49D86"/>
     <w:lvl w:ilvl="0" w:tplc="040E0001">
       <w:start w:val="1"/>
       <w:numFmt w:val="bullet"/>
@@ -7152,7 +8743,120 @@
       </w:rPr>
     </w:lvl>
   </w:abstractNum>
-  <w:abstractNum w:abstractNumId="8">
+  <w:abstractNum w:abstractNumId="9">
+    <w:nsid w:val="360D4A81"/>
+    <w:multiLevelType w:val="hybridMultilevel"/>
+    <w:tmpl w:val="0A5CAD1E"/>
+    <w:lvl w:ilvl="0" w:tplc="040E0001">
+      <w:start w:val="1"/>
+      <w:numFmt w:val="bullet"/>
+      <w:lvlText w:val=""/>
+      <w:lvlJc w:val="left"/>
+      <w:pPr>
+        <w:ind w:left="720" w:hanging="360"/>
+      </w:pPr>
+      <w:rPr>
+        <w:rFonts w:ascii="Symbol" w:hAnsi="Symbol" w:hint="default"/>
+      </w:rPr>
+    </w:lvl>
+    <w:lvl w:ilvl="1" w:tplc="040E0003" w:tentative="1">
+      <w:start w:val="1"/>
+      <w:numFmt w:val="bullet"/>
+      <w:lvlText w:val="o"/>
+      <w:lvlJc w:val="left"/>
+      <w:pPr>
+        <w:ind w:left="1440" w:hanging="360"/>
+      </w:pPr>
+      <w:rPr>
+        <w:rFonts w:ascii="Courier New" w:hAnsi="Courier New" w:cs="Courier New" w:hint="default"/>
+      </w:rPr>
+    </w:lvl>
+    <w:lvl w:ilvl="2" w:tplc="040E0005" w:tentative="1">
+      <w:start w:val="1"/>
+      <w:numFmt w:val="bullet"/>
+      <w:lvlText w:val=""/>
+      <w:lvlJc w:val="left"/>
+      <w:pPr>
+        <w:ind w:left="2160" w:hanging="360"/>
+      </w:pPr>
+      <w:rPr>
+        <w:rFonts w:ascii="Wingdings" w:hAnsi="Wingdings" w:hint="default"/>
+      </w:rPr>
+    </w:lvl>
+    <w:lvl w:ilvl="3" w:tplc="040E0001" w:tentative="1">
+      <w:start w:val="1"/>
+      <w:numFmt w:val="bullet"/>
+      <w:lvlText w:val=""/>
+      <w:lvlJc w:val="left"/>
+      <w:pPr>
+        <w:ind w:left="2880" w:hanging="360"/>
+      </w:pPr>
+      <w:rPr>
+        <w:rFonts w:ascii="Symbol" w:hAnsi="Symbol" w:hint="default"/>
+      </w:rPr>
+    </w:lvl>
+    <w:lvl w:ilvl="4" w:tplc="040E0003" w:tentative="1">
+      <w:start w:val="1"/>
+      <w:numFmt w:val="bullet"/>
+      <w:lvlText w:val="o"/>
+      <w:lvlJc w:val="left"/>
+      <w:pPr>
+        <w:ind w:left="3600" w:hanging="360"/>
+      </w:pPr>
+      <w:rPr>
+        <w:rFonts w:ascii="Courier New" w:hAnsi="Courier New" w:cs="Courier New" w:hint="default"/>
+      </w:rPr>
+    </w:lvl>
+    <w:lvl w:ilvl="5" w:tplc="040E0005" w:tentative="1">
+      <w:start w:val="1"/>
+      <w:numFmt w:val="bullet"/>
+      <w:lvlText w:val=""/>
+      <w:lvlJc w:val="left"/>
+      <w:pPr>
+        <w:ind w:left="4320" w:hanging="360"/>
+      </w:pPr>
+      <w:rPr>
+        <w:rFonts w:ascii="Wingdings" w:hAnsi="Wingdings" w:hint="default"/>
+      </w:rPr>
+    </w:lvl>
+    <w:lvl w:ilvl="6" w:tplc="040E0001" w:tentative="1">
+      <w:start w:val="1"/>
+      <w:numFmt w:val="bullet"/>
+      <w:lvlText w:val=""/>
+      <w:lvlJc w:val="left"/>
+      <w:pPr>
+        <w:ind w:left="5040" w:hanging="360"/>
+      </w:pPr>
+      <w:rPr>
+        <w:rFonts w:ascii="Symbol" w:hAnsi="Symbol" w:hint="default"/>
+      </w:rPr>
+    </w:lvl>
+    <w:lvl w:ilvl="7" w:tplc="040E0003" w:tentative="1">
+      <w:start w:val="1"/>
+      <w:numFmt w:val="bullet"/>
+      <w:lvlText w:val="o"/>
+      <w:lvlJc w:val="left"/>
+      <w:pPr>
+        <w:ind w:left="5760" w:hanging="360"/>
+      </w:pPr>
+      <w:rPr>
+        <w:rFonts w:ascii="Courier New" w:hAnsi="Courier New" w:cs="Courier New" w:hint="default"/>
+      </w:rPr>
+    </w:lvl>
+    <w:lvl w:ilvl="8" w:tplc="040E0005" w:tentative="1">
+      <w:start w:val="1"/>
+      <w:numFmt w:val="bullet"/>
+      <w:lvlText w:val=""/>
+      <w:lvlJc w:val="left"/>
+      <w:pPr>
+        <w:ind w:left="6480" w:hanging="360"/>
+      </w:pPr>
+      <w:rPr>
+        <w:rFonts w:ascii="Wingdings" w:hAnsi="Wingdings" w:hint="default"/>
+      </w:rPr>
+    </w:lvl>
+  </w:abstractNum>
+  <w:abstractNum w:abstractNumId="10">
     <w:nsid w:val="5696085A"/>
     <w:multiLevelType w:val="hybridMultilevel"/>
     <w:tmpl w:val="0CEE690C"/>
@@ -7266,7 +8970,7 @@
       </w:rPr>
     </w:lvl>
   </w:abstractNum>
-  <w:abstractNum w:abstractNumId="9">
+  <w:abstractNum w:abstractNumId="11">
     <w:nsid w:val="78DC695B"/>
     <w:multiLevelType w:val="hybridMultilevel"/>
     <w:tmpl w:val="511C292A"/>
@@ -7396,19 +9100,25 @@
     <w:abstractNumId w:val="4"/>
   </w:num>
   <w:num w:numId="6">
-    <w:abstractNumId w:val="7"/>
+    <w:abstractNumId w:val="9"/>
   </w:num>
   <w:num w:numId="7">
     <w:abstractNumId w:val="2"/>
   </w:num>
   <w:num w:numId="8">
-    <w:abstractNumId w:val="9"/>
+    <w:abstractNumId w:val="11"/>
   </w:num>
   <w:num w:numId="9">
-    <w:abstractNumId w:val="8"/>
+    <w:abstractNumId w:val="10"/>
   </w:num>
   <w:num w:numId="10">
     <w:abstractNumId w:val="0"/>
+  </w:num>
+  <w:num w:numId="11">
+    <w:abstractNumId w:val="8"/>
+  </w:num>
+  <w:num w:numId="12">
+    <w:abstractNumId w:val="7"/>
   </w:num>
 </w:numbering>
 </file>
@@ -9043,7 +10753,7 @@
 </file>
 
 <file path=customXml/itemProps1.xml><?xml version="1.0" encoding="utf-8"?>
-<ds:datastoreItem xmlns:ds="http://schemas.openxmlformats.org/officeDocument/2006/customXml" ds:itemID="{06A5F141-23BC-4C7D-8482-B2E6BEFBEC0A}">
+<ds:datastoreItem xmlns:ds="http://schemas.openxmlformats.org/officeDocument/2006/customXml" ds:itemID="{A274DCB5-E683-4AED-8B34-2A42D2112EA0}">
   <ds:schemaRefs>
     <ds:schemaRef ds:uri="http://schemas.openxmlformats.org/officeDocument/2006/bibliography"/>
   </ds:schemaRefs>

</xml_diff>

<commit_message>
Doc update yet again.
</commit_message>
<xml_diff>
--- a/Documentation/Szakdolgozat.docx
+++ b/Documentation/Szakdolgozat.docx
@@ -3368,7 +3368,42 @@
       </w:pPr>
       <w:r>
         <w:lastRenderedPageBreak/>
-        <w:t>A fejlesztés elején a a használt technológiák megismerése, kipróbálása kapott kulcsszerepet. Mivel minden új volt, képtelen lettem volna előre tervezni a programot, így a kezdeti terv szándékosan elnagyolt volt, részletek nélkül. Az útközben felmerült problémákra így mindig akkor reagáltam amikor felmerültek, és nem próbáltam meg kitalálni azt, amihez nem is értek még.</w:t>
+        <w:t>A fejlesztés elején a a használt technológiák megismerése, kipróbálása kapott kulcsszerepet. Mivel minden új volt, képtelen lettem volna előre tervezni a programot, így a kezdeti terv szándékosan elnagyolt volt, részletek nélkül.</w:t>
+      </w:r>
+      <w:r>
+        <w:t xml:space="preserve"> A szakdolgozat számomra egy olyan feladat volt, amit Steve McConnell Code Complete 2 című könyvében „Wicked Problem”-ként ír le: egy probléma, amit csak úgy lehet specifikálni, ha először megcsinálom</w:t>
+      </w:r>
+      <w:sdt>
+        <w:sdtPr>
+          <w:id w:val="-1319339508"/>
+          <w:citation/>
+        </w:sdtPr>
+        <w:sdtContent>
+          <w:r>
+            <w:fldChar w:fldCharType="begin"/>
+          </w:r>
+          <w:r>
+            <w:instrText xml:space="preserve">CITATION Ste04 \p 75 \l 1038 </w:instrText>
+          </w:r>
+          <w:r>
+            <w:fldChar w:fldCharType="separate"/>
+          </w:r>
+          <w:r>
+            <w:rPr>
+              <w:noProof/>
+            </w:rPr>
+            <w:t xml:space="preserve"> (McConnell, 2004, old.: 75)</w:t>
+          </w:r>
+          <w:r>
+            <w:fldChar w:fldCharType="end"/>
+          </w:r>
+        </w:sdtContent>
+      </w:sdt>
+      <w:r>
+        <w:t>.</w:t>
+      </w:r>
+      <w:r>
+        <w:t xml:space="preserve"> Az útközben felmerült problémákra így mindig akkor reagáltam amikor felmerültek, és nem próbáltam meg kitalálni azt, amihez nem is értek még.</w:t>
       </w:r>
       <w:r>
         <w:t xml:space="preserve"> Ebben rengeteget segített a Git verziókövető rendszer, ami nélkül a program a kísérletezések közben biztosan darabjaira hullott volna. </w:t>
@@ -3565,7 +3600,7 @@
           <w:lang w:eastAsia="hu-HU"/>
         </w:rPr>
         <w:drawing>
-          <wp:inline distT="0" distB="0" distL="0" distR="0" wp14:anchorId="02F68282" wp14:editId="45F95C0A">
+          <wp:inline distT="0" distB="0" distL="0" distR="0" wp14:anchorId="3B98040E" wp14:editId="51E06161">
             <wp:extent cx="3381375" cy="2714625"/>
             <wp:effectExtent l="0" t="0" r="9525" b="9525"/>
             <wp:docPr id="1" name="Picture 1"/>
@@ -3647,7 +3682,7 @@
           <w:lang w:eastAsia="hu-HU"/>
         </w:rPr>
         <w:drawing>
-          <wp:inline distT="0" distB="0" distL="0" distR="0" wp14:anchorId="0A4CC8ED" wp14:editId="3EC4D5AF">
+          <wp:inline distT="0" distB="0" distL="0" distR="0" wp14:anchorId="2804AD57" wp14:editId="567ABA0C">
             <wp:extent cx="4524375" cy="3095625"/>
             <wp:effectExtent l="0" t="0" r="9525" b="9525"/>
             <wp:docPr id="2" name="Picture 2"/>
@@ -3746,7 +3781,7 @@
           <w:lang w:eastAsia="hu-HU"/>
         </w:rPr>
         <w:drawing>
-          <wp:inline distT="0" distB="0" distL="0" distR="0" wp14:anchorId="20466D26" wp14:editId="48D604B9">
+          <wp:inline distT="0" distB="0" distL="0" distR="0" wp14:anchorId="3D40373A" wp14:editId="63936FE1">
             <wp:extent cx="5286375" cy="3286125"/>
             <wp:effectExtent l="0" t="0" r="9525" b="9525"/>
             <wp:docPr id="3" name="Picture 3"/>
@@ -3838,7 +3873,24 @@
         <w:jc w:val="both"/>
       </w:pPr>
       <w:r>
-        <w:t>A weboldal minden modern böngészőben működik, ahol a „modern” a jelenleg letölthető legfrissebb böngészőket jelentik. Ezen kívül a böngészőben engedélyezve kell lennie a javascript kód futtatásának, és mivel honlapról van szó, természetesen szükséges az internet hozzáférés</w:t>
+        <w:t>A weboldal minden modern böngészőben működik, ahol a „modern” a jelenleg letölthető legfrissebb böngészőket jelentik.</w:t>
+      </w:r>
+      <w:r>
+        <w:t xml:space="preserve"> A program a Firefox 11 és a Chorme </w:t>
+      </w:r>
+      <w:r>
+        <w:t>18.0</w:t>
+      </w:r>
+      <w:r>
+        <w:t xml:space="preserve"> verziójaival lett letesztelve és fejlesztve, így működése ezeken a böngészőkön garantált</w:t>
+      </w:r>
+      <w:bookmarkStart w:id="13" w:name="_GoBack"/>
+      <w:bookmarkEnd w:id="13"/>
+      <w:r>
+        <w:t>.</w:t>
+      </w:r>
+      <w:r>
+        <w:t xml:space="preserve"> Ezen kívül a böngészőben engedélyezve kell lennie a javascript kód futtatásának, és mivel honlapról van szó, természetesen szükséges az internet hozzáférés</w:t>
       </w:r>
       <w:r>
         <w:t xml:space="preserve"> is</w:t>
@@ -3853,12 +3905,11 @@
       <w:pPr>
         <w:pStyle w:val="Heading3"/>
       </w:pPr>
-      <w:bookmarkStart w:id="13" w:name="_Toc324881594"/>
-      <w:r>
-        <w:lastRenderedPageBreak/>
+      <w:bookmarkStart w:id="14" w:name="_Toc324881594"/>
+      <w:r>
         <w:t>Szerver</w:t>
       </w:r>
-      <w:bookmarkEnd w:id="13"/>
+      <w:bookmarkEnd w:id="14"/>
     </w:p>
     <w:p>
       <w:pPr>
@@ -3956,11 +4007,11 @@
       <w:pPr>
         <w:pStyle w:val="Heading2"/>
       </w:pPr>
-      <w:bookmarkStart w:id="14" w:name="_Toc324881595"/>
+      <w:bookmarkStart w:id="15" w:name="_Toc324881595"/>
       <w:r>
         <w:t>Üzembe helyezés</w:t>
       </w:r>
-      <w:bookmarkEnd w:id="14"/>
+      <w:bookmarkEnd w:id="15"/>
     </w:p>
     <w:p>
       <w:r>
@@ -4161,6 +4212,9 @@
       </w:r>
       <w:r>
         <w:br/>
+      </w:r>
+      <w:r>
+        <w:lastRenderedPageBreak/>
         <w:t>pricing.properties.file=&lt;a kilistázott kedvezmények helye és neve&gt;</w:t>
       </w:r>
       <w:r>
@@ -4196,11 +4250,10 @@
           <w:noProof/>
           <w:lang w:eastAsia="hu-HU"/>
         </w:rPr>
-        <w:lastRenderedPageBreak/>
         <mc:AlternateContent>
           <mc:Choice Requires="wps">
             <w:drawing>
-              <wp:anchor distT="0" distB="0" distL="114300" distR="114300" simplePos="0" relativeHeight="251659264" behindDoc="0" locked="0" layoutInCell="1" allowOverlap="1" wp14:anchorId="558016B4" wp14:editId="2DF3EE01">
+              <wp:anchor distT="0" distB="0" distL="114300" distR="114300" simplePos="0" relativeHeight="251659264" behindDoc="0" locked="0" layoutInCell="1" allowOverlap="1" wp14:anchorId="2A37F357" wp14:editId="3F7F19F6">
                 <wp:simplePos x="0" y="0"/>
                 <wp:positionH relativeFrom="column">
                   <wp:posOffset>796924</wp:posOffset>
@@ -4305,11 +4358,11 @@
       <w:pPr>
         <w:pStyle w:val="Heading2"/>
       </w:pPr>
-      <w:bookmarkStart w:id="15" w:name="_Toc324881596"/>
+      <w:bookmarkStart w:id="16" w:name="_Toc324881596"/>
       <w:r>
         <w:t>Rendszerüzenetek</w:t>
       </w:r>
-      <w:bookmarkEnd w:id="15"/>
+      <w:bookmarkEnd w:id="16"/>
     </w:p>
     <w:p>
       <w:r>
@@ -4356,22 +4409,22 @@
         <w:spacing w:line="360" w:lineRule="auto"/>
         <w:jc w:val="both"/>
       </w:pPr>
-      <w:bookmarkStart w:id="16" w:name="_Toc324881597"/>
+      <w:bookmarkStart w:id="17" w:name="_Toc324881597"/>
       <w:r>
         <w:lastRenderedPageBreak/>
         <w:t>Fejlesztői dokumentáció</w:t>
       </w:r>
-      <w:bookmarkEnd w:id="16"/>
+      <w:bookmarkEnd w:id="17"/>
     </w:p>
     <w:p>
       <w:pPr>
         <w:pStyle w:val="Heading2"/>
       </w:pPr>
-      <w:bookmarkStart w:id="17" w:name="_Toc324881598"/>
+      <w:bookmarkStart w:id="18" w:name="_Toc324881598"/>
       <w:r>
         <w:t>Az alkalmazás dióhéjban</w:t>
       </w:r>
-      <w:bookmarkEnd w:id="17"/>
+      <w:bookmarkEnd w:id="18"/>
     </w:p>
     <w:p>
       <w:r>
@@ -4398,21 +4451,21 @@
       <w:pPr>
         <w:pStyle w:val="Heading2"/>
       </w:pPr>
-      <w:bookmarkStart w:id="18" w:name="_Toc324881599"/>
+      <w:bookmarkStart w:id="19" w:name="_Toc324881599"/>
       <w:r>
         <w:t>Felhasznált technológiák</w:t>
       </w:r>
-      <w:bookmarkEnd w:id="18"/>
+      <w:bookmarkEnd w:id="19"/>
     </w:p>
     <w:p>
       <w:pPr>
         <w:pStyle w:val="Heading3"/>
       </w:pPr>
-      <w:bookmarkStart w:id="19" w:name="_Toc324881600"/>
+      <w:bookmarkStart w:id="20" w:name="_Toc324881600"/>
       <w:r>
         <w:t>Nyelvek:</w:t>
       </w:r>
-      <w:bookmarkEnd w:id="19"/>
+      <w:bookmarkEnd w:id="20"/>
     </w:p>
     <w:p>
       <w:pPr>
@@ -4495,12 +4548,12 @@
       <w:pPr>
         <w:pStyle w:val="Heading3"/>
       </w:pPr>
-      <w:bookmarkStart w:id="20" w:name="_Toc324881601"/>
+      <w:bookmarkStart w:id="21" w:name="_Toc324881601"/>
       <w:r>
         <w:lastRenderedPageBreak/>
         <w:t>Technológiák:</w:t>
       </w:r>
-      <w:bookmarkEnd w:id="20"/>
+      <w:bookmarkEnd w:id="21"/>
     </w:p>
     <w:p>
       <w:pPr>
@@ -4756,11 +4809,17 @@
       <w:pPr>
         <w:pStyle w:val="Heading3"/>
       </w:pPr>
-      <w:bookmarkStart w:id="21" w:name="_Toc324881602"/>
-      <w:r>
-        <w:t>Külső könyvtárak:</w:t>
-      </w:r>
-      <w:bookmarkEnd w:id="21"/>
+      <w:bookmarkStart w:id="22" w:name="_Toc324881602"/>
+      <w:r>
+        <w:t>Külső könyvtárak</w:t>
+      </w:r>
+      <w:r>
+        <w:t>, eszközök</w:t>
+      </w:r>
+      <w:r>
+        <w:t>:</w:t>
+      </w:r>
+      <w:bookmarkEnd w:id="22"/>
     </w:p>
     <w:p>
       <w:pPr>
@@ -4940,14 +4999,14 @@
           <w:numId w:val="10"/>
         </w:numPr>
         <w:rPr>
-          <w:rStyle w:val="Strong"/>
-        </w:rPr>
-      </w:pPr>
-      <w:r>
-        <w:rPr>
-          <w:rStyle w:val="Strong"/>
-        </w:rPr>
-        <w:t>Resty</w:t>
+          <w:b/>
+        </w:rPr>
+      </w:pPr>
+      <w:r>
+        <w:rPr>
+          <w:b/>
+        </w:rPr>
+        <w:t>Ant</w:t>
       </w:r>
     </w:p>
     <w:p>
@@ -4957,6 +5016,42 @@
           <w:ilvl w:val="1"/>
           <w:numId w:val="10"/>
         </w:numPr>
+        <w:rPr>
+          <w:b/>
+        </w:rPr>
+      </w:pPr>
+      <w:r>
+        <w:t>A programot különböző módon kell futtatni fejlesztői módban és felhasználói módban, máshogy kell felparaméterezni a java illetve a GWT fordítókat, ezért szükség volt ennek az egyszerűvé tételére. Ebben segít az Apache Ant, ami egy java alapú</w:t>
+      </w:r>
+      <w:r>
+        <w:t xml:space="preserve"> build-automatizáló eszköz.</w:t>
+      </w:r>
+    </w:p>
+    <w:p>
+      <w:pPr>
+        <w:pStyle w:val="ListParagraph"/>
+        <w:numPr>
+          <w:ilvl w:val="0"/>
+          <w:numId w:val="10"/>
+        </w:numPr>
+        <w:rPr>
+          <w:rStyle w:val="Strong"/>
+        </w:rPr>
+      </w:pPr>
+      <w:r>
+        <w:rPr>
+          <w:rStyle w:val="Strong"/>
+        </w:rPr>
+        <w:t>Resty</w:t>
+      </w:r>
+    </w:p>
+    <w:p>
+      <w:pPr>
+        <w:pStyle w:val="ListParagraph"/>
+        <w:numPr>
+          <w:ilvl w:val="1"/>
+          <w:numId w:val="10"/>
+        </w:numPr>
       </w:pPr>
       <w:r>
         <w:t>Kis könyvtár, ami leegyszerűsíti a REST API-k hívását.</w:t>
@@ -4971,7 +5066,7 @@
       <w:pPr>
         <w:pStyle w:val="Heading2"/>
       </w:pPr>
-      <w:bookmarkStart w:id="22" w:name="_Toc324881603"/>
+      <w:bookmarkStart w:id="23" w:name="_Toc324881603"/>
       <w:r>
         <w:lastRenderedPageBreak/>
         <w:t>Rendszera</w:t>
@@ -4979,7 +5074,7 @@
       <w:r>
         <w:t>rchitektúra</w:t>
       </w:r>
-      <w:bookmarkEnd w:id="22"/>
+      <w:bookmarkEnd w:id="23"/>
     </w:p>
     <w:p>
       <w:r>
@@ -5038,7 +5133,7 @@
           <w:lang w:eastAsia="hu-HU"/>
         </w:rPr>
         <w:drawing>
-          <wp:inline distT="0" distB="0" distL="0" distR="0" wp14:anchorId="00FB75A7" wp14:editId="49DD40D7">
+          <wp:inline distT="0" distB="0" distL="0" distR="0" wp14:anchorId="0A13C58B" wp14:editId="338E0A70">
             <wp:extent cx="3095625" cy="2428875"/>
             <wp:effectExtent l="0" t="0" r="9525" b="9525"/>
             <wp:docPr id="5" name="Picture 5"/>
@@ -5111,21 +5206,21 @@
         <w:t>Main.gwt.xml</w:t>
       </w:r>
       <w:r>
-        <w:t xml:space="preserve"> nevű projekt-fájllal, ami a GWT keretrendszer számára szükséges információkat tartalmazza: az általálnosan használandó stíluslapot, az alkönyvtár helyét amiből a Javascript kód készül, valamint a kliensben használt külső modulok(pl GoogleMaps API) helyét.</w:t>
+        <w:t xml:space="preserve"> nevű projektfájllal, ami a GWT keretrendszer számára szükséges információkat tartalmazza: az általálnosan használandó stíluslapot, az alkönyvtár helyét amiből a Javascript kód készül, valamint a kliensben használt külső modulok(pl GoogleMaps API) helyét.</w:t>
       </w:r>
     </w:p>
     <w:p>
       <w:pPr>
         <w:pStyle w:val="Heading3"/>
       </w:pPr>
-      <w:bookmarkStart w:id="23" w:name="_Toc324881604"/>
+      <w:bookmarkStart w:id="24" w:name="_Toc324881604"/>
       <w:r>
         <w:t>Programtervezési m</w:t>
       </w:r>
       <w:r>
         <w:t>inták a kódban</w:t>
       </w:r>
-      <w:bookmarkEnd w:id="23"/>
+      <w:bookmarkEnd w:id="24"/>
     </w:p>
     <w:p>
       <w:pPr>
@@ -5186,7 +5281,7 @@
           <w:lang w:eastAsia="hu-HU"/>
         </w:rPr>
         <w:drawing>
-          <wp:inline distT="0" distB="0" distL="0" distR="0" wp14:anchorId="4693C7BF" wp14:editId="2E62D3E3">
+          <wp:inline distT="0" distB="0" distL="0" distR="0" wp14:anchorId="6B333337" wp14:editId="2640BE97">
             <wp:extent cx="5399405" cy="2894330"/>
             <wp:effectExtent l="0" t="0" r="0" b="1270"/>
             <wp:docPr id="6" name="Picture 6"/>
@@ -5367,11 +5462,200 @@
       <w:pPr>
         <w:pStyle w:val="Heading3"/>
       </w:pPr>
-      <w:bookmarkStart w:id="24" w:name="_Toc324881605"/>
+      <w:r>
+        <w:t>Ant script</w:t>
+      </w:r>
+    </w:p>
+    <w:p>
+      <w:r>
+        <w:t xml:space="preserve">A programhoz tartozik egy </w:t>
+      </w:r>
+      <w:r>
+        <w:rPr>
+          <w:i/>
+        </w:rPr>
+        <w:t>build.xml</w:t>
+      </w:r>
+      <w:r>
+        <w:t xml:space="preserve"> Ant</w:t>
+      </w:r>
+      <w:r>
+        <w:rPr>
+          <w:rStyle w:val="FootnoteReference"/>
+        </w:rPr>
+        <w:footnoteReference w:id="14"/>
+      </w:r>
+      <w:r>
+        <w:t xml:space="preserve"> script. Ebben különböző parancsok segítik a program fordítását és egyéb feladatokat.</w:t>
+      </w:r>
+    </w:p>
+    <w:p>
+      <w:r>
+        <w:t xml:space="preserve">Az ant script fontos </w:t>
+      </w:r>
+      <w:r>
+        <w:rPr>
+          <w:i/>
+        </w:rPr>
+        <w:t>target</w:t>
+      </w:r>
+      <w:r>
+        <w:t>jei, azaz utasításai:</w:t>
+      </w:r>
+    </w:p>
+    <w:p>
+      <w:pPr>
+        <w:pStyle w:val="ListParagraph"/>
+        <w:numPr>
+          <w:ilvl w:val="0"/>
+          <w:numId w:val="13"/>
+        </w:numPr>
+      </w:pPr>
+      <w:r>
+        <w:t>build</w:t>
+      </w:r>
+    </w:p>
+    <w:p>
+      <w:pPr>
+        <w:pStyle w:val="ListParagraph"/>
+        <w:numPr>
+          <w:ilvl w:val="1"/>
+          <w:numId w:val="13"/>
+        </w:numPr>
+      </w:pPr>
+      <w:r>
+        <w:t>A kódot fordítja le a gwtc fordító segítségével Javascript, illetve a javac fordító segítségével bytekódra. A gwtc és a javac targeteket használja.</w:t>
+      </w:r>
+    </w:p>
+    <w:p>
+      <w:pPr>
+        <w:pStyle w:val="ListParagraph"/>
+        <w:numPr>
+          <w:ilvl w:val="0"/>
+          <w:numId w:val="13"/>
+        </w:numPr>
+      </w:pPr>
+      <w:r>
+        <w:t>clean</w:t>
+      </w:r>
+    </w:p>
+    <w:p>
+      <w:pPr>
+        <w:pStyle w:val="ListParagraph"/>
+        <w:numPr>
+          <w:ilvl w:val="1"/>
+          <w:numId w:val="13"/>
+        </w:numPr>
+      </w:pPr>
+      <w:r>
+        <w:t>A generált kódokat, könyvtárakat, lefordított osztályokat, forrásokat törli ki, kitisztítva a projekt szerkezetet.</w:t>
+      </w:r>
+    </w:p>
+    <w:p>
+      <w:pPr>
+        <w:pStyle w:val="ListParagraph"/>
+        <w:numPr>
+          <w:ilvl w:val="0"/>
+          <w:numId w:val="13"/>
+        </w:numPr>
+      </w:pPr>
+      <w:r>
+        <w:t>devmode</w:t>
+      </w:r>
+    </w:p>
+    <w:p>
+      <w:pPr>
+        <w:pStyle w:val="ListParagraph"/>
+        <w:numPr>
+          <w:ilvl w:val="1"/>
+          <w:numId w:val="13"/>
+        </w:numPr>
+      </w:pPr>
+      <w:r>
+        <w:t>Az egyik leggyakrabban használt parancs, ezzel lehet a GWT keretrendszer fejlesztői módját elindítani. Egy Jetty szervert indít el, ami futtatja a szerveroldali kódot, figyeli a hozzá kapcsolódó klienseket, és kiírja a velük kapcsolatos logokat/hibákat.</w:t>
+      </w:r>
+    </w:p>
+    <w:p>
+      <w:pPr>
+        <w:pStyle w:val="ListParagraph"/>
+        <w:numPr>
+          <w:ilvl w:val="0"/>
+          <w:numId w:val="13"/>
+        </w:numPr>
+      </w:pPr>
+      <w:r>
+        <w:t>deploy</w:t>
+      </w:r>
+    </w:p>
+    <w:p>
+      <w:pPr>
+        <w:pStyle w:val="ListParagraph"/>
+        <w:numPr>
+          <w:ilvl w:val="1"/>
+          <w:numId w:val="13"/>
+        </w:numPr>
+      </w:pPr>
+      <w:r>
+        <w:t>A build.xml fájlban beállított glassfish szerverre telepíti az alkalmazást. Csak helyi glassfish-el működik, elsősorban helyi tesztelésre jó.</w:t>
+      </w:r>
+    </w:p>
+    <w:p>
+      <w:pPr>
+        <w:pStyle w:val="ListParagraph"/>
+        <w:numPr>
+          <w:ilvl w:val="0"/>
+          <w:numId w:val="13"/>
+        </w:numPr>
+      </w:pPr>
+      <w:r>
+        <w:t>war</w:t>
+      </w:r>
+    </w:p>
+    <w:p>
+      <w:pPr>
+        <w:pStyle w:val="ListParagraph"/>
+        <w:numPr>
+          <w:ilvl w:val="1"/>
+          <w:numId w:val="13"/>
+        </w:numPr>
+      </w:pPr>
+      <w:r>
+        <w:t>Újrafordítja az alkalmazást és elkészíti belőle az alkalmazásszerverre telepíthető .war fájlt.</w:t>
+      </w:r>
+    </w:p>
+    <w:p>
+      <w:pPr>
+        <w:pStyle w:val="ListParagraph"/>
+        <w:numPr>
+          <w:ilvl w:val="0"/>
+          <w:numId w:val="13"/>
+        </w:numPr>
+      </w:pPr>
+      <w:r>
+        <w:t>libs</w:t>
+      </w:r>
+    </w:p>
+    <w:p>
+      <w:pPr>
+        <w:pStyle w:val="ListParagraph"/>
+        <w:numPr>
+          <w:ilvl w:val="1"/>
+          <w:numId w:val="13"/>
+        </w:numPr>
+      </w:pPr>
+      <w:r>
+        <w:t>Az war fájl elkészítéséhez és működéséhez szükséges külső könyvtárakat másolja a build.xml-ben megadott helyekről a projekt megfelelő helyére.</w:t>
+      </w:r>
+    </w:p>
+    <w:p>
+      <w:pPr>
+        <w:pStyle w:val="Heading3"/>
+      </w:pPr>
+      <w:bookmarkStart w:id="25" w:name="_Toc324881605"/>
       <w:r>
         <w:t>Csomag, Modul és Osztályszerkezet</w:t>
       </w:r>
-      <w:bookmarkEnd w:id="24"/>
+      <w:bookmarkEnd w:id="25"/>
     </w:p>
     <w:p>
       <w:pPr>
@@ -5383,7 +5667,11 @@
     </w:p>
     <w:p>
       <w:r>
-        <w:t>Ez a csomag tartalmazza azokat az adatstrutúrákat, amik a szerver és a kliens között utaznak a hálózaton. Mindegyik osztály szerializálható, mivel örökli a GWT által biztosított IsSerializable interfészt. A feltüntetett függvényeken kívül gettereket illetve settereket tartalmaznak.</w:t>
+        <w:t xml:space="preserve">Ez a csomag tartalmazza azokat az adatstrutúrákat, amik a szerver és a kliens között utaznak a hálózaton. Mindegyik osztály szerializálható, mivel örökli a GWT által </w:t>
+      </w:r>
+      <w:r>
+        <w:lastRenderedPageBreak/>
+        <w:t>biztosított IsSerializable interfészt. A feltüntetett függvényeken kívül gettereket illetve settereket tartalmaznak.</w:t>
       </w:r>
     </w:p>
     <w:p>
@@ -5393,7 +5681,7 @@
           <w:lang w:eastAsia="hu-HU"/>
         </w:rPr>
         <w:drawing>
-          <wp:inline distT="0" distB="0" distL="0" distR="0" wp14:anchorId="20677BB7" wp14:editId="3D01E390">
+          <wp:inline distT="0" distB="0" distL="0" distR="0" wp14:anchorId="1CDC7934" wp14:editId="51228B45">
             <wp:extent cx="5399405" cy="3429635"/>
             <wp:effectExtent l="0" t="0" r="0" b="0"/>
             <wp:docPr id="7" name="Picture 7"/>
@@ -5465,6 +5753,8 @@
       <w:r>
         <w:t>. A GoogleMaps API koordináta-osztálya a natív Javascript kódban megírt LatLng osztály, és ezek a függvények egy ilyen objektummá konvertálva adják vissza az adatot. Így megjelenítésnél sokkal kényelmesebb használni az adatstruktúrákat.</w:t>
       </w:r>
+    </w:p>
+    <w:p>
       <w:r>
         <w:br w:type="page"/>
       </w:r>
@@ -6441,12 +6731,6 @@
       </w:r>
     </w:p>
     <w:p>
-      <w:pPr>
-        <w:rPr>
-          <w:rFonts w:ascii="Calibri" w:hAnsi="Calibri" w:cs="Calibri"/>
-          <w:szCs w:val="24"/>
-        </w:rPr>
-      </w:pPr>
       <w:r>
         <w:rPr>
           <w:rFonts w:ascii="Calibri" w:hAnsi="Calibri" w:cs="Calibri"/>
@@ -6461,21 +6745,8 @@
           <w:rFonts w:ascii="Calibri" w:hAnsi="Calibri" w:cs="Calibri"/>
           <w:szCs w:val="24"/>
         </w:rPr>
-        <w:footnoteReference w:id="14"/>
-      </w:r>
-    </w:p>
-    <w:p>
-      <w:r>
-        <w:br w:type="page"/>
-      </w:r>
-    </w:p>
-    <w:p>
-      <w:pPr>
-        <w:rPr>
-          <w:rFonts w:ascii="Calibri" w:hAnsi="Calibri" w:cs="Calibri"/>
-          <w:szCs w:val="24"/>
-        </w:rPr>
-      </w:pPr>
+        <w:footnoteReference w:id="15"/>
+      </w:r>
     </w:p>
     <w:p>
       <w:pPr>
@@ -6484,12 +6755,14 @@
       <w:r>
         <w:t>WEB-INF Mappa</w:t>
       </w:r>
-      <w:bookmarkStart w:id="25" w:name="_GoBack"/>
-      <w:bookmarkEnd w:id="25"/>
-    </w:p>
-    <w:p>
-      <w:r>
-        <w:t xml:space="preserve">A WEB-INF mappa tartalmazza azokat a lefordított class fájlokat, generált javascript kódot, képeket és egyéb forrásokat, amikből a war fájl készül. Két fontos kliens oldali fájl van benne amit szerkeszteni is kell. Ezek a honlap  statikus részét írják le, és a mappa gyökérkönyvtárában találhatóak: A </w:t>
+    </w:p>
+    <w:p>
+      <w:r>
+        <w:t xml:space="preserve">A WEB-INF mappa tartalmazza azokat a lefordított class fájlokat, generált javascript kódot, képeket és egyéb forrásokat, amikből a war fájl készül. Két fontos kliens oldali </w:t>
+      </w:r>
+      <w:r>
+        <w:lastRenderedPageBreak/>
+        <w:t xml:space="preserve">fájl van benne amit szerkeszteni is kell. Ezek a honlap  statikus részét írják le, és a mappa gyökérkönyvtárában találhatóak: A </w:t>
       </w:r>
       <w:r>
         <w:rPr>
@@ -6508,6 +6781,9 @@
       </w:r>
       <w:r>
         <w:t xml:space="preserve"> stíluslap. A két elem nem a HTML kódban, hanem a GWT projektfájlban</w:t>
+      </w:r>
+      <w:r>
+        <w:t xml:space="preserve"> van összedrótozva.</w:t>
       </w:r>
     </w:p>
     <w:p>
@@ -6537,7 +6813,7 @@
           <w:lang w:eastAsia="hu-HU"/>
         </w:rPr>
         <w:drawing>
-          <wp:inline distT="0" distB="0" distL="0" distR="0" wp14:anchorId="0C83DB1D" wp14:editId="3979AC2C">
+          <wp:inline distT="0" distB="0" distL="0" distR="0" wp14:anchorId="3545A591" wp14:editId="4BED7ACD">
             <wp:extent cx="4714875" cy="3286125"/>
             <wp:effectExtent l="0" t="0" r="9525" b="9525"/>
             <wp:docPr id="16" name="Picture 16"/>
@@ -6631,7 +6907,7 @@
           <w:lang w:eastAsia="hu-HU"/>
         </w:rPr>
         <w:drawing>
-          <wp:inline distT="0" distB="0" distL="0" distR="0" wp14:anchorId="0BCED626" wp14:editId="18FA3232">
+          <wp:inline distT="0" distB="0" distL="0" distR="0" wp14:anchorId="708CDD1E" wp14:editId="670BAF26">
             <wp:extent cx="7048410" cy="4294612"/>
             <wp:effectExtent l="5080" t="0" r="5715" b="5715"/>
             <wp:docPr id="9" name="Picture 9"/>
@@ -7527,7 +7803,7 @@
           <w:lang w:eastAsia="hu-HU"/>
         </w:rPr>
         <w:drawing>
-          <wp:inline distT="0" distB="0" distL="0" distR="0" wp14:anchorId="51645917" wp14:editId="11BAB8A6">
+          <wp:inline distT="0" distB="0" distL="0" distR="0" wp14:anchorId="464B2A55" wp14:editId="4CA3DD70">
             <wp:extent cx="5399405" cy="3679825"/>
             <wp:effectExtent l="0" t="0" r="0" b="0"/>
             <wp:docPr id="8" name="Picture 8"/>
@@ -7705,7 +7981,7 @@
           <w:lang w:eastAsia="hu-HU"/>
         </w:rPr>
         <w:drawing>
-          <wp:inline distT="0" distB="0" distL="0" distR="0" wp14:anchorId="434A845B" wp14:editId="1CC47EE9">
+          <wp:inline distT="0" distB="0" distL="0" distR="0" wp14:anchorId="4572F45E" wp14:editId="66159C74">
             <wp:extent cx="1952625" cy="1000125"/>
             <wp:effectExtent l="0" t="0" r="9525" b="9525"/>
             <wp:docPr id="10" name="Picture 10"/>
@@ -7818,7 +8094,7 @@
         </w:rPr>
         <w:lastRenderedPageBreak/>
         <w:drawing>
-          <wp:inline distT="0" distB="0" distL="0" distR="0" wp14:anchorId="3945810B" wp14:editId="3A745904">
+          <wp:inline distT="0" distB="0" distL="0" distR="0" wp14:anchorId="661FF3F7" wp14:editId="72DF4529">
             <wp:extent cx="5399405" cy="2989580"/>
             <wp:effectExtent l="0" t="0" r="0" b="1270"/>
             <wp:docPr id="15" name="Picture 15"/>
@@ -8216,7 +8492,7 @@
         <w:rPr>
           <w:rStyle w:val="FootnoteReference"/>
         </w:rPr>
-        <w:footnoteReference w:id="15"/>
+        <w:footnoteReference w:id="16"/>
       </w:r>
       <w:r>
         <w:t xml:space="preserve"> </w:t>
@@ -8555,10 +8831,10 @@
       </w:r>
       <w:r>
         <w:br/>
-        <w:t>- Az útvonalat leíró koordináták listája</w:t>
-      </w:r>
-      <w:r>
-        <w:br/>
+        <w:t>- Az útvo</w:t>
+      </w:r>
+      <w:r>
+        <w:t>nalat leíró koordináták listája</w:t>
       </w:r>
       <w:r>
         <w:br/>
@@ -8566,6 +8842,27 @@
       </w:r>
       <w:r>
         <w:t>iók alapján egy gráfot alkotnak:</w:t>
+      </w:r>
+    </w:p>
+    <w:p>
+      <w:pPr>
+        <w:pStyle w:val="Default"/>
+        <w:spacing w:after="107"/>
+        <w:ind w:left="708"/>
+      </w:pPr>
+      <w:r>
+        <w:rPr>
+          <w:rStyle w:val="Strong"/>
+          <w:b w:val="0"/>
+          <w:highlight w:val="red"/>
+        </w:rPr>
+        <w:t>TODO:</w:t>
+      </w:r>
+      <w:r>
+        <w:t>Saját gráf kell, a w3c-s mindenhogy ronda...</w:t>
+      </w:r>
+      <w:r>
+        <w:br/>
       </w:r>
     </w:p>
     <w:p>
@@ -8582,114 +8879,7 @@
         </w:rPr>
         <w:lastRenderedPageBreak/>
         <w:drawing>
-          <wp:inline distT="0" distB="0" distL="0" distR="0" wp14:anchorId="43ACD0FF" wp14:editId="57DA9ED4">
-            <wp:extent cx="8848455" cy="4190865"/>
-            <wp:effectExtent l="4762" t="0" r="0" b="0"/>
-            <wp:docPr id="11" name="Picture 11"/>
-            <wp:cNvGraphicFramePr>
-              <a:graphicFrameLocks xmlns:a="http://schemas.openxmlformats.org/drawingml/2006/main" noChangeAspect="1"/>
-            </wp:cNvGraphicFramePr>
-            <a:graphic xmlns:a="http://schemas.openxmlformats.org/drawingml/2006/main">
-              <a:graphicData uri="http://schemas.openxmlformats.org/drawingml/2006/picture">
-                <pic:pic xmlns:pic="http://schemas.openxmlformats.org/drawingml/2006/picture">
-                  <pic:nvPicPr>
-                    <pic:cNvPr id="0" name="town_rdf_graph.png"/>
-                    <pic:cNvPicPr/>
-                  </pic:nvPicPr>
-                  <pic:blipFill>
-                    <a:blip r:embed="rId21">
-                      <a:extLst>
-                        <a:ext uri="{28A0092B-C50C-407E-A947-70E740481C1C}">
-                          <a14:useLocalDpi xmlns:a14="http://schemas.microsoft.com/office/drawing/2010/main" val="0"/>
-                        </a:ext>
-                      </a:extLst>
-                    </a:blip>
-                    <a:stretch>
-                      <a:fillRect/>
-                    </a:stretch>
-                  </pic:blipFill>
-                  <pic:spPr>
-                    <a:xfrm rot="5400000">
-                      <a:off x="0" y="0"/>
-                      <a:ext cx="8904403" cy="4217364"/>
-                    </a:xfrm>
-                    <a:prstGeom prst="rect">
-                      <a:avLst/>
-                    </a:prstGeom>
-                  </pic:spPr>
-                </pic:pic>
-              </a:graphicData>
-            </a:graphic>
-          </wp:inline>
-        </w:drawing>
-      </w:r>
-      <w:r>
-        <w:br/>
-      </w:r>
-      <w:r>
-        <w:rPr>
-          <w:noProof/>
-          <w:lang w:eastAsia="hu-HU"/>
-        </w:rPr>
-        <w:lastRenderedPageBreak/>
-        <w:drawing>
-          <wp:inline distT="0" distB="0" distL="0" distR="0" wp14:anchorId="790BFCD6" wp14:editId="5BEF8511">
-            <wp:extent cx="8753475" cy="4228844"/>
-            <wp:effectExtent l="0" t="4445" r="5080" b="5080"/>
-            <wp:docPr id="13" name="Picture 13"/>
-            <wp:cNvGraphicFramePr>
-              <a:graphicFrameLocks xmlns:a="http://schemas.openxmlformats.org/drawingml/2006/main" noChangeAspect="1"/>
-            </wp:cNvGraphicFramePr>
-            <a:graphic xmlns:a="http://schemas.openxmlformats.org/drawingml/2006/main">
-              <a:graphicData uri="http://schemas.openxmlformats.org/drawingml/2006/picture">
-                <pic:pic xmlns:pic="http://schemas.openxmlformats.org/drawingml/2006/picture">
-                  <pic:nvPicPr>
-                    <pic:cNvPr id="0" name="route_rdf_graph.png"/>
-                    <pic:cNvPicPr/>
-                  </pic:nvPicPr>
-                  <pic:blipFill>
-                    <a:blip r:embed="rId22">
-                      <a:extLst>
-                        <a:ext uri="{28A0092B-C50C-407E-A947-70E740481C1C}">
-                          <a14:useLocalDpi xmlns:a14="http://schemas.microsoft.com/office/drawing/2010/main" val="0"/>
-                        </a:ext>
-                      </a:extLst>
-                    </a:blip>
-                    <a:stretch>
-                      <a:fillRect/>
-                    </a:stretch>
-                  </pic:blipFill>
-                  <pic:spPr>
-                    <a:xfrm rot="5400000">
-                      <a:off x="0" y="0"/>
-                      <a:ext cx="8768703" cy="4236201"/>
-                    </a:xfrm>
-                    <a:prstGeom prst="rect">
-                      <a:avLst/>
-                    </a:prstGeom>
-                  </pic:spPr>
-                </pic:pic>
-              </a:graphicData>
-            </a:graphic>
-          </wp:inline>
-        </w:drawing>
-      </w:r>
-    </w:p>
-    <w:p>
-      <w:pPr>
-        <w:pStyle w:val="Default"/>
-        <w:spacing w:after="107"/>
-        <w:ind w:left="708"/>
-        <w:jc w:val="center"/>
-      </w:pPr>
-      <w:r>
-        <w:rPr>
-          <w:noProof/>
-          <w:lang w:eastAsia="hu-HU"/>
-        </w:rPr>
-        <w:lastRenderedPageBreak/>
-        <w:drawing>
-          <wp:inline distT="0" distB="0" distL="0" distR="0" wp14:anchorId="0ED0C99A" wp14:editId="7AD2C60D">
+          <wp:inline distT="0" distB="0" distL="0" distR="0" wp14:anchorId="7A6D2E73" wp14:editId="499BFC05">
             <wp:extent cx="8680251" cy="3527524"/>
             <wp:effectExtent l="4445" t="0" r="0" b="0"/>
             <wp:docPr id="12" name="Picture 12"/>
@@ -8704,7 +8894,7 @@
                     <pic:cNvPicPr/>
                   </pic:nvPicPr>
                   <pic:blipFill>
-                    <a:blip r:embed="rId23">
+                    <a:blip r:embed="rId21">
                       <a:extLst>
                         <a:ext uri="{28A0092B-C50C-407E-A947-70E740481C1C}">
                           <a14:useLocalDpi xmlns:a14="http://schemas.microsoft.com/office/drawing/2010/main" val="0"/>
@@ -8752,71 +8942,898 @@
       <w:bookmarkEnd w:id="27"/>
     </w:p>
     <w:p>
+      <w:r>
+        <w:rPr>
+          <w:highlight w:val="red"/>
+        </w:rPr>
+        <w:t>TODO</w:t>
+      </w:r>
+    </w:p>
+    <w:p>
       <w:pPr>
         <w:pStyle w:val="Default"/>
         <w:rPr>
+          <w:color w:val="A6A6A6" w:themeColor="background1" w:themeShade="A6"/>
           <w:sz w:val="23"/>
           <w:szCs w:val="23"/>
         </w:rPr>
       </w:pPr>
       <w:r>
         <w:rPr>
+          <w:color w:val="A6A6A6" w:themeColor="background1" w:themeShade="A6"/>
           <w:sz w:val="23"/>
           <w:szCs w:val="23"/>
         </w:rPr>
-        <w:t xml:space="preserve">A felhasználói felület – feltéve, hogy van – tervét (a képernyő- és listaterveket, valamint a menütervet). Legyen egy áttekintő ábra, amely mutatja a képernyők (ablakok, weblapok) közti navigálási lehetőségeket, irányokat. Ki kell emelni a fontosabb felhasználói eseménykezeléseket. </w:t>
+        <w:t>A felhasználói felület – feltéve, hogy van – tervét (a képernyő- és listaterveket, valamint a menütervet). Legyen egy áttekintő ábra, amely mutatja a képernyők (ablakok, weblapok) közti navigálási lehetőségeket, irányokat. Ki kell emelni a fontosabb fe</w:t>
+      </w:r>
+      <w:r>
+        <w:rPr>
+          <w:color w:val="A6A6A6" w:themeColor="background1" w:themeShade="A6"/>
+          <w:sz w:val="23"/>
+          <w:szCs w:val="23"/>
+        </w:rPr>
+        <w:t xml:space="preserve">lhasználói eseménykezeléseket. </w:t>
+      </w:r>
+    </w:p>
+    <w:p>
+      <w:pPr>
+        <w:pStyle w:val="Heading2"/>
+      </w:pPr>
+      <w:bookmarkStart w:id="28" w:name="_Toc324881610"/>
+      <w:r>
+        <w:t>Tesztelés</w:t>
+      </w:r>
+      <w:bookmarkEnd w:id="28"/>
+    </w:p>
+    <w:p>
+      <w:r>
+        <w:t>A legelemibb tesztelési fajta a manuális tesztelés. A fejl</w:t>
+      </w:r>
+      <w:r>
+        <w:t>esztés során természetesen ez a fajta</w:t>
+      </w:r>
+      <w:r>
+        <w:t xml:space="preserve"> tesztelés dominált, mert a </w:t>
+      </w:r>
+      <w:r>
+        <w:t xml:space="preserve">böngészőn a felhasználó imitálása, </w:t>
+      </w:r>
+      <w:r>
+        <w:t xml:space="preserve"> automatizálá</w:t>
+      </w:r>
+      <w:r>
+        <w:t>sa nehéz feladat</w:t>
+      </w:r>
+      <w:r>
+        <w:t xml:space="preserve">. </w:t>
+      </w:r>
+      <w:r>
+        <w:t>Felmerült ez a lehetőség is</w:t>
+      </w:r>
+      <w:r>
+        <w:t>, de ehhez speciális keretrends</w:t>
+      </w:r>
+      <w:r>
+        <w:t>zerre(Selenium</w:t>
+      </w:r>
+      <w:r>
+        <w:rPr>
+          <w:rStyle w:val="FootnoteReference"/>
+        </w:rPr>
+        <w:footnoteReference w:id="17"/>
+      </w:r>
+      <w:r>
+        <w:t>)</w:t>
+      </w:r>
+      <w:r>
+        <w:t xml:space="preserve"> és</w:t>
+      </w:r>
+      <w:r>
+        <w:t xml:space="preserve"> </w:t>
+      </w:r>
+      <w:r>
+        <w:t>használatának</w:t>
+      </w:r>
+      <w:r>
+        <w:t xml:space="preserve"> elsajátítására lett vol</w:t>
+      </w:r>
+      <w:r>
+        <w:t>na szükség</w:t>
+      </w:r>
+      <w:r>
+        <w:t>, ami túlmutatott a szakdolgozat témáján.</w:t>
+      </w:r>
+      <w:r>
+        <w:t xml:space="preserve"> A manuális tesztek a program fejlesztéséne közben természetesen mindig előfordultak, de nem minden osztály teszteléséhez volt szükség</w:t>
+      </w:r>
+      <w:r>
+        <w:t xml:space="preserve"> erre</w:t>
+      </w:r>
+      <w:r>
+        <w:t>,</w:t>
+      </w:r>
+      <w:r>
+        <w:t xml:space="preserve"> illetve</w:t>
+      </w:r>
+      <w:r>
+        <w:t xml:space="preserve"> </w:t>
+      </w:r>
+      <w:r>
+        <w:t>elsősorban segédosztályoknál előfordult, hogy egyáltalán nem volt</w:t>
+      </w:r>
+      <w:r>
+        <w:t xml:space="preserve"> lehetőség a böngészőből tesztelésre. Ezek</w:t>
+      </w:r>
+      <w:r>
+        <w:t>hez</w:t>
+      </w:r>
+      <w:r>
+        <w:t xml:space="preserve"> az osztályok</w:t>
+      </w:r>
+      <w:r>
+        <w:t>hoz</w:t>
+      </w:r>
+      <w:r>
+        <w:t xml:space="preserve"> JUnit </w:t>
+      </w:r>
+      <w:r>
+        <w:t>tesztek készültek</w:t>
+      </w:r>
+      <w:r>
+        <w:t>.</w:t>
+      </w:r>
+    </w:p>
+    <w:p>
+      <w:pPr>
+        <w:pStyle w:val="Heading3"/>
+      </w:pPr>
+      <w:bookmarkStart w:id="29" w:name="_Toc324881611"/>
+      <w:r>
+        <w:t>JU</w:t>
+      </w:r>
+      <w:r>
+        <w:t>nit</w:t>
+      </w:r>
+      <w:bookmarkEnd w:id="29"/>
+    </w:p>
+    <w:p>
+      <w:pPr>
+        <w:pStyle w:val="Default"/>
+        <w:spacing w:after="107"/>
+        <w:rPr>
+          <w:rFonts w:ascii="Calibri" w:hAnsi="Calibri" w:cs="Calibri"/>
+        </w:rPr>
+      </w:pPr>
+      <w:r>
+        <w:rPr>
+          <w:rFonts w:ascii="Calibri" w:hAnsi="Calibri" w:cs="Calibri"/>
+        </w:rPr>
+        <w:t xml:space="preserve">A program </w:t>
+      </w:r>
+      <w:r>
+        <w:rPr>
+          <w:rFonts w:ascii="Calibri" w:hAnsi="Calibri" w:cs="Calibri"/>
+        </w:rPr>
+        <w:t>kódja tartalmaz</w:t>
+      </w:r>
+      <w:r>
+        <w:rPr>
+          <w:rFonts w:ascii="Calibri" w:hAnsi="Calibri" w:cs="Calibri"/>
+        </w:rPr>
+        <w:t xml:space="preserve"> 36</w:t>
+      </w:r>
+      <w:r>
+        <w:rPr>
+          <w:rFonts w:ascii="Calibri" w:hAnsi="Calibri" w:cs="Calibri"/>
+        </w:rPr>
+        <w:t xml:space="preserve"> darab</w:t>
+      </w:r>
+      <w:r>
+        <w:rPr>
+          <w:rFonts w:ascii="Calibri" w:hAnsi="Calibri" w:cs="Calibri"/>
+        </w:rPr>
+        <w:t xml:space="preserve"> J</w:t>
+      </w:r>
+      <w:r>
+        <w:rPr>
+          <w:rFonts w:ascii="Calibri" w:hAnsi="Calibri" w:cs="Calibri"/>
+        </w:rPr>
+        <w:t>U</w:t>
+      </w:r>
+      <w:r>
+        <w:rPr>
+          <w:rFonts w:ascii="Calibri" w:hAnsi="Calibri" w:cs="Calibri"/>
+        </w:rPr>
+        <w:t xml:space="preserve">nit </w:t>
+      </w:r>
+      <w:r>
+        <w:rPr>
+          <w:rFonts w:ascii="Calibri" w:hAnsi="Calibri" w:cs="Calibri"/>
+        </w:rPr>
+        <w:t xml:space="preserve">tesztet. </w:t>
+      </w:r>
+      <w:r>
+        <w:rPr>
+          <w:rFonts w:ascii="Calibri" w:hAnsi="Calibri" w:cs="Calibri"/>
+        </w:rPr>
+        <w:t>K</w:t>
+      </w:r>
+      <w:r>
+        <w:rPr>
+          <w:rFonts w:ascii="Calibri" w:hAnsi="Calibri" w:cs="Calibri"/>
+        </w:rPr>
+        <w:t>ülönböző célokkal lettek létrehozva</w:t>
+      </w:r>
+      <w:r>
+        <w:rPr>
+          <w:rFonts w:ascii="Calibri" w:hAnsi="Calibri" w:cs="Calibri"/>
+        </w:rPr>
+        <w:t xml:space="preserve"> a fejlesztés egyes szakaszaiban</w:t>
+      </w:r>
+      <w:r>
+        <w:rPr>
+          <w:rFonts w:ascii="Calibri" w:hAnsi="Calibri" w:cs="Calibri"/>
+        </w:rPr>
+        <w:t>, és különböző feladatokat is lá</w:t>
+      </w:r>
+      <w:r>
+        <w:rPr>
+          <w:rFonts w:ascii="Calibri" w:hAnsi="Calibri" w:cs="Calibri"/>
+        </w:rPr>
+        <w:t>tnak el</w:t>
+      </w:r>
+      <w:r>
+        <w:rPr>
+          <w:rFonts w:ascii="Calibri" w:hAnsi="Calibri" w:cs="Calibri"/>
+        </w:rPr>
+        <w:t>, de mind a belső működés különböző fontos részeit tesztelik.</w:t>
+      </w:r>
+      <w:r>
+        <w:rPr>
+          <w:rFonts w:ascii="Calibri" w:hAnsi="Calibri" w:cs="Calibri"/>
+        </w:rPr>
+        <w:t xml:space="preserve"> Az AllTest.java teszt csoport futtatja le a program összes tesztjét. Az osztályok amiket letesztelnek mind bizonyos szempontból kritikusak: </w:t>
+      </w:r>
+    </w:p>
+    <w:p>
+      <w:pPr>
+        <w:pStyle w:val="Default"/>
+        <w:spacing w:after="107"/>
+        <w:rPr>
+          <w:rFonts w:ascii="Calibri" w:hAnsi="Calibri" w:cs="Calibri"/>
+        </w:rPr>
+      </w:pPr>
+      <w:r>
+        <w:rPr>
+          <w:rFonts w:ascii="Calibri" w:hAnsi="Calibri" w:cs="Calibri"/>
+        </w:rPr>
+        <w:t>A Shared csomagból a Coorinate, a Town és az InterestingPlace osztályo</w:t>
+      </w:r>
+      <w:r>
+        <w:rPr>
+          <w:rFonts w:ascii="Calibri" w:hAnsi="Calibri" w:cs="Calibri"/>
+        </w:rPr>
+        <w:t>k a hálózaton az információ továbbítói</w:t>
+      </w:r>
+      <w:r>
+        <w:rPr>
+          <w:rFonts w:ascii="Calibri" w:hAnsi="Calibri" w:cs="Calibri"/>
+        </w:rPr>
+        <w:t>, ezért kritikus</w:t>
+      </w:r>
+      <w:r>
+        <w:rPr>
+          <w:rFonts w:ascii="Calibri" w:hAnsi="Calibri" w:cs="Calibri"/>
+        </w:rPr>
+        <w:t>, hogy</w:t>
+      </w:r>
+      <w:r>
+        <w:rPr>
+          <w:rFonts w:ascii="Calibri" w:hAnsi="Calibri" w:cs="Calibri"/>
+        </w:rPr>
+        <w:t xml:space="preserve"> jól épüljenek fel létrehozáskor</w:t>
+      </w:r>
+      <w:r>
+        <w:rPr>
+          <w:rFonts w:ascii="Calibri" w:hAnsi="Calibri" w:cs="Calibri"/>
+        </w:rPr>
+        <w:t>, a</w:t>
+      </w:r>
+      <w:r>
+        <w:rPr>
+          <w:rFonts w:ascii="Calibri" w:hAnsi="Calibri" w:cs="Calibri"/>
+        </w:rPr>
+        <w:t xml:space="preserve"> felülírt equals függvényeik jól működjenek,</w:t>
+      </w:r>
+      <w:r>
+        <w:rPr>
+          <w:rFonts w:ascii="Calibri" w:hAnsi="Calibri" w:cs="Calibri"/>
+        </w:rPr>
+        <w:t xml:space="preserve"> és</w:t>
+      </w:r>
+      <w:r>
+        <w:rPr>
+          <w:rFonts w:ascii="Calibri" w:hAnsi="Calibri" w:cs="Calibri"/>
+        </w:rPr>
+        <w:t xml:space="preserve"> az esetleges logika ami </w:t>
+      </w:r>
+      <w:r>
+        <w:rPr>
+          <w:rFonts w:ascii="Calibri" w:hAnsi="Calibri" w:cs="Calibri"/>
+        </w:rPr>
+        <w:t>bennük van, szintén hibátlan legyen</w:t>
+      </w:r>
+      <w:r>
+        <w:rPr>
+          <w:rFonts w:ascii="Calibri" w:hAnsi="Calibri" w:cs="Calibri"/>
+        </w:rPr>
+        <w:t>.</w:t>
+      </w:r>
+    </w:p>
+    <w:p>
+      <w:pPr>
+        <w:pStyle w:val="Default"/>
+        <w:spacing w:after="107"/>
+        <w:rPr>
+          <w:rFonts w:ascii="Calibri" w:hAnsi="Calibri" w:cs="Calibri"/>
+        </w:rPr>
+      </w:pPr>
+      <w:r>
+        <w:rPr>
+          <w:rFonts w:ascii="Calibri" w:hAnsi="Calibri" w:cs="Calibri"/>
+        </w:rPr>
+        <w:t xml:space="preserve">Az ElviraApi osztályt tesztelő Junit nagyban segítette az osztály </w:t>
+      </w:r>
+      <w:r>
+        <w:rPr>
+          <w:rFonts w:ascii="Calibri" w:hAnsi="Calibri" w:cs="Calibri"/>
+        </w:rPr>
+        <w:t>jó kialakítását, modulárissá alakítását,</w:t>
+      </w:r>
+      <w:r>
+        <w:rPr>
+          <w:rFonts w:ascii="Calibri" w:hAnsi="Calibri" w:cs="Calibri"/>
+        </w:rPr>
+        <w:t xml:space="preserve"> és segített megismerni a távoli REST interfész működését a különböző hibák esetén. Ez nagyon fontos volt, mivel az interfész </w:t>
+      </w:r>
+      <w:r>
+        <w:rPr>
+          <w:rFonts w:ascii="Calibri" w:hAnsi="Calibri" w:cs="Calibri"/>
+        </w:rPr>
+        <w:t>hiányosan volt dokumentálva. Ezzel az osztályban szoros összefüggésben áll a TravelInfoCreator tesztelése, ami a lekérdezett adatokból állította össze a kliensnek küldendő adatszerkezetet. Ebben kellett az API esetleges hibáit kiszűrni, és letesztelése nagyban segítette, hogy az elkészült tábla tényleg az elvártnak megfelelően működjön.</w:t>
+      </w:r>
+    </w:p>
+    <w:p>
+      <w:pPr>
+        <w:pStyle w:val="Default"/>
+        <w:spacing w:after="107"/>
+        <w:rPr>
+          <w:rFonts w:ascii="Calibri" w:hAnsi="Calibri" w:cs="Calibri"/>
+        </w:rPr>
+      </w:pPr>
+      <w:r>
+        <w:rPr>
+          <w:rFonts w:ascii="Calibri" w:hAnsi="Calibri" w:cs="Calibri"/>
+        </w:rPr>
+        <w:t>A legfontosabb tesztek a MapService tesztjei, amik az adatbázis fejlesztése közben nyújtottak hatalmas segítséget, mivel az alkalmazás egy teszt-adatbázissal készült el, és a tényleges RDF adatbáziskezelés implementációja később került bele a kódba. Ekkor a tesztek pontosan definiálták az elvárt működést, nagyban megkönnyítették az</w:t>
+      </w:r>
+      <w:r>
+        <w:rPr>
+          <w:rFonts w:ascii="Calibri" w:hAnsi="Calibri" w:cs="Calibri"/>
+        </w:rPr>
+        <w:t>t, hogy az új implementáció úgyanazokat a dolgokat és ugyanúgy lássa el, mint a régi.</w:t>
+      </w:r>
+    </w:p>
+    <w:p>
+      <w:pPr>
+        <w:pStyle w:val="Heading3"/>
+      </w:pPr>
+      <w:r>
+        <w:lastRenderedPageBreak/>
+        <w:t>Skálázhatóság</w:t>
+      </w:r>
+    </w:p>
+    <w:p>
+      <w:r>
+        <w:t>A program kihasználja a jelenleg elérhető legújabb webes technológiákat, amik rengeteg problémát oldanak meg. Az egyik a skálázhatóság problémája, amit az alkalmazásszerverek vesznek át. Ezért a skálázhatóság problémájával, ebben az esetben azzal, hogy mennyi ember használhatja egyszerre az alkalmazást, nincsen probléma. A kliens oldal a felhasználók oldalán fut, a szerver oldalon pedig az állapotmentes szervletek szolgálják ki az egyes kéréseket.</w:t>
+      </w:r>
+    </w:p>
+    <w:p>
+      <w:r>
+        <w:t>A szűk keresztmetszetet az adatbázis jelenti, ami közös</w:t>
+      </w:r>
+      <w:r>
+        <w:t xml:space="preserve"> erőforrás. Fejlesztésekor o</w:t>
+      </w:r>
+      <w:r>
+        <w:t>da kellett figyelni a szálbiztonságra,</w:t>
+      </w:r>
+      <w:r>
+        <w:t xml:space="preserve"> és ez lassíthatja az kérések kiszolgálását.</w:t>
+      </w:r>
+      <w:r>
+        <w:t xml:space="preserve"> </w:t>
+      </w:r>
+      <w:r>
+        <w:t>A</w:t>
+      </w:r>
+      <w:r>
+        <w:t xml:space="preserve"> másik probléma pedi</w:t>
+      </w:r>
+      <w:r>
+        <w:t xml:space="preserve">g a </w:t>
+      </w:r>
+      <w:r>
+        <w:t>szerver</w:t>
+      </w:r>
+      <w:r>
+        <w:t xml:space="preserve"> hardveres</w:t>
+      </w:r>
+      <w:r>
+        <w:t xml:space="preserve"> teljesítménye, ami természetesen véges számú felhasználót tud kiszolgál</w:t>
+      </w:r>
+      <w:r>
+        <w:t>ni, erőforrásaitól függően</w:t>
+      </w:r>
+      <w:r>
+        <w:t>.</w:t>
+      </w:r>
+    </w:p>
+    <w:p>
+      <w:pPr>
+        <w:pStyle w:val="Heading3"/>
+      </w:pPr>
+      <w:bookmarkStart w:id="30" w:name="_Toc324881613"/>
+      <w:r>
+        <w:t>RDF Adatbázis</w:t>
+      </w:r>
+      <w:bookmarkEnd w:id="30"/>
+    </w:p>
+    <w:p>
+      <w:r>
+        <w:t>Az RDF adatbázis</w:t>
+      </w:r>
+      <w:r>
+        <w:t xml:space="preserve"> készítésénél merültek fel elsősorban problémák. A forrásadatbázis táblái nagyok voltak, és az adatok szűrése időköltséges művelet volt, mert a merevlemezről beolvasott adatsorok szűrése </w:t>
+      </w:r>
+      <w:r>
+        <w:t>kivárhatatlanul hosszú ideig</w:t>
+      </w:r>
+      <w:r>
+        <w:t xml:space="preserve"> tartott egy erős gépen</w:t>
+      </w:r>
+      <w:r>
+        <w:t xml:space="preserve"> is</w:t>
+      </w:r>
+      <w:r>
+        <w:t xml:space="preserve">. A </w:t>
+      </w:r>
+      <w:r>
+        <w:t>probléma abból fakadt, hogy az adatokat a memóriába beolvasás helyett a merevlemezről olvasta a program. A nagy méretű forrásadatbázist a hatékonyabb használat érdekébben be kellett olvasni a memóriába, ami a feladat lefutását 4 órára rövidítette, ami még mindig elfogadhatatlan volt az adatmennyiséghez képest.</w:t>
+      </w:r>
+      <w:r>
+        <w:t xml:space="preserve"> Ezeket a VisualVM</w:t>
+      </w:r>
+      <w:r>
+        <w:rPr>
+          <w:rStyle w:val="FootnoteReference"/>
+        </w:rPr>
+        <w:footnoteReference w:id="18"/>
+      </w:r>
+      <w:r>
+        <w:t xml:space="preserve"> eszközzel készül mérések mutatják be:</w:t>
+      </w:r>
+    </w:p>
+    <w:p>
+      <w:pPr>
+        <w:keepNext/>
+        <w:jc w:val="center"/>
+      </w:pPr>
+      <w:r>
+        <w:rPr>
+          <w:noProof/>
+          <w:lang w:eastAsia="hu-HU"/>
+        </w:rPr>
+        <w:drawing>
+          <wp:inline distT="0" distB="0" distL="0" distR="0" wp14:anchorId="00202A9B" wp14:editId="6D0F272A">
+            <wp:extent cx="5791945" cy="2295525"/>
+            <wp:effectExtent l="0" t="0" r="0" b="0"/>
+            <wp:docPr id="18" name="Picture 18"/>
+            <wp:cNvGraphicFramePr>
+              <a:graphicFrameLocks xmlns:a="http://schemas.openxmlformats.org/drawingml/2006/main" noChangeAspect="1"/>
+            </wp:cNvGraphicFramePr>
+            <a:graphic xmlns:a="http://schemas.openxmlformats.org/drawingml/2006/main">
+              <a:graphicData uri="http://schemas.openxmlformats.org/drawingml/2006/picture">
+                <pic:pic xmlns:pic="http://schemas.openxmlformats.org/drawingml/2006/picture">
+                  <pic:nvPicPr>
+                    <pic:cNvPr id="0" name="database_problem_small.jpg"/>
+                    <pic:cNvPicPr/>
+                  </pic:nvPicPr>
+                  <pic:blipFill>
+                    <a:blip r:embed="rId22">
+                      <a:extLst>
+                        <a:ext uri="{28A0092B-C50C-407E-A947-70E740481C1C}">
+                          <a14:useLocalDpi xmlns:a14="http://schemas.microsoft.com/office/drawing/2010/main" val="0"/>
+                        </a:ext>
+                      </a:extLst>
+                    </a:blip>
+                    <a:stretch>
+                      <a:fillRect/>
+                    </a:stretch>
+                  </pic:blipFill>
+                  <pic:spPr>
+                    <a:xfrm>
+                      <a:off x="0" y="0"/>
+                      <a:ext cx="5791327" cy="2295280"/>
+                    </a:xfrm>
+                    <a:prstGeom prst="rect">
+                      <a:avLst/>
+                    </a:prstGeom>
+                  </pic:spPr>
+                </pic:pic>
+              </a:graphicData>
+            </a:graphic>
+          </wp:inline>
+        </w:drawing>
+      </w:r>
+    </w:p>
+    <w:p>
+      <w:pPr>
+        <w:pStyle w:val="Caption"/>
+        <w:jc w:val="center"/>
+      </w:pPr>
+      <w:fldSimple w:instr=" SEQ ábra \* ARABIC ">
+        <w:r>
+          <w:rPr>
+            <w:noProof/>
+          </w:rPr>
+          <w:t>12</w:t>
+        </w:r>
+      </w:fldSimple>
+      <w:r>
+        <w:t xml:space="preserve">. Mérési eredmények: </w:t>
+      </w:r>
+      <w:r>
+        <w:br/>
+        <w:t>Uptime 4 óra 9 perc 50 másodperc</w:t>
+      </w:r>
+      <w:r>
+        <w:br/>
+        <w:t>CPU használat 37.5%</w:t>
+      </w:r>
+      <w:r>
+        <w:br/>
+        <w:t>Memória használat: 400~500 MB</w:t>
+      </w:r>
+    </w:p>
+    <w:p>
+      <w:pPr>
+        <w:keepNext/>
+        <w:rPr>
+          <w:noProof/>
+          <w:lang w:eastAsia="hu-HU"/>
+        </w:rPr>
+      </w:pPr>
+      <w:r>
+        <w:t xml:space="preserve">Az beolvasott adathalmazok feldolgozási módszerében listákról hash táblák használatára tértem át, ekkor sikerült a kívánt sebességet elérnem, ami körülbelül 4-5 </w:t>
+      </w:r>
+      <w:r>
+        <w:lastRenderedPageBreak/>
+        <w:t>perc alatt végezte el az adatbázis legenerálását.</w:t>
+      </w:r>
+      <w:r>
+        <w:t xml:space="preserve"> Ennek hátránya, hogy a program memóriaigénye jelentősen megnőtt, </w:t>
+      </w:r>
+      <w:r>
+        <w:t>de elfogadható volt.</w:t>
+      </w:r>
+    </w:p>
+    <w:p>
+      <w:pPr>
+        <w:keepNext/>
+        <w:jc w:val="center"/>
+      </w:pPr>
+      <w:r>
+        <w:rPr>
+          <w:noProof/>
+          <w:lang w:eastAsia="hu-HU"/>
+        </w:rPr>
+        <w:drawing>
+          <wp:inline distT="0" distB="0" distL="0" distR="0" wp14:anchorId="795E7290" wp14:editId="375DF3BA">
+            <wp:extent cx="5791200" cy="2291144"/>
+            <wp:effectExtent l="0" t="0" r="0" b="0"/>
+            <wp:docPr id="19" name="Picture 19"/>
+            <wp:cNvGraphicFramePr>
+              <a:graphicFrameLocks xmlns:a="http://schemas.openxmlformats.org/drawingml/2006/main" noChangeAspect="1"/>
+            </wp:cNvGraphicFramePr>
+            <a:graphic xmlns:a="http://schemas.openxmlformats.org/drawingml/2006/main">
+              <a:graphicData uri="http://schemas.openxmlformats.org/drawingml/2006/picture">
+                <pic:pic xmlns:pic="http://schemas.openxmlformats.org/drawingml/2006/picture">
+                  <pic:nvPicPr>
+                    <pic:cNvPr id="0" name="database_solution_small.jpg"/>
+                    <pic:cNvPicPr/>
+                  </pic:nvPicPr>
+                  <pic:blipFill>
+                    <a:blip r:embed="rId23">
+                      <a:extLst>
+                        <a:ext uri="{28A0092B-C50C-407E-A947-70E740481C1C}">
+                          <a14:useLocalDpi xmlns:a14="http://schemas.microsoft.com/office/drawing/2010/main" val="0"/>
+                        </a:ext>
+                      </a:extLst>
+                    </a:blip>
+                    <a:stretch>
+                      <a:fillRect/>
+                    </a:stretch>
+                  </pic:blipFill>
+                  <pic:spPr>
+                    <a:xfrm>
+                      <a:off x="0" y="0"/>
+                      <a:ext cx="5798095" cy="2293872"/>
+                    </a:xfrm>
+                    <a:prstGeom prst="rect">
+                      <a:avLst/>
+                    </a:prstGeom>
+                  </pic:spPr>
+                </pic:pic>
+              </a:graphicData>
+            </a:graphic>
+          </wp:inline>
+        </w:drawing>
+      </w:r>
+    </w:p>
+    <w:p>
+      <w:pPr>
+        <w:pStyle w:val="Caption"/>
+        <w:jc w:val="center"/>
+      </w:pPr>
+      <w:fldSimple w:instr=" SEQ ábra \* ARABIC ">
+        <w:r>
+          <w:rPr>
+            <w:noProof/>
+          </w:rPr>
+          <w:t>13</w:t>
+        </w:r>
+      </w:fldSimple>
+      <w:r>
+        <w:t xml:space="preserve">. </w:t>
+      </w:r>
+      <w:r>
+        <w:t xml:space="preserve">Mérési eredmények: </w:t>
+      </w:r>
+      <w:r>
+        <w:br/>
+      </w:r>
+      <w:r>
+        <w:t>Uptime 4 perc 50</w:t>
+      </w:r>
+      <w:r>
+        <w:t xml:space="preserve"> másodperc</w:t>
+      </w:r>
+      <w:r>
+        <w:br/>
+      </w:r>
+      <w:r>
+        <w:t>CPU használat 11.</w:t>
+      </w:r>
+      <w:r>
+        <w:t>5%</w:t>
+      </w:r>
+      <w:r>
+        <w:br/>
+        <w:t>Me</w:t>
+      </w:r>
+      <w:r>
+        <w:t xml:space="preserve">mória használat: </w:t>
+      </w:r>
+      <w:r>
+        <w:t>500</w:t>
+      </w:r>
+      <w:r>
+        <w:t xml:space="preserve"> – 1000</w:t>
+      </w:r>
+      <w:r>
+        <w:t xml:space="preserve"> MB</w:t>
+      </w:r>
+    </w:p>
+    <w:p>
+      <w:r>
+        <w:t>A nyert sebesség jóval meghaladta a vesztett memória mennyiségét, így  ezt a megoldást választottam a problémára.</w:t>
+      </w:r>
+    </w:p>
+    <w:p>
+      <w:pPr>
+        <w:keepNext/>
+        <w:jc w:val="center"/>
+      </w:pPr>
+      <w:r>
+        <w:rPr>
+          <w:noProof/>
+          <w:lang w:eastAsia="hu-HU"/>
+        </w:rPr>
+        <w:drawing>
+          <wp:inline distT="0" distB="0" distL="0" distR="0" wp14:anchorId="2A5BF253" wp14:editId="246C2622">
+            <wp:extent cx="5399405" cy="2420620"/>
+            <wp:effectExtent l="0" t="0" r="0" b="0"/>
+            <wp:docPr id="17" name="Picture 17"/>
+            <wp:cNvGraphicFramePr>
+              <a:graphicFrameLocks xmlns:a="http://schemas.openxmlformats.org/drawingml/2006/main" noChangeAspect="1"/>
+            </wp:cNvGraphicFramePr>
+            <a:graphic xmlns:a="http://schemas.openxmlformats.org/drawingml/2006/main">
+              <a:graphicData uri="http://schemas.openxmlformats.org/drawingml/2006/picture">
+                <pic:pic xmlns:pic="http://schemas.openxmlformats.org/drawingml/2006/picture">
+                  <pic:nvPicPr>
+                    <pic:cNvPr id="0" name="RDF_diagrams.jpg"/>
+                    <pic:cNvPicPr/>
+                  </pic:nvPicPr>
+                  <pic:blipFill>
+                    <a:blip r:embed="rId24">
+                      <a:extLst>
+                        <a:ext uri="{28A0092B-C50C-407E-A947-70E740481C1C}">
+                          <a14:useLocalDpi xmlns:a14="http://schemas.microsoft.com/office/drawing/2010/main" val="0"/>
+                        </a:ext>
+                      </a:extLst>
+                    </a:blip>
+                    <a:stretch>
+                      <a:fillRect/>
+                    </a:stretch>
+                  </pic:blipFill>
+                  <pic:spPr>
+                    <a:xfrm>
+                      <a:off x="0" y="0"/>
+                      <a:ext cx="5399405" cy="2420620"/>
+                    </a:xfrm>
+                    <a:prstGeom prst="rect">
+                      <a:avLst/>
+                    </a:prstGeom>
+                  </pic:spPr>
+                </pic:pic>
+              </a:graphicData>
+            </a:graphic>
+          </wp:inline>
+        </w:drawing>
+      </w:r>
+    </w:p>
+    <w:p>
+      <w:pPr>
+        <w:pStyle w:val="Caption"/>
+        <w:jc w:val="center"/>
+      </w:pPr>
+      <w:fldSimple w:instr=" SEQ ábra \* ARABIC ">
+        <w:r>
+          <w:rPr>
+            <w:noProof/>
+          </w:rPr>
+          <w:t>14</w:t>
+        </w:r>
+      </w:fldSimple>
+      <w:r>
+        <w:t>. Az idő és a memóriaigény az adathasználat módszeréhez viszonyítva</w:t>
+      </w:r>
+    </w:p>
+    <w:p>
+      <w:pPr>
+        <w:pStyle w:val="Heading2"/>
+      </w:pPr>
+      <w:r>
+        <w:t>Tiszta Kód</w:t>
+      </w:r>
+    </w:p>
+    <w:p>
+      <w:r>
+        <w:t>A szakdolgozat témájának leadása idején ismerkedtem meg a programozás egy merőben új szemléletével. Ha a kód amit írtam nem érthető, akkor rossz kódot írtam, még akkor is</w:t>
+      </w:r>
+      <w:r>
+        <w:t>,</w:t>
+      </w:r>
+      <w:r>
+        <w:t xml:space="preserve"> ha az megoldja a kitűzött feladatot.</w:t>
+      </w:r>
+      <w:r>
+        <w:t xml:space="preserve"> </w:t>
+      </w:r>
+      <w:sdt>
+        <w:sdtPr>
+          <w:id w:val="415377038"/>
+          <w:citation/>
+        </w:sdtPr>
+        <w:sdtContent>
+          <w:r>
+            <w:fldChar w:fldCharType="begin"/>
+          </w:r>
+          <w:r>
+            <w:instrText xml:space="preserve">CITATION Rob09 \p 6-12 \l 1038 </w:instrText>
+          </w:r>
+          <w:r>
+            <w:fldChar w:fldCharType="separate"/>
+          </w:r>
+          <w:r>
+            <w:rPr>
+              <w:noProof/>
+            </w:rPr>
+            <w:t>(Martin, 2009, old.: 6-12)</w:t>
+          </w:r>
+          <w:r>
+            <w:fldChar w:fldCharType="end"/>
+          </w:r>
+        </w:sdtContent>
+      </w:sdt>
+      <w:r>
+        <w:t xml:space="preserve"> Így a szakdolgozat elsősorban ennek a módszernek a tanulása, mint bármi más.</w:t>
+      </w:r>
+    </w:p>
+    <w:p>
+      <w:r>
+        <w:t xml:space="preserve">Ebben a fejezetben a forráskód külalakja, módosíthatósága, modularizáltsága, struktúráltsága, öndokumentálásának érdekében tett lépéseket, és az ehhez tanult </w:t>
+      </w:r>
+      <w:r>
+        <w:lastRenderedPageBreak/>
+        <w:t>módszereket mutatom be. Nem sikerült mindenhol betartanom ezeket a módszereket, de mindenhol törekedtem rá, hogy a kódom minél olvashatóbb és könnyedén módosítható legyen.</w:t>
+      </w:r>
+    </w:p>
+    <w:p>
+      <w:r>
+        <w:t>Java konvenciók</w:t>
+      </w:r>
+    </w:p>
+    <w:p>
+      <w:r>
+        <w:t>Változók(élete)</w:t>
+      </w:r>
+    </w:p>
+    <w:p>
+      <w:r>
+        <w:t>Függvények</w:t>
+      </w:r>
+    </w:p>
+    <w:p>
+      <w:r>
+        <w:t>Osztályok</w:t>
+      </w:r>
+    </w:p>
+    <w:p>
+      <w:r>
+        <w:t>Interfészek</w:t>
+      </w:r>
+    </w:p>
+    <w:p>
+      <w:r>
+        <w:t>Adatbázis</w:t>
+      </w:r>
+    </w:p>
+    <w:p>
+      <w:r>
+        <w:t>Demeter törvénye(Law of Demeter)</w:t>
+      </w:r>
+    </w:p>
+    <w:p>
+      <w:r>
+        <w:t>Az Úttörők szabálya(Boy Scout rule)</w:t>
+      </w:r>
+    </w:p>
+    <w:p>
+      <w:r>
+        <w:t>Az indítás és futtatás elválasztása</w:t>
+      </w:r>
+    </w:p>
+    <w:p>
+      <w:r>
+        <w:t>Refaktorálás</w:t>
       </w:r>
     </w:p>
     <w:p/>
-    <w:p>
-      <w:pPr>
-        <w:pStyle w:val="Heading2"/>
-      </w:pPr>
-      <w:bookmarkStart w:id="28" w:name="_Toc324881608"/>
-      <w:r>
-        <w:t>Megvalósítás</w:t>
-      </w:r>
-      <w:bookmarkEnd w:id="28"/>
-    </w:p>
-    <w:p>
-      <w:pPr>
-        <w:jc w:val="both"/>
-      </w:pPr>
-      <w:r>
-        <w:t>A fejlesztői leírásnak a megvalósításról szóló része bemutatja, hogy milyen döntéseket kellett hozni a terv megvalósítása során (adatábrázolás, felhasznált komponensek, kódban alkalmazott nyelvi elemek, stb). A dokumentáció ne tartalmazza a forrásprogramot (legfeljebb csak fontosnak ítélt részleteit), elég azt a mellékelt adathordozón elhelyezni. A megvalósítás a fentieken kívül tartalmazza a komponens tervet (az alkalmazás fizikai komponenseinek kapcsolatrendszerét) és azok telepítésének módját.</w:t>
-      </w:r>
-    </w:p>
-    <w:p>
-      <w:pPr>
-        <w:pStyle w:val="Default"/>
-      </w:pPr>
-    </w:p>
-    <w:p>
-      <w:pPr>
-        <w:pStyle w:val="Heading3"/>
-      </w:pPr>
-      <w:bookmarkStart w:id="29" w:name="_Toc324881609"/>
-      <w:r>
-        <w:t>#Ez mi a fene, cleancode-ról meséljek egy egész fejezetet? Oké...</w:t>
-      </w:r>
-      <w:bookmarkEnd w:id="29"/>
-    </w:p>
-    <w:p>
-      <w:pPr>
-        <w:pStyle w:val="Default"/>
-      </w:pPr>
-    </w:p>
     <w:p>
       <w:pPr>
         <w:pStyle w:val="Default"/>
         <w:spacing w:after="104"/>
         <w:rPr>
+          <w:color w:val="BFBFBF" w:themeColor="background1" w:themeShade="BF"/>
           <w:sz w:val="23"/>
           <w:szCs w:val="23"/>
         </w:rPr>
       </w:pPr>
       <w:r>
         <w:rPr>
+          <w:color w:val="BFBFBF" w:themeColor="background1" w:themeShade="BF"/>
           <w:sz w:val="23"/>
           <w:szCs w:val="23"/>
         </w:rPr>
@@ -8828,12 +9845,14 @@
         <w:pStyle w:val="Default"/>
         <w:spacing w:after="104"/>
         <w:rPr>
+          <w:color w:val="BFBFBF" w:themeColor="background1" w:themeShade="BF"/>
           <w:sz w:val="23"/>
           <w:szCs w:val="23"/>
         </w:rPr>
       </w:pPr>
       <w:r>
         <w:rPr>
+          <w:color w:val="BFBFBF" w:themeColor="background1" w:themeShade="BF"/>
           <w:sz w:val="23"/>
           <w:szCs w:val="23"/>
         </w:rPr>
@@ -8845,12 +9864,14 @@
         <w:pStyle w:val="Default"/>
         <w:spacing w:after="104"/>
         <w:rPr>
+          <w:color w:val="BFBFBF" w:themeColor="background1" w:themeShade="BF"/>
           <w:sz w:val="23"/>
           <w:szCs w:val="23"/>
         </w:rPr>
       </w:pPr>
       <w:r>
         <w:rPr>
+          <w:color w:val="BFBFBF" w:themeColor="background1" w:themeShade="BF"/>
           <w:sz w:val="23"/>
           <w:szCs w:val="23"/>
         </w:rPr>
@@ -8862,12 +9883,14 @@
         <w:pStyle w:val="Default"/>
         <w:spacing w:after="104"/>
         <w:rPr>
+          <w:color w:val="BFBFBF" w:themeColor="background1" w:themeShade="BF"/>
           <w:sz w:val="23"/>
           <w:szCs w:val="23"/>
         </w:rPr>
       </w:pPr>
       <w:r>
         <w:rPr>
+          <w:color w:val="BFBFBF" w:themeColor="background1" w:themeShade="BF"/>
           <w:sz w:val="23"/>
           <w:szCs w:val="23"/>
         </w:rPr>
@@ -8879,12 +9902,14 @@
         <w:pStyle w:val="Default"/>
         <w:spacing w:after="104"/>
         <w:rPr>
+          <w:color w:val="BFBFBF" w:themeColor="background1" w:themeShade="BF"/>
           <w:sz w:val="23"/>
           <w:szCs w:val="23"/>
         </w:rPr>
       </w:pPr>
       <w:r>
         <w:rPr>
+          <w:color w:val="BFBFBF" w:themeColor="background1" w:themeShade="BF"/>
           <w:sz w:val="23"/>
           <w:szCs w:val="23"/>
         </w:rPr>
@@ -8896,12 +9921,14 @@
         <w:pStyle w:val="Default"/>
         <w:spacing w:after="104"/>
         <w:rPr>
+          <w:color w:val="BFBFBF" w:themeColor="background1" w:themeShade="BF"/>
           <w:sz w:val="23"/>
           <w:szCs w:val="23"/>
         </w:rPr>
       </w:pPr>
       <w:r>
         <w:rPr>
+          <w:color w:val="BFBFBF" w:themeColor="background1" w:themeShade="BF"/>
           <w:sz w:val="23"/>
           <w:szCs w:val="23"/>
         </w:rPr>
@@ -8913,12 +9940,14 @@
         <w:pStyle w:val="Default"/>
         <w:spacing w:after="104"/>
         <w:rPr>
+          <w:color w:val="BFBFBF" w:themeColor="background1" w:themeShade="BF"/>
           <w:sz w:val="23"/>
           <w:szCs w:val="23"/>
         </w:rPr>
       </w:pPr>
       <w:r>
         <w:rPr>
+          <w:color w:val="BFBFBF" w:themeColor="background1" w:themeShade="BF"/>
           <w:sz w:val="23"/>
           <w:szCs w:val="23"/>
         </w:rPr>
@@ -8929,36 +9958,47 @@
       <w:pPr>
         <w:pStyle w:val="Default"/>
         <w:rPr>
+          <w:color w:val="BFBFBF" w:themeColor="background1" w:themeShade="BF"/>
           <w:sz w:val="23"/>
           <w:szCs w:val="23"/>
         </w:rPr>
       </w:pPr>
       <w:r>
         <w:rPr>
+          <w:color w:val="BFBFBF" w:themeColor="background1" w:themeShade="BF"/>
           <w:sz w:val="23"/>
           <w:szCs w:val="23"/>
         </w:rPr>
         <w:t xml:space="preserve"> Mennyire gazdálkodik jól az emberi és gépi erőforrásokkal, így például a felhasználó idejével és türelmével, a lemezkapacitással és a memóriakapacitással? </w:t>
       </w:r>
     </w:p>
-    <w:p>
-      <w:pPr>
-        <w:jc w:val="both"/>
-      </w:pPr>
-    </w:p>
+    <w:p/>
     <w:p>
       <w:pPr>
         <w:pStyle w:val="Heading2"/>
       </w:pPr>
-      <w:bookmarkStart w:id="30" w:name="_Toc324881610"/>
-      <w:r>
-        <w:t>Tesztelés</w:t>
-      </w:r>
-      <w:bookmarkEnd w:id="30"/>
+      <w:r>
+        <w:lastRenderedPageBreak/>
+        <w:t>Tanulság, Összefoglaló, Visszatekintő, Anyámkínnya</w:t>
+      </w:r>
+    </w:p>
+    <w:p>
+      <w:pPr>
+        <w:pStyle w:val="Heading3"/>
+      </w:pPr>
+      <w:bookmarkStart w:id="31" w:name="_Toc324881612"/>
+      <w:r>
+        <w:t>MVP / Database interface / Sycron vs Asyncron hívások</w:t>
+      </w:r>
+      <w:bookmarkEnd w:id="31"/>
+      <w:r>
+        <w:t xml:space="preserve"> / Elvira API tesztelés</w:t>
+      </w:r>
     </w:p>
     <w:p>
       <w:pPr>
         <w:pStyle w:val="Default"/>
+        <w:spacing w:after="107"/>
         <w:rPr>
           <w:sz w:val="23"/>
           <w:szCs w:val="23"/>
@@ -8969,158 +10009,7 @@
           <w:sz w:val="23"/>
           <w:szCs w:val="23"/>
         </w:rPr>
-        <w:t xml:space="preserve">Ez is a fejlesztői leírás része, amelynek a tesztelési szempontokat kell bemutatnia, és a tesztelés során szerzett tapasztalatokat összegeznie valamint a szoftver skálázhatóságáról készített elemzést kell tartalmaznia. </w:t>
-      </w:r>
-    </w:p>
-    <w:p>
-      <w:pPr>
-        <w:pStyle w:val="Default"/>
-        <w:rPr>
-          <w:sz w:val="23"/>
-          <w:szCs w:val="23"/>
-        </w:rPr>
-      </w:pPr>
-      <w:r>
-        <w:rPr>
-          <w:sz w:val="23"/>
-          <w:szCs w:val="23"/>
-        </w:rPr>
-        <w:t xml:space="preserve">Az értékelésnél vegyük figyelembe, hogy a dokumentáció: </w:t>
-      </w:r>
-    </w:p>
-    <w:p>
-      <w:pPr>
-        <w:pStyle w:val="Heading3"/>
-      </w:pPr>
-      <w:bookmarkStart w:id="31" w:name="_Toc324881611"/>
-      <w:r>
-        <w:lastRenderedPageBreak/>
-        <w:t>Junit</w:t>
-      </w:r>
-      <w:bookmarkEnd w:id="31"/>
-    </w:p>
-    <w:p>
-      <w:pPr>
-        <w:pStyle w:val="Default"/>
-        <w:spacing w:after="107"/>
-        <w:rPr>
-          <w:sz w:val="23"/>
-          <w:szCs w:val="23"/>
-        </w:rPr>
-      </w:pPr>
-      <w:r>
-        <w:rPr>
-          <w:sz w:val="23"/>
-          <w:szCs w:val="23"/>
-        </w:rPr>
-        <w:t xml:space="preserve"> Tartalmaz-e tesztelési terveket, teszteseteket (Ezeket csoportosíthatja rendszerteszt és modultesztek szerint illetve fekete és fehérdoboz megközelítéssel)? </w:t>
-      </w:r>
-    </w:p>
-    <w:p>
-      <w:pPr>
-        <w:pStyle w:val="Heading3"/>
-      </w:pPr>
-      <w:bookmarkStart w:id="32" w:name="_Toc324881612"/>
-      <w:r>
-        <w:t>MVP / Database interface / Sycron vs Asyncron hívások</w:t>
-      </w:r>
-      <w:bookmarkEnd w:id="32"/>
-    </w:p>
-    <w:p>
-      <w:pPr>
-        <w:pStyle w:val="Default"/>
-        <w:spacing w:after="107"/>
-        <w:rPr>
-          <w:sz w:val="23"/>
-          <w:szCs w:val="23"/>
-        </w:rPr>
-      </w:pPr>
-      <w:r>
-        <w:rPr>
-          <w:sz w:val="23"/>
-          <w:szCs w:val="23"/>
-        </w:rPr>
         <w:t xml:space="preserve"> Beszámol-e olyan tanulságokról, amelyek alapján meg kellett változtatni a korábbi implementációs döntéseket, esetleg a terv egyes elemeit (az ilyen tapasztalatok nem rontják a dolgozat értékét)? </w:t>
-      </w:r>
-    </w:p>
-    <w:p>
-      <w:pPr>
-        <w:pStyle w:val="Heading3"/>
-      </w:pPr>
-      <w:bookmarkStart w:id="33" w:name="_Toc324881613"/>
-      <w:r>
-        <w:t>RDF Adatbázis mérete</w:t>
-      </w:r>
-      <w:bookmarkEnd w:id="33"/>
-    </w:p>
-    <w:p>
-      <w:pPr>
-        <w:pStyle w:val="Default"/>
-        <w:spacing w:after="107"/>
-        <w:rPr>
-          <w:sz w:val="23"/>
-          <w:szCs w:val="23"/>
-        </w:rPr>
-      </w:pPr>
-      <w:r>
-        <w:rPr>
-          <w:sz w:val="23"/>
-          <w:szCs w:val="23"/>
-        </w:rPr>
-        <w:t xml:space="preserve"> Tartalmazza-e nagy adattömeg melletti futtatások értékelését? </w:t>
-      </w:r>
-    </w:p>
-    <w:p>
-      <w:pPr>
-        <w:pStyle w:val="Heading3"/>
-      </w:pPr>
-      <w:bookmarkStart w:id="34" w:name="_Toc324881614"/>
-      <w:r>
-        <w:t>Eeh...? Eredményhelyesség - kihagyós</w:t>
-      </w:r>
-      <w:bookmarkEnd w:id="34"/>
-    </w:p>
-    <w:p>
-      <w:pPr>
-        <w:pStyle w:val="Default"/>
-        <w:spacing w:after="107"/>
-        <w:rPr>
-          <w:sz w:val="23"/>
-          <w:szCs w:val="23"/>
-        </w:rPr>
-      </w:pPr>
-      <w:r>
-        <w:rPr>
-          <w:sz w:val="23"/>
-          <w:szCs w:val="23"/>
-        </w:rPr>
-        <w:t xml:space="preserve"> Elemzi-e a program által adott eredmény helyességét (különösen olyan optimalizációs feladatok esetén, ahol több helyes megoldást valamilyen célfüggvénnyel lehet rangsorolni)? </w:t>
-      </w:r>
-    </w:p>
-    <w:p>
-      <w:pPr>
-        <w:pStyle w:val="Heading3"/>
-      </w:pPr>
-      <w:bookmarkStart w:id="35" w:name="_Toc324881615"/>
-      <w:r>
-        <w:t>Hatékonyság elemzés: GWT Speed Tracer</w:t>
-      </w:r>
-      <w:bookmarkEnd w:id="35"/>
-    </w:p>
-    <w:p>
-      <w:pPr>
-        <w:pStyle w:val="Default"/>
-        <w:rPr>
-          <w:sz w:val="23"/>
-          <w:szCs w:val="23"/>
-        </w:rPr>
-      </w:pPr>
-      <w:r>
-        <w:rPr>
-          <w:sz w:val="23"/>
-          <w:szCs w:val="23"/>
-        </w:rPr>
-        <w:t xml:space="preserve"> Elemzi-e a program futásának hatékonyságát? </w:t>
       </w:r>
     </w:p>
     <w:p>
@@ -9133,9 +10022,6 @@
         </w:rPr>
       </w:pPr>
       <w:r>
-        <w:t xml:space="preserve"> </w:t>
-      </w:r>
-      <w:r>
         <w:br w:type="page"/>
       </w:r>
     </w:p>
@@ -9145,12 +10031,12 @@
         <w:spacing w:line="360" w:lineRule="auto"/>
         <w:jc w:val="both"/>
       </w:pPr>
-      <w:bookmarkStart w:id="36" w:name="_Toc324881616"/>
+      <w:bookmarkStart w:id="32" w:name="_Toc324881616"/>
       <w:r>
         <w:lastRenderedPageBreak/>
         <w:t>Irodalomjegyzék</w:t>
       </w:r>
-      <w:bookmarkEnd w:id="36"/>
+      <w:bookmarkEnd w:id="32"/>
     </w:p>
     <w:p>
       <w:pPr>
@@ -9232,12 +10118,107 @@
       <w:r>
         <w:t xml:space="preserve">, </w:t>
       </w:r>
-      <w:r>
-        <w:t>http://misko.hevery.com/2008/08/17/singletons-are-pathological-liars/</w:t>
-      </w:r>
+      <w:hyperlink r:id="rId25" w:history="1">
+        <w:r>
+          <w:rPr>
+            <w:rStyle w:val="Hyperlink"/>
+          </w:rPr>
+          <w:t>http://misko.hevery.com/2008/08/17/singletons-are-pathological-liars/</w:t>
+        </w:r>
+      </w:hyperlink>
+    </w:p>
+    <w:sdt>
+      <w:sdtPr>
+        <w:id w:val="-84547082"/>
+        <w:docPartObj>
+          <w:docPartGallery w:val="Bibliographies"/>
+          <w:docPartUnique/>
+        </w:docPartObj>
+      </w:sdtPr>
+      <w:sdtEndPr>
+        <w:rPr>
+          <w:rFonts w:asciiTheme="minorHAnsi" w:eastAsiaTheme="minorHAnsi" w:hAnsiTheme="minorHAnsi" w:cstheme="minorBidi"/>
+          <w:b w:val="0"/>
+          <w:bCs w:val="0"/>
+          <w:color w:val="auto"/>
+          <w:sz w:val="24"/>
+          <w:szCs w:val="22"/>
+        </w:rPr>
+      </w:sdtEndPr>
+      <w:sdtContent>
+        <w:p>
+          <w:pPr>
+            <w:pStyle w:val="Heading1"/>
+          </w:pPr>
+          <w:r>
+            <w:t>Felhasznált irodalom</w:t>
+          </w:r>
+        </w:p>
+        <w:sdt>
+          <w:sdtPr>
+            <w:id w:val="111145805"/>
+            <w:bibliography/>
+          </w:sdtPr>
+          <w:sdtContent>
+            <w:p>
+              <w:pPr>
+                <w:pStyle w:val="Bibliography"/>
+                <w:ind w:left="720" w:hanging="720"/>
+                <w:rPr>
+                  <w:noProof/>
+                </w:rPr>
+              </w:pPr>
+              <w:r>
+                <w:fldChar w:fldCharType="begin"/>
+              </w:r>
+              <w:r>
+                <w:instrText xml:space="preserve"> BIBLIOGRAPHY </w:instrText>
+              </w:r>
+              <w:r>
+                <w:fldChar w:fldCharType="separate"/>
+              </w:r>
+              <w:r>
+                <w:rPr>
+                  <w:noProof/>
+                </w:rPr>
+                <w:t xml:space="preserve">Martin, R. C. (2009). </w:t>
+              </w:r>
+              <w:r>
+                <w:rPr>
+                  <w:i/>
+                  <w:iCs/>
+                  <w:noProof/>
+                </w:rPr>
+                <w:t>Clean Code.</w:t>
+              </w:r>
+              <w:r>
+                <w:rPr>
+                  <w:noProof/>
+                </w:rPr>
+                <w:t xml:space="preserve"> Stoughton: Prentice Hall.</w:t>
+              </w:r>
+            </w:p>
+            <w:p>
+              <w:r>
+                <w:rPr>
+                  <w:b/>
+                  <w:bCs/>
+                  <w:noProof/>
+                </w:rPr>
+                <w:fldChar w:fldCharType="end"/>
+              </w:r>
+            </w:p>
+          </w:sdtContent>
+        </w:sdt>
+      </w:sdtContent>
+    </w:sdt>
+    <w:p>
+      <w:pPr>
+        <w:spacing w:line="360" w:lineRule="auto"/>
+      </w:pPr>
     </w:p>
     <w:sectPr>
-      <w:footerReference w:type="default" r:id="rId24"/>
+      <w:footerReference w:type="default" r:id="rId26"/>
       <w:endnotePr>
         <w:numFmt w:val="decimal"/>
       </w:endnotePr>
@@ -9309,7 +10290,7 @@
           <w:rPr>
             <w:noProof/>
           </w:rPr>
-          <w:t>20</w:t>
+          <w:t>9</w:t>
         </w:r>
         <w:r>
           <w:rPr>
@@ -9639,16 +10620,7 @@
         <w:t xml:space="preserve"> </w:t>
       </w:r>
       <w:r>
-        <w:t>Robert C. Martin:</w:t>
-      </w:r>
-      <w:r>
-        <w:rPr>
-          <w:i/>
-        </w:rPr>
-        <w:t>Clean Code</w:t>
-      </w:r>
-      <w:r>
-        <w:t>, 154.</w:t>
+        <w:t>Apache Ant: Build automatizáló eszköz, XML nyelven. Hasonló egy C++ make fájlhoz, de annál sokkal robosztusabb.</w:t>
       </w:r>
     </w:p>
   </w:footnote>
@@ -9667,7 +10639,85 @@
         <w:t xml:space="preserve"> </w:t>
       </w:r>
       <w:r>
+        <w:t>Robert C. Martin:</w:t>
+      </w:r>
+      <w:r>
+        <w:rPr>
+          <w:i/>
+        </w:rPr>
+        <w:t>Clean Code</w:t>
+      </w:r>
+      <w:r>
+        <w:t>, 154.</w:t>
+      </w:r>
+    </w:p>
+  </w:footnote>
+  <w:footnote w:id="16">
+    <w:p>
+      <w:pPr>
+        <w:pStyle w:val="FootnoteText"/>
+      </w:pPr>
+      <w:r>
+        <w:rPr>
+          <w:rStyle w:val="FootnoteReference"/>
+        </w:rPr>
+        <w:footnoteRef/>
+      </w:r>
+      <w:r>
+        <w:t xml:space="preserve"> </w:t>
+      </w:r>
+      <w:r>
         <w:t>WGS84 – Földrajzi fogalom: vonatkoztatási rendszer, a Földet globálisan közelítő ellipszoid-modell.</w:t>
+      </w:r>
+    </w:p>
+  </w:footnote>
+  <w:footnote w:id="17">
+    <w:p>
+      <w:pPr>
+        <w:pStyle w:val="FootnoteText"/>
+      </w:pPr>
+      <w:r>
+        <w:rPr>
+          <w:rStyle w:val="FootnoteReference"/>
+        </w:rPr>
+        <w:footnoteRef/>
+      </w:r>
+      <w:r>
+        <w:t xml:space="preserve"> </w:t>
+      </w:r>
+      <w:r>
+        <w:t>Selenium:</w:t>
+      </w:r>
+      <w:r>
+        <w:t xml:space="preserve"> Web-böngészők</w:t>
+      </w:r>
+      <w:r>
+        <w:t xml:space="preserve"> grafikus felületének tesztelését automatizáló programcsomag/keretrendszer</w:t>
+      </w:r>
+      <w:r>
+        <w:t xml:space="preserve">. </w:t>
+      </w:r>
+      <w:r>
+        <w:t>http://seleniumhq.org/</w:t>
+      </w:r>
+    </w:p>
+  </w:footnote>
+  <w:footnote w:id="18">
+    <w:p>
+      <w:pPr>
+        <w:pStyle w:val="FootnoteText"/>
+      </w:pPr>
+      <w:r>
+        <w:rPr>
+          <w:rStyle w:val="FootnoteReference"/>
+        </w:rPr>
+        <w:footnoteRef/>
+      </w:r>
+      <w:r>
+        <w:t xml:space="preserve"> </w:t>
+      </w:r>
+      <w:r>
+        <w:t>Visual VM: Java keretrendszer által biztosított eszköz, amivel a JVM paramétereit, memóriafogyasztás, GC, processzorhasználat és egyéb hasznos dolgokat lehet monitorozni.</w:t>
       </w:r>
     </w:p>
   </w:footnote>
@@ -9697,7 +10747,7 @@
         <v:path o:extrusionok="f" gradientshapeok="t" o:connecttype="rect"/>
         <o:lock v:ext="edit" aspectratio="t"/>
       </v:shapetype>
-      <v:shape id="_x0000_i1232" type="#_x0000_t75" style="width:11.25pt;height:11.25pt" o:bullet="t">
+      <v:shape id="_x0000_i1310" type="#_x0000_t75" style="width:11.25pt;height:11.25pt" o:bullet="t">
         <v:imagedata r:id="rId1" o:title="msoE547"/>
       </v:shape>
     </w:pict>
@@ -10243,6 +11293,120 @@
     </w:lvl>
   </w:abstractNum>
   <w:abstractNum w:abstractNumId="5">
+    <w:nsid w:val="1E613361"/>
+    <w:multiLevelType w:val="hybridMultilevel"/>
+    <w:tmpl w:val="833400A6"/>
+    <w:lvl w:ilvl="0" w:tplc="040E0007">
+      <w:start w:val="1"/>
+      <w:numFmt w:val="bullet"/>
+      <w:lvlText w:val=""/>
+      <w:lvlPicBulletId w:val="0"/>
+      <w:lvlJc w:val="left"/>
+      <w:pPr>
+        <w:ind w:left="720" w:hanging="360"/>
+      </w:pPr>
+      <w:rPr>
+        <w:rFonts w:ascii="Symbol" w:hAnsi="Symbol" w:hint="default"/>
+      </w:rPr>
+    </w:lvl>
+    <w:lvl w:ilvl="1" w:tplc="040E0003">
+      <w:start w:val="1"/>
+      <w:numFmt w:val="bullet"/>
+      <w:lvlText w:val="o"/>
+      <w:lvlJc w:val="left"/>
+      <w:pPr>
+        <w:ind w:left="1440" w:hanging="360"/>
+      </w:pPr>
+      <w:rPr>
+        <w:rFonts w:ascii="Courier New" w:hAnsi="Courier New" w:cs="Courier New" w:hint="default"/>
+      </w:rPr>
+    </w:lvl>
+    <w:lvl w:ilvl="2" w:tplc="040E0005" w:tentative="1">
+      <w:start w:val="1"/>
+      <w:numFmt w:val="bullet"/>
+      <w:lvlText w:val=""/>
+      <w:lvlJc w:val="left"/>
+      <w:pPr>
+        <w:ind w:left="2160" w:hanging="360"/>
+      </w:pPr>
+      <w:rPr>
+        <w:rFonts w:ascii="Wingdings" w:hAnsi="Wingdings" w:hint="default"/>
+      </w:rPr>
+    </w:lvl>
+    <w:lvl w:ilvl="3" w:tplc="040E0001" w:tentative="1">
+      <w:start w:val="1"/>
+      <w:numFmt w:val="bullet"/>
+      <w:lvlText w:val=""/>
+      <w:lvlJc w:val="left"/>
+      <w:pPr>
+        <w:ind w:left="2880" w:hanging="360"/>
+      </w:pPr>
+      <w:rPr>
+        <w:rFonts w:ascii="Symbol" w:hAnsi="Symbol" w:hint="default"/>
+      </w:rPr>
+    </w:lvl>
+    <w:lvl w:ilvl="4" w:tplc="040E0003" w:tentative="1">
+      <w:start w:val="1"/>
+      <w:numFmt w:val="bullet"/>
+      <w:lvlText w:val="o"/>
+      <w:lvlJc w:val="left"/>
+      <w:pPr>
+        <w:ind w:left="3600" w:hanging="360"/>
+      </w:pPr>
+      <w:rPr>
+        <w:rFonts w:ascii="Courier New" w:hAnsi="Courier New" w:cs="Courier New" w:hint="default"/>
+      </w:rPr>
+    </w:lvl>
+    <w:lvl w:ilvl="5" w:tplc="040E0005" w:tentative="1">
+      <w:start w:val="1"/>
+      <w:numFmt w:val="bullet"/>
+      <w:lvlText w:val=""/>
+      <w:lvlJc w:val="left"/>
+      <w:pPr>
+        <w:ind w:left="4320" w:hanging="360"/>
+      </w:pPr>
+      <w:rPr>
+        <w:rFonts w:ascii="Wingdings" w:hAnsi="Wingdings" w:hint="default"/>
+      </w:rPr>
+    </w:lvl>
+    <w:lvl w:ilvl="6" w:tplc="040E0001" w:tentative="1">
+      <w:start w:val="1"/>
+      <w:numFmt w:val="bullet"/>
+      <w:lvlText w:val=""/>
+      <w:lvlJc w:val="left"/>
+      <w:pPr>
+        <w:ind w:left="5040" w:hanging="360"/>
+      </w:pPr>
+      <w:rPr>
+        <w:rFonts w:ascii="Symbol" w:hAnsi="Symbol" w:hint="default"/>
+      </w:rPr>
+    </w:lvl>
+    <w:lvl w:ilvl="7" w:tplc="040E0003" w:tentative="1">
+      <w:start w:val="1"/>
+      <w:numFmt w:val="bullet"/>
+      <w:lvlText w:val="o"/>
+      <w:lvlJc w:val="left"/>
+      <w:pPr>
+        <w:ind w:left="5760" w:hanging="360"/>
+      </w:pPr>
+      <w:rPr>
+        <w:rFonts w:ascii="Courier New" w:hAnsi="Courier New" w:cs="Courier New" w:hint="default"/>
+      </w:rPr>
+    </w:lvl>
+    <w:lvl w:ilvl="8" w:tplc="040E0005" w:tentative="1">
+      <w:start w:val="1"/>
+      <w:numFmt w:val="bullet"/>
+      <w:lvlText w:val=""/>
+      <w:lvlJc w:val="left"/>
+      <w:pPr>
+        <w:ind w:left="6480" w:hanging="360"/>
+      </w:pPr>
+      <w:rPr>
+        <w:rFonts w:ascii="Wingdings" w:hAnsi="Wingdings" w:hint="default"/>
+      </w:rPr>
+    </w:lvl>
+  </w:abstractNum>
+  <w:abstractNum w:abstractNumId="6">
     <w:nsid w:val="1F3C0717"/>
     <w:multiLevelType w:val="hybridMultilevel"/>
     <w:tmpl w:val="7BC46D3C"/>
@@ -10355,7 +11519,7 @@
       </w:rPr>
     </w:lvl>
   </w:abstractNum>
-  <w:abstractNum w:abstractNumId="6">
+  <w:abstractNum w:abstractNumId="7">
     <w:nsid w:val="24586B72"/>
     <w:multiLevelType w:val="hybridMultilevel"/>
     <w:tmpl w:val="A89AC266"/>
@@ -10441,7 +11605,7 @@
       </w:pPr>
     </w:lvl>
   </w:abstractNum>
-  <w:abstractNum w:abstractNumId="7">
+  <w:abstractNum w:abstractNumId="8">
     <w:nsid w:val="24F03F85"/>
     <w:multiLevelType w:val="hybridMultilevel"/>
     <w:tmpl w:val="24E2758A"/>
@@ -10555,7 +11719,7 @@
       </w:rPr>
     </w:lvl>
   </w:abstractNum>
-  <w:abstractNum w:abstractNumId="8">
+  <w:abstractNum w:abstractNumId="9">
     <w:nsid w:val="292A77D3"/>
     <w:multiLevelType w:val="hybridMultilevel"/>
     <w:tmpl w:val="51D49D86"/>
@@ -10668,7 +11832,7 @@
       </w:rPr>
     </w:lvl>
   </w:abstractNum>
-  <w:abstractNum w:abstractNumId="9">
+  <w:abstractNum w:abstractNumId="10">
     <w:nsid w:val="360D4A81"/>
     <w:multiLevelType w:val="hybridMultilevel"/>
     <w:tmpl w:val="0A5CAD1E"/>
@@ -10781,10 +11945,10 @@
       </w:rPr>
     </w:lvl>
   </w:abstractNum>
-  <w:abstractNum w:abstractNumId="10">
+  <w:abstractNum w:abstractNumId="11">
     <w:nsid w:val="5696085A"/>
     <w:multiLevelType w:val="hybridMultilevel"/>
-    <w:tmpl w:val="0CEE690C"/>
+    <w:tmpl w:val="8D58E4CC"/>
     <w:lvl w:ilvl="0" w:tplc="040E0007">
       <w:start w:val="1"/>
       <w:numFmt w:val="bullet"/>
@@ -10810,6 +11974,120 @@
         <w:rFonts w:ascii="Courier New" w:hAnsi="Courier New" w:cs="Courier New" w:hint="default"/>
       </w:rPr>
     </w:lvl>
+    <w:lvl w:ilvl="2" w:tplc="232A5A68">
+      <w:start w:val="5"/>
+      <w:numFmt w:val="bullet"/>
+      <w:lvlText w:val="-"/>
+      <w:lvlJc w:val="left"/>
+      <w:pPr>
+        <w:ind w:left="2160" w:hanging="360"/>
+      </w:pPr>
+      <w:rPr>
+        <w:rFonts w:ascii="Calibri" w:eastAsiaTheme="minorHAnsi" w:hAnsi="Calibri" w:cs="Calibri" w:hint="default"/>
+      </w:rPr>
+    </w:lvl>
+    <w:lvl w:ilvl="3" w:tplc="040E0001" w:tentative="1">
+      <w:start w:val="1"/>
+      <w:numFmt w:val="bullet"/>
+      <w:lvlText w:val=""/>
+      <w:lvlJc w:val="left"/>
+      <w:pPr>
+        <w:ind w:left="2880" w:hanging="360"/>
+      </w:pPr>
+      <w:rPr>
+        <w:rFonts w:ascii="Symbol" w:hAnsi="Symbol" w:hint="default"/>
+      </w:rPr>
+    </w:lvl>
+    <w:lvl w:ilvl="4" w:tplc="040E0003" w:tentative="1">
+      <w:start w:val="1"/>
+      <w:numFmt w:val="bullet"/>
+      <w:lvlText w:val="o"/>
+      <w:lvlJc w:val="left"/>
+      <w:pPr>
+        <w:ind w:left="3600" w:hanging="360"/>
+      </w:pPr>
+      <w:rPr>
+        <w:rFonts w:ascii="Courier New" w:hAnsi="Courier New" w:cs="Courier New" w:hint="default"/>
+      </w:rPr>
+    </w:lvl>
+    <w:lvl w:ilvl="5" w:tplc="040E0005" w:tentative="1">
+      <w:start w:val="1"/>
+      <w:numFmt w:val="bullet"/>
+      <w:lvlText w:val=""/>
+      <w:lvlJc w:val="left"/>
+      <w:pPr>
+        <w:ind w:left="4320" w:hanging="360"/>
+      </w:pPr>
+      <w:rPr>
+        <w:rFonts w:ascii="Wingdings" w:hAnsi="Wingdings" w:hint="default"/>
+      </w:rPr>
+    </w:lvl>
+    <w:lvl w:ilvl="6" w:tplc="040E0001" w:tentative="1">
+      <w:start w:val="1"/>
+      <w:numFmt w:val="bullet"/>
+      <w:lvlText w:val=""/>
+      <w:lvlJc w:val="left"/>
+      <w:pPr>
+        <w:ind w:left="5040" w:hanging="360"/>
+      </w:pPr>
+      <w:rPr>
+        <w:rFonts w:ascii="Symbol" w:hAnsi="Symbol" w:hint="default"/>
+      </w:rPr>
+    </w:lvl>
+    <w:lvl w:ilvl="7" w:tplc="040E0003" w:tentative="1">
+      <w:start w:val="1"/>
+      <w:numFmt w:val="bullet"/>
+      <w:lvlText w:val="o"/>
+      <w:lvlJc w:val="left"/>
+      <w:pPr>
+        <w:ind w:left="5760" w:hanging="360"/>
+      </w:pPr>
+      <w:rPr>
+        <w:rFonts w:ascii="Courier New" w:hAnsi="Courier New" w:cs="Courier New" w:hint="default"/>
+      </w:rPr>
+    </w:lvl>
+    <w:lvl w:ilvl="8" w:tplc="040E0005" w:tentative="1">
+      <w:start w:val="1"/>
+      <w:numFmt w:val="bullet"/>
+      <w:lvlText w:val=""/>
+      <w:lvlJc w:val="left"/>
+      <w:pPr>
+        <w:ind w:left="6480" w:hanging="360"/>
+      </w:pPr>
+      <w:rPr>
+        <w:rFonts w:ascii="Wingdings" w:hAnsi="Wingdings" w:hint="default"/>
+      </w:rPr>
+    </w:lvl>
+  </w:abstractNum>
+  <w:abstractNum w:abstractNumId="12">
+    <w:nsid w:val="78DC695B"/>
+    <w:multiLevelType w:val="hybridMultilevel"/>
+    <w:tmpl w:val="511C292A"/>
+    <w:lvl w:ilvl="0" w:tplc="040E0007">
+      <w:start w:val="1"/>
+      <w:numFmt w:val="bullet"/>
+      <w:lvlText w:val=""/>
+      <w:lvlPicBulletId w:val="0"/>
+      <w:lvlJc w:val="left"/>
+      <w:pPr>
+        <w:ind w:left="720" w:hanging="360"/>
+      </w:pPr>
+      <w:rPr>
+        <w:rFonts w:ascii="Symbol" w:hAnsi="Symbol" w:hint="default"/>
+      </w:rPr>
+    </w:lvl>
+    <w:lvl w:ilvl="1" w:tplc="040E0003" w:tentative="1">
+      <w:start w:val="1"/>
+      <w:numFmt w:val="bullet"/>
+      <w:lvlText w:val="o"/>
+      <w:lvlJc w:val="left"/>
+      <w:pPr>
+        <w:ind w:left="1440" w:hanging="360"/>
+      </w:pPr>
+      <w:rPr>
+        <w:rFonts w:ascii="Courier New" w:hAnsi="Courier New" w:cs="Courier New" w:hint="default"/>
+      </w:rPr>
+    </w:lvl>
     <w:lvl w:ilvl="2" w:tplc="040E0005" w:tentative="1">
       <w:start w:val="1"/>
       <w:numFmt w:val="bullet"/>
@@ -10895,122 +12173,8 @@
       </w:rPr>
     </w:lvl>
   </w:abstractNum>
-  <w:abstractNum w:abstractNumId="11">
-    <w:nsid w:val="78DC695B"/>
-    <w:multiLevelType w:val="hybridMultilevel"/>
-    <w:tmpl w:val="511C292A"/>
-    <w:lvl w:ilvl="0" w:tplc="040E0007">
-      <w:start w:val="1"/>
-      <w:numFmt w:val="bullet"/>
-      <w:lvlText w:val=""/>
-      <w:lvlPicBulletId w:val="0"/>
-      <w:lvlJc w:val="left"/>
-      <w:pPr>
-        <w:ind w:left="720" w:hanging="360"/>
-      </w:pPr>
-      <w:rPr>
-        <w:rFonts w:ascii="Symbol" w:hAnsi="Symbol" w:hint="default"/>
-      </w:rPr>
-    </w:lvl>
-    <w:lvl w:ilvl="1" w:tplc="040E0003" w:tentative="1">
-      <w:start w:val="1"/>
-      <w:numFmt w:val="bullet"/>
-      <w:lvlText w:val="o"/>
-      <w:lvlJc w:val="left"/>
-      <w:pPr>
-        <w:ind w:left="1440" w:hanging="360"/>
-      </w:pPr>
-      <w:rPr>
-        <w:rFonts w:ascii="Courier New" w:hAnsi="Courier New" w:cs="Courier New" w:hint="default"/>
-      </w:rPr>
-    </w:lvl>
-    <w:lvl w:ilvl="2" w:tplc="040E0005" w:tentative="1">
-      <w:start w:val="1"/>
-      <w:numFmt w:val="bullet"/>
-      <w:lvlText w:val=""/>
-      <w:lvlJc w:val="left"/>
-      <w:pPr>
-        <w:ind w:left="2160" w:hanging="360"/>
-      </w:pPr>
-      <w:rPr>
-        <w:rFonts w:ascii="Wingdings" w:hAnsi="Wingdings" w:hint="default"/>
-      </w:rPr>
-    </w:lvl>
-    <w:lvl w:ilvl="3" w:tplc="040E0001" w:tentative="1">
-      <w:start w:val="1"/>
-      <w:numFmt w:val="bullet"/>
-      <w:lvlText w:val=""/>
-      <w:lvlJc w:val="left"/>
-      <w:pPr>
-        <w:ind w:left="2880" w:hanging="360"/>
-      </w:pPr>
-      <w:rPr>
-        <w:rFonts w:ascii="Symbol" w:hAnsi="Symbol" w:hint="default"/>
-      </w:rPr>
-    </w:lvl>
-    <w:lvl w:ilvl="4" w:tplc="040E0003" w:tentative="1">
-      <w:start w:val="1"/>
-      <w:numFmt w:val="bullet"/>
-      <w:lvlText w:val="o"/>
-      <w:lvlJc w:val="left"/>
-      <w:pPr>
-        <w:ind w:left="3600" w:hanging="360"/>
-      </w:pPr>
-      <w:rPr>
-        <w:rFonts w:ascii="Courier New" w:hAnsi="Courier New" w:cs="Courier New" w:hint="default"/>
-      </w:rPr>
-    </w:lvl>
-    <w:lvl w:ilvl="5" w:tplc="040E0005" w:tentative="1">
-      <w:start w:val="1"/>
-      <w:numFmt w:val="bullet"/>
-      <w:lvlText w:val=""/>
-      <w:lvlJc w:val="left"/>
-      <w:pPr>
-        <w:ind w:left="4320" w:hanging="360"/>
-      </w:pPr>
-      <w:rPr>
-        <w:rFonts w:ascii="Wingdings" w:hAnsi="Wingdings" w:hint="default"/>
-      </w:rPr>
-    </w:lvl>
-    <w:lvl w:ilvl="6" w:tplc="040E0001" w:tentative="1">
-      <w:start w:val="1"/>
-      <w:numFmt w:val="bullet"/>
-      <w:lvlText w:val=""/>
-      <w:lvlJc w:val="left"/>
-      <w:pPr>
-        <w:ind w:left="5040" w:hanging="360"/>
-      </w:pPr>
-      <w:rPr>
-        <w:rFonts w:ascii="Symbol" w:hAnsi="Symbol" w:hint="default"/>
-      </w:rPr>
-    </w:lvl>
-    <w:lvl w:ilvl="7" w:tplc="040E0003" w:tentative="1">
-      <w:start w:val="1"/>
-      <w:numFmt w:val="bullet"/>
-      <w:lvlText w:val="o"/>
-      <w:lvlJc w:val="left"/>
-      <w:pPr>
-        <w:ind w:left="5760" w:hanging="360"/>
-      </w:pPr>
-      <w:rPr>
-        <w:rFonts w:ascii="Courier New" w:hAnsi="Courier New" w:cs="Courier New" w:hint="default"/>
-      </w:rPr>
-    </w:lvl>
-    <w:lvl w:ilvl="8" w:tplc="040E0005" w:tentative="1">
-      <w:start w:val="1"/>
-      <w:numFmt w:val="bullet"/>
-      <w:lvlText w:val=""/>
-      <w:lvlJc w:val="left"/>
-      <w:pPr>
-        <w:ind w:left="6480" w:hanging="360"/>
-      </w:pPr>
-      <w:rPr>
-        <w:rFonts w:ascii="Wingdings" w:hAnsi="Wingdings" w:hint="default"/>
-      </w:rPr>
-    </w:lvl>
-  </w:abstractNum>
   <w:num w:numId="1">
-    <w:abstractNumId w:val="6"/>
+    <w:abstractNumId w:val="7"/>
   </w:num>
   <w:num w:numId="2">
     <w:abstractNumId w:val="1"/>
@@ -11019,31 +12183,34 @@
     <w:abstractNumId w:val="3"/>
   </w:num>
   <w:num w:numId="4">
-    <w:abstractNumId w:val="5"/>
+    <w:abstractNumId w:val="6"/>
   </w:num>
   <w:num w:numId="5">
     <w:abstractNumId w:val="4"/>
   </w:num>
   <w:num w:numId="6">
-    <w:abstractNumId w:val="9"/>
+    <w:abstractNumId w:val="10"/>
   </w:num>
   <w:num w:numId="7">
     <w:abstractNumId w:val="2"/>
   </w:num>
   <w:num w:numId="8">
-    <w:abstractNumId w:val="11"/>
+    <w:abstractNumId w:val="12"/>
   </w:num>
   <w:num w:numId="9">
-    <w:abstractNumId w:val="10"/>
+    <w:abstractNumId w:val="11"/>
   </w:num>
   <w:num w:numId="10">
     <w:abstractNumId w:val="0"/>
   </w:num>
   <w:num w:numId="11">
+    <w:abstractNumId w:val="9"/>
+  </w:num>
+  <w:num w:numId="12">
     <w:abstractNumId w:val="8"/>
   </w:num>
-  <w:num w:numId="12">
-    <w:abstractNumId w:val="7"/>
+  <w:num w:numId="13">
+    <w:abstractNumId w:val="5"/>
   </w:num>
 </w:numbering>
 </file>
@@ -11754,6 +12921,25 @@
       <w:vertAlign w:val="superscript"/>
     </w:rPr>
   </w:style>
+  <w:style w:type="paragraph" w:styleId="TableofFigures">
+    <w:name w:val="table of figures"/>
+    <w:basedOn w:val="Normal"/>
+    <w:next w:val="Normal"/>
+    <w:uiPriority w:val="99"/>
+    <w:unhideWhenUsed/>
+    <w:rsid w:val="009A6B73"/>
+    <w:pPr>
+      <w:spacing w:after="0"/>
+    </w:pPr>
+  </w:style>
+  <w:style w:type="paragraph" w:styleId="Bibliography">
+    <w:name w:val="Bibliography"/>
+    <w:basedOn w:val="Normal"/>
+    <w:next w:val="Normal"/>
+    <w:uiPriority w:val="37"/>
+    <w:unhideWhenUsed/>
+    <w:rsid w:val="009A6B73"/>
+  </w:style>
 </w:styles>
 </file>
 
@@ -12463,6 +13649,25 @@
       <w:vertAlign w:val="superscript"/>
     </w:rPr>
   </w:style>
+  <w:style w:type="paragraph" w:styleId="TableofFigures">
+    <w:name w:val="table of figures"/>
+    <w:basedOn w:val="Normal"/>
+    <w:next w:val="Normal"/>
+    <w:uiPriority w:val="99"/>
+    <w:unhideWhenUsed/>
+    <w:rsid w:val="009A6B73"/>
+    <w:pPr>
+      <w:spacing w:after="0"/>
+    </w:pPr>
+  </w:style>
+  <w:style w:type="paragraph" w:styleId="Bibliography">
+    <w:name w:val="Bibliography"/>
+    <w:basedOn w:val="Normal"/>
+    <w:next w:val="Normal"/>
+    <w:uiPriority w:val="37"/>
+    <w:unhideWhenUsed/>
+    <w:rsid w:val="009A6B73"/>
+  </w:style>
 </w:styles>
 </file>
 
@@ -12752,11 +13957,53 @@
 </file>
 
 <file path=customXml/item1.xml><?xml version="1.0" encoding="utf-8"?>
-<b:Sources xmlns:b="http://schemas.openxmlformats.org/officeDocument/2006/bibliography" xmlns="http://schemas.openxmlformats.org/officeDocument/2006/bibliography" SelectedStyle="\APA.XSL" StyleName="APA"/>
+<b:Sources xmlns:b="http://schemas.openxmlformats.org/officeDocument/2006/bibliography" xmlns="http://schemas.openxmlformats.org/officeDocument/2006/bibliography" SelectedStyle="\APA.XSL" StyleName="APA">
+  <b:Source>
+    <b:Tag>Rob09</b:Tag>
+    <b:SourceType>Book</b:SourceType>
+    <b:Guid>{E0611D46-3092-41E4-9FCB-F02392C73522}</b:Guid>
+    <b:Author>
+      <b:Author>
+        <b:NameList>
+          <b:Person>
+            <b:Last>Martin</b:Last>
+            <b:First>Robert</b:First>
+            <b:Middle>C.</b:Middle>
+          </b:Person>
+        </b:NameList>
+      </b:Author>
+    </b:Author>
+    <b:Title>Clean Code</b:Title>
+    <b:Year>2009</b:Year>
+    <b:City>Stoughton</b:City>
+    <b:Publisher>Prentice Hall</b:Publisher>
+    <b:RefOrder>2</b:RefOrder>
+  </b:Source>
+  <b:Source>
+    <b:Tag>Ste04</b:Tag>
+    <b:SourceType>Book</b:SourceType>
+    <b:Guid>{4193A101-E7B3-4C69-9880-2F2A08C20FB5}</b:Guid>
+    <b:Author>
+      <b:Author>
+        <b:NameList>
+          <b:Person>
+            <b:Last>McConnell</b:Last>
+            <b:First>Steve</b:First>
+          </b:Person>
+        </b:NameList>
+      </b:Author>
+    </b:Author>
+    <b:Title>Code Complete 2</b:Title>
+    <b:Year>2004</b:Year>
+    <b:City>Redmond</b:City>
+    <b:Publisher>Mirosoft Press</b:Publisher>
+    <b:RefOrder>1</b:RefOrder>
+  </b:Source>
+</b:Sources>
 </file>
 
 <file path=customXml/itemProps1.xml><?xml version="1.0" encoding="utf-8"?>
-<ds:datastoreItem xmlns:ds="http://schemas.openxmlformats.org/officeDocument/2006/customXml" ds:itemID="{6E2D8EF1-E20C-4057-AAD4-EFB1C5FEE17D}">
+<ds:datastoreItem xmlns:ds="http://schemas.openxmlformats.org/officeDocument/2006/customXml" ds:itemID="{D6EC0FC5-95D1-4755-88FA-E378C1924E75}">
   <ds:schemaRefs>
     <ds:schemaRef ds:uri="http://schemas.openxmlformats.org/officeDocument/2006/bibliography"/>
   </ds:schemaRefs>

</xml_diff>

<commit_message>
Hordes of documentation marches onwards.
</commit_message>
<xml_diff>
--- a/Documentation/Szakdolgozat.docx
+++ b/Documentation/Szakdolgozat.docx
@@ -3760,7 +3760,13 @@
         <w:t xml:space="preserve"> egy weboldal, aminek </w:t>
       </w:r>
       <w:r>
-        <w:t>két célja van. Az egyik, hogy bárki kényelmesen találhasson magának és ajánlhasson másoknak utazási célt, és ott található érdekes látnivalókat, szórakozóhelyeket. A másik, hogy népszerűsítse és egyszerűvé tegye az országon belüli utazást.</w:t>
+        <w:t>két célja van</w:t>
+      </w:r>
+      <w:r>
+        <w:t>, felhasználói szempontból</w:t>
+      </w:r>
+      <w:r>
+        <w:t>. Az egyik, hogy bárki kényelmesen találhasson magának és ajánlhasson másoknak utazási célt, és ott található érdekes látnivalókat, szórakozóhelyeket. A másik, hogy népszerűsítse és egyszerűvé tegye az országon belüli utazást.</w:t>
       </w:r>
     </w:p>
     <w:p>
@@ -3789,16 +3795,8 @@
         <w:spacing w:line="360" w:lineRule="auto"/>
         <w:jc w:val="both"/>
       </w:pPr>
-      <w:bookmarkStart w:id="4" w:name="_Toc325050518"/>
-      <w:r>
-        <w:rPr>
-          <w:rStyle w:val="Heading2Char"/>
-        </w:rPr>
-        <w:t>Környezet</w:t>
-      </w:r>
-      <w:bookmarkEnd w:id="4"/>
-      <w:r>
-        <w:t xml:space="preserve"> </w:t>
+      <w:r>
+        <w:t>Fejlesztői szempontból a kódnak szintén két célja van. Az egyik, hogy elsajátítsam a Java nyelvet, és egy hozzá tartozó új és elterjedőben lévő keretrendszert. A másik pedig, hogy megtanuljak kódot írni úgy, hogy az valóban öndokumentáló legyen, és mindenki más is könnyedén megértse azt, amit írtam.</w:t>
       </w:r>
     </w:p>
     <w:p>
@@ -3806,69 +3804,87 @@
         <w:spacing w:line="360" w:lineRule="auto"/>
         <w:jc w:val="both"/>
       </w:pPr>
-      <w:r>
-        <w:t>A feltelepített program az internetről bárhonnan elérhető, és</w:t>
-      </w:r>
-      <w:r>
-        <w:t xml:space="preserve"> bármelyik korszerű</w:t>
-      </w:r>
-      <w:r>
-        <w:t xml:space="preserve"> böngészővel használható</w:t>
-      </w:r>
-      <w:r>
-        <w:t>. A program</w:t>
-      </w:r>
-      <w:r>
-        <w:t xml:space="preserve"> logikai kódját</w:t>
-      </w:r>
-      <w:r>
-        <w:t xml:space="preserve"> Java (1.6)</w:t>
-      </w:r>
-      <w:r>
-        <w:t xml:space="preserve"> nyelven készítettem</w:t>
-      </w:r>
-      <w:r>
-        <w:t>, a grafikus felületet pedig XML, HTML és CSS nyelveket felhasználva raktam össze.</w:t>
-      </w:r>
+      <w:bookmarkStart w:id="4" w:name="_Toc325050518"/>
+      <w:r>
+        <w:rPr>
+          <w:rStyle w:val="Heading2Char"/>
+        </w:rPr>
+        <w:t>Környezet</w:t>
+      </w:r>
+      <w:bookmarkEnd w:id="4"/>
       <w:r>
         <w:t xml:space="preserve"> </w:t>
-      </w:r>
-      <w:r>
-        <w:t xml:space="preserve">Az elkészült alkalmazás </w:t>
-      </w:r>
-      <w:r>
-        <w:t>egy war fájlként futtatható egy tetszőleges web-szerveren</w:t>
-      </w:r>
-      <w:r>
-        <w:t xml:space="preserve">, </w:t>
-      </w:r>
-      <w:r>
-        <w:t>például Glassfish vagy Apache Tomcat application server segítségével.</w:t>
       </w:r>
     </w:p>
     <w:p>
       <w:pPr>
         <w:spacing w:line="360" w:lineRule="auto"/>
         <w:jc w:val="both"/>
-        <w:rPr>
-          <w:rStyle w:val="Heading2Char"/>
-        </w:rPr>
-      </w:pPr>
-      <w:bookmarkStart w:id="5" w:name="_Toc325050519"/>
-      <w:r>
-        <w:rPr>
-          <w:rStyle w:val="Heading2Char"/>
-        </w:rPr>
-        <w:t>Eszközök</w:t>
-      </w:r>
-      <w:bookmarkEnd w:id="5"/>
+      </w:pPr>
+      <w:r>
+        <w:t>A feltelepített program az internetről bárhonnan elérhető, és</w:t>
+      </w:r>
+      <w:r>
+        <w:t xml:space="preserve"> bármelyik korszerű</w:t>
+      </w:r>
+      <w:r>
+        <w:t xml:space="preserve"> böngészővel használható</w:t>
+      </w:r>
+      <w:r>
+        <w:t>. A program</w:t>
+      </w:r>
+      <w:r>
+        <w:t xml:space="preserve"> logikai kódját</w:t>
+      </w:r>
+      <w:r>
+        <w:t xml:space="preserve"> Java (1.6)</w:t>
+      </w:r>
+      <w:r>
+        <w:t xml:space="preserve"> nyelven készítettem</w:t>
+      </w:r>
+      <w:r>
+        <w:t>, a grafikus felületet pedig XML, HTML és CSS nyelveket felhasználva raktam össze.</w:t>
+      </w:r>
+      <w:r>
+        <w:t xml:space="preserve"> </w:t>
+      </w:r>
+      <w:r>
+        <w:t xml:space="preserve">Az elkészült alkalmazás </w:t>
+      </w:r>
+      <w:r>
+        <w:t>egy war fájlként futtatható egy tetszőleges web-szerveren</w:t>
+      </w:r>
+      <w:r>
+        <w:t xml:space="preserve">, </w:t>
+      </w:r>
+      <w:r>
+        <w:t>például Glassfish vagy Apache Tomcat application server segítségével.</w:t>
+      </w:r>
     </w:p>
     <w:p>
       <w:pPr>
         <w:spacing w:line="360" w:lineRule="auto"/>
         <w:jc w:val="both"/>
-      </w:pPr>
-      <w:r>
+        <w:rPr>
+          <w:rStyle w:val="Heading2Char"/>
+        </w:rPr>
+      </w:pPr>
+      <w:bookmarkStart w:id="5" w:name="_Toc325050519"/>
+      <w:r>
+        <w:rPr>
+          <w:rStyle w:val="Heading2Char"/>
+        </w:rPr>
+        <w:t>Eszközök</w:t>
+      </w:r>
+      <w:bookmarkEnd w:id="5"/>
+    </w:p>
+    <w:p>
+      <w:pPr>
+        <w:spacing w:line="360" w:lineRule="auto"/>
+        <w:jc w:val="both"/>
+      </w:pPr>
+      <w:r>
+        <w:lastRenderedPageBreak/>
         <w:t>A keretrendszer amib</w:t>
       </w:r>
       <w:r>
@@ -3890,11 +3906,7 @@
         <w:t xml:space="preserve"> ami roppantul leegyszerűsíti a webes alkalmazások fejlesztését, és </w:t>
       </w:r>
       <w:r>
-        <w:t xml:space="preserve">elfedi a böngészők közötti különbséget. A keretrendszer biztosítja kliens és a szerver közötti egyszerű </w:t>
-      </w:r>
-      <w:r>
-        <w:lastRenderedPageBreak/>
-        <w:t xml:space="preserve">kommunikációt </w:t>
+        <w:t xml:space="preserve">elfedi a böngészők közötti különbséget. A keretrendszer biztosítja kliens és a szerver közötti egyszerű kommunikációt </w:t>
       </w:r>
       <w:r>
         <w:t>Remote Procedure Call(</w:t>
@@ -4082,11 +4094,11 @@
         <w:t>-</w:t>
       </w:r>
       <w:r>
-        <w:t xml:space="preserve">ből kinyert adatokat használok fel az alkalmazás RDF adatbázisának létrehozásához. A bejelentő megírásakor ugyan elég határozott elképzelésem volt az alkalmazásról, de nem tudtam sokat arról, hogy ennek megalkotásához milyen adatokra lesz szükségem. Tervezés és a kezdeti prototipizálás közben nyilvánvalóvá vált, hogy a MÁV honlapján található PDF-ek nem tartalmazzák az alkalmazáshoz elengedhetetlen információkat, például a megállók koordinátáit, vagy </w:t>
+        <w:t xml:space="preserve">ből kinyert adatokat használok fel az alkalmazás RDF adatbázisának létrehozásához. A bejelentő megírásakor ugyan elég </w:t>
       </w:r>
       <w:r>
         <w:lastRenderedPageBreak/>
-        <w:t>a közöttük lévő utak leírását, amik a térképes megjelenítést tették volna lehetővé. Így aztán más adatforrást kellett keresnem. A Google térképes tömegközlekedés útvonalainak leírásához létezik egy General Transit Feed Specification</w:t>
+        <w:t>határozott elképzelésem volt az alkalmazásról, de nem tudtam sokat arról, hogy ennek megalkotásához milyen adatokra lesz szükségem. Tervezés és a kezdeti prototipizálás közben nyilvánvalóvá vált, hogy a MÁV honlapján található PDF-ek nem tartalmazzák az alkalmazáshoz elengedhetetlen információkat, például a megállók koordinátáit, vagy a közöttük lévő utak leírását, amik a térképes megjelenítést tették volna lehetővé. Így aztán más adatforrást kellett keresnem. A Google térképes tömegközlekedés útvonalainak leírásához létezik egy General Transit Feed Specification</w:t>
       </w:r>
       <w:r>
         <w:t>(GTFS</w:t>
@@ -4137,7 +4149,11 @@
         <w:jc w:val="both"/>
       </w:pPr>
       <w:r>
-        <w:t>Ugyan tervezetten, de nagyon nagy nehézségekbe ütköztem a technológiák elsajátítása közben. A szakdolgozat megírása és megtervezése során célom volt, hogy minél több új technológiát elsajátítsak elkészítése alatt. Ezt a célt sikeresen elértem. Az írás közben újonnan megismert technológiák között volt a Java, a Google Web Toolkit webes keretrendszer, az Ant build-script megismerése, a Git verziókövető rendszer, az Remote Procedure Call technológia, amivel a szerver és a kliens közötti kommunikációt lehetett könnyedén áthidalni, a REST és a hozzá kapcsolódó elmélet megismerése és ezzel számítógépek magasszintű, http protokollt használó kommunikációjának módjai a hálózaton, a JUnit tesztek megismerése és írása, az RDF adatbázis és a szemantikus web fogalmának megismerése.</w:t>
+        <w:t xml:space="preserve">Ugyan tervezetten, de nagyon nagy nehézségekbe ütköztem a technológiák elsajátítása közben. A szakdolgozat megírása és megtervezése során célom volt, hogy minél több új technológiát elsajátítsak elkészítése alatt. Ezt a célt sikeresen elértem. Az írás közben újonnan megismert technológiák között volt a Java, a Google Web Toolkit webes keretrendszer, az Ant build-script megismerése, a Git verziókövető rendszer, az Remote Procedure Call technológia, amivel a szerver és a kliens közötti kommunikációt lehetett könnyedén áthidalni, a REST és a hozzá kapcsolódó elmélet megismerése és </w:t>
+      </w:r>
+      <w:r>
+        <w:lastRenderedPageBreak/>
+        <w:t>ezzel számítógépek magasszintű, http protokollt használó kommunikációjának módjai a hálózaton, a JUnit tesztek megismerése és írása, az RDF adatbázis és a szemantikus web fogalmának megismerése.</w:t>
       </w:r>
     </w:p>
     <w:p>
@@ -4145,7 +4161,6 @@
         <w:jc w:val="both"/>
       </w:pPr>
       <w:r>
-        <w:lastRenderedPageBreak/>
         <w:t>A fejlesztés elején a a használt technológiák megismerése, kipróbálása kapott kulcsszerepet. Mivel minden új volt, képtelen lettem volna előre tervezni a programot, így a kezdeti terv szándékosan elnagyolt volt, részletek nélkül.</w:t>
       </w:r>
       <w:r>
@@ -9288,7 +9303,12 @@
         <w:t>long</w:t>
       </w:r>
       <w:r>
-        <w:t>) koordináták leírását használja belőle az adatbázis.</w:t>
+        <w:t>) koordináták leírását haszn</w:t>
+      </w:r>
+      <w:bookmarkStart w:id="27" w:name="_GoBack"/>
+      <w:bookmarkEnd w:id="27"/>
+      <w:r>
+        <w:t>álja belőle az adatbázis.</w:t>
       </w:r>
     </w:p>
     <w:p>
@@ -9707,11 +9727,11 @@
       <w:pPr>
         <w:pStyle w:val="Heading3"/>
       </w:pPr>
-      <w:bookmarkStart w:id="27" w:name="_Toc325050541"/>
+      <w:bookmarkStart w:id="28" w:name="_Toc325050541"/>
       <w:r>
         <w:t>Felhasználói Felület</w:t>
       </w:r>
-      <w:bookmarkEnd w:id="27"/>
+      <w:bookmarkEnd w:id="28"/>
     </w:p>
     <w:p>
       <w:r>
@@ -9751,11 +9771,11 @@
       <w:pPr>
         <w:pStyle w:val="Heading2"/>
       </w:pPr>
-      <w:bookmarkStart w:id="28" w:name="_Toc325050542"/>
+      <w:bookmarkStart w:id="29" w:name="_Toc325050542"/>
       <w:r>
         <w:t>Tesztelés</w:t>
       </w:r>
-      <w:bookmarkEnd w:id="28"/>
+      <w:bookmarkEnd w:id="29"/>
     </w:p>
     <w:p>
       <w:r>
@@ -9859,14 +9879,14 @@
       <w:pPr>
         <w:pStyle w:val="Heading3"/>
       </w:pPr>
-      <w:bookmarkStart w:id="29" w:name="_Toc325050543"/>
+      <w:bookmarkStart w:id="30" w:name="_Toc325050543"/>
       <w:r>
         <w:t>JU</w:t>
       </w:r>
       <w:r>
         <w:t>nit</w:t>
       </w:r>
-      <w:bookmarkEnd w:id="29"/>
+      <w:bookmarkEnd w:id="30"/>
     </w:p>
     <w:p>
       <w:pPr>
@@ -10100,12 +10120,12 @@
       <w:pPr>
         <w:pStyle w:val="Heading3"/>
       </w:pPr>
-      <w:bookmarkStart w:id="30" w:name="_Toc325050544"/>
+      <w:bookmarkStart w:id="31" w:name="_Toc325050544"/>
       <w:r>
         <w:lastRenderedPageBreak/>
         <w:t>Skálázhatóság</w:t>
       </w:r>
-      <w:bookmarkEnd w:id="30"/>
+      <w:bookmarkEnd w:id="31"/>
     </w:p>
     <w:p>
       <w:r>
@@ -10157,11 +10177,11 @@
       <w:pPr>
         <w:pStyle w:val="Heading3"/>
       </w:pPr>
-      <w:bookmarkStart w:id="31" w:name="_Toc325050545"/>
+      <w:bookmarkStart w:id="32" w:name="_Toc325050545"/>
       <w:r>
         <w:t>RDF Adatbázis</w:t>
       </w:r>
-      <w:bookmarkEnd w:id="31"/>
+      <w:bookmarkEnd w:id="32"/>
     </w:p>
     <w:p>
       <w:r>
@@ -10478,17 +10498,29 @@
       <w:pPr>
         <w:pStyle w:val="Heading2"/>
       </w:pPr>
-      <w:bookmarkStart w:id="32" w:name="_Toc325050546"/>
+      <w:bookmarkStart w:id="33" w:name="_Toc325050546"/>
       <w:r>
         <w:lastRenderedPageBreak/>
         <w:t>Tiszta Kód</w:t>
       </w:r>
-      <w:bookmarkEnd w:id="32"/>
+      <w:bookmarkEnd w:id="33"/>
     </w:p>
     <w:p/>
     <w:p>
       <w:r>
-        <w:t>A szakdolgozat témájának leadása idején ismerkedtem meg a programozás egy merőben új szemléletével. Ha a kód amit írtam nem érthető, akkor rossz kódot írtam, még akkor is</w:t>
+        <w:t>A szakdolgozat témájának leadása idején ismerkedtem meg a programozás egy merőben új szemléletével.</w:t>
+      </w:r>
+      <w:r>
+        <w:t xml:space="preserve"> Provokatívan megfoglamazva arról szól, hogy</w:t>
+      </w:r>
+      <w:r>
+        <w:t xml:space="preserve"> </w:t>
+      </w:r>
+      <w:r>
+        <w:t>h</w:t>
+      </w:r>
+      <w:r>
+        <w:t>a a kód amit írtam nem érthető, akkor rossz kódot írtam, még akkor is</w:t>
       </w:r>
       <w:r>
         <w:t>,</w:t>
@@ -10603,11 +10635,11 @@
       <w:pPr>
         <w:pStyle w:val="Heading4"/>
       </w:pPr>
-      <w:bookmarkStart w:id="33" w:name="_Toc325050547"/>
+      <w:bookmarkStart w:id="34" w:name="_Toc325050547"/>
       <w:r>
         <w:t>Java konvenciók</w:t>
       </w:r>
-      <w:bookmarkEnd w:id="33"/>
+      <w:bookmarkEnd w:id="34"/>
     </w:p>
     <w:p>
       <w:r>
@@ -10647,11 +10679,11 @@
       <w:pPr>
         <w:pStyle w:val="Heading4"/>
       </w:pPr>
-      <w:bookmarkStart w:id="34" w:name="_Toc325050548"/>
+      <w:bookmarkStart w:id="35" w:name="_Toc325050548"/>
       <w:r>
         <w:t>Változók</w:t>
       </w:r>
-      <w:bookmarkEnd w:id="34"/>
+      <w:bookmarkEnd w:id="35"/>
     </w:p>
     <w:p>
       <w:r>
@@ -10761,11 +10793,11 @@
       <w:pPr>
         <w:pStyle w:val="Heading4"/>
       </w:pPr>
-      <w:bookmarkStart w:id="35" w:name="_Toc325050549"/>
+      <w:bookmarkStart w:id="36" w:name="_Toc325050549"/>
       <w:r>
         <w:t>Függvények</w:t>
       </w:r>
-      <w:bookmarkEnd w:id="35"/>
+      <w:bookmarkEnd w:id="36"/>
     </w:p>
     <w:p>
       <w:r>
@@ -10844,9 +10876,13 @@
       <w:r>
         <w:t>. A függvény nevének hosszúsága attól függ, hogy mekkora a láthatósága a függvénynek. A publikus metódusok neve rövid, tömör, és lényegre törő, az osztályon belüli privát függvények neve olyan hosszú, ami megfelelően leírja, hogy milyen feladatot végeznek el.</w:t>
       </w:r>
-    </w:p>
-    <w:p>
-      <w:r>
+      <w:r>
+        <w:t xml:space="preserve"> A paraméterek száma lehetőleg ne legyen háromnál több.</w:t>
+      </w:r>
+    </w:p>
+    <w:p>
+      <w:r>
+        <w:lastRenderedPageBreak/>
         <w:t>Példa:</w:t>
       </w:r>
     </w:p>
@@ -10871,7 +10907,6 @@
           <w:sz w:val="20"/>
           <w:szCs w:val="20"/>
         </w:rPr>
-        <w:lastRenderedPageBreak/>
         <w:t>public</w:t>
       </w:r>
       <w:r>
@@ -11171,11 +11206,11 @@
       <w:pPr>
         <w:pStyle w:val="Heading4"/>
       </w:pPr>
-      <w:bookmarkStart w:id="36" w:name="_Toc325050550"/>
+      <w:bookmarkStart w:id="37" w:name="_Toc325050550"/>
       <w:r>
         <w:t>Osztályok</w:t>
       </w:r>
-      <w:bookmarkEnd w:id="36"/>
+      <w:bookmarkEnd w:id="37"/>
     </w:p>
     <w:p>
       <w:r>
@@ -11264,11 +11299,11 @@
       <w:pPr>
         <w:pStyle w:val="Heading4"/>
       </w:pPr>
-      <w:bookmarkStart w:id="37" w:name="_Toc325050551"/>
+      <w:bookmarkStart w:id="38" w:name="_Toc325050551"/>
       <w:r>
         <w:t>Adatbázis</w:t>
       </w:r>
-      <w:bookmarkEnd w:id="37"/>
+      <w:bookmarkEnd w:id="38"/>
     </w:p>
     <w:p>
       <w:r>
@@ -11311,11 +11346,11 @@
       <w:pPr>
         <w:pStyle w:val="Heading4"/>
       </w:pPr>
-      <w:bookmarkStart w:id="38" w:name="_Toc325050552"/>
+      <w:bookmarkStart w:id="39" w:name="_Toc325050552"/>
       <w:r>
         <w:t>Demeter törvénye(Law of Demeter)</w:t>
       </w:r>
-      <w:bookmarkEnd w:id="38"/>
+      <w:bookmarkEnd w:id="39"/>
     </w:p>
     <w:p>
       <w:r>
@@ -11764,6 +11799,7 @@
           <w:sz w:val="20"/>
           <w:szCs w:val="20"/>
         </w:rPr>
+        <w:lastRenderedPageBreak/>
         <w:tab/>
         <w:t xml:space="preserve">B </w:t>
       </w:r>
@@ -11867,7 +11903,6 @@
           <w:sz w:val="20"/>
           <w:szCs w:val="20"/>
         </w:rPr>
-        <w:lastRenderedPageBreak/>
         <w:tab/>
       </w:r>
       <w:r>
@@ -12001,7 +12036,7 @@
       <w:pPr>
         <w:pStyle w:val="Heading4"/>
       </w:pPr>
-      <w:bookmarkStart w:id="39" w:name="_Toc325050553"/>
+      <w:bookmarkStart w:id="40" w:name="_Toc325050553"/>
       <w:r>
         <w:t>„</w:t>
       </w:r>
@@ -12011,7 +12046,7 @@
       <w:r>
         <w:t>” - szabály</w:t>
       </w:r>
-      <w:bookmarkEnd w:id="39"/>
+      <w:bookmarkEnd w:id="40"/>
     </w:p>
     <w:p>
       <w:r>
@@ -12060,12 +12095,75 @@
       <w:pPr>
         <w:pStyle w:val="Heading4"/>
       </w:pPr>
-      <w:bookmarkStart w:id="40" w:name="_Toc325050554"/>
-      <w:bookmarkStart w:id="41" w:name="_Toc325050555"/>
+      <w:r>
+        <w:t>Kommentek</w:t>
+      </w:r>
+    </w:p>
+    <w:p>
+      <w:r>
+        <w:t>A kommentek hajlamosak nagyon gyorsan elöregedni, téves információt adni, h</w:t>
+      </w:r>
+      <w:r>
+        <w:t>azudni. Minden kommentnek egy elismerésnek kell lennie, hogy</w:t>
+      </w:r>
+      <w:r>
+        <w:t xml:space="preserve"> </w:t>
+      </w:r>
+      <w:r>
+        <w:t>hibáztunk. Abban hibáztunk,</w:t>
+      </w:r>
+      <w:r>
+        <w:t xml:space="preserve"> hogy nem sikerült a kódba</w:t>
+      </w:r>
+      <w:r>
+        <w:t>n jól kifejezni magunkat</w:t>
+      </w:r>
+      <w:r>
+        <w:t>.</w:t>
+      </w:r>
+      <w:r>
+        <w:t xml:space="preserve"> Ha kommentet írunk valamihez, akkor annak adnia kell plusz információt a kódhoz, nem pedig ismételnie azt. Természetesen a komment itt nem egyezik meg a kód dokumentációjával, és van ahol szükséges sőt kötelező kommentet írni. Az általános szabály,hogy a kommentek legyenek ritkák, és amikor mégis írunk egyet, az adjon hasznos információt</w:t>
+      </w:r>
+      <w:sdt>
+        <w:sdtPr>
+          <w:id w:val="-1348411115"/>
+          <w:citation/>
+        </w:sdtPr>
+        <w:sdtContent>
+          <w:r>
+            <w:fldChar w:fldCharType="begin"/>
+          </w:r>
+          <w:r>
+            <w:instrText xml:space="preserve">CITATION Rob09 \p 53-74 \l 1038 </w:instrText>
+          </w:r>
+          <w:r>
+            <w:fldChar w:fldCharType="separate"/>
+          </w:r>
+          <w:r>
+            <w:rPr>
+              <w:noProof/>
+            </w:rPr>
+            <w:t xml:space="preserve"> (Martin, Clean Code, 2009, old.: 53-74)</w:t>
+          </w:r>
+          <w:r>
+            <w:fldChar w:fldCharType="end"/>
+          </w:r>
+        </w:sdtContent>
+      </w:sdt>
+      <w:r>
+        <w:t>.</w:t>
+      </w:r>
+    </w:p>
+    <w:p>
+      <w:pPr>
+        <w:pStyle w:val="Heading4"/>
+      </w:pPr>
+      <w:bookmarkStart w:id="41" w:name="_Toc325050554"/>
+      <w:bookmarkStart w:id="42" w:name="_Toc325050555"/>
       <w:r>
         <w:t>Az indítás és futtatás elválasztása</w:t>
       </w:r>
-      <w:bookmarkEnd w:id="41"/>
+      <w:bookmarkEnd w:id="42"/>
     </w:p>
     <w:p>
       <w:r>
@@ -12090,7 +12188,19 @@
         <w:t>main</w:t>
       </w:r>
       <w:r>
-        <w:t xml:space="preserve"> metódusban már elemekből kell összeállítani, így nagyban elősegíti a kód modularizáltságát</w:t>
+        <w:t xml:space="preserve"> metódusban már </w:t>
+      </w:r>
+      <w:r>
+        <w:t xml:space="preserve">csak a létrehozott </w:t>
+      </w:r>
+      <w:r>
+        <w:t>elemekből kell összeállí</w:t>
+      </w:r>
+      <w:r>
+        <w:t>tani, és ez a programfelépítés</w:t>
+      </w:r>
+      <w:r>
+        <w:t xml:space="preserve"> nagyban elősegíti a kód modularizáltságát</w:t>
       </w:r>
       <w:sdt>
         <w:sdtPr>
@@ -12131,18 +12241,34 @@
       <w:pPr>
         <w:pStyle w:val="Heading3"/>
       </w:pPr>
-      <w:bookmarkStart w:id="42" w:name="_Toc325050556"/>
-      <w:r>
+      <w:bookmarkStart w:id="43" w:name="_Toc325050556"/>
+      <w:r>
+        <w:lastRenderedPageBreak/>
         <w:t>Refaktorálás</w:t>
       </w:r>
-      <w:bookmarkEnd w:id="42"/>
-    </w:p>
-    <w:p>
-      <w:r>
-        <w:t>A programban természetesen</w:t>
-      </w:r>
-      <w:r>
-        <w:t xml:space="preserve"> ezeket a dolgokat nem sikerült elsőre megcsinálni, és sokszor voltam kénytelen a kódomat újraírni, átstruktúrálni. Ennek a módszernek a neve a refaktorálás. A refaktorálás definíciója a következő:</w:t>
+      <w:bookmarkEnd w:id="43"/>
+    </w:p>
+    <w:p>
+      <w:r>
+        <w:t xml:space="preserve">A fentebb leírt szabályokat követve próbáltam elkészíteni a kódot, de </w:t>
+      </w:r>
+      <w:r>
+        <w:t>természetesen</w:t>
+      </w:r>
+      <w:r>
+        <w:t xml:space="preserve"> ezeket a dolgokat nem sikerült elsőre</w:t>
+      </w:r>
+      <w:r>
+        <w:t xml:space="preserve"> megcsinálni.</w:t>
+      </w:r>
+      <w:r>
+        <w:t xml:space="preserve"> </w:t>
+      </w:r>
+      <w:r>
+        <w:t>S</w:t>
+      </w:r>
+      <w:r>
+        <w:t>okszor voltam kénytelen a kódomat újraírni, átstruktúrálni. Ennek a módszernek a neve a refaktorálás. A refaktorálás definíciója a következő:</w:t>
       </w:r>
       <w:r>
         <w:br/>
@@ -12151,7 +12277,19 @@
         <w:rPr>
           <w:i/>
         </w:rPr>
-        <w:t>Megváltoztatjuk a program belső működését és struktúráját a azért, hogy érthetőbbé és modulárisabbá tegyük, úgy, hogy közben a kód viselkedését nem változtatjuk meg</w:t>
+        <w:t xml:space="preserve">Megváltoztatjuk a program belső működését </w:t>
+      </w:r>
+      <w:r>
+        <w:rPr>
+          <w:i/>
+        </w:rPr>
+        <w:t>illetve</w:t>
+      </w:r>
+      <w:r>
+        <w:rPr>
+          <w:i/>
+        </w:rPr>
+        <w:t xml:space="preserve"> struktúráját a azért, hogy érthetőbbé és modulárisabbá tegyük, úgy, hogy közben a kód viselkedését nem változtatjuk meg</w:t>
       </w:r>
       <w:sdt>
         <w:sdtPr>
@@ -12185,11 +12323,7 @@
     </w:p>
     <w:p>
       <w:r>
-        <w:t xml:space="preserve">Írás közben nehéz eldönteni, hogy mikor jár a kód struktúrája jó úton, és gyakran eltéved. A legtöbbször egy nem látott probléma, vagy egy osztály ami egyre több feladatot lát el, túl nagyra nő. Ekkor kell a kódot refaktorálni, amíg ismét a kívánt </w:t>
-      </w:r>
-      <w:r>
-        <w:lastRenderedPageBreak/>
-        <w:t>minőségű nem lesz. Ezeknek a problémáknak rengeteg jele van, ezek között szerepelnek a hosszú függvények, a</w:t>
+        <w:t>Írás közben nehéz eldönteni, hogy mikor jár a kód struktúrája jó úton, és gyakran eltéved. A legtöbbször egy nem látott probléma, vagy egy osztály ami egyre több feladatot lát el, túl nagyra nő. Ekkor kell a kódot refaktorálni, amíg ismét a kívánt minőségű nem lesz. Ezeknek a problémáknak rengeteg jele van, ezek között szerepelnek a hosszú függvények, a</w:t>
       </w:r>
       <w:r>
         <w:t xml:space="preserve"> túl nagy vagy</w:t>
@@ -12257,7 +12391,7 @@
       <w:r>
         <w:t>ttörők szabálya(Boy Scout rule)</w:t>
       </w:r>
-      <w:bookmarkEnd w:id="40"/>
+      <w:bookmarkEnd w:id="41"/>
     </w:p>
     <w:p>
       <w:r>
@@ -12290,7 +12424,37 @@
         </w:sdtContent>
       </w:sdt>
       <w:r>
-        <w:t>. Mindig, miközben a kód más részét szerkesztve találkoztam valamilyen nem-megfelelő elnevezéssel, kijavítottam. Nem sokmindent, de mindig kódolvasás közben belejavítottam itt-ott a kódba ahol éppen dolgoztam, így a kód minősége minden alkalommal - még a dokumentáció-e része közben is, mikor a példákat kerestem a szabályokhoz – emelkedett.</w:t>
+        <w:t>. Mindig, miközben a kód más részét szerkesztve találkoztam valamilyen nem</w:t>
+      </w:r>
+      <w:r>
+        <w:t xml:space="preserve"> </w:t>
+      </w:r>
+      <w:r>
+        <w:t xml:space="preserve">megfelelő elnevezéssel, kijavítottam. </w:t>
+      </w:r>
+      <w:r>
+        <w:t>Ha megláttam valamit szerkezetbel problémát, vagy egy lehetőséget az egyszerűsítésre, megtettem.</w:t>
+      </w:r>
+      <w:r>
+        <w:t xml:space="preserve"> </w:t>
+      </w:r>
+      <w:r>
+        <w:t>Í</w:t>
+      </w:r>
+      <w:r>
+        <w:t>gy a kód minősége minden alkalommal - még a dokumentáció</w:t>
+      </w:r>
+      <w:r>
+        <w:t xml:space="preserve"> </w:t>
+      </w:r>
+      <w:r>
+        <w:t>e rész</w:t>
+      </w:r>
+      <w:r>
+        <w:t>ének írása</w:t>
+      </w:r>
+      <w:r>
+        <w:t xml:space="preserve"> közben is, mikor a példákat kerestem a szabályokhoz – emelkedett.</w:t>
       </w:r>
     </w:p>
     <w:p>
@@ -12298,179 +12462,119 @@
         <w:pStyle w:val="Heading3"/>
       </w:pPr>
       <w:r>
-        <w:t>Kommentek</w:t>
-      </w:r>
-    </w:p>
-    <w:p>
-      <w:r>
-        <w:rPr>
-          <w:highlight w:val="red"/>
-        </w:rPr>
-        <w:t>TODO</w:t>
-      </w:r>
-    </w:p>
-    <w:p>
-      <w:pPr>
-        <w:pStyle w:val="Default"/>
-        <w:spacing w:after="104"/>
-        <w:rPr>
-          <w:color w:val="BFBFBF" w:themeColor="background1" w:themeShade="BF"/>
-          <w:sz w:val="23"/>
-          <w:szCs w:val="23"/>
-        </w:rPr>
-      </w:pPr>
-      <w:r>
-        <w:rPr>
-          <w:color w:val="BFBFBF" w:themeColor="background1" w:themeShade="BF"/>
-          <w:sz w:val="23"/>
-          <w:szCs w:val="23"/>
-        </w:rPr>
-        <w:t xml:space="preserve">A forráskód tartalma, szerkezete megfelel-e a tervnek? </w:t>
-      </w:r>
-    </w:p>
-    <w:p>
-      <w:pPr>
-        <w:pStyle w:val="Default"/>
-        <w:spacing w:after="104"/>
-        <w:rPr>
-          <w:color w:val="BFBFBF" w:themeColor="background1" w:themeShade="BF"/>
-          <w:sz w:val="23"/>
-          <w:szCs w:val="23"/>
-        </w:rPr>
-      </w:pPr>
-      <w:r>
-        <w:rPr>
-          <w:color w:val="BFBFBF" w:themeColor="background1" w:themeShade="BF"/>
-          <w:sz w:val="23"/>
-          <w:szCs w:val="23"/>
-        </w:rPr>
-        <w:t xml:space="preserve"> Mennyire ismeri a hallgató az adott fejlesztő eszközt (pl. korszerű, hatékony nyelvi elemek vannak-e túlsúlyban, vagy ehelyett bonyolult, nehézkes, körülményes és leginkább terjengős forráskódot eredményező nyelvi elemek jellemzik a kódot)? Indokoltak-e a választott nyelvi elemek használata? </w:t>
-      </w:r>
-    </w:p>
-    <w:p>
-      <w:pPr>
-        <w:pStyle w:val="Default"/>
-        <w:spacing w:after="104"/>
-        <w:rPr>
-          <w:color w:val="BFBFBF" w:themeColor="background1" w:themeShade="BF"/>
-          <w:sz w:val="23"/>
-          <w:szCs w:val="23"/>
-        </w:rPr>
-      </w:pPr>
-      <w:r>
-        <w:rPr>
-          <w:color w:val="BFBFBF" w:themeColor="background1" w:themeShade="BF"/>
-          <w:sz w:val="23"/>
-          <w:szCs w:val="23"/>
-        </w:rPr>
-        <w:t xml:space="preserve"> Milyen a forráskód külalakja, mennyire áttekinthető (strukturáltság, bekezdések, tagolások, kommentezés stb.)? </w:t>
-      </w:r>
-    </w:p>
-    <w:p>
-      <w:pPr>
-        <w:pStyle w:val="Default"/>
-        <w:spacing w:after="104"/>
-        <w:rPr>
-          <w:color w:val="BFBFBF" w:themeColor="background1" w:themeShade="BF"/>
-          <w:sz w:val="23"/>
-          <w:szCs w:val="23"/>
-        </w:rPr>
-      </w:pPr>
-      <w:r>
-        <w:rPr>
-          <w:color w:val="BFBFBF" w:themeColor="background1" w:themeShade="BF"/>
-          <w:sz w:val="23"/>
-          <w:szCs w:val="23"/>
-        </w:rPr>
-        <w:t xml:space="preserve"> Mennyire módosítható a kód. Alkalmazza-e a hallgató a kód-újrafelhasználás nyelvi eszközeit (függvények, származtatás, generikus elemek)? </w:t>
-      </w:r>
-    </w:p>
-    <w:p>
-      <w:pPr>
-        <w:pStyle w:val="Default"/>
-        <w:spacing w:after="104"/>
-        <w:rPr>
-          <w:color w:val="BFBFBF" w:themeColor="background1" w:themeShade="BF"/>
-          <w:sz w:val="23"/>
-          <w:szCs w:val="23"/>
-        </w:rPr>
-      </w:pPr>
-      <w:r>
-        <w:rPr>
-          <w:color w:val="BFBFBF" w:themeColor="background1" w:themeShade="BF"/>
-          <w:sz w:val="23"/>
-          <w:szCs w:val="23"/>
-        </w:rPr>
-        <w:t> Törekszik-e a hatékony ada</w:t>
-      </w:r>
-      <w:bookmarkStart w:id="43" w:name="_GoBack"/>
-      <w:bookmarkEnd w:id="43"/>
-      <w:r>
-        <w:rPr>
-          <w:color w:val="BFBFBF" w:themeColor="background1" w:themeShade="BF"/>
-          <w:sz w:val="23"/>
-          <w:szCs w:val="23"/>
-        </w:rPr>
-        <w:t xml:space="preserve">tábrázolásra? </w:t>
-      </w:r>
-    </w:p>
-    <w:p>
-      <w:pPr>
-        <w:pStyle w:val="Default"/>
-        <w:spacing w:after="104"/>
-        <w:rPr>
-          <w:color w:val="BFBFBF" w:themeColor="background1" w:themeShade="BF"/>
-          <w:sz w:val="23"/>
-          <w:szCs w:val="23"/>
-        </w:rPr>
-      </w:pPr>
-      <w:r>
-        <w:rPr>
-          <w:color w:val="BFBFBF" w:themeColor="background1" w:themeShade="BF"/>
-          <w:sz w:val="23"/>
-          <w:szCs w:val="23"/>
-        </w:rPr>
-        <w:t xml:space="preserve"> Mennyire öndokumentáló a kód, vagyis a választott azonosítók (pl. változónevek) mennyire beszédesek, konvencionálisak, a megjegyzések mennyire segítik a kódértést? </w:t>
-      </w:r>
-    </w:p>
-    <w:p>
-      <w:pPr>
-        <w:pStyle w:val="Default"/>
-        <w:spacing w:after="104"/>
-        <w:rPr>
-          <w:color w:val="BFBFBF" w:themeColor="background1" w:themeShade="BF"/>
-          <w:sz w:val="23"/>
-          <w:szCs w:val="23"/>
-        </w:rPr>
-      </w:pPr>
-      <w:r>
-        <w:rPr>
-          <w:color w:val="BFBFBF" w:themeColor="background1" w:themeShade="BF"/>
-          <w:sz w:val="23"/>
-          <w:szCs w:val="23"/>
-        </w:rPr>
-        <w:t xml:space="preserve"> Tartalmazza a szükséges ellenőrzési, hibakezelési funkciókat, általában megoldott-e a kivételkezelés? </w:t>
-      </w:r>
-    </w:p>
-    <w:p>
-      <w:pPr>
-        <w:pStyle w:val="Default"/>
-        <w:rPr>
-          <w:color w:val="BFBFBF" w:themeColor="background1" w:themeShade="BF"/>
-          <w:sz w:val="23"/>
-          <w:szCs w:val="23"/>
-        </w:rPr>
-      </w:pPr>
-      <w:r>
-        <w:rPr>
-          <w:color w:val="BFBFBF" w:themeColor="background1" w:themeShade="BF"/>
-          <w:sz w:val="23"/>
-          <w:szCs w:val="23"/>
-        </w:rPr>
-        <w:t xml:space="preserve"> Mennyire gazdálkodik jól az emberi és gépi erőforrásokkal, így például a felhasználó idejével és türelmével, a lemezkapacitással és a memóriakapacitással? </w:t>
-      </w:r>
-    </w:p>
-    <w:p/>
+        <w:t>A kód eredményei</w:t>
+      </w:r>
+    </w:p>
+    <w:p>
+      <w:r>
+        <w:t>A kód bemutatásáról nehéz beszélni, arról a kód beszél maga. De van néhány hasznos mérőszám, amivel képet lehet adni arról, hogy a kód mennyire sikeresen követte ezeket a szabályokat.</w:t>
+      </w:r>
+    </w:p>
+    <w:p>
+      <w:r>
+        <w:t>Ezeket a mérőszámokat az Eclipse CodePro plugin segítségével mértem le.</w:t>
+      </w:r>
+    </w:p>
+    <w:p>
+      <w:r>
+        <w:t>Kiemelném belőle az Average Block Depth mé</w:t>
+      </w:r>
+      <w:r>
+        <w:t>rőszámot, ami az egymásba ágyazott elágazások és ciklusok számát méri egy függvényen belül</w:t>
+      </w:r>
+      <w:r>
+        <w:t>, és nagyon jól mutatja a függvények egyszerűségét</w:t>
+      </w:r>
+      <w:r>
+        <w:t>. Kiemelném az Average Lines Of Code Per Method mérőszámot, ami értelemszerűen a függvényekben lévő sorok számának átlagát adja meg.</w:t>
+      </w:r>
+      <w:r>
+        <w:t xml:space="preserve"> K</w:t>
+      </w:r>
+      <w:r>
+        <w:t>iemelném az Average Number of Parameters mérőszámot, ami egy függvénynek által bekért paraméterek száma átlagosan.</w:t>
+      </w:r>
+      <w:r>
+        <w:t xml:space="preserve"> És végül kiemelném még az osztályok igen magas számát(Number of Types).</w:t>
+      </w:r>
+    </w:p>
+    <w:p>
+      <w:r>
+        <w:lastRenderedPageBreak/>
+        <w:t>Ezek a számok bár nem adják át  a lényeget, de adnak egy mutatót arról, hogy mennyire sikerült követni a felállított szabályrendszert.</w:t>
+      </w:r>
+    </w:p>
+    <w:p>
+      <w:r>
+        <w:t>A plugin nem csak mérőszámokat biztosított, hanem figyelmeztetett is, ha a valami a kritikus határon kívül ment. Az ábrán látható piros felirat két osztályra figyelmeztetett, amiben nagyon sok függvény volt: az egyik egy teszt-osztály volt, így ezt nem vettem figyelembe. Minél több teszt van egy osztályhoz, annál jobb, ez nem hiba.</w:t>
+      </w:r>
+      <w:r>
+        <w:t xml:space="preserve"> </w:t>
+      </w:r>
+      <w:r>
+        <w:t>A másik osztály 17 függvénnyel az R</w:t>
+      </w:r>
+      <w:r>
+        <w:t>DF adatbázis építő osztálya. Ez az osztály valóban jóval meghaladja az átlagot, de függvényei túlnyomó többsége privát, erősen összefügg a feladattal, így ezt sem változtattam meg.</w:t>
+      </w:r>
+    </w:p>
+    <w:p>
+      <w:r>
+        <w:t>Az összes többi érték a program szerint az elvárt, illetve megfelelő értékek között van.</w:t>
+      </w:r>
+    </w:p>
+    <w:p>
+      <w:pPr>
+        <w:pStyle w:val="Heading3"/>
+      </w:pPr>
+      <w:r>
+        <w:rPr>
+          <w:noProof/>
+          <w:lang w:eastAsia="hu-HU"/>
+        </w:rPr>
+        <w:drawing>
+          <wp:inline distT="0" distB="0" distL="0" distR="0">
+            <wp:extent cx="5153025" cy="4029075"/>
+            <wp:effectExtent l="0" t="0" r="9525" b="9525"/>
+            <wp:docPr id="20" name="Picture 20"/>
+            <wp:cNvGraphicFramePr>
+              <a:graphicFrameLocks xmlns:a="http://schemas.openxmlformats.org/drawingml/2006/main" noChangeAspect="1"/>
+            </wp:cNvGraphicFramePr>
+            <a:graphic xmlns:a="http://schemas.openxmlformats.org/drawingml/2006/main">
+              <a:graphicData uri="http://schemas.openxmlformats.org/drawingml/2006/picture">
+                <pic:pic xmlns:pic="http://schemas.openxmlformats.org/drawingml/2006/picture">
+                  <pic:nvPicPr>
+                    <pic:cNvPr id="0" name="metrics.jpg"/>
+                    <pic:cNvPicPr/>
+                  </pic:nvPicPr>
+                  <pic:blipFill>
+                    <a:blip r:embed="rId25">
+                      <a:extLst>
+                        <a:ext uri="{28A0092B-C50C-407E-A947-70E740481C1C}">
+                          <a14:useLocalDpi xmlns:a14="http://schemas.microsoft.com/office/drawing/2010/main" val="0"/>
+                        </a:ext>
+                      </a:extLst>
+                    </a:blip>
+                    <a:stretch>
+                      <a:fillRect/>
+                    </a:stretch>
+                  </pic:blipFill>
+                  <pic:spPr>
+                    <a:xfrm>
+                      <a:off x="0" y="0"/>
+                      <a:ext cx="5153025" cy="4029075"/>
+                    </a:xfrm>
+                    <a:prstGeom prst="rect">
+                      <a:avLst/>
+                    </a:prstGeom>
+                  </pic:spPr>
+                </pic:pic>
+              </a:graphicData>
+            </a:graphic>
+          </wp:inline>
+        </w:drawing>
+      </w:r>
+    </w:p>
     <w:p>
       <w:pPr>
         <w:pStyle w:val="Heading2"/>
@@ -12526,7 +12630,6 @@
         </w:rPr>
       </w:pPr>
       <w:r>
-        <w:lastRenderedPageBreak/>
         <w:br w:type="page"/>
       </w:r>
     </w:p>
@@ -12614,7 +12717,7 @@
       <w:r>
         <w:t xml:space="preserve">, </w:t>
       </w:r>
-      <w:hyperlink r:id="rId25" w:history="1">
+      <w:hyperlink r:id="rId26" w:history="1">
         <w:r>
           <w:rPr>
             <w:rStyle w:val="Hyperlink"/>
@@ -12716,7 +12819,7 @@
       </w:pPr>
     </w:p>
     <w:sectPr>
-      <w:footerReference w:type="default" r:id="rId26"/>
+      <w:footerReference w:type="default" r:id="rId27"/>
       <w:endnotePr>
         <w:numFmt w:val="decimal"/>
       </w:endnotePr>
@@ -12788,7 +12891,7 @@
           <w:rPr>
             <w:noProof/>
           </w:rPr>
-          <w:t>36</w:t>
+          <w:t>27</w:t>
         </w:r>
         <w:r>
           <w:rPr>
@@ -13233,7 +13336,7 @@
         <v:path o:extrusionok="f" gradientshapeok="t" o:connecttype="rect"/>
         <o:lock v:ext="edit" aspectratio="t"/>
       </v:shapetype>
-      <v:shape id="_x0000_i1352" type="#_x0000_t75" style="width:11.25pt;height:11.25pt" o:bullet="t">
+      <v:shape id="_x0000_i1365" type="#_x0000_t75" style="width:11.25pt;height:11.25pt" o:bullet="t">
         <v:imagedata r:id="rId1" o:title="msoE547"/>
       </v:shape>
     </w:pict>
@@ -16535,7 +16638,7 @@
 </file>
 
 <file path=customXml/itemProps1.xml><?xml version="1.0" encoding="utf-8"?>
-<ds:datastoreItem xmlns:ds="http://schemas.openxmlformats.org/officeDocument/2006/customXml" ds:itemID="{6959E311-91CD-40FC-B3AE-64FBF3E9C9EB}">
+<ds:datastoreItem xmlns:ds="http://schemas.openxmlformats.org/officeDocument/2006/customXml" ds:itemID="{BED5F907-BD30-45AC-BC68-4D434A11DCEB}">
   <ds:schemaRefs>
     <ds:schemaRef ds:uri="http://schemas.openxmlformats.org/officeDocument/2006/bibliography"/>
   </ds:schemaRefs>

</xml_diff>

<commit_message>
Refreshed the bibliograpy in docs.
</commit_message>
<xml_diff>
--- a/Documentation/Szakdolgozat.docx
+++ b/Documentation/Szakdolgozat.docx
@@ -9303,12 +9303,7 @@
         <w:t>long</w:t>
       </w:r>
       <w:r>
-        <w:t>) koordináták leírását haszn</w:t>
-      </w:r>
-      <w:bookmarkStart w:id="27" w:name="_GoBack"/>
-      <w:bookmarkEnd w:id="27"/>
-      <w:r>
-        <w:t>álja belőle az adatbázis.</w:t>
+        <w:t>) koordináták leírását használja belőle az adatbázis.</w:t>
       </w:r>
     </w:p>
     <w:p>
@@ -9727,11 +9722,11 @@
       <w:pPr>
         <w:pStyle w:val="Heading3"/>
       </w:pPr>
-      <w:bookmarkStart w:id="28" w:name="_Toc325050541"/>
+      <w:bookmarkStart w:id="27" w:name="_Toc325050541"/>
       <w:r>
         <w:t>Felhasználói Felület</w:t>
       </w:r>
-      <w:bookmarkEnd w:id="28"/>
+      <w:bookmarkEnd w:id="27"/>
     </w:p>
     <w:p>
       <w:r>
@@ -9771,122 +9766,122 @@
       <w:pPr>
         <w:pStyle w:val="Heading2"/>
       </w:pPr>
-      <w:bookmarkStart w:id="29" w:name="_Toc325050542"/>
+      <w:bookmarkStart w:id="28" w:name="_Toc325050542"/>
       <w:r>
         <w:t>Tesztelés</w:t>
       </w:r>
+      <w:bookmarkEnd w:id="28"/>
+    </w:p>
+    <w:p>
+      <w:r>
+        <w:t>A legelemibb tesztelési fajta a manuális tesztelés. A fejl</w:t>
+      </w:r>
+      <w:r>
+        <w:t>esztés során természetesen ez a fajta</w:t>
+      </w:r>
+      <w:r>
+        <w:t xml:space="preserve"> tesztelés dominált, mert a </w:t>
+      </w:r>
+      <w:r>
+        <w:t xml:space="preserve">böngészőn a felhasználó imitálása, </w:t>
+      </w:r>
+      <w:r>
+        <w:t xml:space="preserve"> automatizálá</w:t>
+      </w:r>
+      <w:r>
+        <w:t>sa nehéz feladat</w:t>
+      </w:r>
+      <w:r>
+        <w:t xml:space="preserve">. </w:t>
+      </w:r>
+      <w:r>
+        <w:t>Felmerült ez a lehetőség is</w:t>
+      </w:r>
+      <w:r>
+        <w:t>, de ehhez speciális keretrends</w:t>
+      </w:r>
+      <w:r>
+        <w:t>zerre(Selenium</w:t>
+      </w:r>
+      <w:r>
+        <w:rPr>
+          <w:rStyle w:val="FootnoteReference"/>
+        </w:rPr>
+        <w:footnoteReference w:id="17"/>
+      </w:r>
+      <w:r>
+        <w:t>)</w:t>
+      </w:r>
+      <w:r>
+        <w:t xml:space="preserve"> és</w:t>
+      </w:r>
+      <w:r>
+        <w:t xml:space="preserve"> </w:t>
+      </w:r>
+      <w:r>
+        <w:t>használatának</w:t>
+      </w:r>
+      <w:r>
+        <w:t xml:space="preserve"> elsajátítására lett vol</w:t>
+      </w:r>
+      <w:r>
+        <w:t>na szükség</w:t>
+      </w:r>
+      <w:r>
+        <w:t>, ami túlmutatott a szakdolgozat témáján.</w:t>
+      </w:r>
+      <w:r>
+        <w:t xml:space="preserve"> A manuális tesztek a program fejlesztéséne közben természetesen mindig előfordultak, de nem minden osztály teszteléséhez volt szükség</w:t>
+      </w:r>
+      <w:r>
+        <w:t xml:space="preserve"> erre</w:t>
+      </w:r>
+      <w:r>
+        <w:t>,</w:t>
+      </w:r>
+      <w:r>
+        <w:t xml:space="preserve"> illetve</w:t>
+      </w:r>
+      <w:r>
+        <w:t xml:space="preserve"> </w:t>
+      </w:r>
+      <w:r>
+        <w:t>elsősorban segédosztályoknál előfordult, hogy egyáltalán nem volt</w:t>
+      </w:r>
+      <w:r>
+        <w:t xml:space="preserve"> lehetőség a böngészőből tesztelésre. Ezek</w:t>
+      </w:r>
+      <w:r>
+        <w:t>hez</w:t>
+      </w:r>
+      <w:r>
+        <w:t xml:space="preserve"> az osztályok</w:t>
+      </w:r>
+      <w:r>
+        <w:t>hoz</w:t>
+      </w:r>
+      <w:r>
+        <w:t xml:space="preserve"> JUnit </w:t>
+      </w:r>
+      <w:r>
+        <w:t>tesztek készültek</w:t>
+      </w:r>
+      <w:r>
+        <w:t>.</w:t>
+      </w:r>
+    </w:p>
+    <w:p>
+      <w:pPr>
+        <w:pStyle w:val="Heading3"/>
+      </w:pPr>
+      <w:bookmarkStart w:id="29" w:name="_Toc325050543"/>
+      <w:r>
+        <w:t>JU</w:t>
+      </w:r>
+      <w:r>
+        <w:t>nit</w:t>
+      </w:r>
       <w:bookmarkEnd w:id="29"/>
-    </w:p>
-    <w:p>
-      <w:r>
-        <w:t>A legelemibb tesztelési fajta a manuális tesztelés. A fejl</w:t>
-      </w:r>
-      <w:r>
-        <w:t>esztés során természetesen ez a fajta</w:t>
-      </w:r>
-      <w:r>
-        <w:t xml:space="preserve"> tesztelés dominált, mert a </w:t>
-      </w:r>
-      <w:r>
-        <w:t xml:space="preserve">böngészőn a felhasználó imitálása, </w:t>
-      </w:r>
-      <w:r>
-        <w:t xml:space="preserve"> automatizálá</w:t>
-      </w:r>
-      <w:r>
-        <w:t>sa nehéz feladat</w:t>
-      </w:r>
-      <w:r>
-        <w:t xml:space="preserve">. </w:t>
-      </w:r>
-      <w:r>
-        <w:t>Felmerült ez a lehetőség is</w:t>
-      </w:r>
-      <w:r>
-        <w:t>, de ehhez speciális keretrends</w:t>
-      </w:r>
-      <w:r>
-        <w:t>zerre(Selenium</w:t>
-      </w:r>
-      <w:r>
-        <w:rPr>
-          <w:rStyle w:val="FootnoteReference"/>
-        </w:rPr>
-        <w:footnoteReference w:id="17"/>
-      </w:r>
-      <w:r>
-        <w:t>)</w:t>
-      </w:r>
-      <w:r>
-        <w:t xml:space="preserve"> és</w:t>
-      </w:r>
-      <w:r>
-        <w:t xml:space="preserve"> </w:t>
-      </w:r>
-      <w:r>
-        <w:t>használatának</w:t>
-      </w:r>
-      <w:r>
-        <w:t xml:space="preserve"> elsajátítására lett vol</w:t>
-      </w:r>
-      <w:r>
-        <w:t>na szükség</w:t>
-      </w:r>
-      <w:r>
-        <w:t>, ami túlmutatott a szakdolgozat témáján.</w:t>
-      </w:r>
-      <w:r>
-        <w:t xml:space="preserve"> A manuális tesztek a program fejlesztéséne közben természetesen mindig előfordultak, de nem minden osztály teszteléséhez volt szükség</w:t>
-      </w:r>
-      <w:r>
-        <w:t xml:space="preserve"> erre</w:t>
-      </w:r>
-      <w:r>
-        <w:t>,</w:t>
-      </w:r>
-      <w:r>
-        <w:t xml:space="preserve"> illetve</w:t>
-      </w:r>
-      <w:r>
-        <w:t xml:space="preserve"> </w:t>
-      </w:r>
-      <w:r>
-        <w:t>elsősorban segédosztályoknál előfordult, hogy egyáltalán nem volt</w:t>
-      </w:r>
-      <w:r>
-        <w:t xml:space="preserve"> lehetőség a böngészőből tesztelésre. Ezek</w:t>
-      </w:r>
-      <w:r>
-        <w:t>hez</w:t>
-      </w:r>
-      <w:r>
-        <w:t xml:space="preserve"> az osztályok</w:t>
-      </w:r>
-      <w:r>
-        <w:t>hoz</w:t>
-      </w:r>
-      <w:r>
-        <w:t xml:space="preserve"> JUnit </w:t>
-      </w:r>
-      <w:r>
-        <w:t>tesztek készültek</w:t>
-      </w:r>
-      <w:r>
-        <w:t>.</w:t>
-      </w:r>
-    </w:p>
-    <w:p>
-      <w:pPr>
-        <w:pStyle w:val="Heading3"/>
-      </w:pPr>
-      <w:bookmarkStart w:id="30" w:name="_Toc325050543"/>
-      <w:r>
-        <w:t>JU</w:t>
-      </w:r>
-      <w:r>
-        <w:t>nit</w:t>
-      </w:r>
-      <w:bookmarkEnd w:id="30"/>
     </w:p>
     <w:p>
       <w:pPr>
@@ -10120,68 +10115,68 @@
       <w:pPr>
         <w:pStyle w:val="Heading3"/>
       </w:pPr>
-      <w:bookmarkStart w:id="31" w:name="_Toc325050544"/>
+      <w:bookmarkStart w:id="30" w:name="_Toc325050544"/>
       <w:r>
         <w:lastRenderedPageBreak/>
         <w:t>Skálázhatóság</w:t>
       </w:r>
+      <w:bookmarkEnd w:id="30"/>
+    </w:p>
+    <w:p>
+      <w:r>
+        <w:t>A program kihasználja a jelenleg elérhető legújabb webes technológiákat, amik rengeteg problémát oldanak meg. Az egyik a skálázhatóság problémája, amit az alkalmazásszerverek vesznek át. Ezért a skálázhatóság problémájával, ebben az esetben azzal, hogy mennyi ember használhatja egyszerre az alkalmazást, nincsen probléma. A kliens oldal a felhasználók oldalán fut, a szerver oldalon pedig az állapotmentes szervletek szolgálják ki az egyes kéréseket.</w:t>
+      </w:r>
+    </w:p>
+    <w:p>
+      <w:r>
+        <w:t>A szűk keresztmetszetet az adatbázis jelenti, ami közös</w:t>
+      </w:r>
+      <w:r>
+        <w:t xml:space="preserve"> erőforrás. Fejlesztésekor o</w:t>
+      </w:r>
+      <w:r>
+        <w:t>da kellett figyelni a szálbiztonságra,</w:t>
+      </w:r>
+      <w:r>
+        <w:t xml:space="preserve"> és ez lassíthatja az kérések kiszolgálását.</w:t>
+      </w:r>
+      <w:r>
+        <w:t xml:space="preserve"> </w:t>
+      </w:r>
+      <w:r>
+        <w:t>A</w:t>
+      </w:r>
+      <w:r>
+        <w:t xml:space="preserve"> másik probléma pedi</w:t>
+      </w:r>
+      <w:r>
+        <w:t xml:space="preserve">g a </w:t>
+      </w:r>
+      <w:r>
+        <w:t>szerver</w:t>
+      </w:r>
+      <w:r>
+        <w:t xml:space="preserve"> hardveres</w:t>
+      </w:r>
+      <w:r>
+        <w:t xml:space="preserve"> teljesítménye, ami természetesen véges számú felhasználót tud kiszolgál</w:t>
+      </w:r>
+      <w:r>
+        <w:t>ni, erőforrásaitól függően</w:t>
+      </w:r>
+      <w:r>
+        <w:t>.</w:t>
+      </w:r>
+    </w:p>
+    <w:p>
+      <w:pPr>
+        <w:pStyle w:val="Heading3"/>
+      </w:pPr>
+      <w:bookmarkStart w:id="31" w:name="_Toc325050545"/>
+      <w:r>
+        <w:t>RDF Adatbázis</w:t>
+      </w:r>
       <w:bookmarkEnd w:id="31"/>
-    </w:p>
-    <w:p>
-      <w:r>
-        <w:t>A program kihasználja a jelenleg elérhető legújabb webes technológiákat, amik rengeteg problémát oldanak meg. Az egyik a skálázhatóság problémája, amit az alkalmazásszerverek vesznek át. Ezért a skálázhatóság problémájával, ebben az esetben azzal, hogy mennyi ember használhatja egyszerre az alkalmazást, nincsen probléma. A kliens oldal a felhasználók oldalán fut, a szerver oldalon pedig az állapotmentes szervletek szolgálják ki az egyes kéréseket.</w:t>
-      </w:r>
-    </w:p>
-    <w:p>
-      <w:r>
-        <w:t>A szűk keresztmetszetet az adatbázis jelenti, ami közös</w:t>
-      </w:r>
-      <w:r>
-        <w:t xml:space="preserve"> erőforrás. Fejlesztésekor o</w:t>
-      </w:r>
-      <w:r>
-        <w:t>da kellett figyelni a szálbiztonságra,</w:t>
-      </w:r>
-      <w:r>
-        <w:t xml:space="preserve"> és ez lassíthatja az kérések kiszolgálását.</w:t>
-      </w:r>
-      <w:r>
-        <w:t xml:space="preserve"> </w:t>
-      </w:r>
-      <w:r>
-        <w:t>A</w:t>
-      </w:r>
-      <w:r>
-        <w:t xml:space="preserve"> másik probléma pedi</w:t>
-      </w:r>
-      <w:r>
-        <w:t xml:space="preserve">g a </w:t>
-      </w:r>
-      <w:r>
-        <w:t>szerver</w:t>
-      </w:r>
-      <w:r>
-        <w:t xml:space="preserve"> hardveres</w:t>
-      </w:r>
-      <w:r>
-        <w:t xml:space="preserve"> teljesítménye, ami természetesen véges számú felhasználót tud kiszolgál</w:t>
-      </w:r>
-      <w:r>
-        <w:t>ni, erőforrásaitól függően</w:t>
-      </w:r>
-      <w:r>
-        <w:t>.</w:t>
-      </w:r>
-    </w:p>
-    <w:p>
-      <w:pPr>
-        <w:pStyle w:val="Heading3"/>
-      </w:pPr>
-      <w:bookmarkStart w:id="32" w:name="_Toc325050545"/>
-      <w:r>
-        <w:t>RDF Adatbázis</w:t>
-      </w:r>
-      <w:bookmarkEnd w:id="32"/>
     </w:p>
     <w:p>
       <w:r>
@@ -10498,12 +10493,12 @@
       <w:pPr>
         <w:pStyle w:val="Heading2"/>
       </w:pPr>
-      <w:bookmarkStart w:id="33" w:name="_Toc325050546"/>
+      <w:bookmarkStart w:id="32" w:name="_Toc325050546"/>
       <w:r>
         <w:lastRenderedPageBreak/>
         <w:t>Tiszta Kód</w:t>
       </w:r>
-      <w:bookmarkEnd w:id="33"/>
+      <w:bookmarkEnd w:id="32"/>
     </w:p>
     <w:p/>
     <w:p>
@@ -10553,7 +10548,7 @@
             <w:rPr>
               <w:noProof/>
             </w:rPr>
-            <w:t>(Martin, 2009, old.: 6-12)</w:t>
+            <w:t>(Martin, Clean Code, 2009, old.: 6-12)</w:t>
           </w:r>
           <w:r>
             <w:fldChar w:fldCharType="end"/>
@@ -10635,11 +10630,11 @@
       <w:pPr>
         <w:pStyle w:val="Heading4"/>
       </w:pPr>
-      <w:bookmarkStart w:id="34" w:name="_Toc325050547"/>
+      <w:bookmarkStart w:id="33" w:name="_Toc325050547"/>
       <w:r>
         <w:t>Java konvenciók</w:t>
       </w:r>
-      <w:bookmarkEnd w:id="34"/>
+      <w:bookmarkEnd w:id="33"/>
     </w:p>
     <w:p>
       <w:r>
@@ -10679,11 +10674,11 @@
       <w:pPr>
         <w:pStyle w:val="Heading4"/>
       </w:pPr>
-      <w:bookmarkStart w:id="35" w:name="_Toc325050548"/>
+      <w:bookmarkStart w:id="34" w:name="_Toc325050548"/>
       <w:r>
         <w:t>Változók</w:t>
       </w:r>
-      <w:bookmarkEnd w:id="35"/>
+      <w:bookmarkEnd w:id="34"/>
     </w:p>
     <w:p>
       <w:r>
@@ -10708,7 +10703,7 @@
             <w:rPr>
               <w:noProof/>
             </w:rPr>
-            <w:t xml:space="preserve"> (Martin, 2009, old.: 18)</w:t>
+            <w:t xml:space="preserve"> (Martin, Clean Code, 2009, old.: 18)</w:t>
           </w:r>
           <w:r>
             <w:fldChar w:fldCharType="end"/>
@@ -10793,11 +10788,11 @@
       <w:pPr>
         <w:pStyle w:val="Heading4"/>
       </w:pPr>
-      <w:bookmarkStart w:id="36" w:name="_Toc325050549"/>
+      <w:bookmarkStart w:id="35" w:name="_Toc325050549"/>
       <w:r>
         <w:t>Függvények</w:t>
       </w:r>
-      <w:bookmarkEnd w:id="36"/>
+      <w:bookmarkEnd w:id="35"/>
     </w:p>
     <w:p>
       <w:r>
@@ -10866,7 +10861,7 @@
             <w:rPr>
               <w:noProof/>
             </w:rPr>
-            <w:t xml:space="preserve"> (Martin, 2009, old.: 35)</w:t>
+            <w:t xml:space="preserve"> (Martin, Clean Code, 2009, old.: 35)</w:t>
           </w:r>
           <w:r>
             <w:fldChar w:fldCharType="end"/>
@@ -11206,11 +11201,11 @@
       <w:pPr>
         <w:pStyle w:val="Heading4"/>
       </w:pPr>
-      <w:bookmarkStart w:id="37" w:name="_Toc325050550"/>
+      <w:bookmarkStart w:id="36" w:name="_Toc325050550"/>
       <w:r>
         <w:t>Osztályok</w:t>
       </w:r>
-      <w:bookmarkEnd w:id="37"/>
+      <w:bookmarkEnd w:id="36"/>
     </w:p>
     <w:p>
       <w:r>
@@ -11299,11 +11294,11 @@
       <w:pPr>
         <w:pStyle w:val="Heading4"/>
       </w:pPr>
-      <w:bookmarkStart w:id="38" w:name="_Toc325050551"/>
+      <w:bookmarkStart w:id="37" w:name="_Toc325050551"/>
       <w:r>
         <w:t>Adatbázis</w:t>
       </w:r>
-      <w:bookmarkEnd w:id="38"/>
+      <w:bookmarkEnd w:id="37"/>
     </w:p>
     <w:p>
       <w:r>
@@ -11346,11 +11341,11 @@
       <w:pPr>
         <w:pStyle w:val="Heading4"/>
       </w:pPr>
-      <w:bookmarkStart w:id="39" w:name="_Toc325050552"/>
+      <w:bookmarkStart w:id="38" w:name="_Toc325050552"/>
       <w:r>
         <w:t>Demeter törvénye(Law of Demeter)</w:t>
       </w:r>
-      <w:bookmarkEnd w:id="39"/>
+      <w:bookmarkEnd w:id="38"/>
     </w:p>
     <w:p>
       <w:r>
@@ -11375,7 +11370,7 @@
             <w:rPr>
               <w:noProof/>
             </w:rPr>
-            <w:t xml:space="preserve"> (Martin, 2009, old.: 97)</w:t>
+            <w:t xml:space="preserve"> (Martin, Clean Code, 2009, old.: 97)</w:t>
           </w:r>
           <w:r>
             <w:fldChar w:fldCharType="end"/>
@@ -12036,7 +12031,7 @@
       <w:pPr>
         <w:pStyle w:val="Heading4"/>
       </w:pPr>
-      <w:bookmarkStart w:id="40" w:name="_Toc325050553"/>
+      <w:bookmarkStart w:id="39" w:name="_Toc325050553"/>
       <w:r>
         <w:t>„</w:t>
       </w:r>
@@ -12046,7 +12041,7 @@
       <w:r>
         <w:t>” - szabály</w:t>
       </w:r>
-      <w:bookmarkEnd w:id="40"/>
+      <w:bookmarkEnd w:id="39"/>
     </w:p>
     <w:p>
       <w:r>
@@ -12158,12 +12153,12 @@
       <w:pPr>
         <w:pStyle w:val="Heading4"/>
       </w:pPr>
-      <w:bookmarkStart w:id="41" w:name="_Toc325050554"/>
-      <w:bookmarkStart w:id="42" w:name="_Toc325050555"/>
+      <w:bookmarkStart w:id="40" w:name="_Toc325050554"/>
+      <w:bookmarkStart w:id="41" w:name="_Toc325050555"/>
       <w:r>
         <w:t>Az indítás és futtatás elválasztása</w:t>
       </w:r>
-      <w:bookmarkEnd w:id="42"/>
+      <w:bookmarkEnd w:id="41"/>
     </w:p>
     <w:p>
       <w:r>
@@ -12241,12 +12236,12 @@
       <w:pPr>
         <w:pStyle w:val="Heading3"/>
       </w:pPr>
-      <w:bookmarkStart w:id="43" w:name="_Toc325050556"/>
+      <w:bookmarkStart w:id="42" w:name="_Toc325050556"/>
       <w:r>
         <w:lastRenderedPageBreak/>
         <w:t>Refaktorálás</w:t>
       </w:r>
-      <w:bookmarkEnd w:id="43"/>
+      <w:bookmarkEnd w:id="42"/>
     </w:p>
     <w:p>
       <w:r>
@@ -12391,7 +12386,7 @@
       <w:r>
         <w:t>ttörők szabálya(Boy Scout rule)</w:t>
       </w:r>
-      <w:bookmarkEnd w:id="41"/>
+      <w:bookmarkEnd w:id="40"/>
     </w:p>
     <w:p>
       <w:r>
@@ -12579,29 +12574,29 @@
       <w:pPr>
         <w:pStyle w:val="Heading2"/>
       </w:pPr>
-      <w:bookmarkStart w:id="44" w:name="_Toc325050557"/>
+      <w:bookmarkStart w:id="43" w:name="_Toc325050557"/>
       <w:r>
         <w:t>Tanulság, Összefoglaló, Visszatekintő, Anyámkínnya</w:t>
       </w:r>
+      <w:bookmarkEnd w:id="43"/>
+    </w:p>
+    <w:p>
+      <w:r>
+        <w:rPr>
+          <w:highlight w:val="red"/>
+        </w:rPr>
+        <w:t>TODO</w:t>
+      </w:r>
+    </w:p>
+    <w:p>
+      <w:pPr>
+        <w:pStyle w:val="Heading3"/>
+      </w:pPr>
+      <w:bookmarkStart w:id="44" w:name="_Toc325050558"/>
+      <w:r>
+        <w:t>MVP / Database interface / Sycron vs Asyncron hívások / Elvira API tesztelés</w:t>
+      </w:r>
       <w:bookmarkEnd w:id="44"/>
-    </w:p>
-    <w:p>
-      <w:r>
-        <w:rPr>
-          <w:highlight w:val="red"/>
-        </w:rPr>
-        <w:t>TODO</w:t>
-      </w:r>
-    </w:p>
-    <w:p>
-      <w:pPr>
-        <w:pStyle w:val="Heading3"/>
-      </w:pPr>
-      <w:bookmarkStart w:id="45" w:name="_Toc325050558"/>
-      <w:r>
-        <w:t>MVP / Database interface / Sycron vs Asyncron hívások / Elvira API tesztelés</w:t>
-      </w:r>
-      <w:bookmarkEnd w:id="45"/>
     </w:p>
     <w:p>
       <w:pPr>
@@ -12638,89 +12633,133 @@
         <w:pStyle w:val="Heading1"/>
         <w:spacing w:line="360" w:lineRule="auto"/>
         <w:jc w:val="both"/>
-      </w:pPr>
-      <w:bookmarkStart w:id="46" w:name="_Toc325050559"/>
-      <w:r>
+        <w:rPr>
+          <w:color w:val="A6A6A6" w:themeColor="background1" w:themeShade="A6"/>
+        </w:rPr>
+      </w:pPr>
+      <w:bookmarkStart w:id="45" w:name="_Toc325050559"/>
+      <w:r>
+        <w:rPr>
+          <w:color w:val="A6A6A6" w:themeColor="background1" w:themeShade="A6"/>
+        </w:rPr>
         <w:lastRenderedPageBreak/>
         <w:t>Irodalomjegyzék</w:t>
       </w:r>
+      <w:bookmarkEnd w:id="45"/>
+    </w:p>
+    <w:p>
+      <w:pPr>
+        <w:spacing w:line="360" w:lineRule="auto"/>
+        <w:rPr>
+          <w:color w:val="A6A6A6" w:themeColor="background1" w:themeShade="A6"/>
+        </w:rPr>
+      </w:pPr>
+      <w:r>
+        <w:rPr>
+          <w:color w:val="A6A6A6" w:themeColor="background1" w:themeShade="A6"/>
+        </w:rPr>
+        <w:t>Google Web Toolkit 2.4, Offical Documentation,</w:t>
+      </w:r>
+      <w:r>
+        <w:rPr>
+          <w:color w:val="A6A6A6" w:themeColor="background1" w:themeShade="A6"/>
+        </w:rPr>
+        <w:br/>
+        <w:t xml:space="preserve"> https://developers.google.com/web-toolkit/doc/2.4/DevGuide</w:t>
+      </w:r>
+    </w:p>
+    <w:p>
+      <w:pPr>
+        <w:spacing w:line="360" w:lineRule="auto"/>
+        <w:rPr>
+          <w:color w:val="A6A6A6" w:themeColor="background1" w:themeShade="A6"/>
+        </w:rPr>
+      </w:pPr>
+      <w:r>
+        <w:rPr>
+          <w:color w:val="A6A6A6" w:themeColor="background1" w:themeShade="A6"/>
+        </w:rPr>
+        <w:t>Martin , Rober</w:t>
+      </w:r>
+      <w:bookmarkStart w:id="46" w:name="_GoBack"/>
       <w:bookmarkEnd w:id="46"/>
+      <w:r>
+        <w:rPr>
+          <w:color w:val="A6A6A6" w:themeColor="background1" w:themeShade="A6"/>
+        </w:rPr>
+        <w:t xml:space="preserve">t C.: </w:t>
+      </w:r>
+      <w:r>
+        <w:rPr>
+          <w:i/>
+          <w:color w:val="A6A6A6" w:themeColor="background1" w:themeShade="A6"/>
+        </w:rPr>
+        <w:t>Clean Code,</w:t>
+      </w:r>
+      <w:r>
+        <w:rPr>
+          <w:color w:val="A6A6A6" w:themeColor="background1" w:themeShade="A6"/>
+        </w:rPr>
+        <w:t>Pearson Education, Massachusetts, 2009</w:t>
+      </w:r>
     </w:p>
     <w:p>
       <w:pPr>
         <w:spacing w:line="360" w:lineRule="auto"/>
-      </w:pPr>
-      <w:r>
-        <w:t>Google Web Toolkit 2.4, Offical Documentation,</w:t>
-      </w:r>
-      <w:r>
-        <w:br/>
-        <w:t xml:space="preserve"> </w:t>
-      </w:r>
-      <w:r>
-        <w:t>https://developers.google.com/web-toolkit/doc/</w:t>
-      </w:r>
-      <w:r>
-        <w:t>2.4</w:t>
-      </w:r>
-      <w:r>
-        <w:t>/DevGuide</w:t>
+        <w:rPr>
+          <w:color w:val="A6A6A6" w:themeColor="background1" w:themeShade="A6"/>
+        </w:rPr>
+      </w:pPr>
+      <w:r>
+        <w:rPr>
+          <w:color w:val="A6A6A6" w:themeColor="background1" w:themeShade="A6"/>
+        </w:rPr>
+        <w:t>Martin Flower – Refactoring</w:t>
       </w:r>
     </w:p>
     <w:p>
       <w:pPr>
         <w:spacing w:line="360" w:lineRule="auto"/>
-      </w:pPr>
-      <w:r>
-        <w:t xml:space="preserve">Martin , Robert C.: </w:t>
+        <w:rPr>
+          <w:color w:val="A6A6A6" w:themeColor="background1" w:themeShade="A6"/>
+        </w:rPr>
+      </w:pPr>
+      <w:r>
+        <w:rPr>
+          <w:color w:val="A6A6A6" w:themeColor="background1" w:themeShade="A6"/>
+        </w:rPr>
+        <w:t>Hevery,</w:t>
+      </w:r>
+      <w:r>
+        <w:rPr>
+          <w:color w:val="A6A6A6" w:themeColor="background1" w:themeShade="A6"/>
+        </w:rPr>
+        <w:t xml:space="preserve"> Miško</w:t>
+      </w:r>
+      <w:r>
+        <w:rPr>
+          <w:color w:val="A6A6A6" w:themeColor="background1" w:themeShade="A6"/>
+        </w:rPr>
+        <w:t xml:space="preserve">: </w:t>
       </w:r>
       <w:r>
         <w:rPr>
           <w:i/>
-        </w:rPr>
-        <w:t>Clean Code,</w:t>
-      </w:r>
-      <w:r>
-        <w:t>Pearson Education, Massachusetts, 2009</w:t>
-      </w:r>
-    </w:p>
-    <w:p>
-      <w:pPr>
-        <w:spacing w:line="360" w:lineRule="auto"/>
-      </w:pPr>
-      <w:r>
-        <w:t>Martin Flower – Refactoring</w:t>
-      </w:r>
-    </w:p>
-    <w:p>
-      <w:pPr>
-        <w:spacing w:line="360" w:lineRule="auto"/>
-      </w:pPr>
-      <w:r>
-        <w:t>Hevery,</w:t>
-      </w:r>
-      <w:r>
-        <w:t xml:space="preserve"> </w:t>
-      </w:r>
-      <w:r>
-        <w:t>Miško</w:t>
-      </w:r>
-      <w:r>
-        <w:t xml:space="preserve">: </w:t>
-      </w:r>
-      <w:r>
-        <w:rPr>
-          <w:i/>
+          <w:color w:val="A6A6A6" w:themeColor="background1" w:themeShade="A6"/>
         </w:rPr>
         <w:t>Singletons are pathological liars</w:t>
       </w:r>
       <w:r>
+        <w:rPr>
+          <w:color w:val="A6A6A6" w:themeColor="background1" w:themeShade="A6"/>
+        </w:rPr>
         <w:t xml:space="preserve">, </w:t>
       </w:r>
       <w:hyperlink r:id="rId26" w:history="1">
         <w:r>
           <w:rPr>
             <w:rStyle w:val="Hyperlink"/>
+            <w:color w:val="A6A6A6" w:themeColor="background1" w:themeShade="A6"/>
           </w:rPr>
           <w:t>http://misko.hevery.com/2008/08/17/singletons-are-pathological-liars/</w:t>
         </w:r>
@@ -12782,6 +12821,35 @@
                 <w:rPr>
                   <w:noProof/>
                 </w:rPr>
+                <w:t xml:space="preserve">Flower, M. (2008). </w:t>
+              </w:r>
+              <w:r>
+                <w:rPr>
+                  <w:i/>
+                  <w:iCs/>
+                  <w:noProof/>
+                </w:rPr>
+                <w:t>Refactoring.</w:t>
+              </w:r>
+              <w:r>
+                <w:rPr>
+                  <w:noProof/>
+                </w:rPr>
+                <w:t xml:space="preserve"> Westford: Addison-Wesley.</w:t>
+              </w:r>
+            </w:p>
+            <w:p>
+              <w:pPr>
+                <w:pStyle w:val="Bibliography"/>
+                <w:ind w:left="720" w:hanging="720"/>
+                <w:rPr>
+                  <w:noProof/>
+                </w:rPr>
+              </w:pPr>
+              <w:r>
+                <w:rPr>
+                  <w:noProof/>
+                </w:rPr>
                 <w:t xml:space="preserve">Martin, R. C. (2009). </w:t>
               </w:r>
               <w:r>
@@ -12797,6 +12865,64 @@
                   <w:noProof/>
                 </w:rPr>
                 <w:t xml:space="preserve"> Stoughton: Prentice Hall.</w:t>
+              </w:r>
+            </w:p>
+            <w:p>
+              <w:pPr>
+                <w:pStyle w:val="Bibliography"/>
+                <w:ind w:left="720" w:hanging="720"/>
+                <w:rPr>
+                  <w:noProof/>
+                </w:rPr>
+              </w:pPr>
+              <w:r>
+                <w:rPr>
+                  <w:noProof/>
+                </w:rPr>
+                <w:t xml:space="preserve">Martin, R. C. (2011. Április 1). </w:t>
+              </w:r>
+              <w:r>
+                <w:rPr>
+                  <w:i/>
+                  <w:iCs/>
+                  <w:noProof/>
+                </w:rPr>
+                <w:t>Clean Coder Code-casts</w:t>
+              </w:r>
+              <w:r>
+                <w:rPr>
+                  <w:noProof/>
+                </w:rPr>
+                <w:t>. Letöltés dátuma: 2012. Január 12, forrás: http://www.cleancoders.com: http://www.cleancoders.com/codecast/clean-code-episode-3/show</w:t>
+              </w:r>
+            </w:p>
+            <w:p>
+              <w:pPr>
+                <w:pStyle w:val="Bibliography"/>
+                <w:ind w:left="720" w:hanging="720"/>
+                <w:rPr>
+                  <w:noProof/>
+                </w:rPr>
+              </w:pPr>
+              <w:r>
+                <w:rPr>
+                  <w:noProof/>
+                </w:rPr>
+                <w:t xml:space="preserve">McConnell, S. (2004). </w:t>
+              </w:r>
+              <w:r>
+                <w:rPr>
+                  <w:i/>
+                  <w:iCs/>
+                  <w:noProof/>
+                </w:rPr>
+                <w:t>Code Complete 2.</w:t>
+              </w:r>
+              <w:r>
+                <w:rPr>
+                  <w:noProof/>
+                </w:rPr>
+                <w:t xml:space="preserve"> Redmond: Mirosoft Press.</w:t>
               </w:r>
             </w:p>
             <w:p>
@@ -12891,7 +13017,7 @@
           <w:rPr>
             <w:noProof/>
           </w:rPr>
-          <w:t>27</w:t>
+          <w:t>38</w:t>
         </w:r>
         <w:r>
           <w:rPr>
@@ -13336,7 +13462,7 @@
         <v:path o:extrusionok="f" gradientshapeok="t" o:connecttype="rect"/>
         <o:lock v:ext="edit" aspectratio="t"/>
       </v:shapetype>
-      <v:shape id="_x0000_i1365" type="#_x0000_t75" style="width:11.25pt;height:11.25pt" o:bullet="t">
+      <v:shape id="_x0000_i1370" type="#_x0000_t75" style="width:11.25pt;height:11.25pt" o:bullet="t">
         <v:imagedata r:id="rId1" o:title="msoE547"/>
       </v:shape>
     </w:pict>
@@ -16638,7 +16764,7 @@
 </file>
 
 <file path=customXml/itemProps1.xml><?xml version="1.0" encoding="utf-8"?>
-<ds:datastoreItem xmlns:ds="http://schemas.openxmlformats.org/officeDocument/2006/customXml" ds:itemID="{BED5F907-BD30-45AC-BC68-4D434A11DCEB}">
+<ds:datastoreItem xmlns:ds="http://schemas.openxmlformats.org/officeDocument/2006/customXml" ds:itemID="{58A7729D-1129-4FE6-8669-933D43533991}">
   <ds:schemaRefs>
     <ds:schemaRef ds:uri="http://schemas.openxmlformats.org/officeDocument/2006/bibliography"/>
   </ds:schemaRefs>

</xml_diff>

<commit_message>
Refreshed the documentation with beautiful pictures.
</commit_message>
<xml_diff>
--- a/Documentation/Szakdolgozat.docx
+++ b/Documentation/Szakdolgozat.docx
@@ -4276,21 +4276,10 @@
         <w:jc w:val="both"/>
       </w:pPr>
       <w:r>
-        <w:t>Mivel a weblapnak szükségtelen a felhasználók adatait eltárolni a feladat ellátásához, a honlap használata regisztrációhoz illetve bejelentkezéshez nem kötött, bárki szabadon használhatja. A széles felhasználói közönség miatt a felhasználói felületet a lehető legegyszerűbbre lett tervezve.</w:t>
-      </w:r>
-    </w:p>
-    <w:p>
-      <w:pPr>
-        <w:jc w:val="both"/>
-      </w:pPr>
-      <w:r>
-        <w:rPr>
-          <w:highlight w:val="red"/>
-        </w:rPr>
-        <w:t>TODO</w:t>
-      </w:r>
-      <w:r>
-        <w:t xml:space="preserve"> Ide rakni egy olyan képet a programról, amin már nem ilyen ronda.</w:t>
+        <w:t>Mivel a weblapnak szükségtelen a felhasználók adatait eltárolni a feladat ellátásához, a honlap használata regisztrációhoz illetve bejelentkezéshez nem kötött, bárki szabadon használhatja. A széles felhasználói közönség miatt a felhasználói felületet a lehető</w:t>
+      </w:r>
+      <w:r>
+        <w:t xml:space="preserve"> legegyszerűbbre lett tervezve.</w:t>
       </w:r>
     </w:p>
     <w:p>
@@ -4304,10 +4293,10 @@
           <w:lang w:eastAsia="hu-HU"/>
         </w:rPr>
         <w:drawing>
-          <wp:inline distT="0" distB="0" distL="0" distR="0" wp14:anchorId="6765C8A1" wp14:editId="46CEB4AF">
-            <wp:extent cx="4886325" cy="5066768"/>
-            <wp:effectExtent l="0" t="0" r="0" b="635"/>
-            <wp:docPr id="4" name="Picture 4"/>
+          <wp:inline distT="0" distB="0" distL="0" distR="0">
+            <wp:extent cx="5399405" cy="4150995"/>
+            <wp:effectExtent l="0" t="0" r="0" b="1905"/>
+            <wp:docPr id="22" name="Picture 22"/>
             <wp:cNvGraphicFramePr>
               <a:graphicFrameLocks xmlns:a="http://schemas.openxmlformats.org/drawingml/2006/main" noChangeAspect="1"/>
             </wp:cNvGraphicFramePr>
@@ -4315,7 +4304,7 @@
               <a:graphicData uri="http://schemas.openxmlformats.org/drawingml/2006/picture">
                 <pic:pic xmlns:pic="http://schemas.openxmlformats.org/drawingml/2006/picture">
                   <pic:nvPicPr>
-                    <pic:cNvPr id="0" name="UserInterface01.jpg"/>
+                    <pic:cNvPr id="0" name="gui_overall.jpg"/>
                     <pic:cNvPicPr/>
                   </pic:nvPicPr>
                   <pic:blipFill>
@@ -4333,7 +4322,7 @@
                   <pic:spPr>
                     <a:xfrm>
                       <a:off x="0" y="0"/>
-                      <a:ext cx="4885176" cy="5065577"/>
+                      <a:ext cx="5399405" cy="4150995"/>
                     </a:xfrm>
                     <a:prstGeom prst="rect">
                       <a:avLst/>
@@ -4367,25 +4356,63 @@
       <w:pPr>
         <w:pStyle w:val="Heading2"/>
       </w:pPr>
-      <w:bookmarkStart w:id="10" w:name="_Toc325050524"/>
+      <w:bookmarkStart w:id="10" w:name="_Toc325050525"/>
+      <w:r>
+        <w:t>Futtatási környezet</w:t>
+      </w:r>
+      <w:bookmarkEnd w:id="10"/>
+    </w:p>
+    <w:p>
+      <w:pPr>
+        <w:pStyle w:val="Heading3"/>
+      </w:pPr>
+      <w:bookmarkStart w:id="11" w:name="_Toc325050526"/>
+      <w:r>
+        <w:t>Kliens</w:t>
+      </w:r>
+      <w:bookmarkEnd w:id="11"/>
+    </w:p>
+    <w:p>
+      <w:pPr>
+        <w:jc w:val="both"/>
+      </w:pPr>
+      <w:r>
+        <w:t>A weboldal minden modern böngészőben működik, ahol a „modern” a jelenleg letölthető legfrissebb böngészőket jelentik.</w:t>
+      </w:r>
+      <w:r>
+        <w:t xml:space="preserve"> A program a Firefox 11 és a Chorme </w:t>
+      </w:r>
+      <w:r>
+        <w:t>18.0</w:t>
+      </w:r>
+      <w:r>
+        <w:t xml:space="preserve"> verziójaival lett letesztelve és fejlesztve, így működése ezeken a böngészőkön garantált.</w:t>
+      </w:r>
+      <w:r>
+        <w:t xml:space="preserve"> Ezen kívül a böngészőben engedélyezve kell lennie a javascript kód </w:t>
+      </w:r>
       <w:r>
         <w:lastRenderedPageBreak/>
-        <w:t>Felhasználói esetek</w:t>
-      </w:r>
-      <w:bookmarkEnd w:id="10"/>
+        <w:t>futtatásának, és mivel honlapról van szó, természetesen szükséges az internet hozzáférés</w:t>
+      </w:r>
+      <w:r>
+        <w:t xml:space="preserve"> is</w:t>
+      </w:r>
+      <w:r>
+        <w:t>.</w:t>
+      </w:r>
     </w:p>
     <w:p>
       <w:pPr>
         <w:jc w:val="both"/>
       </w:pPr>
       <w:r>
-        <w:t>A felhasználó alapvetően három interaktív dolgot csinálhat a honlapon, azaz olyasmit, amihez klikkelni vagy gépelni kell:</w:t>
-      </w:r>
-    </w:p>
-    <w:p>
-      <w:pPr>
-        <w:keepNext/>
-        <w:jc w:val="center"/>
+        <w:t>A honlap megnyitásakor a következő felület jelenik meg:</w:t>
+      </w:r>
+    </w:p>
+    <w:p>
+      <w:pPr>
+        <w:jc w:val="both"/>
       </w:pPr>
       <w:r>
         <w:rPr>
@@ -4393,10 +4420,10 @@
           <w:lang w:eastAsia="hu-HU"/>
         </w:rPr>
         <w:drawing>
-          <wp:inline distT="0" distB="0" distL="0" distR="0" wp14:anchorId="3B98040E" wp14:editId="51E06161">
-            <wp:extent cx="3381375" cy="2714625"/>
-            <wp:effectExtent l="0" t="0" r="9525" b="9525"/>
-            <wp:docPr id="1" name="Picture 1"/>
+          <wp:inline distT="0" distB="0" distL="0" distR="0">
+            <wp:extent cx="5399405" cy="4366895"/>
+            <wp:effectExtent l="0" t="0" r="0" b="0"/>
+            <wp:docPr id="23" name="Picture 23"/>
             <wp:cNvGraphicFramePr>
               <a:graphicFrameLocks xmlns:a="http://schemas.openxmlformats.org/drawingml/2006/main" noChangeAspect="1"/>
             </wp:cNvGraphicFramePr>
@@ -4404,7 +4431,7 @@
               <a:graphicData uri="http://schemas.openxmlformats.org/drawingml/2006/picture">
                 <pic:pic xmlns:pic="http://schemas.openxmlformats.org/drawingml/2006/picture">
                   <pic:nvPicPr>
-                    <pic:cNvPr id="0" name="UseCase-01.png"/>
+                    <pic:cNvPr id="0" name="gui_opening_screen.jpg"/>
                     <pic:cNvPicPr/>
                   </pic:nvPicPr>
                   <pic:blipFill>
@@ -4422,7 +4449,7 @@
                   <pic:spPr>
                     <a:xfrm>
                       <a:off x="0" y="0"/>
-                      <a:ext cx="3381375" cy="2714625"/>
+                      <a:ext cx="5399405" cy="4366895"/>
                     </a:xfrm>
                     <a:prstGeom prst="rect">
                       <a:avLst/>
@@ -4436,49 +4463,26 @@
       </w:r>
     </w:p>
     <w:p>
-      <w:pPr>
-        <w:pStyle w:val="Caption"/>
-        <w:jc w:val="center"/>
-      </w:pPr>
-      <w:fldSimple w:instr=" SEQ ábra \* ARABIC ">
-        <w:r>
-          <w:rPr>
-            <w:noProof/>
-          </w:rPr>
-          <w:t>2</w:t>
-        </w:r>
-      </w:fldSimple>
-      <w:r>
-        <w:t>. Felhasználói esetek</w:t>
-      </w:r>
-    </w:p>
-    <w:p>
-      <w:pPr>
-        <w:keepNext/>
-        <w:jc w:val="both"/>
-      </w:pPr>
-      <w:r>
-        <w:t>Ebből az útvonalkeresés részletesen úgy történik, hogy a felhasználó kitölti a kereséshez szükséges mezőket. Az „honnan” és „hova” mezőket</w:t>
-      </w:r>
-      <w:r>
-        <w:t xml:space="preserve"> kötelező kitölteni, különben a keresés nem lehetséges. A dátum és a kedvezmények kiválasztása nem kötelező: ebben az esetben aznapi dátummal és kedvezmény nélkül, teljes árú vonatjeggyel érkeznek meg az adatok az oldalra.</w:t>
-      </w:r>
-    </w:p>
-    <w:p>
-      <w:pPr>
-        <w:keepNext/>
-        <w:jc w:val="center"/>
-      </w:pPr>
+      <w:r>
+        <w:t>Itt a térképen lehet navigálni, az egér görgőjével a nagyítási szintet állítani, az egér bal gombjának nyomvatartásával és arrébmozgatásával pedig arrébhúzni a képet.</w:t>
+      </w:r>
+    </w:p>
+    <w:p>
+      <w:r>
+        <w:t>A térkép fölötti sávban találhatóak a szűréshez használandó elemek. Itt lehet megadni hogy honnan tervezzük az utazást, hova tervezünk utazni, mikor tervezünk utazni, és be lehet állítani az utazáshoz egy tarifát is, ami a MÁV vonatjegyek kiírt árát változtatja. A dátumot és a tarifát legördülő menüből választhatjuk ki. A dátum alapértelmezett értéke az aktuális nap, a tarifának az alapértelmezett értéke a képernyőn látható kedvezmény, így ezeket a paramétereket nem kötelező megadni.</w:t>
+      </w:r>
+    </w:p>
+    <w:p>
       <w:r>
         <w:rPr>
           <w:noProof/>
           <w:lang w:eastAsia="hu-HU"/>
         </w:rPr>
         <w:drawing>
-          <wp:inline distT="0" distB="0" distL="0" distR="0" wp14:anchorId="2804AD57" wp14:editId="567ABA0C">
-            <wp:extent cx="4524375" cy="3095625"/>
-            <wp:effectExtent l="0" t="0" r="9525" b="9525"/>
-            <wp:docPr id="2" name="Picture 2"/>
+          <wp:inline distT="0" distB="0" distL="0" distR="0">
+            <wp:extent cx="5399405" cy="1289050"/>
+            <wp:effectExtent l="0" t="0" r="0" b="6350"/>
+            <wp:docPr id="25" name="Picture 25"/>
             <wp:cNvGraphicFramePr>
               <a:graphicFrameLocks xmlns:a="http://schemas.openxmlformats.org/drawingml/2006/main" noChangeAspect="1"/>
             </wp:cNvGraphicFramePr>
@@ -4486,7 +4490,7 @@
               <a:graphicData uri="http://schemas.openxmlformats.org/drawingml/2006/picture">
                 <pic:pic xmlns:pic="http://schemas.openxmlformats.org/drawingml/2006/picture">
                   <pic:nvPicPr>
-                    <pic:cNvPr id="0" name="UseCase-02.png"/>
+                    <pic:cNvPr id="0" name="gui_parameter_settings.jpg"/>
                     <pic:cNvPicPr/>
                   </pic:nvPicPr>
                   <pic:blipFill>
@@ -4504,7 +4508,7 @@
                   <pic:spPr>
                     <a:xfrm>
                       <a:off x="0" y="0"/>
-                      <a:ext cx="4524375" cy="3095625"/>
+                      <a:ext cx="5399405" cy="1289050"/>
                     </a:xfrm>
                     <a:prstGeom prst="rect">
                       <a:avLst/>
@@ -4518,66 +4522,22 @@
       </w:r>
     </w:p>
     <w:p>
-      <w:pPr>
-        <w:pStyle w:val="Caption"/>
-        <w:jc w:val="center"/>
-      </w:pPr>
-      <w:fldSimple w:instr=" SEQ ábra \* ARABIC ">
-        <w:r>
-          <w:rPr>
-            <w:noProof/>
-          </w:rPr>
-          <w:t>3</w:t>
-        </w:r>
-      </w:fldSimple>
-      <w:r>
-        <w:t>. Útvonalkeresés</w:t>
-      </w:r>
-    </w:p>
-    <w:p/>
-    <w:p>
-      <w:pPr>
-        <w:jc w:val="both"/>
-      </w:pPr>
       <w:r>
         <w:lastRenderedPageBreak/>
-        <w:t>Sikeres útvonalkeresés után a térképen megjelenik a vonat által bejárt út. Ennek kezdete a kezdeti, a jelölővel megjelölt vége pedig a célállomás.</w:t>
-      </w:r>
-    </w:p>
-    <w:p>
-      <w:pPr>
-        <w:jc w:val="both"/>
-      </w:pPr>
-      <w:r>
-        <w:t>A második, azaz „célállomások böngészése” felhasználói esetben a felhasználó a térképen a sikeres útvonalkeresés után a térképen felbukkanó jelölőre kattintva nyithatja meg annak a városnak a listáját, amin a jelölő áll.</w:t>
-      </w:r>
-      <w:r>
-        <w:t xml:space="preserve"> A felugró ablakban a listában szereplő elemekre kattintva nyithatja meg az egyes helykről szóló rövid leírásokat, valamint a leírásban szereplő linkre kattintva az adott érdekesség honlapját.</w:t>
-      </w:r>
-    </w:p>
-    <w:p>
-      <w:pPr>
-        <w:jc w:val="both"/>
-      </w:pPr>
-      <w:r>
-        <w:t>Ennek a listának a legalsó kék „Új hely hozzáadása” elemével lehet új érdekes helyet hozzáadni a listához. Ekkor ki kell tölteni a hely nevét, rövid leírását, az érdekesség honlapját, valamint opcionálisan egy neten található kép webcímét megadni.</w:t>
-      </w:r>
-    </w:p>
-    <w:p>
-      <w:pPr>
-        <w:keepNext/>
-        <w:jc w:val="center"/>
-      </w:pPr>
+        <w:t>Ha rossz adatot adunk meg, vagy  hiányosat, akkor egy hibaüzenet jelenik meg a mezők alatt, értesítve a problémáról:</w:t>
+      </w:r>
+    </w:p>
+    <w:p>
       <w:r>
         <w:rPr>
           <w:noProof/>
           <w:lang w:eastAsia="hu-HU"/>
         </w:rPr>
         <w:drawing>
-          <wp:inline distT="0" distB="0" distL="0" distR="0" wp14:anchorId="3D40373A" wp14:editId="63936FE1">
-            <wp:extent cx="5286375" cy="3286125"/>
-            <wp:effectExtent l="0" t="0" r="9525" b="9525"/>
-            <wp:docPr id="3" name="Picture 3"/>
+          <wp:inline distT="0" distB="0" distL="0" distR="0">
+            <wp:extent cx="4953000" cy="1238250"/>
+            <wp:effectExtent l="0" t="0" r="0" b="0"/>
+            <wp:docPr id="28" name="Picture 28"/>
             <wp:cNvGraphicFramePr>
               <a:graphicFrameLocks xmlns:a="http://schemas.openxmlformats.org/drawingml/2006/main" noChangeAspect="1"/>
             </wp:cNvGraphicFramePr>
@@ -4585,7 +4545,7 @@
               <a:graphicData uri="http://schemas.openxmlformats.org/drawingml/2006/picture">
                 <pic:pic xmlns:pic="http://schemas.openxmlformats.org/drawingml/2006/picture">
                   <pic:nvPicPr>
-                    <pic:cNvPr id="0" name="UseCase-03.png"/>
+                    <pic:cNvPr id="0" name="gui_error_label_02.jpg"/>
                     <pic:cNvPicPr/>
                   </pic:nvPicPr>
                   <pic:blipFill>
@@ -4603,7 +4563,65 @@
                   <pic:spPr>
                     <a:xfrm>
                       <a:off x="0" y="0"/>
-                      <a:ext cx="5286375" cy="3286125"/>
+                      <a:ext cx="4953000" cy="1238250"/>
+                    </a:xfrm>
+                    <a:prstGeom prst="rect">
+                      <a:avLst/>
+                    </a:prstGeom>
+                    <a:noFill/>
+                    <a:ln>
+                      <a:noFill/>
+                    </a:ln>
+                  </pic:spPr>
+                </pic:pic>
+              </a:graphicData>
+            </a:graphic>
+          </wp:inline>
+        </w:drawing>
+      </w:r>
+    </w:p>
+    <w:p>
+      <w:r>
+        <w:t>Ha a mezők megfelelően ki vannak töltve, a mellettük lévő kék „Mehet!” gombra kattintva kérhetjük le az utazás információit. Ez két dolgot jelent. Egyrészt megjelenik az utazás útvonala és a célállomás helyén egy jelölő a térképen, valamint a térkép alatt egy táblázatban megjelennek az utazással kapcsolatos információk.</w:t>
+      </w:r>
+    </w:p>
+    <w:p>
+      <w:r>
+        <w:rPr>
+          <w:noProof/>
+          <w:lang w:eastAsia="hu-HU"/>
+        </w:rPr>
+        <w:drawing>
+          <wp:inline distT="0" distB="0" distL="0" distR="0">
+            <wp:extent cx="5399405" cy="3030220"/>
+            <wp:effectExtent l="0" t="0" r="0" b="0"/>
+            <wp:docPr id="29" name="Picture 29"/>
+            <wp:cNvGraphicFramePr>
+              <a:graphicFrameLocks xmlns:a="http://schemas.openxmlformats.org/drawingml/2006/main" noChangeAspect="1"/>
+            </wp:cNvGraphicFramePr>
+            <a:graphic xmlns:a="http://schemas.openxmlformats.org/drawingml/2006/main">
+              <a:graphicData uri="http://schemas.openxmlformats.org/drawingml/2006/picture">
+                <pic:pic xmlns:pic="http://schemas.openxmlformats.org/drawingml/2006/picture">
+                  <pic:nvPicPr>
+                    <pic:cNvPr id="0" name="gui_tablet_appears.jpg"/>
+                    <pic:cNvPicPr/>
+                  </pic:nvPicPr>
+                  <pic:blipFill>
+                    <a:blip r:embed="rId13">
+                      <a:extLst>
+                        <a:ext uri="{28A0092B-C50C-407E-A947-70E740481C1C}">
+                          <a14:useLocalDpi xmlns:a14="http://schemas.microsoft.com/office/drawing/2010/main" val="0"/>
+                        </a:ext>
+                      </a:extLst>
+                    </a:blip>
+                    <a:stretch>
+                      <a:fillRect/>
+                    </a:stretch>
+                  </pic:blipFill>
+                  <pic:spPr>
+                    <a:xfrm>
+                      <a:off x="0" y="0"/>
+                      <a:ext cx="5399405" cy="3030220"/>
                     </a:xfrm>
                     <a:prstGeom prst="rect">
                       <a:avLst/>
@@ -4617,78 +4635,190 @@
       </w:r>
     </w:p>
     <w:p>
-      <w:pPr>
-        <w:pStyle w:val="Caption"/>
-        <w:jc w:val="center"/>
-      </w:pPr>
-      <w:fldSimple w:instr=" SEQ ábra \* ARABIC ">
-        <w:r>
-          <w:rPr>
-            <w:noProof/>
-          </w:rPr>
-          <w:t>4</w:t>
-        </w:r>
-      </w:fldSimple>
-      <w:r>
-        <w:t>. Új érdekesség hozzáadása</w:t>
-      </w:r>
-    </w:p>
-    <w:p>
-      <w:pPr>
-        <w:jc w:val="both"/>
-      </w:pPr>
-      <w:r>
-        <w:t>Amennyiben ez a lista üres, akkor a hozzáadási funkción kívül csak egy felirat látszik, közölve a felhasználóval, hogy „Itt nincsen semmi érdekes...”.</w:t>
-      </w:r>
-    </w:p>
-    <w:p>
-      <w:pPr>
-        <w:pStyle w:val="Heading2"/>
-      </w:pPr>
-      <w:bookmarkStart w:id="11" w:name="_Toc325050525"/>
-      <w:r>
-        <w:t>Futtatási környezet</w:t>
-      </w:r>
-      <w:bookmarkEnd w:id="11"/>
-    </w:p>
-    <w:p>
-      <w:pPr>
-        <w:pStyle w:val="Heading3"/>
-      </w:pPr>
-      <w:bookmarkStart w:id="12" w:name="_Toc325050526"/>
-      <w:r>
-        <w:t>Kliens</w:t>
-      </w:r>
+      <w:r>
+        <w:t>A térképen lévő jelölőre kattintva nyithatjuk meg a listát azokról a helyekről, amik a célállomáshoz kapcsolódnak.</w:t>
+      </w:r>
+    </w:p>
+    <w:p>
+      <w:r>
+        <w:rPr>
+          <w:noProof/>
+          <w:lang w:eastAsia="hu-HU"/>
+        </w:rPr>
+        <w:lastRenderedPageBreak/>
+        <w:drawing>
+          <wp:inline distT="0" distB="0" distL="0" distR="0">
+            <wp:extent cx="5399405" cy="2483485"/>
+            <wp:effectExtent l="0" t="0" r="0" b="0"/>
+            <wp:docPr id="30" name="Picture 30"/>
+            <wp:cNvGraphicFramePr>
+              <a:graphicFrameLocks xmlns:a="http://schemas.openxmlformats.org/drawingml/2006/main" noChangeAspect="1"/>
+            </wp:cNvGraphicFramePr>
+            <a:graphic xmlns:a="http://schemas.openxmlformats.org/drawingml/2006/main">
+              <a:graphicData uri="http://schemas.openxmlformats.org/drawingml/2006/picture">
+                <pic:pic xmlns:pic="http://schemas.openxmlformats.org/drawingml/2006/picture">
+                  <pic:nvPicPr>
+                    <pic:cNvPr id="0" name="gui_selecting_place.jpg"/>
+                    <pic:cNvPicPr/>
+                  </pic:nvPicPr>
+                  <pic:blipFill>
+                    <a:blip r:embed="rId14">
+                      <a:extLst>
+                        <a:ext uri="{28A0092B-C50C-407E-A947-70E740481C1C}">
+                          <a14:useLocalDpi xmlns:a14="http://schemas.microsoft.com/office/drawing/2010/main" val="0"/>
+                        </a:ext>
+                      </a:extLst>
+                    </a:blip>
+                    <a:stretch>
+                      <a:fillRect/>
+                    </a:stretch>
+                  </pic:blipFill>
+                  <pic:spPr>
+                    <a:xfrm>
+                      <a:off x="0" y="0"/>
+                      <a:ext cx="5399405" cy="2483485"/>
+                    </a:xfrm>
+                    <a:prstGeom prst="rect">
+                      <a:avLst/>
+                    </a:prstGeom>
+                  </pic:spPr>
+                </pic:pic>
+              </a:graphicData>
+            </a:graphic>
+          </wp:inline>
+        </w:drawing>
+      </w:r>
+    </w:p>
+    <w:p>
+      <w:r>
+        <w:t>Ha a lista üres, akkor egy üzenet a lista helyén közli velünk a szomorú hírt „</w:t>
+      </w:r>
+      <w:r>
+        <w:rPr>
+          <w:i/>
+        </w:rPr>
+        <w:t>Itt nincsen semmi érdekes...</w:t>
+      </w:r>
+      <w:r>
+        <w:t>” felirattal. Ha nem üres, akkor a lista elemeire kattintva megnézhetjük részletesen egy-egy hely leírását.</w:t>
+      </w:r>
+    </w:p>
+    <w:p>
+      <w:r>
+        <w:rPr>
+          <w:noProof/>
+          <w:lang w:eastAsia="hu-HU"/>
+        </w:rPr>
+        <w:drawing>
+          <wp:inline distT="0" distB="0" distL="0" distR="0">
+            <wp:extent cx="5399405" cy="3158490"/>
+            <wp:effectExtent l="0" t="0" r="0" b="3810"/>
+            <wp:docPr id="31" name="Picture 31"/>
+            <wp:cNvGraphicFramePr>
+              <a:graphicFrameLocks xmlns:a="http://schemas.openxmlformats.org/drawingml/2006/main" noChangeAspect="1"/>
+            </wp:cNvGraphicFramePr>
+            <a:graphic xmlns:a="http://schemas.openxmlformats.org/drawingml/2006/main">
+              <a:graphicData uri="http://schemas.openxmlformats.org/drawingml/2006/picture">
+                <pic:pic xmlns:pic="http://schemas.openxmlformats.org/drawingml/2006/picture">
+                  <pic:nvPicPr>
+                    <pic:cNvPr id="0" name="gui_opened_place.jpg"/>
+                    <pic:cNvPicPr/>
+                  </pic:nvPicPr>
+                  <pic:blipFill>
+                    <a:blip r:embed="rId15">
+                      <a:extLst>
+                        <a:ext uri="{28A0092B-C50C-407E-A947-70E740481C1C}">
+                          <a14:useLocalDpi xmlns:a14="http://schemas.microsoft.com/office/drawing/2010/main" val="0"/>
+                        </a:ext>
+                      </a:extLst>
+                    </a:blip>
+                    <a:stretch>
+                      <a:fillRect/>
+                    </a:stretch>
+                  </pic:blipFill>
+                  <pic:spPr>
+                    <a:xfrm>
+                      <a:off x="0" y="0"/>
+                      <a:ext cx="5399405" cy="3158490"/>
+                    </a:xfrm>
+                    <a:prstGeom prst="rect">
+                      <a:avLst/>
+                    </a:prstGeom>
+                  </pic:spPr>
+                </pic:pic>
+              </a:graphicData>
+            </a:graphic>
+          </wp:inline>
+        </w:drawing>
+      </w:r>
+    </w:p>
+    <w:p>
+      <w:r>
+        <w:t>Amennyiben vissza szeretnénk térni a listához, a jobb felső sarokban lévő vízszintes vonallal jelölt gombbal lehet az ablakot visszakicsinyíteni, és a listában tovább böngészni. A hely linkjére kattintva a weboldala a böngésző egy új tabjában nyílik meg.</w:t>
+      </w:r>
+    </w:p>
+    <w:p>
+      <w:r>
+        <w:t>A honlap lehetőséget biztosít új hely felvételére is az adatbázisba. Mind az üres, mind az elemeket tartalmazó lista legutolsó eleme a „Hozzáadás” gomb, amit megnyomva egy felugró ablak jelenik meg.</w:t>
+      </w:r>
+    </w:p>
+    <w:p>
+      <w:r>
+        <w:rPr>
+          <w:noProof/>
+          <w:lang w:eastAsia="hu-HU"/>
+        </w:rPr>
+        <w:lastRenderedPageBreak/>
+        <w:drawing>
+          <wp:inline distT="0" distB="0" distL="0" distR="0">
+            <wp:extent cx="5399405" cy="2294890"/>
+            <wp:effectExtent l="0" t="0" r="0" b="0"/>
+            <wp:docPr id="32" name="Picture 32"/>
+            <wp:cNvGraphicFramePr>
+              <a:graphicFrameLocks xmlns:a="http://schemas.openxmlformats.org/drawingml/2006/main" noChangeAspect="1"/>
+            </wp:cNvGraphicFramePr>
+            <a:graphic xmlns:a="http://schemas.openxmlformats.org/drawingml/2006/main">
+              <a:graphicData uri="http://schemas.openxmlformats.org/drawingml/2006/picture">
+                <pic:pic xmlns:pic="http://schemas.openxmlformats.org/drawingml/2006/picture">
+                  <pic:nvPicPr>
+                    <pic:cNvPr id="0" name="gui_add_new_place.jpg"/>
+                    <pic:cNvPicPr/>
+                  </pic:nvPicPr>
+                  <pic:blipFill>
+                    <a:blip r:embed="rId16">
+                      <a:extLst>
+                        <a:ext uri="{28A0092B-C50C-407E-A947-70E740481C1C}">
+                          <a14:useLocalDpi xmlns:a14="http://schemas.microsoft.com/office/drawing/2010/main" val="0"/>
+                        </a:ext>
+                      </a:extLst>
+                    </a:blip>
+                    <a:stretch>
+                      <a:fillRect/>
+                    </a:stretch>
+                  </pic:blipFill>
+                  <pic:spPr>
+                    <a:xfrm>
+                      <a:off x="0" y="0"/>
+                      <a:ext cx="5399405" cy="2294890"/>
+                    </a:xfrm>
+                    <a:prstGeom prst="rect">
+                      <a:avLst/>
+                    </a:prstGeom>
+                  </pic:spPr>
+                </pic:pic>
+              </a:graphicData>
+            </a:graphic>
+          </wp:inline>
+        </w:drawing>
+      </w:r>
+    </w:p>
+    <w:p>
+      <w:r>
+        <w:t>Ezen a felugró ablakon a Név, Honlap, Kép URL, és a leírás kitöltésével vehetünk fel egy új elemet a listába, amit később más felhasználók is megnézhetnek.</w:t>
+      </w:r>
+      <w:bookmarkStart w:id="12" w:name="_GoBack"/>
       <w:bookmarkEnd w:id="12"/>
     </w:p>
-    <w:p>
-      <w:pPr>
-        <w:jc w:val="both"/>
-      </w:pPr>
-      <w:r>
-        <w:t>A weboldal minden modern böngészőben működik, ahol a „modern” a jelenleg letölthető legfrissebb böngészőket jelentik.</w:t>
-      </w:r>
-      <w:r>
-        <w:t xml:space="preserve"> A program a Firefox 11 és a Chorme </w:t>
-      </w:r>
-      <w:r>
-        <w:t>18.0</w:t>
-      </w:r>
-      <w:r>
-        <w:t xml:space="preserve"> verziójaival lett letesztelve és fejlesztve, így működése ezeken a böngészőkön garantált.</w:t>
-      </w:r>
-      <w:r>
-        <w:t xml:space="preserve"> Ezen kívül a böngészőben engedélyezve kell lennie a javascript kód futtatásának, és mivel honlapról van szó, természetesen szükséges az internet hozzáférés</w:t>
-      </w:r>
-      <w:r>
-        <w:t xml:space="preserve"> is</w:t>
-      </w:r>
-      <w:r>
-        <w:t>.</w:t>
-      </w:r>
-    </w:p>
-    <w:p/>
-    <w:p/>
     <w:p>
       <w:pPr>
         <w:pStyle w:val="Heading3"/>
@@ -4936,6 +5066,7 @@
         </w:rPr>
       </w:pPr>
       <w:r>
+        <w:lastRenderedPageBreak/>
         <w:t>A program a Java alap temp könyvtárát használja futás közben az ideiglenes fájlok tárolásához. Amennyiben ez nem megfelelő, vagy a programnak nincs joga ezt a könyvtárat használni, egy alternatív helyet kell megadni neki:</w:t>
       </w:r>
       <w:r>
@@ -5000,9 +5131,6 @@
       </w:r>
       <w:r>
         <w:br/>
-      </w:r>
-      <w:r>
-        <w:lastRenderedPageBreak/>
         <w:t>pricing.properties.file=&lt;a kilistázott kedvezmények helye és neve&gt;</w:t>
       </w:r>
       <w:r>
@@ -5933,7 +6061,7 @@
                     <pic:cNvPicPr/>
                   </pic:nvPicPr>
                   <pic:blipFill>
-                    <a:blip r:embed="rId13">
+                    <a:blip r:embed="rId17">
                       <a:extLst>
                         <a:ext uri="{28A0092B-C50C-407E-A947-70E740481C1C}">
                           <a14:useLocalDpi xmlns:a14="http://schemas.microsoft.com/office/drawing/2010/main" val="0"/>
@@ -6081,7 +6209,7 @@
                     <pic:cNvPicPr/>
                   </pic:nvPicPr>
                   <pic:blipFill>
-                    <a:blip r:embed="rId14">
+                    <a:blip r:embed="rId18">
                       <a:extLst>
                         <a:ext uri="{28A0092B-C50C-407E-A947-70E740481C1C}">
                           <a14:useLocalDpi xmlns:a14="http://schemas.microsoft.com/office/drawing/2010/main" val="0"/>
@@ -6483,7 +6611,7 @@
                     <pic:cNvPicPr/>
                   </pic:nvPicPr>
                   <pic:blipFill>
-                    <a:blip r:embed="rId15">
+                    <a:blip r:embed="rId19">
                       <a:extLst>
                         <a:ext uri="{28A0092B-C50C-407E-A947-70E740481C1C}">
                           <a14:useLocalDpi xmlns:a14="http://schemas.microsoft.com/office/drawing/2010/main" val="0"/>
@@ -7615,7 +7743,7 @@
                     <pic:cNvPicPr/>
                   </pic:nvPicPr>
                   <pic:blipFill>
-                    <a:blip r:embed="rId16">
+                    <a:blip r:embed="rId20">
                       <a:extLst>
                         <a:ext uri="{28A0092B-C50C-407E-A947-70E740481C1C}">
                           <a14:useLocalDpi xmlns:a14="http://schemas.microsoft.com/office/drawing/2010/main" val="0"/>
@@ -7709,7 +7837,7 @@
                     <pic:cNvPicPr/>
                   </pic:nvPicPr>
                   <pic:blipFill>
-                    <a:blip r:embed="rId17">
+                    <a:blip r:embed="rId21">
                       <a:extLst>
                         <a:ext uri="{28A0092B-C50C-407E-A947-70E740481C1C}">
                           <a14:useLocalDpi xmlns:a14="http://schemas.microsoft.com/office/drawing/2010/main" val="0"/>
@@ -8605,7 +8733,7 @@
                     <pic:cNvPicPr/>
                   </pic:nvPicPr>
                   <pic:blipFill>
-                    <a:blip r:embed="rId18">
+                    <a:blip r:embed="rId22">
                       <a:extLst>
                         <a:ext uri="{28A0092B-C50C-407E-A947-70E740481C1C}">
                           <a14:useLocalDpi xmlns:a14="http://schemas.microsoft.com/office/drawing/2010/main" val="0"/>
@@ -8783,7 +8911,7 @@
                     <pic:cNvPicPr/>
                   </pic:nvPicPr>
                   <pic:blipFill>
-                    <a:blip r:embed="rId19">
+                    <a:blip r:embed="rId23">
                       <a:extLst>
                         <a:ext uri="{28A0092B-C50C-407E-A947-70E740481C1C}">
                           <a14:useLocalDpi xmlns:a14="http://schemas.microsoft.com/office/drawing/2010/main" val="0"/>
@@ -8896,7 +9024,7 @@
                     <pic:cNvPicPr/>
                   </pic:nvPicPr>
                   <pic:blipFill>
-                    <a:blip r:embed="rId20">
+                    <a:blip r:embed="rId24">
                       <a:extLst>
                         <a:ext uri="{28A0092B-C50C-407E-A947-70E740481C1C}">
                           <a14:useLocalDpi xmlns:a14="http://schemas.microsoft.com/office/drawing/2010/main" val="0"/>
@@ -9666,7 +9794,7 @@
         </w:rPr>
         <w:lastRenderedPageBreak/>
         <w:drawing>
-          <wp:inline distT="0" distB="0" distL="0" distR="0" wp14:anchorId="7A6D2E73" wp14:editId="499BFC05">
+          <wp:inline distT="0" distB="0" distL="0" distR="0" wp14:anchorId="45A3B674" wp14:editId="349B52CA">
             <wp:extent cx="8680251" cy="3527524"/>
             <wp:effectExtent l="4445" t="0" r="0" b="0"/>
             <wp:docPr id="12" name="Picture 12"/>
@@ -9681,7 +9809,7 @@
                     <pic:cNvPicPr/>
                   </pic:nvPicPr>
                   <pic:blipFill>
-                    <a:blip r:embed="rId21">
+                    <a:blip r:embed="rId25">
                       <a:extLst>
                         <a:ext uri="{28A0092B-C50C-407E-A947-70E740481C1C}">
                           <a14:useLocalDpi xmlns:a14="http://schemas.microsoft.com/office/drawing/2010/main" val="0"/>
@@ -9710,67 +9838,163 @@
       <w:r>
         <w:br/>
       </w:r>
-      <w:r>
-        <w:br/>
-      </w:r>
+    </w:p>
+    <w:p>
       <w:r>
         <w:lastRenderedPageBreak/>
-        <w:br/>
-      </w:r>
-    </w:p>
-    <w:p>
-      <w:pPr>
-        <w:pStyle w:val="Heading3"/>
-      </w:pPr>
-      <w:bookmarkStart w:id="27" w:name="_Toc325050541"/>
-      <w:r>
-        <w:t>Felhasználói Felület</w:t>
+        <w:t>A felhasználói felület külleme és leírása a felhasználói dokumentumban található. Ez a fejezet a felhasználói eseteket veszi sorra.</w:t>
+      </w:r>
+    </w:p>
+    <w:p>
+      <w:pPr>
+        <w:pStyle w:val="Heading2"/>
+      </w:pPr>
+      <w:bookmarkStart w:id="27" w:name="_Toc325050542"/>
+      <w:bookmarkStart w:id="28" w:name="_Toc325050524"/>
+      <w:r>
+        <w:t>Felhasználói esetek</w:t>
+      </w:r>
+      <w:bookmarkEnd w:id="28"/>
+    </w:p>
+    <w:p>
+      <w:pPr>
+        <w:jc w:val="both"/>
+      </w:pPr>
+      <w:r>
+        <w:t>A felhasználó alapvetően három interaktív dolgot csinálhat a honlapon</w:t>
+      </w:r>
+      <w:r>
+        <w:t>: KÉP</w:t>
+      </w:r>
+    </w:p>
+    <w:p>
+      <w:pPr>
+        <w:keepNext/>
+        <w:jc w:val="both"/>
+      </w:pPr>
+      <w:r>
+        <w:t>Ebből az útvonalkeresés részletesen úgy történik, hogy a felhasználó kitölti a kereséshez szükséges mezőket. Az „honnan” és „hova” mezőket kötelező kitölteni, különben a keresés nem lehetséges. A dátum és a kedvezmények kiválasztása nem kötelező: ebben az esetben aznapi dátummal és kedvezmény nélkül, teljes árú vonatjeggyel érkeznek meg az adatok az oldalra.</w:t>
+      </w:r>
+      <w:r>
+        <w:t xml:space="preserve"> KÉP</w:t>
+      </w:r>
+    </w:p>
+    <w:p>
+      <w:pPr>
+        <w:jc w:val="both"/>
+      </w:pPr>
+      <w:r>
+        <w:t>Sikeres útvonalkeresés után a térképen megjelenik a vonat által bejárt út. Ennek kezdete a kezdeti, a jelölővel megjelölt vége pedig a célállomás.</w:t>
+      </w:r>
+      <w:r>
+        <w:t xml:space="preserve"> KÉP</w:t>
+      </w:r>
+    </w:p>
+    <w:p>
+      <w:pPr>
+        <w:jc w:val="both"/>
+      </w:pPr>
+      <w:r>
+        <w:t>A második, azaz „célállomások böngészése” felhasználói esetben a felhasználó a térképen a sikeres útvonalkeresés után a térképen felbukkanó jelölőre kattintva nyithatja meg annak a városnak a listáját, amin a jelölő áll. A felugró ablakban a listában szereplő elemekre kattintva nyithatja meg az egyes helykről szóló rövid leírásokat, valamint a leírásban szereplő linkre kattintva az adott érdekesség honlapját.</w:t>
+      </w:r>
+    </w:p>
+    <w:p>
+      <w:pPr>
+        <w:jc w:val="both"/>
+      </w:pPr>
+      <w:r>
+        <w:t>KÉP</w:t>
+      </w:r>
+    </w:p>
+    <w:p>
+      <w:pPr>
+        <w:jc w:val="both"/>
+      </w:pPr>
+      <w:r>
+        <w:t>Ennek a listának a legalsó kék „Új hely hozzáadása” elemével lehet új érdekes helyet hozzáadni a listához. Ekkor ki kell tölteni a hely nevét, rövid leírását, az érdekesség honlapját, valamint opcionálisan egy neten található kép webcímét megadni.</w:t>
+      </w:r>
+    </w:p>
+    <w:p>
+      <w:pPr>
+        <w:keepNext/>
+        <w:jc w:val="center"/>
+      </w:pPr>
+      <w:r>
+        <w:rPr>
+          <w:noProof/>
+          <w:lang w:eastAsia="hu-HU"/>
+        </w:rPr>
+        <w:lastRenderedPageBreak/>
+        <w:drawing>
+          <wp:inline distT="0" distB="0" distL="0" distR="0" wp14:anchorId="522F2692" wp14:editId="75E7826E">
+            <wp:extent cx="5286375" cy="3286125"/>
+            <wp:effectExtent l="0" t="0" r="9525" b="9525"/>
+            <wp:docPr id="3" name="Picture 3"/>
+            <wp:cNvGraphicFramePr>
+              <a:graphicFrameLocks xmlns:a="http://schemas.openxmlformats.org/drawingml/2006/main" noChangeAspect="1"/>
+            </wp:cNvGraphicFramePr>
+            <a:graphic xmlns:a="http://schemas.openxmlformats.org/drawingml/2006/main">
+              <a:graphicData uri="http://schemas.openxmlformats.org/drawingml/2006/picture">
+                <pic:pic xmlns:pic="http://schemas.openxmlformats.org/drawingml/2006/picture">
+                  <pic:nvPicPr>
+                    <pic:cNvPr id="0" name="UseCase-03.png"/>
+                    <pic:cNvPicPr/>
+                  </pic:nvPicPr>
+                  <pic:blipFill>
+                    <a:blip r:embed="rId26">
+                      <a:extLst>
+                        <a:ext uri="{28A0092B-C50C-407E-A947-70E740481C1C}">
+                          <a14:useLocalDpi xmlns:a14="http://schemas.microsoft.com/office/drawing/2010/main" val="0"/>
+                        </a:ext>
+                      </a:extLst>
+                    </a:blip>
+                    <a:stretch>
+                      <a:fillRect/>
+                    </a:stretch>
+                  </pic:blipFill>
+                  <pic:spPr>
+                    <a:xfrm>
+                      <a:off x="0" y="0"/>
+                      <a:ext cx="5286375" cy="3286125"/>
+                    </a:xfrm>
+                    <a:prstGeom prst="rect">
+                      <a:avLst/>
+                    </a:prstGeom>
+                  </pic:spPr>
+                </pic:pic>
+              </a:graphicData>
+            </a:graphic>
+          </wp:inline>
+        </w:drawing>
+      </w:r>
+    </w:p>
+    <w:p>
+      <w:pPr>
+        <w:jc w:val="both"/>
+      </w:pPr>
+      <w:r>
+        <w:t>Amennyiben ez a lista üres, akkor a hozzáadási funkción kívül csak egy felirat látszik, közölve a felhasználóval, ho</w:t>
+      </w:r>
+      <w:r>
+        <w:t>gy „Itt nincsen semmi érdekes...</w:t>
+      </w:r>
+      <w:r>
+        <w:t>”.</w:t>
+      </w:r>
+    </w:p>
+    <w:p>
+      <w:pPr>
+        <w:jc w:val="both"/>
+      </w:pPr>
+    </w:p>
+    <w:p>
+      <w:pPr>
+        <w:pStyle w:val="Heading2"/>
+      </w:pPr>
+      <w:r>
+        <w:t>Tesztelés</w:t>
       </w:r>
       <w:bookmarkEnd w:id="27"/>
-    </w:p>
-    <w:p>
-      <w:r>
-        <w:rPr>
-          <w:highlight w:val="red"/>
-        </w:rPr>
-        <w:t>TODO</w:t>
-      </w:r>
-    </w:p>
-    <w:p>
-      <w:pPr>
-        <w:pStyle w:val="Default"/>
-        <w:rPr>
-          <w:color w:val="A6A6A6" w:themeColor="background1" w:themeShade="A6"/>
-          <w:sz w:val="23"/>
-          <w:szCs w:val="23"/>
-        </w:rPr>
-      </w:pPr>
-      <w:r>
-        <w:rPr>
-          <w:color w:val="A6A6A6" w:themeColor="background1" w:themeShade="A6"/>
-          <w:sz w:val="23"/>
-          <w:szCs w:val="23"/>
-        </w:rPr>
-        <w:t>A felhasználói felület – feltéve, hogy van – tervét (a képernyő- és listaterveket, valamint a menütervet). Legyen egy áttekintő ábra, amely mutatja a képernyők (ablakok, weblapok) közti navigálási lehetőségeket, irányokat. Ki kell emelni a fontosabb fe</w:t>
-      </w:r>
-      <w:r>
-        <w:rPr>
-          <w:color w:val="A6A6A6" w:themeColor="background1" w:themeShade="A6"/>
-          <w:sz w:val="23"/>
-          <w:szCs w:val="23"/>
-        </w:rPr>
-        <w:t xml:space="preserve">lhasználói eseménykezeléseket. </w:t>
-      </w:r>
-    </w:p>
-    <w:p>
-      <w:pPr>
-        <w:pStyle w:val="Heading2"/>
-      </w:pPr>
-      <w:bookmarkStart w:id="28" w:name="_Toc325050542"/>
-      <w:r>
-        <w:t>Tesztelés</w:t>
-      </w:r>
-      <w:bookmarkEnd w:id="28"/>
     </w:p>
     <w:p>
       <w:r>
@@ -10069,6 +10293,7 @@
         <w:rPr>
           <w:rFonts w:ascii="Calibri" w:hAnsi="Calibri" w:cs="Calibri"/>
         </w:rPr>
+        <w:lastRenderedPageBreak/>
         <w:t xml:space="preserve">Az ElviraApi osztályt tesztelő Junit nagyban segítette az osztály </w:t>
       </w:r>
       <w:r>
@@ -10117,7 +10342,6 @@
       </w:pPr>
       <w:bookmarkStart w:id="30" w:name="_Toc325050544"/>
       <w:r>
-        <w:lastRenderedPageBreak/>
         <w:t>Skálázhatóság</w:t>
       </w:r>
       <w:bookmarkEnd w:id="30"/>
@@ -10223,6 +10447,7 @@
           <w:noProof/>
           <w:lang w:eastAsia="hu-HU"/>
         </w:rPr>
+        <w:lastRenderedPageBreak/>
         <w:drawing>
           <wp:inline distT="0" distB="0" distL="0" distR="0" wp14:anchorId="00202A9B" wp14:editId="6D0F272A">
             <wp:extent cx="5791945" cy="2295525"/>
@@ -10239,7 +10464,7 @@
                     <pic:cNvPicPr/>
                   </pic:nvPicPr>
                   <pic:blipFill>
-                    <a:blip r:embed="rId22">
+                    <a:blip r:embed="rId27">
                       <a:extLst>
                         <a:ext uri="{28A0092B-C50C-407E-A947-70E740481C1C}">
                           <a14:useLocalDpi xmlns:a14="http://schemas.microsoft.com/office/drawing/2010/main" val="0"/>
@@ -10304,11 +10529,7 @@
         </w:rPr>
       </w:pPr>
       <w:r>
-        <w:t xml:space="preserve">Az beolvasott adathalmazok feldolgozási módszerében listákról hash táblák használatára tértem át, ekkor sikerült a kívánt sebességet elérnem, ami körülbelül 4-5 </w:t>
-      </w:r>
-      <w:r>
-        <w:lastRenderedPageBreak/>
-        <w:t>perc alatt végezte el az adatbázis legenerálását.</w:t>
+        <w:t>Az beolvasott adathalmazok feldolgozási módszerében listákról hash táblák használatára tértem át, ekkor sikerült a kívánt sebességet elérnem, ami körülbelül 4-5 perc alatt végezte el az adatbázis legenerálását.</w:t>
       </w:r>
       <w:r>
         <w:t xml:space="preserve"> Ennek hátránya, hogy a program memóriaigénye jelentősen megnőtt, </w:t>
@@ -10343,7 +10564,7 @@
                     <pic:cNvPicPr/>
                   </pic:nvPicPr>
                   <pic:blipFill>
-                    <a:blip r:embed="rId23">
+                    <a:blip r:embed="rId28">
                       <a:extLst>
                         <a:ext uri="{28A0092B-C50C-407E-A947-70E740481C1C}">
                           <a14:useLocalDpi xmlns:a14="http://schemas.microsoft.com/office/drawing/2010/main" val="0"/>
@@ -10414,6 +10635,7 @@
           <w:noProof/>
           <w:lang w:eastAsia="hu-HU"/>
         </w:rPr>
+        <w:lastRenderedPageBreak/>
         <w:drawing>
           <wp:inline distT="0" distB="0" distL="0" distR="0" wp14:anchorId="2A5BF253" wp14:editId="246C2622">
             <wp:extent cx="5399405" cy="2420620"/>
@@ -10430,7 +10652,7 @@
                     <pic:cNvPicPr/>
                   </pic:nvPicPr>
                   <pic:blipFill>
-                    <a:blip r:embed="rId24">
+                    <a:blip r:embed="rId29">
                       <a:extLst>
                         <a:ext uri="{28A0092B-C50C-407E-A947-70E740481C1C}">
                           <a14:useLocalDpi xmlns:a14="http://schemas.microsoft.com/office/drawing/2010/main" val="0"/>
@@ -12543,7 +12765,7 @@
                     <pic:cNvPicPr/>
                   </pic:nvPicPr>
                   <pic:blipFill>
-                    <a:blip r:embed="rId25">
+                    <a:blip r:embed="rId30">
                       <a:extLst>
                         <a:ext uri="{28A0092B-C50C-407E-A947-70E740481C1C}">
                           <a14:useLocalDpi xmlns:a14="http://schemas.microsoft.com/office/drawing/2010/main" val="0"/>
@@ -12679,15 +12901,7 @@
         <w:rPr>
           <w:color w:val="A6A6A6" w:themeColor="background1" w:themeShade="A6"/>
         </w:rPr>
-        <w:t>Martin , Rober</w:t>
-      </w:r>
-      <w:bookmarkStart w:id="46" w:name="_GoBack"/>
-      <w:bookmarkEnd w:id="46"/>
-      <w:r>
-        <w:rPr>
-          <w:color w:val="A6A6A6" w:themeColor="background1" w:themeShade="A6"/>
-        </w:rPr>
-        <w:t xml:space="preserve">t C.: </w:t>
+        <w:t xml:space="preserve">Martin , Robert C.: </w:t>
       </w:r>
       <w:r>
         <w:rPr>
@@ -12755,7 +12969,7 @@
         </w:rPr>
         <w:t xml:space="preserve">, </w:t>
       </w:r>
-      <w:hyperlink r:id="rId26" w:history="1">
+      <w:hyperlink r:id="rId31" w:history="1">
         <w:r>
           <w:rPr>
             <w:rStyle w:val="Hyperlink"/>
@@ -12765,7 +12979,7 @@
         </w:r>
       </w:hyperlink>
     </w:p>
-    <w:bookmarkStart w:id="47" w:name="_Toc325050560" w:displacedByCustomXml="next"/>
+    <w:bookmarkStart w:id="46" w:name="_Toc325050560" w:displacedByCustomXml="next"/>
     <w:sdt>
       <w:sdtPr>
         <w:id w:val="-84547082"/>
@@ -12792,7 +13006,7 @@
           <w:r>
             <w:t>Felhasznált irodalom</w:t>
           </w:r>
-          <w:bookmarkEnd w:id="47"/>
+          <w:bookmarkEnd w:id="46"/>
         </w:p>
         <w:sdt>
           <w:sdtPr>
@@ -12945,7 +13159,7 @@
       </w:pPr>
     </w:p>
     <w:sectPr>
-      <w:footerReference w:type="default" r:id="rId27"/>
+      <w:footerReference w:type="default" r:id="rId32"/>
       <w:endnotePr>
         <w:numFmt w:val="decimal"/>
       </w:endnotePr>
@@ -13017,7 +13231,7 @@
           <w:rPr>
             <w:noProof/>
           </w:rPr>
-          <w:t>38</w:t>
+          <w:t>2</w:t>
         </w:r>
         <w:r>
           <w:rPr>
@@ -13462,7 +13676,7 @@
         <v:path o:extrusionok="f" gradientshapeok="t" o:connecttype="rect"/>
         <o:lock v:ext="edit" aspectratio="t"/>
       </v:shapetype>
-      <v:shape id="_x0000_i1370" type="#_x0000_t75" style="width:11.25pt;height:11.25pt" o:bullet="t">
+      <v:shape id="_x0000_i1393" type="#_x0000_t75" style="width:11.25pt;height:11.25pt" o:bullet="t">
         <v:imagedata r:id="rId1" o:title="msoE547"/>
       </v:shape>
     </w:pict>
@@ -16764,7 +16978,7 @@
 </file>
 
 <file path=customXml/itemProps1.xml><?xml version="1.0" encoding="utf-8"?>
-<ds:datastoreItem xmlns:ds="http://schemas.openxmlformats.org/officeDocument/2006/customXml" ds:itemID="{58A7729D-1129-4FE6-8669-933D43533991}">
+<ds:datastoreItem xmlns:ds="http://schemas.openxmlformats.org/officeDocument/2006/customXml" ds:itemID="{C9C71357-D53B-40F5-995B-129547FC53D8}">
   <ds:schemaRefs>
     <ds:schemaRef ds:uri="http://schemas.openxmlformats.org/officeDocument/2006/bibliography"/>
   </ds:schemaRefs>

</xml_diff>